<commit_message>
Chỉnh sửa nội dung báo cáo, thay thế thư viện mã hóa Cryptography thành Rijndael256 dễ sử dụng hơn
</commit_message>
<xml_diff>
--- a/Mẫu 1 Phiếu báo cáo cá nhân nhóm.docx
+++ b/Mẫu 1 Phiếu báo cáo cá nhân nhóm.docx
@@ -454,9 +454,12 @@
           <w:sz w:val="28"/>
           <w:szCs w:val="28"/>
           <w:highlight w:val="white"/>
-        </w:rPr>
-        <w:t>–</w:t>
-      </w:r>
+          <w:lang w:val="vi-VN"/>
+        </w:rPr>
+        <w:t xml:space="preserve">- </w:t>
+      </w:r>
+      <w:bookmarkStart w:id="0" w:name="_GoBack"/>
+      <w:bookmarkEnd w:id="0"/>
       <w:r>
         <w:rPr>
           <w:rFonts w:ascii="Times New Roman" w:eastAsia="Times New Roman" w:hAnsi="Times New Roman" w:cs="Times New Roman"/>
@@ -465,17 +468,133 @@
           <w:szCs w:val="28"/>
           <w:highlight w:val="white"/>
         </w:rPr>
-        <w:t xml:space="preserve"> </w:t>
-      </w:r>
-      <w:r>
-        <w:rPr>
-          <w:rFonts w:ascii="Times New Roman" w:eastAsia="Times New Roman" w:hAnsi="Times New Roman" w:cs="Times New Roman"/>
-          <w:color w:val="1F1F1F"/>
-          <w:sz w:val="28"/>
-          <w:szCs w:val="28"/>
-          <w:highlight w:val="white"/>
-        </w:rPr>
         <w:t>2021608254</w:t>
+      </w:r>
+    </w:p>
+    <w:p>
+      <w:pPr>
+        <w:numPr>
+          <w:ilvl w:val="0"/>
+          <w:numId w:val="1"/>
+        </w:numPr>
+        <w:spacing w:before="240"/>
+        <w:rPr>
+          <w:rFonts w:ascii="Times New Roman" w:eastAsia="Times New Roman" w:hAnsi="Times New Roman" w:cs="Times New Roman"/>
+          <w:sz w:val="28"/>
+          <w:szCs w:val="28"/>
+        </w:rPr>
+      </w:pPr>
+      <w:proofErr w:type="spellStart"/>
+      <w:r>
+        <w:rPr>
+          <w:rFonts w:ascii="Times New Roman" w:eastAsia="Times New Roman" w:hAnsi="Times New Roman" w:cs="Times New Roman"/>
+          <w:sz w:val="28"/>
+          <w:szCs w:val="28"/>
+        </w:rPr>
+        <w:t>Trương</w:t>
+      </w:r>
+      <w:proofErr w:type="spellEnd"/>
+      <w:r>
+        <w:rPr>
+          <w:rFonts w:ascii="Times New Roman" w:eastAsia="Times New Roman" w:hAnsi="Times New Roman" w:cs="Times New Roman"/>
+          <w:sz w:val="28"/>
+          <w:szCs w:val="28"/>
+          <w:lang w:val="vi-VN"/>
+        </w:rPr>
+        <w:t xml:space="preserve"> Thị Thủy</w:t>
+      </w:r>
+      <w:r>
+        <w:rPr>
+          <w:rFonts w:ascii="Times New Roman" w:eastAsia="Times New Roman" w:hAnsi="Times New Roman" w:cs="Times New Roman"/>
+          <w:sz w:val="28"/>
+          <w:szCs w:val="28"/>
+          <w:lang w:val="vi-VN"/>
+        </w:rPr>
+        <w:t xml:space="preserve"> - </w:t>
+      </w:r>
+    </w:p>
+    <w:p>
+      <w:pPr>
+        <w:numPr>
+          <w:ilvl w:val="0"/>
+          <w:numId w:val="1"/>
+        </w:numPr>
+        <w:spacing w:before="240"/>
+        <w:rPr>
+          <w:rFonts w:ascii="Times New Roman" w:eastAsia="Times New Roman" w:hAnsi="Times New Roman" w:cs="Times New Roman"/>
+          <w:sz w:val="28"/>
+          <w:szCs w:val="28"/>
+        </w:rPr>
+      </w:pPr>
+      <w:proofErr w:type="spellStart"/>
+      <w:r>
+        <w:rPr>
+          <w:rFonts w:ascii="Times New Roman" w:eastAsia="Times New Roman" w:hAnsi="Times New Roman" w:cs="Times New Roman"/>
+          <w:sz w:val="28"/>
+          <w:szCs w:val="28"/>
+        </w:rPr>
+        <w:t>Trần</w:t>
+      </w:r>
+      <w:proofErr w:type="spellEnd"/>
+      <w:r>
+        <w:rPr>
+          <w:rFonts w:ascii="Times New Roman" w:eastAsia="Times New Roman" w:hAnsi="Times New Roman" w:cs="Times New Roman"/>
+          <w:sz w:val="28"/>
+          <w:szCs w:val="28"/>
+          <w:lang w:val="vi-VN"/>
+        </w:rPr>
+        <w:t xml:space="preserve"> Anh Đức</w:t>
+      </w:r>
+      <w:r>
+        <w:rPr>
+          <w:rFonts w:ascii="Times New Roman" w:eastAsia="Times New Roman" w:hAnsi="Times New Roman" w:cs="Times New Roman"/>
+          <w:sz w:val="28"/>
+          <w:szCs w:val="28"/>
+          <w:lang w:val="vi-VN"/>
+        </w:rPr>
+        <w:t xml:space="preserve"> - </w:t>
+      </w:r>
+    </w:p>
+    <w:p>
+      <w:pPr>
+        <w:numPr>
+          <w:ilvl w:val="0"/>
+          <w:numId w:val="1"/>
+        </w:numPr>
+        <w:spacing w:before="240"/>
+        <w:rPr>
+          <w:rFonts w:ascii="Times New Roman" w:eastAsia="Times New Roman" w:hAnsi="Times New Roman" w:cs="Times New Roman"/>
+          <w:sz w:val="28"/>
+          <w:szCs w:val="28"/>
+        </w:rPr>
+      </w:pPr>
+      <w:proofErr w:type="spellStart"/>
+      <w:r>
+        <w:rPr>
+          <w:rFonts w:ascii="Times New Roman" w:eastAsia="Times New Roman" w:hAnsi="Times New Roman" w:cs="Times New Roman"/>
+          <w:sz w:val="28"/>
+          <w:szCs w:val="28"/>
+        </w:rPr>
+        <w:t>Trần</w:t>
+      </w:r>
+      <w:proofErr w:type="spellEnd"/>
+      <w:r>
+        <w:rPr>
+          <w:rFonts w:ascii="Times New Roman" w:eastAsia="Times New Roman" w:hAnsi="Times New Roman" w:cs="Times New Roman"/>
+          <w:sz w:val="28"/>
+          <w:szCs w:val="28"/>
+          <w:lang w:val="vi-VN"/>
+        </w:rPr>
+        <w:t xml:space="preserve"> Thái Quyền</w:t>
+      </w:r>
+      <w:r>
+        <w:rPr>
+          <w:rFonts w:ascii="Times New Roman" w:eastAsia="Times New Roman" w:hAnsi="Times New Roman" w:cs="Times New Roman"/>
+          <w:sz w:val="28"/>
+          <w:szCs w:val="28"/>
+          <w:lang w:val="vi-VN"/>
+        </w:rPr>
+        <w:t xml:space="preserve"> - </w:t>
       </w:r>
     </w:p>
     <w:p>
@@ -1712,15 +1831,7 @@
                 <w:sz w:val="28"/>
                 <w:szCs w:val="28"/>
               </w:rPr>
-              <w:t>m</w:t>
-            </w:r>
-            <w:r>
-              <w:rPr>
-                <w:rFonts w:ascii="Times New Roman" w:eastAsia="Times New Roman" w:hAnsi="Times New Roman" w:cs="Times New Roman"/>
-                <w:sz w:val="28"/>
-                <w:szCs w:val="28"/>
-              </w:rPr>
-              <w:t>ã</w:t>
+              <w:t>mã</w:t>
             </w:r>
             <w:proofErr w:type="spellEnd"/>
             <w:r>
@@ -2190,8 +2301,28 @@
                 <w:rFonts w:ascii="Times New Roman" w:eastAsia="Times New Roman" w:hAnsi="Times New Roman" w:cs="Times New Roman"/>
                 <w:sz w:val="28"/>
                 <w:szCs w:val="28"/>
+                <w:lang w:val="vi-VN"/>
               </w:rPr>
             </w:pPr>
+            <w:proofErr w:type="spellStart"/>
+            <w:r>
+              <w:rPr>
+                <w:rFonts w:ascii="Times New Roman" w:eastAsia="Times New Roman" w:hAnsi="Times New Roman" w:cs="Times New Roman"/>
+                <w:sz w:val="28"/>
+                <w:szCs w:val="28"/>
+              </w:rPr>
+              <w:t>Trương</w:t>
+            </w:r>
+            <w:proofErr w:type="spellEnd"/>
+            <w:r>
+              <w:rPr>
+                <w:rFonts w:ascii="Times New Roman" w:eastAsia="Times New Roman" w:hAnsi="Times New Roman" w:cs="Times New Roman"/>
+                <w:sz w:val="28"/>
+                <w:szCs w:val="28"/>
+                <w:lang w:val="vi-VN"/>
+              </w:rPr>
+              <w:t xml:space="preserve"> Thị Thủy</w:t>
+            </w:r>
           </w:p>
         </w:tc>
         <w:tc>
@@ -2263,8 +2394,9 @@
                 <w:szCs w:val="28"/>
                 <w:lang w:val="vi-VN"/>
               </w:rPr>
-              <w:t xml:space="preserve"> của một hệ mật tốt</w:t>
-            </w:r>
+              <w:t xml:space="preserve"> của một hệ mật </w:t>
+            </w:r>
+            <w:proofErr w:type="gramStart"/>
             <w:r>
               <w:rPr>
                 <w:rFonts w:ascii="Times New Roman" w:eastAsia="Times New Roman" w:hAnsi="Times New Roman" w:cs="Times New Roman"/>
@@ -2272,6 +2404,15 @@
                 <w:szCs w:val="28"/>
                 <w:lang w:val="vi-VN"/>
               </w:rPr>
+              <w:t>tốt</w:t>
+            </w:r>
+            <w:r>
+              <w:rPr>
+                <w:rFonts w:ascii="Times New Roman" w:eastAsia="Times New Roman" w:hAnsi="Times New Roman" w:cs="Times New Roman"/>
+                <w:sz w:val="28"/>
+                <w:szCs w:val="28"/>
+                <w:lang w:val="vi-VN"/>
+              </w:rPr>
               <w:t xml:space="preserve">, </w:t>
             </w:r>
             <w:r>
@@ -2281,10 +2422,18 @@
                 <w:szCs w:val="28"/>
                 <w:lang w:val="vi-VN"/>
               </w:rPr>
-              <w:t xml:space="preserve"> tìm hiểu </w:t>
-            </w:r>
-            <w:bookmarkStart w:id="0" w:name="_GoBack"/>
-            <w:bookmarkEnd w:id="0"/>
+              <w:t xml:space="preserve"> tìm</w:t>
+            </w:r>
+            <w:proofErr w:type="gramEnd"/>
+            <w:r>
+              <w:rPr>
+                <w:rFonts w:ascii="Times New Roman" w:eastAsia="Times New Roman" w:hAnsi="Times New Roman" w:cs="Times New Roman"/>
+                <w:sz w:val="28"/>
+                <w:szCs w:val="28"/>
+                <w:lang w:val="vi-VN"/>
+              </w:rPr>
+              <w:t xml:space="preserve"> hiểu </w:t>
+            </w:r>
             <w:r>
               <w:rPr>
                 <w:rFonts w:ascii="Times New Roman" w:eastAsia="Times New Roman" w:hAnsi="Times New Roman" w:cs="Times New Roman"/>
@@ -2340,15 +2489,8 @@
                 <w:sz w:val="28"/>
                 <w:szCs w:val="28"/>
               </w:rPr>
-              <w:t>H</w:t>
-            </w:r>
-            <w:r>
-              <w:rPr>
-                <w:rFonts w:ascii="Times New Roman" w:eastAsia="Times New Roman" w:hAnsi="Times New Roman" w:cs="Times New Roman"/>
-                <w:sz w:val="28"/>
-                <w:szCs w:val="28"/>
-              </w:rPr>
-              <w:t>oàn</w:t>
+              <w:lastRenderedPageBreak/>
+              <w:t>Hoàn</w:t>
             </w:r>
             <w:proofErr w:type="spellEnd"/>
             <w:r>
@@ -2501,8 +2643,28 @@
                 <w:rFonts w:ascii="Times New Roman" w:eastAsia="Times New Roman" w:hAnsi="Times New Roman" w:cs="Times New Roman"/>
                 <w:sz w:val="28"/>
                 <w:szCs w:val="28"/>
+                <w:lang w:val="vi-VN"/>
               </w:rPr>
             </w:pPr>
+            <w:proofErr w:type="spellStart"/>
+            <w:r>
+              <w:rPr>
+                <w:rFonts w:ascii="Times New Roman" w:eastAsia="Times New Roman" w:hAnsi="Times New Roman" w:cs="Times New Roman"/>
+                <w:sz w:val="28"/>
+                <w:szCs w:val="28"/>
+              </w:rPr>
+              <w:t>Trần</w:t>
+            </w:r>
+            <w:proofErr w:type="spellEnd"/>
+            <w:r>
+              <w:rPr>
+                <w:rFonts w:ascii="Times New Roman" w:eastAsia="Times New Roman" w:hAnsi="Times New Roman" w:cs="Times New Roman"/>
+                <w:sz w:val="28"/>
+                <w:szCs w:val="28"/>
+                <w:lang w:val="vi-VN"/>
+              </w:rPr>
+              <w:t xml:space="preserve"> Anh Đức</w:t>
+            </w:r>
           </w:p>
         </w:tc>
         <w:tc>
@@ -2589,6 +2751,15 @@
                 <w:rFonts w:ascii="Times New Roman" w:eastAsia="Times New Roman" w:hAnsi="Times New Roman" w:cs="Times New Roman"/>
                 <w:sz w:val="28"/>
                 <w:szCs w:val="28"/>
+                <w:lang w:val="vi-VN"/>
+              </w:rPr>
+              <w:t xml:space="preserve"> các</w:t>
+            </w:r>
+            <w:r>
+              <w:rPr>
+                <w:rFonts w:ascii="Times New Roman" w:eastAsia="Times New Roman" w:hAnsi="Times New Roman" w:cs="Times New Roman"/>
+                <w:sz w:val="28"/>
+                <w:szCs w:val="28"/>
               </w:rPr>
               <w:t xml:space="preserve"> </w:t>
             </w:r>
@@ -2762,7 +2933,6 @@
                 <w:sz w:val="28"/>
                 <w:szCs w:val="28"/>
               </w:rPr>
-              <w:lastRenderedPageBreak/>
               <w:t xml:space="preserve">- </w:t>
             </w:r>
             <w:proofErr w:type="spellStart"/>
@@ -3026,7 +3196,6 @@
                 <w:sz w:val="28"/>
                 <w:szCs w:val="28"/>
               </w:rPr>
-              <w:lastRenderedPageBreak/>
               <w:t>Hoàn</w:t>
             </w:r>
             <w:proofErr w:type="spellEnd"/>
@@ -3260,8 +3429,28 @@
                 <w:rFonts w:ascii="Times New Roman" w:eastAsia="Times New Roman" w:hAnsi="Times New Roman" w:cs="Times New Roman"/>
                 <w:sz w:val="28"/>
                 <w:szCs w:val="28"/>
+                <w:lang w:val="vi-VN"/>
               </w:rPr>
             </w:pPr>
+            <w:proofErr w:type="spellStart"/>
+            <w:r>
+              <w:rPr>
+                <w:rFonts w:ascii="Times New Roman" w:eastAsia="Times New Roman" w:hAnsi="Times New Roman" w:cs="Times New Roman"/>
+                <w:sz w:val="28"/>
+                <w:szCs w:val="28"/>
+              </w:rPr>
+              <w:t>Trần</w:t>
+            </w:r>
+            <w:proofErr w:type="spellEnd"/>
+            <w:r>
+              <w:rPr>
+                <w:rFonts w:ascii="Times New Roman" w:eastAsia="Times New Roman" w:hAnsi="Times New Roman" w:cs="Times New Roman"/>
+                <w:sz w:val="28"/>
+                <w:szCs w:val="28"/>
+                <w:lang w:val="vi-VN"/>
+              </w:rPr>
+              <w:t xml:space="preserve"> Thái Quyền</w:t>
+            </w:r>
           </w:p>
         </w:tc>
         <w:tc>
@@ -3631,96 +3820,6 @@
               <w:t>cáo</w:t>
             </w:r>
             <w:proofErr w:type="spellEnd"/>
-            <w:r>
-              <w:rPr>
-                <w:rFonts w:ascii="Times New Roman" w:eastAsia="Times New Roman" w:hAnsi="Times New Roman" w:cs="Times New Roman"/>
-                <w:sz w:val="28"/>
-                <w:szCs w:val="28"/>
-              </w:rPr>
-              <w:t xml:space="preserve"> 1.1. </w:t>
-            </w:r>
-            <w:proofErr w:type="spellStart"/>
-            <w:r>
-              <w:rPr>
-                <w:rFonts w:ascii="Times New Roman" w:eastAsia="Times New Roman" w:hAnsi="Times New Roman" w:cs="Times New Roman"/>
-                <w:sz w:val="28"/>
-                <w:szCs w:val="28"/>
-              </w:rPr>
-              <w:t>Tổng</w:t>
-            </w:r>
-            <w:proofErr w:type="spellEnd"/>
-            <w:r>
-              <w:rPr>
-                <w:rFonts w:ascii="Times New Roman" w:eastAsia="Times New Roman" w:hAnsi="Times New Roman" w:cs="Times New Roman"/>
-                <w:sz w:val="28"/>
-                <w:szCs w:val="28"/>
-              </w:rPr>
-              <w:t xml:space="preserve"> </w:t>
-            </w:r>
-            <w:proofErr w:type="spellStart"/>
-            <w:r>
-              <w:rPr>
-                <w:rFonts w:ascii="Times New Roman" w:eastAsia="Times New Roman" w:hAnsi="Times New Roman" w:cs="Times New Roman"/>
-                <w:sz w:val="28"/>
-                <w:szCs w:val="28"/>
-              </w:rPr>
-              <w:t>quan</w:t>
-            </w:r>
-            <w:proofErr w:type="spellEnd"/>
-            <w:r>
-              <w:rPr>
-                <w:rFonts w:ascii="Times New Roman" w:eastAsia="Times New Roman" w:hAnsi="Times New Roman" w:cs="Times New Roman"/>
-                <w:sz w:val="28"/>
-                <w:szCs w:val="28"/>
-              </w:rPr>
-              <w:t xml:space="preserve"> </w:t>
-            </w:r>
-            <w:proofErr w:type="spellStart"/>
-            <w:r>
-              <w:rPr>
-                <w:rFonts w:ascii="Times New Roman" w:eastAsia="Times New Roman" w:hAnsi="Times New Roman" w:cs="Times New Roman"/>
-                <w:sz w:val="28"/>
-                <w:szCs w:val="28"/>
-              </w:rPr>
-              <w:t>về</w:t>
-            </w:r>
-            <w:proofErr w:type="spellEnd"/>
-            <w:r>
-              <w:rPr>
-                <w:rFonts w:ascii="Times New Roman" w:eastAsia="Times New Roman" w:hAnsi="Times New Roman" w:cs="Times New Roman"/>
-                <w:sz w:val="28"/>
-                <w:szCs w:val="28"/>
-              </w:rPr>
-              <w:t xml:space="preserve"> </w:t>
-            </w:r>
-            <w:proofErr w:type="spellStart"/>
-            <w:r>
-              <w:rPr>
-                <w:rFonts w:ascii="Times New Roman" w:eastAsia="Times New Roman" w:hAnsi="Times New Roman" w:cs="Times New Roman"/>
-                <w:sz w:val="28"/>
-                <w:szCs w:val="28"/>
-              </w:rPr>
-              <w:t>đề</w:t>
-            </w:r>
-            <w:proofErr w:type="spellEnd"/>
-            <w:r>
-              <w:rPr>
-                <w:rFonts w:ascii="Times New Roman" w:eastAsia="Times New Roman" w:hAnsi="Times New Roman" w:cs="Times New Roman"/>
-                <w:sz w:val="28"/>
-                <w:szCs w:val="28"/>
-              </w:rPr>
-              <w:t xml:space="preserve"> </w:t>
-            </w:r>
-            <w:proofErr w:type="spellStart"/>
-            <w:r>
-              <w:rPr>
-                <w:rFonts w:ascii="Times New Roman" w:eastAsia="Times New Roman" w:hAnsi="Times New Roman" w:cs="Times New Roman"/>
-                <w:sz w:val="28"/>
-                <w:szCs w:val="28"/>
-              </w:rPr>
-              <w:t>tài</w:t>
-            </w:r>
-            <w:proofErr w:type="spellEnd"/>
           </w:p>
         </w:tc>
         <w:tc>
@@ -3774,186 +3873,6 @@
                 <w:szCs w:val="28"/>
               </w:rPr>
               <w:t>thành</w:t>
-            </w:r>
-            <w:proofErr w:type="spellEnd"/>
-            <w:r>
-              <w:rPr>
-                <w:rFonts w:ascii="Times New Roman" w:eastAsia="Times New Roman" w:hAnsi="Times New Roman" w:cs="Times New Roman"/>
-                <w:sz w:val="28"/>
-                <w:szCs w:val="28"/>
-              </w:rPr>
-              <w:t xml:space="preserve"> </w:t>
-            </w:r>
-            <w:proofErr w:type="spellStart"/>
-            <w:r>
-              <w:rPr>
-                <w:rFonts w:ascii="Times New Roman" w:eastAsia="Times New Roman" w:hAnsi="Times New Roman" w:cs="Times New Roman"/>
-                <w:sz w:val="28"/>
-                <w:szCs w:val="28"/>
-              </w:rPr>
-              <w:t>việc</w:t>
-            </w:r>
-            <w:proofErr w:type="spellEnd"/>
-            <w:r>
-              <w:rPr>
-                <w:rFonts w:ascii="Times New Roman" w:eastAsia="Times New Roman" w:hAnsi="Times New Roman" w:cs="Times New Roman"/>
-                <w:sz w:val="28"/>
-                <w:szCs w:val="28"/>
-              </w:rPr>
-              <w:t xml:space="preserve"> </w:t>
-            </w:r>
-            <w:proofErr w:type="spellStart"/>
-            <w:r>
-              <w:rPr>
-                <w:rFonts w:ascii="Times New Roman" w:eastAsia="Times New Roman" w:hAnsi="Times New Roman" w:cs="Times New Roman"/>
-                <w:sz w:val="28"/>
-                <w:szCs w:val="28"/>
-              </w:rPr>
-              <w:t>phân</w:t>
-            </w:r>
-            <w:proofErr w:type="spellEnd"/>
-            <w:r>
-              <w:rPr>
-                <w:rFonts w:ascii="Times New Roman" w:eastAsia="Times New Roman" w:hAnsi="Times New Roman" w:cs="Times New Roman"/>
-                <w:sz w:val="28"/>
-                <w:szCs w:val="28"/>
-              </w:rPr>
-              <w:t xml:space="preserve"> </w:t>
-            </w:r>
-            <w:proofErr w:type="spellStart"/>
-            <w:r>
-              <w:rPr>
-                <w:rFonts w:ascii="Times New Roman" w:eastAsia="Times New Roman" w:hAnsi="Times New Roman" w:cs="Times New Roman"/>
-                <w:sz w:val="28"/>
-                <w:szCs w:val="28"/>
-              </w:rPr>
-              <w:t>công</w:t>
-            </w:r>
-            <w:proofErr w:type="spellEnd"/>
-            <w:r>
-              <w:rPr>
-                <w:rFonts w:ascii="Times New Roman" w:eastAsia="Times New Roman" w:hAnsi="Times New Roman" w:cs="Times New Roman"/>
-                <w:sz w:val="28"/>
-                <w:szCs w:val="28"/>
-              </w:rPr>
-              <w:t xml:space="preserve"> </w:t>
-            </w:r>
-            <w:proofErr w:type="spellStart"/>
-            <w:r>
-              <w:rPr>
-                <w:rFonts w:ascii="Times New Roman" w:eastAsia="Times New Roman" w:hAnsi="Times New Roman" w:cs="Times New Roman"/>
-                <w:sz w:val="28"/>
-                <w:szCs w:val="28"/>
-              </w:rPr>
-              <w:t>các</w:t>
-            </w:r>
-            <w:proofErr w:type="spellEnd"/>
-            <w:r>
-              <w:rPr>
-                <w:rFonts w:ascii="Times New Roman" w:eastAsia="Times New Roman" w:hAnsi="Times New Roman" w:cs="Times New Roman"/>
-                <w:sz w:val="28"/>
-                <w:szCs w:val="28"/>
-              </w:rPr>
-              <w:t xml:space="preserve"> </w:t>
-            </w:r>
-            <w:proofErr w:type="spellStart"/>
-            <w:r>
-              <w:rPr>
-                <w:rFonts w:ascii="Times New Roman" w:eastAsia="Times New Roman" w:hAnsi="Times New Roman" w:cs="Times New Roman"/>
-                <w:sz w:val="28"/>
-                <w:szCs w:val="28"/>
-              </w:rPr>
-              <w:t>công</w:t>
-            </w:r>
-            <w:proofErr w:type="spellEnd"/>
-            <w:r>
-              <w:rPr>
-                <w:rFonts w:ascii="Times New Roman" w:eastAsia="Times New Roman" w:hAnsi="Times New Roman" w:cs="Times New Roman"/>
-                <w:sz w:val="28"/>
-                <w:szCs w:val="28"/>
-              </w:rPr>
-              <w:t xml:space="preserve"> </w:t>
-            </w:r>
-            <w:proofErr w:type="spellStart"/>
-            <w:r>
-              <w:rPr>
-                <w:rFonts w:ascii="Times New Roman" w:eastAsia="Times New Roman" w:hAnsi="Times New Roman" w:cs="Times New Roman"/>
-                <w:sz w:val="28"/>
-                <w:szCs w:val="28"/>
-              </w:rPr>
-              <w:t>việc</w:t>
-            </w:r>
-            <w:proofErr w:type="spellEnd"/>
-            <w:r>
-              <w:rPr>
-                <w:rFonts w:ascii="Times New Roman" w:eastAsia="Times New Roman" w:hAnsi="Times New Roman" w:cs="Times New Roman"/>
-                <w:sz w:val="28"/>
-                <w:szCs w:val="28"/>
-              </w:rPr>
-              <w:t xml:space="preserve"> </w:t>
-            </w:r>
-            <w:proofErr w:type="spellStart"/>
-            <w:r>
-              <w:rPr>
-                <w:rFonts w:ascii="Times New Roman" w:eastAsia="Times New Roman" w:hAnsi="Times New Roman" w:cs="Times New Roman"/>
-                <w:sz w:val="28"/>
-                <w:szCs w:val="28"/>
-              </w:rPr>
-              <w:t>cho</w:t>
-            </w:r>
-            <w:proofErr w:type="spellEnd"/>
-            <w:r>
-              <w:rPr>
-                <w:rFonts w:ascii="Times New Roman" w:eastAsia="Times New Roman" w:hAnsi="Times New Roman" w:cs="Times New Roman"/>
-                <w:sz w:val="28"/>
-                <w:szCs w:val="28"/>
-              </w:rPr>
-              <w:t xml:space="preserve"> </w:t>
-            </w:r>
-            <w:proofErr w:type="spellStart"/>
-            <w:r>
-              <w:rPr>
-                <w:rFonts w:ascii="Times New Roman" w:eastAsia="Times New Roman" w:hAnsi="Times New Roman" w:cs="Times New Roman"/>
-                <w:sz w:val="28"/>
-                <w:szCs w:val="28"/>
-              </w:rPr>
-              <w:t>các</w:t>
-            </w:r>
-            <w:proofErr w:type="spellEnd"/>
-            <w:r>
-              <w:rPr>
-                <w:rFonts w:ascii="Times New Roman" w:eastAsia="Times New Roman" w:hAnsi="Times New Roman" w:cs="Times New Roman"/>
-                <w:sz w:val="28"/>
-                <w:szCs w:val="28"/>
-              </w:rPr>
-              <w:t xml:space="preserve"> </w:t>
-            </w:r>
-            <w:proofErr w:type="spellStart"/>
-            <w:r>
-              <w:rPr>
-                <w:rFonts w:ascii="Times New Roman" w:eastAsia="Times New Roman" w:hAnsi="Times New Roman" w:cs="Times New Roman"/>
-                <w:sz w:val="28"/>
-                <w:szCs w:val="28"/>
-              </w:rPr>
-              <w:t>thành</w:t>
-            </w:r>
-            <w:proofErr w:type="spellEnd"/>
-            <w:r>
-              <w:rPr>
-                <w:rFonts w:ascii="Times New Roman" w:eastAsia="Times New Roman" w:hAnsi="Times New Roman" w:cs="Times New Roman"/>
-                <w:sz w:val="28"/>
-                <w:szCs w:val="28"/>
-              </w:rPr>
-              <w:t xml:space="preserve"> </w:t>
-            </w:r>
-            <w:proofErr w:type="spellStart"/>
-            <w:r>
-              <w:rPr>
-                <w:rFonts w:ascii="Times New Roman" w:eastAsia="Times New Roman" w:hAnsi="Times New Roman" w:cs="Times New Roman"/>
-                <w:sz w:val="28"/>
-                <w:szCs w:val="28"/>
-              </w:rPr>
-              <w:t>viên</w:t>
             </w:r>
             <w:proofErr w:type="spellEnd"/>
           </w:p>
@@ -4079,8 +3998,28 @@
                 <w:rFonts w:ascii="Times New Roman" w:eastAsia="Times New Roman" w:hAnsi="Times New Roman" w:cs="Times New Roman"/>
                 <w:sz w:val="28"/>
                 <w:szCs w:val="28"/>
+                <w:lang w:val="vi-VN"/>
               </w:rPr>
             </w:pPr>
+            <w:proofErr w:type="spellStart"/>
+            <w:r>
+              <w:rPr>
+                <w:rFonts w:ascii="Times New Roman" w:eastAsia="Times New Roman" w:hAnsi="Times New Roman" w:cs="Times New Roman"/>
+                <w:sz w:val="28"/>
+                <w:szCs w:val="28"/>
+              </w:rPr>
+              <w:t>Trương</w:t>
+            </w:r>
+            <w:proofErr w:type="spellEnd"/>
+            <w:r>
+              <w:rPr>
+                <w:rFonts w:ascii="Times New Roman" w:eastAsia="Times New Roman" w:hAnsi="Times New Roman" w:cs="Times New Roman"/>
+                <w:sz w:val="28"/>
+                <w:szCs w:val="28"/>
+                <w:lang w:val="vi-VN"/>
+              </w:rPr>
+              <w:t xml:space="preserve"> Thị Thủy</w:t>
+            </w:r>
           </w:p>
         </w:tc>
         <w:tc>
@@ -4162,78 +4101,6 @@
               <w:t>cáo</w:t>
             </w:r>
             <w:proofErr w:type="spellEnd"/>
-            <w:r>
-              <w:rPr>
-                <w:rFonts w:ascii="Times New Roman" w:eastAsia="Times New Roman" w:hAnsi="Times New Roman" w:cs="Times New Roman"/>
-                <w:sz w:val="28"/>
-                <w:szCs w:val="28"/>
-              </w:rPr>
-              <w:t xml:space="preserve"> 1.2 </w:t>
-            </w:r>
-            <w:proofErr w:type="spellStart"/>
-            <w:r>
-              <w:rPr>
-                <w:rFonts w:ascii="Times New Roman" w:eastAsia="Times New Roman" w:hAnsi="Times New Roman" w:cs="Times New Roman"/>
-                <w:sz w:val="28"/>
-                <w:szCs w:val="28"/>
-              </w:rPr>
-              <w:t>Lý</w:t>
-            </w:r>
-            <w:proofErr w:type="spellEnd"/>
-            <w:r>
-              <w:rPr>
-                <w:rFonts w:ascii="Times New Roman" w:eastAsia="Times New Roman" w:hAnsi="Times New Roman" w:cs="Times New Roman"/>
-                <w:sz w:val="28"/>
-                <w:szCs w:val="28"/>
-              </w:rPr>
-              <w:t xml:space="preserve"> do </w:t>
-            </w:r>
-            <w:proofErr w:type="spellStart"/>
-            <w:r>
-              <w:rPr>
-                <w:rFonts w:ascii="Times New Roman" w:eastAsia="Times New Roman" w:hAnsi="Times New Roman" w:cs="Times New Roman"/>
-                <w:sz w:val="28"/>
-                <w:szCs w:val="28"/>
-              </w:rPr>
-              <w:t>chọn</w:t>
-            </w:r>
-            <w:proofErr w:type="spellEnd"/>
-            <w:r>
-              <w:rPr>
-                <w:rFonts w:ascii="Times New Roman" w:eastAsia="Times New Roman" w:hAnsi="Times New Roman" w:cs="Times New Roman"/>
-                <w:sz w:val="28"/>
-                <w:szCs w:val="28"/>
-              </w:rPr>
-              <w:t xml:space="preserve"> </w:t>
-            </w:r>
-            <w:proofErr w:type="spellStart"/>
-            <w:r>
-              <w:rPr>
-                <w:rFonts w:ascii="Times New Roman" w:eastAsia="Times New Roman" w:hAnsi="Times New Roman" w:cs="Times New Roman"/>
-                <w:sz w:val="28"/>
-                <w:szCs w:val="28"/>
-              </w:rPr>
-              <w:t>đề</w:t>
-            </w:r>
-            <w:proofErr w:type="spellEnd"/>
-            <w:r>
-              <w:rPr>
-                <w:rFonts w:ascii="Times New Roman" w:eastAsia="Times New Roman" w:hAnsi="Times New Roman" w:cs="Times New Roman"/>
-                <w:sz w:val="28"/>
-                <w:szCs w:val="28"/>
-              </w:rPr>
-              <w:t xml:space="preserve"> </w:t>
-            </w:r>
-            <w:proofErr w:type="spellStart"/>
-            <w:r>
-              <w:rPr>
-                <w:rFonts w:ascii="Times New Roman" w:eastAsia="Times New Roman" w:hAnsi="Times New Roman" w:cs="Times New Roman"/>
-                <w:sz w:val="28"/>
-                <w:szCs w:val="28"/>
-              </w:rPr>
-              <w:t>tài</w:t>
-            </w:r>
-            <w:proofErr w:type="spellEnd"/>
           </w:p>
         </w:tc>
         <w:tc>
@@ -4289,14 +4156,6 @@
               <w:t>thành</w:t>
             </w:r>
             <w:proofErr w:type="spellEnd"/>
-            <w:r>
-              <w:rPr>
-                <w:rFonts w:ascii="Times New Roman" w:eastAsia="Times New Roman" w:hAnsi="Times New Roman" w:cs="Times New Roman"/>
-                <w:sz w:val="28"/>
-                <w:szCs w:val="28"/>
-              </w:rPr>
-              <w:t xml:space="preserve"> </w:t>
-            </w:r>
           </w:p>
         </w:tc>
         <w:tc>
@@ -4384,8 +4243,28 @@
                 <w:rFonts w:ascii="Times New Roman" w:eastAsia="Times New Roman" w:hAnsi="Times New Roman" w:cs="Times New Roman"/>
                 <w:sz w:val="28"/>
                 <w:szCs w:val="28"/>
+                <w:lang w:val="vi-VN"/>
               </w:rPr>
             </w:pPr>
+            <w:proofErr w:type="spellStart"/>
+            <w:r>
+              <w:rPr>
+                <w:rFonts w:ascii="Times New Roman" w:eastAsia="Times New Roman" w:hAnsi="Times New Roman" w:cs="Times New Roman"/>
+                <w:sz w:val="28"/>
+                <w:szCs w:val="28"/>
+              </w:rPr>
+              <w:t>Trần</w:t>
+            </w:r>
+            <w:proofErr w:type="spellEnd"/>
+            <w:r>
+              <w:rPr>
+                <w:rFonts w:ascii="Times New Roman" w:eastAsia="Times New Roman" w:hAnsi="Times New Roman" w:cs="Times New Roman"/>
+                <w:sz w:val="28"/>
+                <w:szCs w:val="28"/>
+                <w:lang w:val="vi-VN"/>
+              </w:rPr>
+              <w:t xml:space="preserve"> Anh Đức</w:t>
+            </w:r>
           </w:p>
         </w:tc>
         <w:tc>
@@ -4467,60 +4346,6 @@
               <w:t>cáo</w:t>
             </w:r>
             <w:proofErr w:type="spellEnd"/>
-            <w:r>
-              <w:rPr>
-                <w:rFonts w:ascii="Times New Roman" w:eastAsia="Times New Roman" w:hAnsi="Times New Roman" w:cs="Times New Roman"/>
-                <w:sz w:val="28"/>
-                <w:szCs w:val="28"/>
-              </w:rPr>
-              <w:t xml:space="preserve"> 1.3 </w:t>
-            </w:r>
-            <w:proofErr w:type="spellStart"/>
-            <w:r>
-              <w:rPr>
-                <w:rFonts w:ascii="Times New Roman" w:eastAsia="Times New Roman" w:hAnsi="Times New Roman" w:cs="Times New Roman"/>
-                <w:sz w:val="28"/>
-                <w:szCs w:val="28"/>
-              </w:rPr>
-              <w:t>Nội</w:t>
-            </w:r>
-            <w:proofErr w:type="spellEnd"/>
-            <w:r>
-              <w:rPr>
-                <w:rFonts w:ascii="Times New Roman" w:eastAsia="Times New Roman" w:hAnsi="Times New Roman" w:cs="Times New Roman"/>
-                <w:sz w:val="28"/>
-                <w:szCs w:val="28"/>
-              </w:rPr>
-              <w:t xml:space="preserve"> dung </w:t>
-            </w:r>
-            <w:proofErr w:type="spellStart"/>
-            <w:r>
-              <w:rPr>
-                <w:rFonts w:ascii="Times New Roman" w:eastAsia="Times New Roman" w:hAnsi="Times New Roman" w:cs="Times New Roman"/>
-                <w:sz w:val="28"/>
-                <w:szCs w:val="28"/>
-              </w:rPr>
-              <w:t>nghiên</w:t>
-            </w:r>
-            <w:proofErr w:type="spellEnd"/>
-            <w:r>
-              <w:rPr>
-                <w:rFonts w:ascii="Times New Roman" w:eastAsia="Times New Roman" w:hAnsi="Times New Roman" w:cs="Times New Roman"/>
-                <w:sz w:val="28"/>
-                <w:szCs w:val="28"/>
-              </w:rPr>
-              <w:t xml:space="preserve"> </w:t>
-            </w:r>
-            <w:proofErr w:type="spellStart"/>
-            <w:r>
-              <w:rPr>
-                <w:rFonts w:ascii="Times New Roman" w:eastAsia="Times New Roman" w:hAnsi="Times New Roman" w:cs="Times New Roman"/>
-                <w:sz w:val="28"/>
-                <w:szCs w:val="28"/>
-              </w:rPr>
-              <w:t>cứu</w:t>
-            </w:r>
-            <w:proofErr w:type="spellEnd"/>
           </w:p>
         </w:tc>
         <w:tc>
@@ -4576,14 +4401,6 @@
               <w:t>thành</w:t>
             </w:r>
             <w:proofErr w:type="spellEnd"/>
-            <w:r>
-              <w:rPr>
-                <w:rFonts w:ascii="Times New Roman" w:eastAsia="Times New Roman" w:hAnsi="Times New Roman" w:cs="Times New Roman"/>
-                <w:sz w:val="28"/>
-                <w:szCs w:val="28"/>
-              </w:rPr>
-              <w:t xml:space="preserve"> </w:t>
-            </w:r>
           </w:p>
         </w:tc>
         <w:tc>
@@ -4671,8 +4488,28 @@
                 <w:rFonts w:ascii="Times New Roman" w:eastAsia="Times New Roman" w:hAnsi="Times New Roman" w:cs="Times New Roman"/>
                 <w:sz w:val="28"/>
                 <w:szCs w:val="28"/>
+                <w:lang w:val="vi-VN"/>
               </w:rPr>
             </w:pPr>
+            <w:proofErr w:type="spellStart"/>
+            <w:r>
+              <w:rPr>
+                <w:rFonts w:ascii="Times New Roman" w:eastAsia="Times New Roman" w:hAnsi="Times New Roman" w:cs="Times New Roman"/>
+                <w:sz w:val="28"/>
+                <w:szCs w:val="28"/>
+              </w:rPr>
+              <w:t>Trần</w:t>
+            </w:r>
+            <w:proofErr w:type="spellEnd"/>
+            <w:r>
+              <w:rPr>
+                <w:rFonts w:ascii="Times New Roman" w:eastAsia="Times New Roman" w:hAnsi="Times New Roman" w:cs="Times New Roman"/>
+                <w:sz w:val="28"/>
+                <w:szCs w:val="28"/>
+                <w:lang w:val="vi-VN"/>
+              </w:rPr>
+              <w:t xml:space="preserve"> Thái Quyền</w:t>
+            </w:r>
           </w:p>
         </w:tc>
         <w:tc>
@@ -4746,96 +4583,6 @@
               <w:t>cáo</w:t>
             </w:r>
             <w:proofErr w:type="spellEnd"/>
-            <w:r>
-              <w:rPr>
-                <w:rFonts w:ascii="Times New Roman" w:eastAsia="Times New Roman" w:hAnsi="Times New Roman" w:cs="Times New Roman"/>
-                <w:sz w:val="28"/>
-                <w:szCs w:val="28"/>
-              </w:rPr>
-              <w:t xml:space="preserve"> 1.4 </w:t>
-            </w:r>
-            <w:proofErr w:type="spellStart"/>
-            <w:r>
-              <w:rPr>
-                <w:rFonts w:ascii="Times New Roman" w:eastAsia="Times New Roman" w:hAnsi="Times New Roman" w:cs="Times New Roman"/>
-                <w:sz w:val="28"/>
-                <w:szCs w:val="28"/>
-              </w:rPr>
-              <w:t>Các</w:t>
-            </w:r>
-            <w:proofErr w:type="spellEnd"/>
-            <w:r>
-              <w:rPr>
-                <w:rFonts w:ascii="Times New Roman" w:eastAsia="Times New Roman" w:hAnsi="Times New Roman" w:cs="Times New Roman"/>
-                <w:sz w:val="28"/>
-                <w:szCs w:val="28"/>
-              </w:rPr>
-              <w:t xml:space="preserve"> </w:t>
-            </w:r>
-            <w:proofErr w:type="spellStart"/>
-            <w:r>
-              <w:rPr>
-                <w:rFonts w:ascii="Times New Roman" w:eastAsia="Times New Roman" w:hAnsi="Times New Roman" w:cs="Times New Roman"/>
-                <w:sz w:val="28"/>
-                <w:szCs w:val="28"/>
-              </w:rPr>
-              <w:t>kiến</w:t>
-            </w:r>
-            <w:proofErr w:type="spellEnd"/>
-            <w:r>
-              <w:rPr>
-                <w:rFonts w:ascii="Times New Roman" w:eastAsia="Times New Roman" w:hAnsi="Times New Roman" w:cs="Times New Roman"/>
-                <w:sz w:val="28"/>
-                <w:szCs w:val="28"/>
-              </w:rPr>
-              <w:t xml:space="preserve"> </w:t>
-            </w:r>
-            <w:proofErr w:type="spellStart"/>
-            <w:r>
-              <w:rPr>
-                <w:rFonts w:ascii="Times New Roman" w:eastAsia="Times New Roman" w:hAnsi="Times New Roman" w:cs="Times New Roman"/>
-                <w:sz w:val="28"/>
-                <w:szCs w:val="28"/>
-              </w:rPr>
-              <w:t>thức</w:t>
-            </w:r>
-            <w:proofErr w:type="spellEnd"/>
-            <w:r>
-              <w:rPr>
-                <w:rFonts w:ascii="Times New Roman" w:eastAsia="Times New Roman" w:hAnsi="Times New Roman" w:cs="Times New Roman"/>
-                <w:sz w:val="28"/>
-                <w:szCs w:val="28"/>
-              </w:rPr>
-              <w:t xml:space="preserve"> </w:t>
-            </w:r>
-            <w:proofErr w:type="spellStart"/>
-            <w:r>
-              <w:rPr>
-                <w:rFonts w:ascii="Times New Roman" w:eastAsia="Times New Roman" w:hAnsi="Times New Roman" w:cs="Times New Roman"/>
-                <w:sz w:val="28"/>
-                <w:szCs w:val="28"/>
-              </w:rPr>
-              <w:t>cần</w:t>
-            </w:r>
-            <w:proofErr w:type="spellEnd"/>
-            <w:r>
-              <w:rPr>
-                <w:rFonts w:ascii="Times New Roman" w:eastAsia="Times New Roman" w:hAnsi="Times New Roman" w:cs="Times New Roman"/>
-                <w:sz w:val="28"/>
-                <w:szCs w:val="28"/>
-              </w:rPr>
-              <w:t xml:space="preserve"> </w:t>
-            </w:r>
-            <w:proofErr w:type="spellStart"/>
-            <w:r>
-              <w:rPr>
-                <w:rFonts w:ascii="Times New Roman" w:eastAsia="Times New Roman" w:hAnsi="Times New Roman" w:cs="Times New Roman"/>
-                <w:sz w:val="28"/>
-                <w:szCs w:val="28"/>
-              </w:rPr>
-              <w:t>có</w:t>
-            </w:r>
-            <w:proofErr w:type="spellEnd"/>
           </w:p>
         </w:tc>
         <w:tc>
@@ -4891,14 +4638,6 @@
               <w:t>thành</w:t>
             </w:r>
             <w:proofErr w:type="spellEnd"/>
-            <w:r>
-              <w:rPr>
-                <w:rFonts w:ascii="Times New Roman" w:eastAsia="Times New Roman" w:hAnsi="Times New Roman" w:cs="Times New Roman"/>
-                <w:sz w:val="28"/>
-                <w:szCs w:val="28"/>
-              </w:rPr>
-              <w:t xml:space="preserve"> </w:t>
-            </w:r>
           </w:p>
         </w:tc>
         <w:tc>
@@ -4940,7 +4679,7 @@
             <w:tcBorders>
               <w:top w:val="nil"/>
               <w:left w:val="single" w:sz="5" w:space="0" w:color="000000"/>
-              <w:bottom w:val="single" w:sz="5" w:space="0" w:color="000000"/>
+              <w:bottom w:val="single" w:sz="4" w:space="0" w:color="auto"/>
               <w:right w:val="single" w:sz="5" w:space="0" w:color="000000"/>
             </w:tcBorders>
             <w:tcMar>
@@ -4960,6 +4699,14 @@
                 <w:szCs w:val="28"/>
               </w:rPr>
             </w:pPr>
+            <w:r>
+              <w:rPr>
+                <w:rFonts w:ascii="Times New Roman" w:eastAsia="Times New Roman" w:hAnsi="Times New Roman" w:cs="Times New Roman"/>
+                <w:sz w:val="28"/>
+                <w:szCs w:val="28"/>
+              </w:rPr>
+              <w:t>3</w:t>
+            </w:r>
           </w:p>
         </w:tc>
         <w:tc>
@@ -4968,7 +4715,7 @@
             <w:tcBorders>
               <w:top w:val="nil"/>
               <w:left w:val="single" w:sz="5" w:space="0" w:color="000000"/>
-              <w:bottom w:val="single" w:sz="5" w:space="0" w:color="000000"/>
+              <w:bottom w:val="single" w:sz="4" w:space="0" w:color="auto"/>
               <w:right w:val="single" w:sz="5" w:space="0" w:color="000000"/>
             </w:tcBorders>
             <w:tcMar>
@@ -4985,8 +4732,26 @@
                 <w:rFonts w:ascii="Times New Roman" w:eastAsia="Times New Roman" w:hAnsi="Times New Roman" w:cs="Times New Roman"/>
                 <w:sz w:val="28"/>
                 <w:szCs w:val="28"/>
+                <w:lang w:val="vi-VN"/>
               </w:rPr>
             </w:pPr>
+            <w:r>
+              <w:rPr>
+                <w:rFonts w:ascii="Times New Roman" w:eastAsia="Times New Roman" w:hAnsi="Times New Roman" w:cs="Times New Roman"/>
+                <w:sz w:val="28"/>
+                <w:szCs w:val="28"/>
+              </w:rPr>
+              <w:t>Phạm</w:t>
+            </w:r>
+            <w:r>
+              <w:rPr>
+                <w:rFonts w:ascii="Times New Roman" w:eastAsia="Times New Roman" w:hAnsi="Times New Roman" w:cs="Times New Roman"/>
+                <w:sz w:val="28"/>
+                <w:szCs w:val="28"/>
+                <w:lang w:val="vi-VN"/>
+              </w:rPr>
+              <w:t xml:space="preserve"> Văn Thành</w:t>
+            </w:r>
           </w:p>
         </w:tc>
         <w:tc>
@@ -4995,7 +4760,7 @@
             <w:tcBorders>
               <w:top w:val="nil"/>
               <w:left w:val="single" w:sz="5" w:space="0" w:color="000000"/>
-              <w:bottom w:val="single" w:sz="5" w:space="0" w:color="000000"/>
+              <w:bottom w:val="single" w:sz="4" w:space="0" w:color="auto"/>
               <w:right w:val="single" w:sz="5" w:space="0" w:color="000000"/>
             </w:tcBorders>
             <w:tcMar>
@@ -5012,6 +4777,7 @@
                 <w:rFonts w:ascii="Times New Roman" w:eastAsia="Times New Roman" w:hAnsi="Times New Roman" w:cs="Times New Roman"/>
                 <w:sz w:val="28"/>
                 <w:szCs w:val="28"/>
+                <w:lang w:val="vi-VN"/>
               </w:rPr>
             </w:pPr>
             <w:proofErr w:type="spellStart"/>
@@ -5021,135 +4787,18 @@
                 <w:sz w:val="28"/>
                 <w:szCs w:val="28"/>
               </w:rPr>
-              <w:t>Viết</w:t>
-            </w:r>
-            <w:proofErr w:type="spellEnd"/>
-            <w:r>
-              <w:rPr>
-                <w:rFonts w:ascii="Times New Roman" w:eastAsia="Times New Roman" w:hAnsi="Times New Roman" w:cs="Times New Roman"/>
-                <w:sz w:val="28"/>
-                <w:szCs w:val="28"/>
-              </w:rPr>
-              <w:t xml:space="preserve"> </w:t>
-            </w:r>
-            <w:proofErr w:type="spellStart"/>
-            <w:r>
-              <w:rPr>
-                <w:rFonts w:ascii="Times New Roman" w:eastAsia="Times New Roman" w:hAnsi="Times New Roman" w:cs="Times New Roman"/>
-                <w:sz w:val="28"/>
-                <w:szCs w:val="28"/>
-              </w:rPr>
-              <w:t>báo</w:t>
-            </w:r>
-            <w:proofErr w:type="spellEnd"/>
-            <w:r>
-              <w:rPr>
-                <w:rFonts w:ascii="Times New Roman" w:eastAsia="Times New Roman" w:hAnsi="Times New Roman" w:cs="Times New Roman"/>
-                <w:sz w:val="28"/>
-                <w:szCs w:val="28"/>
-              </w:rPr>
-              <w:t xml:space="preserve"> </w:t>
-            </w:r>
-            <w:proofErr w:type="spellStart"/>
-            <w:r>
-              <w:rPr>
-                <w:rFonts w:ascii="Times New Roman" w:eastAsia="Times New Roman" w:hAnsi="Times New Roman" w:cs="Times New Roman"/>
-                <w:sz w:val="28"/>
-                <w:szCs w:val="28"/>
-              </w:rPr>
-              <w:t>cáo</w:t>
-            </w:r>
-            <w:proofErr w:type="spellEnd"/>
-            <w:r>
-              <w:rPr>
-                <w:rFonts w:ascii="Times New Roman" w:eastAsia="Times New Roman" w:hAnsi="Times New Roman" w:cs="Times New Roman"/>
-                <w:sz w:val="28"/>
-                <w:szCs w:val="28"/>
-              </w:rPr>
-              <w:t xml:space="preserve"> 1.5 </w:t>
-            </w:r>
-            <w:proofErr w:type="spellStart"/>
-            <w:r>
-              <w:rPr>
-                <w:rFonts w:ascii="Times New Roman" w:eastAsia="Times New Roman" w:hAnsi="Times New Roman" w:cs="Times New Roman"/>
-                <w:sz w:val="28"/>
-                <w:szCs w:val="28"/>
-              </w:rPr>
-              <w:t>Các</w:t>
-            </w:r>
-            <w:proofErr w:type="spellEnd"/>
-            <w:r>
-              <w:rPr>
-                <w:rFonts w:ascii="Times New Roman" w:eastAsia="Times New Roman" w:hAnsi="Times New Roman" w:cs="Times New Roman"/>
-                <w:sz w:val="28"/>
-                <w:szCs w:val="28"/>
-              </w:rPr>
-              <w:t xml:space="preserve"> </w:t>
-            </w:r>
-            <w:proofErr w:type="spellStart"/>
-            <w:r>
-              <w:rPr>
-                <w:rFonts w:ascii="Times New Roman" w:eastAsia="Times New Roman" w:hAnsi="Times New Roman" w:cs="Times New Roman"/>
-                <w:sz w:val="28"/>
-                <w:szCs w:val="28"/>
-              </w:rPr>
-              <w:t>lĩnh</w:t>
-            </w:r>
-            <w:proofErr w:type="spellEnd"/>
-            <w:r>
-              <w:rPr>
-                <w:rFonts w:ascii="Times New Roman" w:eastAsia="Times New Roman" w:hAnsi="Times New Roman" w:cs="Times New Roman"/>
-                <w:sz w:val="28"/>
-                <w:szCs w:val="28"/>
-              </w:rPr>
-              <w:t xml:space="preserve"> </w:t>
-            </w:r>
-            <w:proofErr w:type="spellStart"/>
-            <w:r>
-              <w:rPr>
-                <w:rFonts w:ascii="Times New Roman" w:eastAsia="Times New Roman" w:hAnsi="Times New Roman" w:cs="Times New Roman"/>
-                <w:sz w:val="28"/>
-                <w:szCs w:val="28"/>
-              </w:rPr>
-              <w:t>vực</w:t>
-            </w:r>
-            <w:proofErr w:type="spellEnd"/>
-            <w:r>
-              <w:rPr>
-                <w:rFonts w:ascii="Times New Roman" w:eastAsia="Times New Roman" w:hAnsi="Times New Roman" w:cs="Times New Roman"/>
-                <w:sz w:val="28"/>
-                <w:szCs w:val="28"/>
-              </w:rPr>
-              <w:t xml:space="preserve"> </w:t>
-            </w:r>
-            <w:proofErr w:type="spellStart"/>
-            <w:r>
-              <w:rPr>
-                <w:rFonts w:ascii="Times New Roman" w:eastAsia="Times New Roman" w:hAnsi="Times New Roman" w:cs="Times New Roman"/>
-                <w:sz w:val="28"/>
-                <w:szCs w:val="28"/>
-              </w:rPr>
-              <w:t>hoạt</w:t>
-            </w:r>
-            <w:proofErr w:type="spellEnd"/>
-            <w:r>
-              <w:rPr>
-                <w:rFonts w:ascii="Times New Roman" w:eastAsia="Times New Roman" w:hAnsi="Times New Roman" w:cs="Times New Roman"/>
-                <w:sz w:val="28"/>
-                <w:szCs w:val="28"/>
-              </w:rPr>
-              <w:t xml:space="preserve"> </w:t>
-            </w:r>
-            <w:proofErr w:type="spellStart"/>
-            <w:r>
-              <w:rPr>
-                <w:rFonts w:ascii="Times New Roman" w:eastAsia="Times New Roman" w:hAnsi="Times New Roman" w:cs="Times New Roman"/>
-                <w:sz w:val="28"/>
-                <w:szCs w:val="28"/>
-              </w:rPr>
-              <w:t>động</w:t>
-            </w:r>
-            <w:proofErr w:type="spellEnd"/>
+              <w:t>Triển</w:t>
+            </w:r>
+            <w:proofErr w:type="spellEnd"/>
+            <w:r>
+              <w:rPr>
+                <w:rFonts w:ascii="Times New Roman" w:eastAsia="Times New Roman" w:hAnsi="Times New Roman" w:cs="Times New Roman"/>
+                <w:sz w:val="28"/>
+                <w:szCs w:val="28"/>
+                <w:lang w:val="vi-VN"/>
+              </w:rPr>
+              <w:t xml:space="preserve"> khai thuật toán mã hóa AES bằng C#, thiết kế giao diện</w:t>
+            </w:r>
           </w:p>
         </w:tc>
         <w:tc>
@@ -5158,7 +4807,7 @@
             <w:tcBorders>
               <w:top w:val="nil"/>
               <w:left w:val="single" w:sz="5" w:space="0" w:color="000000"/>
-              <w:bottom w:val="single" w:sz="5" w:space="0" w:color="000000"/>
+              <w:bottom w:val="single" w:sz="4" w:space="0" w:color="auto"/>
               <w:right w:val="single" w:sz="5" w:space="0" w:color="000000"/>
             </w:tcBorders>
             <w:tcMar>
@@ -5175,6 +4824,7 @@
                 <w:rFonts w:ascii="Times New Roman" w:eastAsia="Times New Roman" w:hAnsi="Times New Roman" w:cs="Times New Roman"/>
                 <w:sz w:val="28"/>
                 <w:szCs w:val="28"/>
+                <w:lang w:val="vi-VN"/>
               </w:rPr>
             </w:pPr>
             <w:proofErr w:type="spellStart"/>
@@ -5192,26 +4842,9 @@
                 <w:rFonts w:ascii="Times New Roman" w:eastAsia="Times New Roman" w:hAnsi="Times New Roman" w:cs="Times New Roman"/>
                 <w:sz w:val="28"/>
                 <w:szCs w:val="28"/>
-              </w:rPr>
-              <w:t xml:space="preserve"> </w:t>
-            </w:r>
-            <w:proofErr w:type="spellStart"/>
-            <w:r>
-              <w:rPr>
-                <w:rFonts w:ascii="Times New Roman" w:eastAsia="Times New Roman" w:hAnsi="Times New Roman" w:cs="Times New Roman"/>
-                <w:sz w:val="28"/>
-                <w:szCs w:val="28"/>
-              </w:rPr>
-              <w:t>thành</w:t>
-            </w:r>
-            <w:proofErr w:type="spellEnd"/>
-            <w:r>
-              <w:rPr>
-                <w:rFonts w:ascii="Times New Roman" w:eastAsia="Times New Roman" w:hAnsi="Times New Roman" w:cs="Times New Roman"/>
-                <w:sz w:val="28"/>
-                <w:szCs w:val="28"/>
-              </w:rPr>
-              <w:t xml:space="preserve"> </w:t>
+                <w:lang w:val="vi-VN"/>
+              </w:rPr>
+              <w:t xml:space="preserve"> thành</w:t>
             </w:r>
           </w:p>
         </w:tc>
@@ -5221,7 +4854,7 @@
             <w:tcBorders>
               <w:top w:val="nil"/>
               <w:left w:val="single" w:sz="5" w:space="0" w:color="000000"/>
-              <w:bottom w:val="single" w:sz="5" w:space="0" w:color="000000"/>
+              <w:bottom w:val="single" w:sz="4" w:space="0" w:color="auto"/>
               <w:right w:val="single" w:sz="5" w:space="0" w:color="000000"/>
             </w:tcBorders>
             <w:tcMar>
@@ -5243,6 +4876,633 @@
           </w:p>
         </w:tc>
       </w:tr>
+      <w:tr>
+        <w:trPr>
+          <w:trHeight w:val="2919"/>
+        </w:trPr>
+        <w:tc>
+          <w:tcPr>
+            <w:tcW w:w="840" w:type="dxa"/>
+            <w:tcBorders>
+              <w:top w:val="single" w:sz="4" w:space="0" w:color="auto"/>
+              <w:left w:val="single" w:sz="4" w:space="0" w:color="auto"/>
+              <w:bottom w:val="single" w:sz="4" w:space="0" w:color="auto"/>
+              <w:right w:val="single" w:sz="4" w:space="0" w:color="auto"/>
+            </w:tcBorders>
+            <w:tcMar>
+              <w:top w:w="0" w:type="dxa"/>
+              <w:left w:w="100" w:type="dxa"/>
+              <w:bottom w:w="0" w:type="dxa"/>
+              <w:right w:w="100" w:type="dxa"/>
+            </w:tcMar>
+          </w:tcPr>
+          <w:p>
+            <w:pPr>
+              <w:spacing w:line="240" w:lineRule="auto"/>
+              <w:jc w:val="center"/>
+              <w:rPr>
+                <w:rFonts w:ascii="Times New Roman" w:eastAsia="Times New Roman" w:hAnsi="Times New Roman" w:cs="Times New Roman"/>
+                <w:sz w:val="28"/>
+                <w:szCs w:val="28"/>
+              </w:rPr>
+            </w:pPr>
+          </w:p>
+        </w:tc>
+        <w:tc>
+          <w:tcPr>
+            <w:tcW w:w="1455" w:type="dxa"/>
+            <w:tcBorders>
+              <w:top w:val="single" w:sz="4" w:space="0" w:color="auto"/>
+              <w:left w:val="single" w:sz="4" w:space="0" w:color="auto"/>
+              <w:bottom w:val="single" w:sz="4" w:space="0" w:color="auto"/>
+              <w:right w:val="single" w:sz="4" w:space="0" w:color="auto"/>
+            </w:tcBorders>
+            <w:tcMar>
+              <w:top w:w="0" w:type="dxa"/>
+              <w:left w:w="100" w:type="dxa"/>
+              <w:bottom w:w="0" w:type="dxa"/>
+              <w:right w:w="100" w:type="dxa"/>
+            </w:tcMar>
+          </w:tcPr>
+          <w:p>
+            <w:pPr>
+              <w:spacing w:before="240"/>
+              <w:rPr>
+                <w:rFonts w:ascii="Times New Roman" w:eastAsia="Times New Roman" w:hAnsi="Times New Roman" w:cs="Times New Roman"/>
+                <w:sz w:val="28"/>
+                <w:szCs w:val="28"/>
+                <w:lang w:val="vi-VN"/>
+              </w:rPr>
+            </w:pPr>
+            <w:proofErr w:type="spellStart"/>
+            <w:r>
+              <w:rPr>
+                <w:rFonts w:ascii="Times New Roman" w:eastAsia="Times New Roman" w:hAnsi="Times New Roman" w:cs="Times New Roman"/>
+                <w:sz w:val="28"/>
+                <w:szCs w:val="28"/>
+              </w:rPr>
+              <w:t>Trương</w:t>
+            </w:r>
+            <w:proofErr w:type="spellEnd"/>
+            <w:r>
+              <w:rPr>
+                <w:rFonts w:ascii="Times New Roman" w:eastAsia="Times New Roman" w:hAnsi="Times New Roman" w:cs="Times New Roman"/>
+                <w:sz w:val="28"/>
+                <w:szCs w:val="28"/>
+                <w:lang w:val="vi-VN"/>
+              </w:rPr>
+              <w:t xml:space="preserve"> Thị Thủy</w:t>
+            </w:r>
+          </w:p>
+        </w:tc>
+        <w:tc>
+          <w:tcPr>
+            <w:tcW w:w="3270" w:type="dxa"/>
+            <w:tcBorders>
+              <w:top w:val="single" w:sz="4" w:space="0" w:color="auto"/>
+              <w:left w:val="single" w:sz="4" w:space="0" w:color="auto"/>
+              <w:bottom w:val="single" w:sz="4" w:space="0" w:color="auto"/>
+              <w:right w:val="single" w:sz="4" w:space="0" w:color="auto"/>
+            </w:tcBorders>
+            <w:tcMar>
+              <w:top w:w="0" w:type="dxa"/>
+              <w:left w:w="100" w:type="dxa"/>
+              <w:bottom w:w="0" w:type="dxa"/>
+              <w:right w:w="100" w:type="dxa"/>
+            </w:tcMar>
+          </w:tcPr>
+          <w:p>
+            <w:pPr>
+              <w:spacing w:line="240" w:lineRule="auto"/>
+              <w:rPr>
+                <w:rFonts w:ascii="Times New Roman" w:eastAsia="Times New Roman" w:hAnsi="Times New Roman" w:cs="Times New Roman"/>
+                <w:sz w:val="28"/>
+                <w:szCs w:val="28"/>
+              </w:rPr>
+            </w:pPr>
+            <w:proofErr w:type="spellStart"/>
+            <w:r>
+              <w:rPr>
+                <w:rFonts w:ascii="Times New Roman" w:eastAsia="Times New Roman" w:hAnsi="Times New Roman" w:cs="Times New Roman"/>
+                <w:sz w:val="28"/>
+                <w:szCs w:val="28"/>
+              </w:rPr>
+              <w:t>Triển</w:t>
+            </w:r>
+            <w:proofErr w:type="spellEnd"/>
+            <w:r>
+              <w:rPr>
+                <w:rFonts w:ascii="Times New Roman" w:eastAsia="Times New Roman" w:hAnsi="Times New Roman" w:cs="Times New Roman"/>
+                <w:sz w:val="28"/>
+                <w:szCs w:val="28"/>
+                <w:lang w:val="vi-VN"/>
+              </w:rPr>
+              <w:t xml:space="preserve"> khai thuật toán mã hóa AES bằng C#, thiết kế giao diện</w:t>
+            </w:r>
+          </w:p>
+        </w:tc>
+        <w:tc>
+          <w:tcPr>
+            <w:tcW w:w="1950" w:type="dxa"/>
+            <w:tcBorders>
+              <w:top w:val="single" w:sz="4" w:space="0" w:color="auto"/>
+              <w:left w:val="single" w:sz="4" w:space="0" w:color="auto"/>
+              <w:bottom w:val="single" w:sz="4" w:space="0" w:color="auto"/>
+              <w:right w:val="single" w:sz="4" w:space="0" w:color="auto"/>
+            </w:tcBorders>
+            <w:tcMar>
+              <w:top w:w="0" w:type="dxa"/>
+              <w:left w:w="100" w:type="dxa"/>
+              <w:bottom w:w="0" w:type="dxa"/>
+              <w:right w:w="100" w:type="dxa"/>
+            </w:tcMar>
+          </w:tcPr>
+          <w:p>
+            <w:pPr>
+              <w:spacing w:line="240" w:lineRule="auto"/>
+              <w:rPr>
+                <w:rFonts w:ascii="Times New Roman" w:eastAsia="Times New Roman" w:hAnsi="Times New Roman" w:cs="Times New Roman"/>
+                <w:sz w:val="28"/>
+                <w:szCs w:val="28"/>
+                <w:lang w:val="vi-VN"/>
+              </w:rPr>
+            </w:pPr>
+            <w:proofErr w:type="spellStart"/>
+            <w:r>
+              <w:rPr>
+                <w:rFonts w:ascii="Times New Roman" w:eastAsia="Times New Roman" w:hAnsi="Times New Roman" w:cs="Times New Roman"/>
+                <w:sz w:val="28"/>
+                <w:szCs w:val="28"/>
+              </w:rPr>
+              <w:t>Hoàn</w:t>
+            </w:r>
+            <w:proofErr w:type="spellEnd"/>
+            <w:r>
+              <w:rPr>
+                <w:rFonts w:ascii="Times New Roman" w:eastAsia="Times New Roman" w:hAnsi="Times New Roman" w:cs="Times New Roman"/>
+                <w:sz w:val="28"/>
+                <w:szCs w:val="28"/>
+                <w:lang w:val="vi-VN"/>
+              </w:rPr>
+              <w:t xml:space="preserve"> thành</w:t>
+            </w:r>
+          </w:p>
+        </w:tc>
+        <w:tc>
+          <w:tcPr>
+            <w:tcW w:w="1515" w:type="dxa"/>
+            <w:tcBorders>
+              <w:top w:val="single" w:sz="4" w:space="0" w:color="auto"/>
+              <w:left w:val="single" w:sz="4" w:space="0" w:color="auto"/>
+              <w:bottom w:val="single" w:sz="4" w:space="0" w:color="auto"/>
+              <w:right w:val="single" w:sz="4" w:space="0" w:color="auto"/>
+            </w:tcBorders>
+            <w:tcMar>
+              <w:top w:w="0" w:type="dxa"/>
+              <w:left w:w="100" w:type="dxa"/>
+              <w:bottom w:w="0" w:type="dxa"/>
+              <w:right w:w="100" w:type="dxa"/>
+            </w:tcMar>
+          </w:tcPr>
+          <w:p>
+            <w:pPr>
+              <w:spacing w:line="240" w:lineRule="auto"/>
+              <w:rPr>
+                <w:rFonts w:ascii="Times New Roman" w:eastAsia="Times New Roman" w:hAnsi="Times New Roman" w:cs="Times New Roman"/>
+                <w:sz w:val="28"/>
+                <w:szCs w:val="28"/>
+              </w:rPr>
+            </w:pPr>
+          </w:p>
+        </w:tc>
+      </w:tr>
+      <w:tr>
+        <w:trPr>
+          <w:trHeight w:val="2919"/>
+        </w:trPr>
+        <w:tc>
+          <w:tcPr>
+            <w:tcW w:w="840" w:type="dxa"/>
+            <w:tcBorders>
+              <w:top w:val="single" w:sz="4" w:space="0" w:color="auto"/>
+              <w:left w:val="single" w:sz="4" w:space="0" w:color="auto"/>
+              <w:bottom w:val="single" w:sz="4" w:space="0" w:color="auto"/>
+              <w:right w:val="single" w:sz="4" w:space="0" w:color="auto"/>
+            </w:tcBorders>
+            <w:tcMar>
+              <w:top w:w="0" w:type="dxa"/>
+              <w:left w:w="100" w:type="dxa"/>
+              <w:bottom w:w="0" w:type="dxa"/>
+              <w:right w:w="100" w:type="dxa"/>
+            </w:tcMar>
+          </w:tcPr>
+          <w:p>
+            <w:pPr>
+              <w:spacing w:line="240" w:lineRule="auto"/>
+              <w:jc w:val="center"/>
+              <w:rPr>
+                <w:rFonts w:ascii="Times New Roman" w:eastAsia="Times New Roman" w:hAnsi="Times New Roman" w:cs="Times New Roman"/>
+                <w:sz w:val="28"/>
+                <w:szCs w:val="28"/>
+              </w:rPr>
+            </w:pPr>
+          </w:p>
+        </w:tc>
+        <w:tc>
+          <w:tcPr>
+            <w:tcW w:w="1455" w:type="dxa"/>
+            <w:tcBorders>
+              <w:top w:val="single" w:sz="4" w:space="0" w:color="auto"/>
+              <w:left w:val="single" w:sz="4" w:space="0" w:color="auto"/>
+              <w:bottom w:val="single" w:sz="4" w:space="0" w:color="auto"/>
+              <w:right w:val="single" w:sz="4" w:space="0" w:color="auto"/>
+            </w:tcBorders>
+            <w:tcMar>
+              <w:top w:w="0" w:type="dxa"/>
+              <w:left w:w="100" w:type="dxa"/>
+              <w:bottom w:w="0" w:type="dxa"/>
+              <w:right w:w="100" w:type="dxa"/>
+            </w:tcMar>
+          </w:tcPr>
+          <w:p>
+            <w:pPr>
+              <w:spacing w:before="240"/>
+              <w:rPr>
+                <w:rFonts w:ascii="Times New Roman" w:eastAsia="Times New Roman" w:hAnsi="Times New Roman" w:cs="Times New Roman"/>
+                <w:sz w:val="28"/>
+                <w:szCs w:val="28"/>
+                <w:lang w:val="vi-VN"/>
+              </w:rPr>
+            </w:pPr>
+            <w:proofErr w:type="spellStart"/>
+            <w:r>
+              <w:rPr>
+                <w:rFonts w:ascii="Times New Roman" w:eastAsia="Times New Roman" w:hAnsi="Times New Roman" w:cs="Times New Roman"/>
+                <w:sz w:val="28"/>
+                <w:szCs w:val="28"/>
+              </w:rPr>
+              <w:t>Trần</w:t>
+            </w:r>
+            <w:proofErr w:type="spellEnd"/>
+            <w:r>
+              <w:rPr>
+                <w:rFonts w:ascii="Times New Roman" w:eastAsia="Times New Roman" w:hAnsi="Times New Roman" w:cs="Times New Roman"/>
+                <w:sz w:val="28"/>
+                <w:szCs w:val="28"/>
+                <w:lang w:val="vi-VN"/>
+              </w:rPr>
+              <w:t xml:space="preserve"> Anh Đức</w:t>
+            </w:r>
+          </w:p>
+        </w:tc>
+        <w:tc>
+          <w:tcPr>
+            <w:tcW w:w="3270" w:type="dxa"/>
+            <w:tcBorders>
+              <w:top w:val="single" w:sz="4" w:space="0" w:color="auto"/>
+              <w:left w:val="single" w:sz="4" w:space="0" w:color="auto"/>
+              <w:bottom w:val="single" w:sz="4" w:space="0" w:color="auto"/>
+              <w:right w:val="single" w:sz="4" w:space="0" w:color="auto"/>
+            </w:tcBorders>
+            <w:tcMar>
+              <w:top w:w="0" w:type="dxa"/>
+              <w:left w:w="100" w:type="dxa"/>
+              <w:bottom w:w="0" w:type="dxa"/>
+              <w:right w:w="100" w:type="dxa"/>
+            </w:tcMar>
+          </w:tcPr>
+          <w:p>
+            <w:pPr>
+              <w:spacing w:line="240" w:lineRule="auto"/>
+              <w:rPr>
+                <w:rFonts w:ascii="Times New Roman" w:eastAsia="Times New Roman" w:hAnsi="Times New Roman" w:cs="Times New Roman"/>
+                <w:sz w:val="28"/>
+                <w:szCs w:val="28"/>
+              </w:rPr>
+            </w:pPr>
+            <w:proofErr w:type="spellStart"/>
+            <w:r>
+              <w:rPr>
+                <w:rFonts w:ascii="Times New Roman" w:eastAsia="Times New Roman" w:hAnsi="Times New Roman" w:cs="Times New Roman"/>
+                <w:sz w:val="28"/>
+                <w:szCs w:val="28"/>
+              </w:rPr>
+              <w:t>Triển</w:t>
+            </w:r>
+            <w:proofErr w:type="spellEnd"/>
+            <w:r>
+              <w:rPr>
+                <w:rFonts w:ascii="Times New Roman" w:eastAsia="Times New Roman" w:hAnsi="Times New Roman" w:cs="Times New Roman"/>
+                <w:sz w:val="28"/>
+                <w:szCs w:val="28"/>
+                <w:lang w:val="vi-VN"/>
+              </w:rPr>
+              <w:t xml:space="preserve"> khai thuật toán mã hóa AES bằng </w:t>
+            </w:r>
+            <w:r>
+              <w:rPr>
+                <w:rFonts w:ascii="Times New Roman" w:eastAsia="Times New Roman" w:hAnsi="Times New Roman" w:cs="Times New Roman"/>
+                <w:sz w:val="28"/>
+                <w:szCs w:val="28"/>
+                <w:lang w:val="vi-VN"/>
+              </w:rPr>
+              <w:t>C++</w:t>
+            </w:r>
+            <w:r>
+              <w:rPr>
+                <w:rFonts w:ascii="Times New Roman" w:eastAsia="Times New Roman" w:hAnsi="Times New Roman" w:cs="Times New Roman"/>
+                <w:sz w:val="28"/>
+                <w:szCs w:val="28"/>
+                <w:lang w:val="vi-VN"/>
+              </w:rPr>
+              <w:t>, thiết kế giao diện</w:t>
+            </w:r>
+          </w:p>
+        </w:tc>
+        <w:tc>
+          <w:tcPr>
+            <w:tcW w:w="1950" w:type="dxa"/>
+            <w:tcBorders>
+              <w:top w:val="single" w:sz="4" w:space="0" w:color="auto"/>
+              <w:left w:val="single" w:sz="4" w:space="0" w:color="auto"/>
+              <w:bottom w:val="single" w:sz="4" w:space="0" w:color="auto"/>
+              <w:right w:val="single" w:sz="4" w:space="0" w:color="auto"/>
+            </w:tcBorders>
+            <w:tcMar>
+              <w:top w:w="0" w:type="dxa"/>
+              <w:left w:w="100" w:type="dxa"/>
+              <w:bottom w:w="0" w:type="dxa"/>
+              <w:right w:w="100" w:type="dxa"/>
+            </w:tcMar>
+          </w:tcPr>
+          <w:p>
+            <w:pPr>
+              <w:spacing w:line="240" w:lineRule="auto"/>
+              <w:rPr>
+                <w:rFonts w:ascii="Times New Roman" w:eastAsia="Times New Roman" w:hAnsi="Times New Roman" w:cs="Times New Roman"/>
+                <w:sz w:val="28"/>
+                <w:szCs w:val="28"/>
+                <w:lang w:val="vi-VN"/>
+              </w:rPr>
+            </w:pPr>
+            <w:proofErr w:type="spellStart"/>
+            <w:r>
+              <w:rPr>
+                <w:rFonts w:ascii="Times New Roman" w:eastAsia="Times New Roman" w:hAnsi="Times New Roman" w:cs="Times New Roman"/>
+                <w:sz w:val="28"/>
+                <w:szCs w:val="28"/>
+              </w:rPr>
+              <w:t>Hoàn</w:t>
+            </w:r>
+            <w:proofErr w:type="spellEnd"/>
+            <w:r>
+              <w:rPr>
+                <w:rFonts w:ascii="Times New Roman" w:eastAsia="Times New Roman" w:hAnsi="Times New Roman" w:cs="Times New Roman"/>
+                <w:sz w:val="28"/>
+                <w:szCs w:val="28"/>
+                <w:lang w:val="vi-VN"/>
+              </w:rPr>
+              <w:t xml:space="preserve"> thành</w:t>
+            </w:r>
+          </w:p>
+        </w:tc>
+        <w:tc>
+          <w:tcPr>
+            <w:tcW w:w="1515" w:type="dxa"/>
+            <w:tcBorders>
+              <w:top w:val="single" w:sz="4" w:space="0" w:color="auto"/>
+              <w:left w:val="single" w:sz="4" w:space="0" w:color="auto"/>
+              <w:bottom w:val="single" w:sz="4" w:space="0" w:color="auto"/>
+              <w:right w:val="single" w:sz="4" w:space="0" w:color="auto"/>
+            </w:tcBorders>
+            <w:tcMar>
+              <w:top w:w="0" w:type="dxa"/>
+              <w:left w:w="100" w:type="dxa"/>
+              <w:bottom w:w="0" w:type="dxa"/>
+              <w:right w:w="100" w:type="dxa"/>
+            </w:tcMar>
+          </w:tcPr>
+          <w:p>
+            <w:pPr>
+              <w:spacing w:line="240" w:lineRule="auto"/>
+              <w:rPr>
+                <w:rFonts w:ascii="Times New Roman" w:eastAsia="Times New Roman" w:hAnsi="Times New Roman" w:cs="Times New Roman"/>
+                <w:sz w:val="28"/>
+                <w:szCs w:val="28"/>
+              </w:rPr>
+            </w:pPr>
+          </w:p>
+        </w:tc>
+      </w:tr>
+      <w:tr>
+        <w:trPr>
+          <w:trHeight w:val="2919"/>
+        </w:trPr>
+        <w:tc>
+          <w:tcPr>
+            <w:tcW w:w="840" w:type="dxa"/>
+            <w:tcBorders>
+              <w:top w:val="single" w:sz="4" w:space="0" w:color="auto"/>
+              <w:left w:val="single" w:sz="4" w:space="0" w:color="auto"/>
+              <w:bottom w:val="single" w:sz="4" w:space="0" w:color="auto"/>
+              <w:right w:val="single" w:sz="4" w:space="0" w:color="auto"/>
+            </w:tcBorders>
+            <w:tcMar>
+              <w:top w:w="0" w:type="dxa"/>
+              <w:left w:w="100" w:type="dxa"/>
+              <w:bottom w:w="0" w:type="dxa"/>
+              <w:right w:w="100" w:type="dxa"/>
+            </w:tcMar>
+          </w:tcPr>
+          <w:p>
+            <w:pPr>
+              <w:spacing w:line="240" w:lineRule="auto"/>
+              <w:jc w:val="center"/>
+              <w:rPr>
+                <w:rFonts w:ascii="Times New Roman" w:eastAsia="Times New Roman" w:hAnsi="Times New Roman" w:cs="Times New Roman"/>
+                <w:sz w:val="28"/>
+                <w:szCs w:val="28"/>
+              </w:rPr>
+            </w:pPr>
+          </w:p>
+        </w:tc>
+        <w:tc>
+          <w:tcPr>
+            <w:tcW w:w="1455" w:type="dxa"/>
+            <w:tcBorders>
+              <w:top w:val="single" w:sz="4" w:space="0" w:color="auto"/>
+              <w:left w:val="single" w:sz="4" w:space="0" w:color="auto"/>
+              <w:bottom w:val="single" w:sz="4" w:space="0" w:color="auto"/>
+              <w:right w:val="single" w:sz="4" w:space="0" w:color="auto"/>
+            </w:tcBorders>
+            <w:tcMar>
+              <w:top w:w="0" w:type="dxa"/>
+              <w:left w:w="100" w:type="dxa"/>
+              <w:bottom w:w="0" w:type="dxa"/>
+              <w:right w:w="100" w:type="dxa"/>
+            </w:tcMar>
+          </w:tcPr>
+          <w:p>
+            <w:pPr>
+              <w:spacing w:before="240"/>
+              <w:rPr>
+                <w:rFonts w:ascii="Times New Roman" w:eastAsia="Times New Roman" w:hAnsi="Times New Roman" w:cs="Times New Roman"/>
+                <w:sz w:val="28"/>
+                <w:szCs w:val="28"/>
+                <w:lang w:val="vi-VN"/>
+              </w:rPr>
+            </w:pPr>
+            <w:proofErr w:type="spellStart"/>
+            <w:r>
+              <w:rPr>
+                <w:rFonts w:ascii="Times New Roman" w:eastAsia="Times New Roman" w:hAnsi="Times New Roman" w:cs="Times New Roman"/>
+                <w:sz w:val="28"/>
+                <w:szCs w:val="28"/>
+              </w:rPr>
+              <w:t>Trần</w:t>
+            </w:r>
+            <w:proofErr w:type="spellEnd"/>
+            <w:r>
+              <w:rPr>
+                <w:rFonts w:ascii="Times New Roman" w:eastAsia="Times New Roman" w:hAnsi="Times New Roman" w:cs="Times New Roman"/>
+                <w:sz w:val="28"/>
+                <w:szCs w:val="28"/>
+                <w:lang w:val="vi-VN"/>
+              </w:rPr>
+              <w:t xml:space="preserve"> Thái Quyền</w:t>
+            </w:r>
+          </w:p>
+        </w:tc>
+        <w:tc>
+          <w:tcPr>
+            <w:tcW w:w="3270" w:type="dxa"/>
+            <w:tcBorders>
+              <w:top w:val="single" w:sz="4" w:space="0" w:color="auto"/>
+              <w:left w:val="single" w:sz="4" w:space="0" w:color="auto"/>
+              <w:bottom w:val="single" w:sz="4" w:space="0" w:color="auto"/>
+              <w:right w:val="single" w:sz="4" w:space="0" w:color="auto"/>
+            </w:tcBorders>
+            <w:tcMar>
+              <w:top w:w="0" w:type="dxa"/>
+              <w:left w:w="100" w:type="dxa"/>
+              <w:bottom w:w="0" w:type="dxa"/>
+              <w:right w:w="100" w:type="dxa"/>
+            </w:tcMar>
+          </w:tcPr>
+          <w:p>
+            <w:pPr>
+              <w:spacing w:line="240" w:lineRule="auto"/>
+              <w:rPr>
+                <w:rFonts w:ascii="Times New Roman" w:eastAsia="Times New Roman" w:hAnsi="Times New Roman" w:cs="Times New Roman"/>
+                <w:sz w:val="28"/>
+                <w:szCs w:val="28"/>
+              </w:rPr>
+            </w:pPr>
+            <w:proofErr w:type="spellStart"/>
+            <w:r>
+              <w:rPr>
+                <w:rFonts w:ascii="Times New Roman" w:eastAsia="Times New Roman" w:hAnsi="Times New Roman" w:cs="Times New Roman"/>
+                <w:sz w:val="28"/>
+                <w:szCs w:val="28"/>
+              </w:rPr>
+              <w:t>Triển</w:t>
+            </w:r>
+            <w:proofErr w:type="spellEnd"/>
+            <w:r>
+              <w:rPr>
+                <w:rFonts w:ascii="Times New Roman" w:eastAsia="Times New Roman" w:hAnsi="Times New Roman" w:cs="Times New Roman"/>
+                <w:sz w:val="28"/>
+                <w:szCs w:val="28"/>
+                <w:lang w:val="vi-VN"/>
+              </w:rPr>
+              <w:t xml:space="preserve"> khai thuật toán mã hóa AES bằng C++, thiết kế giao diện</w:t>
+            </w:r>
+          </w:p>
+        </w:tc>
+        <w:tc>
+          <w:tcPr>
+            <w:tcW w:w="1950" w:type="dxa"/>
+            <w:tcBorders>
+              <w:top w:val="single" w:sz="4" w:space="0" w:color="auto"/>
+              <w:left w:val="single" w:sz="4" w:space="0" w:color="auto"/>
+              <w:bottom w:val="single" w:sz="4" w:space="0" w:color="auto"/>
+              <w:right w:val="single" w:sz="4" w:space="0" w:color="auto"/>
+            </w:tcBorders>
+            <w:tcMar>
+              <w:top w:w="0" w:type="dxa"/>
+              <w:left w:w="100" w:type="dxa"/>
+              <w:bottom w:w="0" w:type="dxa"/>
+              <w:right w:w="100" w:type="dxa"/>
+            </w:tcMar>
+          </w:tcPr>
+          <w:p>
+            <w:pPr>
+              <w:spacing w:line="240" w:lineRule="auto"/>
+              <w:rPr>
+                <w:rFonts w:ascii="Times New Roman" w:eastAsia="Times New Roman" w:hAnsi="Times New Roman" w:cs="Times New Roman"/>
+                <w:sz w:val="28"/>
+                <w:szCs w:val="28"/>
+                <w:lang w:val="vi-VN"/>
+              </w:rPr>
+            </w:pPr>
+            <w:proofErr w:type="spellStart"/>
+            <w:r>
+              <w:rPr>
+                <w:rFonts w:ascii="Times New Roman" w:eastAsia="Times New Roman" w:hAnsi="Times New Roman" w:cs="Times New Roman"/>
+                <w:sz w:val="28"/>
+                <w:szCs w:val="28"/>
+              </w:rPr>
+              <w:t>Hoàn</w:t>
+            </w:r>
+            <w:proofErr w:type="spellEnd"/>
+            <w:r>
+              <w:rPr>
+                <w:rFonts w:ascii="Times New Roman" w:eastAsia="Times New Roman" w:hAnsi="Times New Roman" w:cs="Times New Roman"/>
+                <w:sz w:val="28"/>
+                <w:szCs w:val="28"/>
+                <w:lang w:val="vi-VN"/>
+              </w:rPr>
+              <w:t xml:space="preserve"> </w:t>
+            </w:r>
+            <w:r>
+              <w:rPr>
+                <w:rFonts w:ascii="Times New Roman" w:eastAsia="Times New Roman" w:hAnsi="Times New Roman" w:cs="Times New Roman"/>
+                <w:sz w:val="28"/>
+                <w:szCs w:val="28"/>
+                <w:lang w:val="vi-VN"/>
+              </w:rPr>
+              <w:t>thành</w:t>
+            </w:r>
+          </w:p>
+        </w:tc>
+        <w:tc>
+          <w:tcPr>
+            <w:tcW w:w="1515" w:type="dxa"/>
+            <w:tcBorders>
+              <w:top w:val="single" w:sz="4" w:space="0" w:color="auto"/>
+              <w:left w:val="single" w:sz="4" w:space="0" w:color="auto"/>
+              <w:bottom w:val="single" w:sz="4" w:space="0" w:color="auto"/>
+              <w:right w:val="single" w:sz="4" w:space="0" w:color="auto"/>
+            </w:tcBorders>
+            <w:tcMar>
+              <w:top w:w="0" w:type="dxa"/>
+              <w:left w:w="100" w:type="dxa"/>
+              <w:bottom w:w="0" w:type="dxa"/>
+              <w:right w:w="100" w:type="dxa"/>
+            </w:tcMar>
+          </w:tcPr>
+          <w:p>
+            <w:pPr>
+              <w:spacing w:line="240" w:lineRule="auto"/>
+              <w:rPr>
+                <w:rFonts w:ascii="Times New Roman" w:eastAsia="Times New Roman" w:hAnsi="Times New Roman" w:cs="Times New Roman"/>
+                <w:sz w:val="28"/>
+                <w:szCs w:val="28"/>
+              </w:rPr>
+            </w:pPr>
+          </w:p>
+        </w:tc>
+      </w:tr>
     </w:tbl>
     <w:p>
       <w:pPr>
@@ -5536,15 +5796,7 @@
           <w:sz w:val="28"/>
           <w:szCs w:val="28"/>
         </w:rPr>
-        <w:t>r</w:t>
-      </w:r>
-      <w:r>
-        <w:rPr>
-          <w:rFonts w:ascii="Times New Roman" w:eastAsia="Times New Roman" w:hAnsi="Times New Roman" w:cs="Times New Roman"/>
-          <w:sz w:val="28"/>
-          <w:szCs w:val="28"/>
-        </w:rPr>
-        <w:t>õ</w:t>
+        <w:t>rõ</w:t>
       </w:r>
       <w:proofErr w:type="spellEnd"/>
       <w:r>
@@ -5562,15 +5814,7 @@
           <w:sz w:val="28"/>
           <w:szCs w:val="28"/>
         </w:rPr>
-        <w:t>h</w:t>
-      </w:r>
-      <w:r>
-        <w:rPr>
-          <w:rFonts w:ascii="Times New Roman" w:eastAsia="Times New Roman" w:hAnsi="Times New Roman" w:cs="Times New Roman"/>
-          <w:sz w:val="28"/>
-          <w:szCs w:val="28"/>
-        </w:rPr>
-        <w:t>ọ</w:t>
+        <w:t>họ</w:t>
       </w:r>
       <w:proofErr w:type="spellEnd"/>
       <w:r>
@@ -5588,23 +5832,7 @@
           <w:sz w:val="28"/>
           <w:szCs w:val="28"/>
         </w:rPr>
-        <w:t>t</w:t>
-      </w:r>
-      <w:r>
-        <w:rPr>
-          <w:rFonts w:ascii="Times New Roman" w:eastAsia="Times New Roman" w:hAnsi="Times New Roman" w:cs="Times New Roman"/>
-          <w:sz w:val="28"/>
-          <w:szCs w:val="28"/>
-        </w:rPr>
-        <w:t>ê</w:t>
-      </w:r>
-      <w:r>
-        <w:rPr>
-          <w:rFonts w:ascii="Times New Roman" w:eastAsia="Times New Roman" w:hAnsi="Times New Roman" w:cs="Times New Roman"/>
-          <w:sz w:val="28"/>
-          <w:szCs w:val="28"/>
-        </w:rPr>
-        <w:t>n</w:t>
+        <w:t>tên</w:t>
       </w:r>
       <w:proofErr w:type="spellEnd"/>
       <w:r>

</xml_diff>

<commit_message>
update final of report
</commit_message>
<xml_diff>
--- a/Mẫu 1 Phiếu báo cáo cá nhân nhóm.docx
+++ b/Mẫu 1 Phiếu báo cáo cá nhân nhóm.docx
@@ -1,6 +1,6 @@
 
 <file path=word/document.xml><?xml version="1.0" encoding="utf-8"?>
-<w:document xmlns:wpc="http://schemas.microsoft.com/office/word/2010/wordprocessingCanvas" xmlns:cx="http://schemas.microsoft.com/office/drawing/2014/chartex" xmlns:cx1="http://schemas.microsoft.com/office/drawing/2015/9/8/chartex" xmlns:cx2="http://schemas.microsoft.com/office/drawing/2015/10/21/chartex" xmlns:cx3="http://schemas.microsoft.com/office/drawing/2016/5/9/chartex" xmlns:cx4="http://schemas.microsoft.com/office/drawing/2016/5/10/chartex" xmlns:cx5="http://schemas.microsoft.com/office/drawing/2016/5/11/chartex" xmlns:cx6="http://schemas.microsoft.com/office/drawing/2016/5/12/chartex" xmlns:cx7="http://schemas.microsoft.com/office/drawing/2016/5/13/chartex" xmlns:cx8="http://schemas.microsoft.com/office/drawing/2016/5/14/chartex" xmlns:mc="http://schemas.openxmlformats.org/markup-compatibility/2006" xmlns:aink="http://schemas.microsoft.com/office/drawing/2016/ink" xmlns:am3d="http://schemas.microsoft.com/office/drawing/2017/model3d" xmlns:o="urn:schemas-microsoft-com:office:office" xmlns:r="http://schemas.openxmlformats.org/officeDocument/2006/relationships" xmlns:m="http://schemas.openxmlformats.org/officeDocument/2006/math" xmlns:v="urn:schemas-microsoft-com:vml" xmlns:wp14="http://schemas.microsoft.com/office/word/2010/wordprocessingDrawing" xmlns:wp="http://schemas.openxmlformats.org/drawingml/2006/wordprocessingDrawing" xmlns:w10="urn:schemas-microsoft-com:office:word" xmlns:w="http://schemas.openxmlformats.org/wordprocessingml/2006/main" xmlns:w14="http://schemas.microsoft.com/office/word/2010/wordml" xmlns:w15="http://schemas.microsoft.com/office/word/2012/wordml" xmlns:w16cid="http://schemas.microsoft.com/office/word/2016/wordml/cid" xmlns:w16se="http://schemas.microsoft.com/office/word/2015/wordml/symex" xmlns:wpg="http://schemas.microsoft.com/office/word/2010/wordprocessingGroup" xmlns:wpi="http://schemas.microsoft.com/office/word/2010/wordprocessingInk" xmlns:wne="http://schemas.microsoft.com/office/word/2006/wordml" xmlns:wps="http://schemas.microsoft.com/office/word/2010/wordprocessingShape" mc:Ignorable="w14 w15 w16se w16cid wp14">
+<w:document xmlns:wpc="http://schemas.microsoft.com/office/word/2010/wordprocessingCanvas" xmlns:cx="http://schemas.microsoft.com/office/drawing/2014/chartex" xmlns:cx1="http://schemas.microsoft.com/office/drawing/2015/9/8/chartex" xmlns:cx2="http://schemas.microsoft.com/office/drawing/2015/10/21/chartex" xmlns:cx3="http://schemas.microsoft.com/office/drawing/2016/5/9/chartex" xmlns:cx4="http://schemas.microsoft.com/office/drawing/2016/5/10/chartex" xmlns:cx5="http://schemas.microsoft.com/office/drawing/2016/5/11/chartex" xmlns:cx6="http://schemas.microsoft.com/office/drawing/2016/5/12/chartex" xmlns:cx7="http://schemas.microsoft.com/office/drawing/2016/5/13/chartex" xmlns:cx8="http://schemas.microsoft.com/office/drawing/2016/5/14/chartex" xmlns:mc="http://schemas.openxmlformats.org/markup-compatibility/2006" xmlns:aink="http://schemas.microsoft.com/office/drawing/2016/ink" xmlns:am3d="http://schemas.microsoft.com/office/drawing/2017/model3d" xmlns:o="urn:schemas-microsoft-com:office:office" xmlns:oel="http://schemas.microsoft.com/office/2019/extlst" xmlns:r="http://schemas.openxmlformats.org/officeDocument/2006/relationships" xmlns:m="http://schemas.openxmlformats.org/officeDocument/2006/math" xmlns:v="urn:schemas-microsoft-com:vml" xmlns:wp14="http://schemas.microsoft.com/office/word/2010/wordprocessingDrawing" xmlns:wp="http://schemas.openxmlformats.org/drawingml/2006/wordprocessingDrawing" xmlns:w10="urn:schemas-microsoft-com:office:word" xmlns:w="http://schemas.openxmlformats.org/wordprocessingml/2006/main" xmlns:w14="http://schemas.microsoft.com/office/word/2010/wordml" xmlns:w15="http://schemas.microsoft.com/office/word/2012/wordml" xmlns:w16cex="http://schemas.microsoft.com/office/word/2018/wordml/cex" xmlns:w16cid="http://schemas.microsoft.com/office/word/2016/wordml/cid" xmlns:w16="http://schemas.microsoft.com/office/word/2018/wordml" xmlns:w16du="http://schemas.microsoft.com/office/word/2023/wordml/word16du" xmlns:w16sdtdh="http://schemas.microsoft.com/office/word/2020/wordml/sdtdatahash" xmlns:w16se="http://schemas.microsoft.com/office/word/2015/wordml/symex" xmlns:wpg="http://schemas.microsoft.com/office/word/2010/wordprocessingGroup" xmlns:wpi="http://schemas.microsoft.com/office/word/2010/wordprocessingInk" xmlns:wne="http://schemas.microsoft.com/office/word/2006/wordml" xmlns:wps="http://schemas.microsoft.com/office/word/2010/wordprocessingShape" mc:Ignorable="w14 w15 w16se w16cid w16 w16cex w16sdtdh w16du wp14">
   <w:body>
     <w:p>
       <w:pPr>
@@ -50,140 +50,13 @@
           <w:szCs w:val="28"/>
         </w:rPr>
       </w:pPr>
-      <w:proofErr w:type="spellStart"/>
       <w:r>
         <w:rPr>
           <w:rFonts w:ascii="Times New Roman" w:eastAsia="Times New Roman" w:hAnsi="Times New Roman" w:cs="Times New Roman"/>
           <w:sz w:val="28"/>
           <w:szCs w:val="28"/>
         </w:rPr>
-        <w:t>Tên</w:t>
-      </w:r>
-      <w:proofErr w:type="spellEnd"/>
-      <w:r>
-        <w:rPr>
-          <w:rFonts w:ascii="Times New Roman" w:eastAsia="Times New Roman" w:hAnsi="Times New Roman" w:cs="Times New Roman"/>
-          <w:sz w:val="28"/>
-          <w:szCs w:val="28"/>
-        </w:rPr>
-        <w:t xml:space="preserve"> </w:t>
-      </w:r>
-      <w:proofErr w:type="spellStart"/>
-      <w:r>
-        <w:rPr>
-          <w:rFonts w:ascii="Times New Roman" w:eastAsia="Times New Roman" w:hAnsi="Times New Roman" w:cs="Times New Roman"/>
-          <w:sz w:val="28"/>
-          <w:szCs w:val="28"/>
-        </w:rPr>
-        <w:t>lớp</w:t>
-      </w:r>
-      <w:proofErr w:type="spellEnd"/>
-      <w:r>
-        <w:rPr>
-          <w:rFonts w:ascii="Times New Roman" w:eastAsia="Times New Roman" w:hAnsi="Times New Roman" w:cs="Times New Roman"/>
-          <w:sz w:val="28"/>
-          <w:szCs w:val="28"/>
-        </w:rPr>
-        <w:t xml:space="preserve">: An </w:t>
-      </w:r>
-      <w:proofErr w:type="spellStart"/>
-      <w:r>
-        <w:rPr>
-          <w:rFonts w:ascii="Times New Roman" w:eastAsia="Times New Roman" w:hAnsi="Times New Roman" w:cs="Times New Roman"/>
-          <w:sz w:val="28"/>
-          <w:szCs w:val="28"/>
-        </w:rPr>
-        <w:t>toàn</w:t>
-      </w:r>
-      <w:proofErr w:type="spellEnd"/>
-      <w:r>
-        <w:rPr>
-          <w:rFonts w:ascii="Times New Roman" w:eastAsia="Times New Roman" w:hAnsi="Times New Roman" w:cs="Times New Roman"/>
-          <w:sz w:val="28"/>
-          <w:szCs w:val="28"/>
-        </w:rPr>
-        <w:t xml:space="preserve"> </w:t>
-      </w:r>
-      <w:proofErr w:type="spellStart"/>
-      <w:r>
-        <w:rPr>
-          <w:rFonts w:ascii="Times New Roman" w:eastAsia="Times New Roman" w:hAnsi="Times New Roman" w:cs="Times New Roman"/>
-          <w:sz w:val="28"/>
-          <w:szCs w:val="28"/>
-        </w:rPr>
-        <w:t>và</w:t>
-      </w:r>
-      <w:proofErr w:type="spellEnd"/>
-      <w:r>
-        <w:rPr>
-          <w:rFonts w:ascii="Times New Roman" w:eastAsia="Times New Roman" w:hAnsi="Times New Roman" w:cs="Times New Roman"/>
-          <w:sz w:val="28"/>
-          <w:szCs w:val="28"/>
-        </w:rPr>
-        <w:t xml:space="preserve"> </w:t>
-      </w:r>
-      <w:proofErr w:type="spellStart"/>
-      <w:r>
-        <w:rPr>
-          <w:rFonts w:ascii="Times New Roman" w:eastAsia="Times New Roman" w:hAnsi="Times New Roman" w:cs="Times New Roman"/>
-          <w:sz w:val="28"/>
-          <w:szCs w:val="28"/>
-        </w:rPr>
-        <w:t>bảo</w:t>
-      </w:r>
-      <w:proofErr w:type="spellEnd"/>
-      <w:r>
-        <w:rPr>
-          <w:rFonts w:ascii="Times New Roman" w:eastAsia="Times New Roman" w:hAnsi="Times New Roman" w:cs="Times New Roman"/>
-          <w:sz w:val="28"/>
-          <w:szCs w:val="28"/>
-        </w:rPr>
-        <w:t xml:space="preserve"> </w:t>
-      </w:r>
-      <w:proofErr w:type="spellStart"/>
-      <w:r>
-        <w:rPr>
-          <w:rFonts w:ascii="Times New Roman" w:eastAsia="Times New Roman" w:hAnsi="Times New Roman" w:cs="Times New Roman"/>
-          <w:sz w:val="28"/>
-          <w:szCs w:val="28"/>
-        </w:rPr>
-        <w:t>mật</w:t>
-      </w:r>
-      <w:proofErr w:type="spellEnd"/>
-      <w:r>
-        <w:rPr>
-          <w:rFonts w:ascii="Times New Roman" w:eastAsia="Times New Roman" w:hAnsi="Times New Roman" w:cs="Times New Roman"/>
-          <w:sz w:val="28"/>
-          <w:szCs w:val="28"/>
-        </w:rPr>
-        <w:t xml:space="preserve"> </w:t>
-      </w:r>
-      <w:proofErr w:type="spellStart"/>
-      <w:r>
-        <w:rPr>
-          <w:rFonts w:ascii="Times New Roman" w:eastAsia="Times New Roman" w:hAnsi="Times New Roman" w:cs="Times New Roman"/>
-          <w:sz w:val="28"/>
-          <w:szCs w:val="28"/>
-        </w:rPr>
-        <w:t>thông</w:t>
-      </w:r>
-      <w:proofErr w:type="spellEnd"/>
-      <w:r>
-        <w:rPr>
-          <w:rFonts w:ascii="Times New Roman" w:eastAsia="Times New Roman" w:hAnsi="Times New Roman" w:cs="Times New Roman"/>
-          <w:sz w:val="28"/>
-          <w:szCs w:val="28"/>
-        </w:rPr>
-        <w:t xml:space="preserve"> tin - 20241IT</w:t>
-      </w:r>
-      <w:proofErr w:type="gramStart"/>
-      <w:r>
-        <w:rPr>
-          <w:rFonts w:ascii="Times New Roman" w:eastAsia="Times New Roman" w:hAnsi="Times New Roman" w:cs="Times New Roman"/>
-          <w:sz w:val="28"/>
-          <w:szCs w:val="28"/>
-        </w:rPr>
-        <w:t xml:space="preserve">6001002  </w:t>
+        <w:t xml:space="preserve">Tên lớp: An toàn và bảo mật thông tin - 20241IT6001002  </w:t>
       </w:r>
       <w:r>
         <w:rPr>
@@ -192,25 +65,7 @@
           <w:szCs w:val="28"/>
         </w:rPr>
         <w:tab/>
-      </w:r>
-      <w:proofErr w:type="spellStart"/>
-      <w:proofErr w:type="gramEnd"/>
-      <w:r>
-        <w:rPr>
-          <w:rFonts w:ascii="Times New Roman" w:eastAsia="Times New Roman" w:hAnsi="Times New Roman" w:cs="Times New Roman"/>
-          <w:sz w:val="28"/>
-          <w:szCs w:val="28"/>
-        </w:rPr>
-        <w:t>Khóa</w:t>
-      </w:r>
-      <w:proofErr w:type="spellEnd"/>
-      <w:r>
-        <w:rPr>
-          <w:rFonts w:ascii="Times New Roman" w:eastAsia="Times New Roman" w:hAnsi="Times New Roman" w:cs="Times New Roman"/>
-          <w:sz w:val="28"/>
-          <w:szCs w:val="28"/>
-        </w:rPr>
-        <w:t>: K16</w:t>
+        <w:t>Khóa: K16</w:t>
       </w:r>
     </w:p>
     <w:p>
@@ -222,185 +77,13 @@
           <w:szCs w:val="28"/>
         </w:rPr>
       </w:pPr>
-      <w:proofErr w:type="spellStart"/>
       <w:r>
         <w:rPr>
           <w:rFonts w:ascii="Times New Roman" w:eastAsia="Times New Roman" w:hAnsi="Times New Roman" w:cs="Times New Roman"/>
           <w:sz w:val="28"/>
           <w:szCs w:val="28"/>
         </w:rPr>
-        <w:t>Họ</w:t>
-      </w:r>
-      <w:proofErr w:type="spellEnd"/>
-      <w:r>
-        <w:rPr>
-          <w:rFonts w:ascii="Times New Roman" w:eastAsia="Times New Roman" w:hAnsi="Times New Roman" w:cs="Times New Roman"/>
-          <w:sz w:val="28"/>
-          <w:szCs w:val="28"/>
-        </w:rPr>
-        <w:t xml:space="preserve"> </w:t>
-      </w:r>
-      <w:proofErr w:type="spellStart"/>
-      <w:r>
-        <w:rPr>
-          <w:rFonts w:ascii="Times New Roman" w:eastAsia="Times New Roman" w:hAnsi="Times New Roman" w:cs="Times New Roman"/>
-          <w:sz w:val="28"/>
-          <w:szCs w:val="28"/>
-        </w:rPr>
-        <w:t>và</w:t>
-      </w:r>
-      <w:proofErr w:type="spellEnd"/>
-      <w:r>
-        <w:rPr>
-          <w:rFonts w:ascii="Times New Roman" w:eastAsia="Times New Roman" w:hAnsi="Times New Roman" w:cs="Times New Roman"/>
-          <w:sz w:val="28"/>
-          <w:szCs w:val="28"/>
-        </w:rPr>
-        <w:t xml:space="preserve"> </w:t>
-      </w:r>
-      <w:proofErr w:type="spellStart"/>
-      <w:r>
-        <w:rPr>
-          <w:rFonts w:ascii="Times New Roman" w:eastAsia="Times New Roman" w:hAnsi="Times New Roman" w:cs="Times New Roman"/>
-          <w:sz w:val="28"/>
-          <w:szCs w:val="28"/>
-        </w:rPr>
-        <w:t>tên</w:t>
-      </w:r>
-      <w:proofErr w:type="spellEnd"/>
-      <w:r>
-        <w:rPr>
-          <w:rFonts w:ascii="Times New Roman" w:eastAsia="Times New Roman" w:hAnsi="Times New Roman" w:cs="Times New Roman"/>
-          <w:sz w:val="28"/>
-          <w:szCs w:val="28"/>
-        </w:rPr>
-        <w:t xml:space="preserve"> </w:t>
-      </w:r>
-      <w:proofErr w:type="spellStart"/>
-      <w:r>
-        <w:rPr>
-          <w:rFonts w:ascii="Times New Roman" w:eastAsia="Times New Roman" w:hAnsi="Times New Roman" w:cs="Times New Roman"/>
-          <w:sz w:val="28"/>
-          <w:szCs w:val="28"/>
-        </w:rPr>
-        <w:t>sinh</w:t>
-      </w:r>
-      <w:proofErr w:type="spellEnd"/>
-      <w:r>
-        <w:rPr>
-          <w:rFonts w:ascii="Times New Roman" w:eastAsia="Times New Roman" w:hAnsi="Times New Roman" w:cs="Times New Roman"/>
-          <w:sz w:val="28"/>
-          <w:szCs w:val="28"/>
-        </w:rPr>
-        <w:t xml:space="preserve"> </w:t>
-      </w:r>
-      <w:proofErr w:type="spellStart"/>
-      <w:r>
-        <w:rPr>
-          <w:rFonts w:ascii="Times New Roman" w:eastAsia="Times New Roman" w:hAnsi="Times New Roman" w:cs="Times New Roman"/>
-          <w:sz w:val="28"/>
-          <w:szCs w:val="28"/>
-        </w:rPr>
-        <w:t>viên</w:t>
-      </w:r>
-      <w:proofErr w:type="spellEnd"/>
-      <w:r>
-        <w:rPr>
-          <w:rFonts w:ascii="Times New Roman" w:eastAsia="Times New Roman" w:hAnsi="Times New Roman" w:cs="Times New Roman"/>
-          <w:sz w:val="28"/>
-          <w:szCs w:val="28"/>
-        </w:rPr>
-        <w:t xml:space="preserve"> (</w:t>
-      </w:r>
-      <w:proofErr w:type="spellStart"/>
-      <w:r>
-        <w:rPr>
-          <w:rFonts w:ascii="Times New Roman" w:eastAsia="Times New Roman" w:hAnsi="Times New Roman" w:cs="Times New Roman"/>
-          <w:sz w:val="28"/>
-          <w:szCs w:val="28"/>
-        </w:rPr>
-        <w:t>nếu</w:t>
-      </w:r>
-      <w:proofErr w:type="spellEnd"/>
-      <w:r>
-        <w:rPr>
-          <w:rFonts w:ascii="Times New Roman" w:eastAsia="Times New Roman" w:hAnsi="Times New Roman" w:cs="Times New Roman"/>
-          <w:sz w:val="28"/>
-          <w:szCs w:val="28"/>
-        </w:rPr>
-        <w:t xml:space="preserve"> </w:t>
-      </w:r>
-      <w:proofErr w:type="spellStart"/>
-      <w:r>
-        <w:rPr>
-          <w:rFonts w:ascii="Times New Roman" w:eastAsia="Times New Roman" w:hAnsi="Times New Roman" w:cs="Times New Roman"/>
-          <w:sz w:val="28"/>
-          <w:szCs w:val="28"/>
-        </w:rPr>
-        <w:t>cá</w:t>
-      </w:r>
-      <w:proofErr w:type="spellEnd"/>
-      <w:r>
-        <w:rPr>
-          <w:rFonts w:ascii="Times New Roman" w:eastAsia="Times New Roman" w:hAnsi="Times New Roman" w:cs="Times New Roman"/>
-          <w:sz w:val="28"/>
-          <w:szCs w:val="28"/>
-        </w:rPr>
-        <w:t xml:space="preserve"> </w:t>
-      </w:r>
-      <w:proofErr w:type="spellStart"/>
-      <w:r>
-        <w:rPr>
-          <w:rFonts w:ascii="Times New Roman" w:eastAsia="Times New Roman" w:hAnsi="Times New Roman" w:cs="Times New Roman"/>
-          <w:sz w:val="28"/>
-          <w:szCs w:val="28"/>
-        </w:rPr>
-        <w:t>nhân</w:t>
-      </w:r>
-      <w:proofErr w:type="spellEnd"/>
-      <w:r>
-        <w:rPr>
-          <w:rFonts w:ascii="Times New Roman" w:eastAsia="Times New Roman" w:hAnsi="Times New Roman" w:cs="Times New Roman"/>
-          <w:sz w:val="28"/>
-          <w:szCs w:val="28"/>
-        </w:rPr>
-        <w:t xml:space="preserve"> </w:t>
-      </w:r>
-      <w:proofErr w:type="spellStart"/>
-      <w:r>
-        <w:rPr>
-          <w:rFonts w:ascii="Times New Roman" w:eastAsia="Times New Roman" w:hAnsi="Times New Roman" w:cs="Times New Roman"/>
-          <w:sz w:val="28"/>
-          <w:szCs w:val="28"/>
-        </w:rPr>
-        <w:t>thực</w:t>
-      </w:r>
-      <w:proofErr w:type="spellEnd"/>
-      <w:r>
-        <w:rPr>
-          <w:rFonts w:ascii="Times New Roman" w:eastAsia="Times New Roman" w:hAnsi="Times New Roman" w:cs="Times New Roman"/>
-          <w:sz w:val="28"/>
-          <w:szCs w:val="28"/>
-        </w:rPr>
-        <w:t xml:space="preserve"> </w:t>
-      </w:r>
-      <w:proofErr w:type="spellStart"/>
-      <w:r>
-        <w:rPr>
-          <w:rFonts w:ascii="Times New Roman" w:eastAsia="Times New Roman" w:hAnsi="Times New Roman" w:cs="Times New Roman"/>
-          <w:sz w:val="28"/>
-          <w:szCs w:val="28"/>
-        </w:rPr>
-        <w:t>hiện</w:t>
-      </w:r>
-      <w:proofErr w:type="spellEnd"/>
-      <w:r>
-        <w:rPr>
-          <w:rFonts w:ascii="Times New Roman" w:eastAsia="Times New Roman" w:hAnsi="Times New Roman" w:cs="Times New Roman"/>
-          <w:sz w:val="28"/>
-          <w:szCs w:val="28"/>
-        </w:rPr>
-        <w:t xml:space="preserve">): </w:t>
+        <w:t xml:space="preserve">Họ và tên sinh viên (nếu cá nhân thực hiện): </w:t>
       </w:r>
     </w:p>
     <w:p>
@@ -458,8 +141,6 @@
         </w:rPr>
         <w:t xml:space="preserve">- </w:t>
       </w:r>
-      <w:bookmarkStart w:id="0" w:name="_GoBack"/>
-      <w:bookmarkEnd w:id="0"/>
       <w:r>
         <w:rPr>
           <w:rFonts w:ascii="Times New Roman" w:eastAsia="Times New Roman" w:hAnsi="Times New Roman" w:cs="Times New Roman"/>
@@ -484,7 +165,6 @@
           <w:szCs w:val="28"/>
         </w:rPr>
       </w:pPr>
-      <w:proofErr w:type="spellStart"/>
       <w:r>
         <w:rPr>
           <w:rFonts w:ascii="Times New Roman" w:eastAsia="Times New Roman" w:hAnsi="Times New Roman" w:cs="Times New Roman"/>
@@ -493,7 +173,6 @@
         </w:rPr>
         <w:t>Trương</w:t>
       </w:r>
-      <w:proofErr w:type="spellEnd"/>
       <w:r>
         <w:rPr>
           <w:rFonts w:ascii="Times New Roman" w:eastAsia="Times New Roman" w:hAnsi="Times New Roman" w:cs="Times New Roman"/>
@@ -502,6 +181,55 @@
           <w:lang w:val="vi-VN"/>
         </w:rPr>
         <w:t xml:space="preserve"> Thị Thủy</w:t>
+      </w:r>
+      <w:r>
+        <w:rPr>
+          <w:rFonts w:ascii="Times New Roman" w:eastAsia="Times New Roman" w:hAnsi="Times New Roman" w:cs="Times New Roman"/>
+          <w:sz w:val="28"/>
+          <w:szCs w:val="28"/>
+          <w:lang w:val="vi-VN"/>
+        </w:rPr>
+        <w:t xml:space="preserve"> - </w:t>
+      </w:r>
+      <w:r>
+        <w:rPr>
+          <w:rFonts w:ascii="Times New Roman" w:eastAsia="Times New Roman" w:hAnsi="Times New Roman" w:cs="Times New Roman"/>
+          <w:sz w:val="28"/>
+          <w:szCs w:val="28"/>
+          <w:lang w:val="en-US"/>
+        </w:rPr>
+        <w:t>2021603283</w:t>
+      </w:r>
+    </w:p>
+    <w:p>
+      <w:pPr>
+        <w:numPr>
+          <w:ilvl w:val="0"/>
+          <w:numId w:val="1"/>
+        </w:numPr>
+        <w:spacing w:before="240"/>
+        <w:rPr>
+          <w:rFonts w:ascii="Times New Roman" w:eastAsia="Times New Roman" w:hAnsi="Times New Roman" w:cs="Times New Roman"/>
+          <w:sz w:val="28"/>
+          <w:szCs w:val="28"/>
+        </w:rPr>
+      </w:pPr>
+      <w:r>
+        <w:rPr>
+          <w:rFonts w:ascii="Times New Roman" w:eastAsia="Times New Roman" w:hAnsi="Times New Roman" w:cs="Times New Roman"/>
+          <w:sz w:val="28"/>
+          <w:szCs w:val="28"/>
+        </w:rPr>
+        <w:t>Trần</w:t>
+      </w:r>
+      <w:r>
+        <w:rPr>
+          <w:rFonts w:ascii="Times New Roman" w:eastAsia="Times New Roman" w:hAnsi="Times New Roman" w:cs="Times New Roman"/>
+          <w:sz w:val="28"/>
+          <w:szCs w:val="28"/>
+          <w:lang w:val="vi-VN"/>
+        </w:rPr>
+        <w:t xml:space="preserve"> Anh Đức</w:t>
       </w:r>
       <w:r>
         <w:rPr>
@@ -526,7 +254,6 @@
           <w:szCs w:val="28"/>
         </w:rPr>
       </w:pPr>
-      <w:proofErr w:type="spellStart"/>
       <w:r>
         <w:rPr>
           <w:rFonts w:ascii="Times New Roman" w:eastAsia="Times New Roman" w:hAnsi="Times New Roman" w:cs="Times New Roman"/>
@@ -535,49 +262,6 @@
         </w:rPr>
         <w:t>Trần</w:t>
       </w:r>
-      <w:proofErr w:type="spellEnd"/>
-      <w:r>
-        <w:rPr>
-          <w:rFonts w:ascii="Times New Roman" w:eastAsia="Times New Roman" w:hAnsi="Times New Roman" w:cs="Times New Roman"/>
-          <w:sz w:val="28"/>
-          <w:szCs w:val="28"/>
-          <w:lang w:val="vi-VN"/>
-        </w:rPr>
-        <w:t xml:space="preserve"> Anh Đức</w:t>
-      </w:r>
-      <w:r>
-        <w:rPr>
-          <w:rFonts w:ascii="Times New Roman" w:eastAsia="Times New Roman" w:hAnsi="Times New Roman" w:cs="Times New Roman"/>
-          <w:sz w:val="28"/>
-          <w:szCs w:val="28"/>
-          <w:lang w:val="vi-VN"/>
-        </w:rPr>
-        <w:t xml:space="preserve"> - </w:t>
-      </w:r>
-    </w:p>
-    <w:p>
-      <w:pPr>
-        <w:numPr>
-          <w:ilvl w:val="0"/>
-          <w:numId w:val="1"/>
-        </w:numPr>
-        <w:spacing w:before="240"/>
-        <w:rPr>
-          <w:rFonts w:ascii="Times New Roman" w:eastAsia="Times New Roman" w:hAnsi="Times New Roman" w:cs="Times New Roman"/>
-          <w:sz w:val="28"/>
-          <w:szCs w:val="28"/>
-        </w:rPr>
-      </w:pPr>
-      <w:proofErr w:type="spellStart"/>
-      <w:r>
-        <w:rPr>
-          <w:rFonts w:ascii="Times New Roman" w:eastAsia="Times New Roman" w:hAnsi="Times New Roman" w:cs="Times New Roman"/>
-          <w:sz w:val="28"/>
-          <w:szCs w:val="28"/>
-        </w:rPr>
-        <w:t>Trần</w:t>
-      </w:r>
-      <w:proofErr w:type="spellEnd"/>
       <w:r>
         <w:rPr>
           <w:rFonts w:ascii="Times New Roman" w:eastAsia="Times New Roman" w:hAnsi="Times New Roman" w:cs="Times New Roman"/>
@@ -606,59 +290,13 @@
           <w:szCs w:val="28"/>
         </w:rPr>
       </w:pPr>
-      <w:proofErr w:type="spellStart"/>
       <w:r>
         <w:rPr>
           <w:rFonts w:ascii="Times New Roman" w:eastAsia="Times New Roman" w:hAnsi="Times New Roman" w:cs="Times New Roman"/>
           <w:sz w:val="28"/>
           <w:szCs w:val="28"/>
         </w:rPr>
-        <w:t>Tên</w:t>
-      </w:r>
-      <w:proofErr w:type="spellEnd"/>
-      <w:r>
-        <w:rPr>
-          <w:rFonts w:ascii="Times New Roman" w:eastAsia="Times New Roman" w:hAnsi="Times New Roman" w:cs="Times New Roman"/>
-          <w:sz w:val="28"/>
-          <w:szCs w:val="28"/>
-        </w:rPr>
-        <w:t xml:space="preserve"> </w:t>
-      </w:r>
-      <w:proofErr w:type="spellStart"/>
-      <w:r>
-        <w:rPr>
-          <w:rFonts w:ascii="Times New Roman" w:eastAsia="Times New Roman" w:hAnsi="Times New Roman" w:cs="Times New Roman"/>
-          <w:sz w:val="28"/>
-          <w:szCs w:val="28"/>
-        </w:rPr>
-        <w:t>nhóm</w:t>
-      </w:r>
-      <w:proofErr w:type="spellEnd"/>
-      <w:r>
-        <w:rPr>
-          <w:rFonts w:ascii="Times New Roman" w:eastAsia="Times New Roman" w:hAnsi="Times New Roman" w:cs="Times New Roman"/>
-          <w:sz w:val="28"/>
-          <w:szCs w:val="28"/>
-        </w:rPr>
-        <w:t xml:space="preserve">: </w:t>
-      </w:r>
-      <w:proofErr w:type="spellStart"/>
-      <w:r>
-        <w:rPr>
-          <w:rFonts w:ascii="Times New Roman" w:eastAsia="Times New Roman" w:hAnsi="Times New Roman" w:cs="Times New Roman"/>
-          <w:sz w:val="28"/>
-          <w:szCs w:val="28"/>
-        </w:rPr>
-        <w:t>Nhóm</w:t>
-      </w:r>
-      <w:proofErr w:type="spellEnd"/>
-      <w:r>
-        <w:rPr>
-          <w:rFonts w:ascii="Times New Roman" w:eastAsia="Times New Roman" w:hAnsi="Times New Roman" w:cs="Times New Roman"/>
-          <w:sz w:val="28"/>
-          <w:szCs w:val="28"/>
-        </w:rPr>
-        <w:t xml:space="preserve"> </w:t>
+        <w:t xml:space="preserve">Tên nhóm: Nhóm </w:t>
       </w:r>
       <w:r>
         <w:rPr>
@@ -678,293 +316,21 @@
           <w:szCs w:val="28"/>
         </w:rPr>
       </w:pPr>
-      <w:proofErr w:type="spellStart"/>
       <w:r>
         <w:rPr>
           <w:rFonts w:ascii="Times New Roman" w:eastAsia="Times New Roman" w:hAnsi="Times New Roman" w:cs="Times New Roman"/>
           <w:sz w:val="28"/>
           <w:szCs w:val="28"/>
         </w:rPr>
-        <w:t>Tên</w:t>
+        <w:t xml:space="preserve">Tên chủ đề:  </w:t>
       </w:r>
-      <w:proofErr w:type="spellEnd"/>
       <w:r>
         <w:rPr>
           <w:rFonts w:ascii="Times New Roman" w:eastAsia="Times New Roman" w:hAnsi="Times New Roman" w:cs="Times New Roman"/>
           <w:sz w:val="28"/>
           <w:szCs w:val="28"/>
         </w:rPr>
-        <w:t xml:space="preserve"> </w:t>
-      </w:r>
-      <w:proofErr w:type="spellStart"/>
-      <w:r>
-        <w:rPr>
-          <w:rFonts w:ascii="Times New Roman" w:eastAsia="Times New Roman" w:hAnsi="Times New Roman" w:cs="Times New Roman"/>
-          <w:sz w:val="28"/>
-          <w:szCs w:val="28"/>
-        </w:rPr>
-        <w:t>chủ</w:t>
-      </w:r>
-      <w:proofErr w:type="spellEnd"/>
-      <w:r>
-        <w:rPr>
-          <w:rFonts w:ascii="Times New Roman" w:eastAsia="Times New Roman" w:hAnsi="Times New Roman" w:cs="Times New Roman"/>
-          <w:sz w:val="28"/>
-          <w:szCs w:val="28"/>
-        </w:rPr>
-        <w:t xml:space="preserve"> </w:t>
-      </w:r>
-      <w:proofErr w:type="spellStart"/>
-      <w:r>
-        <w:rPr>
-          <w:rFonts w:ascii="Times New Roman" w:eastAsia="Times New Roman" w:hAnsi="Times New Roman" w:cs="Times New Roman"/>
-          <w:sz w:val="28"/>
-          <w:szCs w:val="28"/>
-        </w:rPr>
-        <w:t>đề</w:t>
-      </w:r>
-      <w:proofErr w:type="spellEnd"/>
-      <w:r>
-        <w:rPr>
-          <w:rFonts w:ascii="Times New Roman" w:eastAsia="Times New Roman" w:hAnsi="Times New Roman" w:cs="Times New Roman"/>
-          <w:sz w:val="28"/>
-          <w:szCs w:val="28"/>
-        </w:rPr>
-        <w:t xml:space="preserve">:  </w:t>
-      </w:r>
-      <w:proofErr w:type="spellStart"/>
-      <w:r>
-        <w:rPr>
-          <w:rFonts w:ascii="Times New Roman" w:eastAsia="Times New Roman" w:hAnsi="Times New Roman" w:cs="Times New Roman"/>
-          <w:sz w:val="28"/>
-          <w:szCs w:val="28"/>
-        </w:rPr>
-        <w:t>Xây</w:t>
-      </w:r>
-      <w:proofErr w:type="spellEnd"/>
-      <w:r>
-        <w:rPr>
-          <w:rFonts w:ascii="Times New Roman" w:eastAsia="Times New Roman" w:hAnsi="Times New Roman" w:cs="Times New Roman"/>
-          <w:sz w:val="28"/>
-          <w:szCs w:val="28"/>
-        </w:rPr>
-        <w:t xml:space="preserve"> </w:t>
-      </w:r>
-      <w:proofErr w:type="spellStart"/>
-      <w:r>
-        <w:rPr>
-          <w:rFonts w:ascii="Times New Roman" w:eastAsia="Times New Roman" w:hAnsi="Times New Roman" w:cs="Times New Roman"/>
-          <w:sz w:val="28"/>
-          <w:szCs w:val="28"/>
-        </w:rPr>
-        <w:t>dựng</w:t>
-      </w:r>
-      <w:proofErr w:type="spellEnd"/>
-      <w:r>
-        <w:rPr>
-          <w:rFonts w:ascii="Times New Roman" w:eastAsia="Times New Roman" w:hAnsi="Times New Roman" w:cs="Times New Roman"/>
-          <w:sz w:val="28"/>
-          <w:szCs w:val="28"/>
-        </w:rPr>
-        <w:t xml:space="preserve"> </w:t>
-      </w:r>
-      <w:proofErr w:type="spellStart"/>
-      <w:r>
-        <w:rPr>
-          <w:rFonts w:ascii="Times New Roman" w:eastAsia="Times New Roman" w:hAnsi="Times New Roman" w:cs="Times New Roman"/>
-          <w:sz w:val="28"/>
-          <w:szCs w:val="28"/>
-        </w:rPr>
-        <w:t>chương</w:t>
-      </w:r>
-      <w:proofErr w:type="spellEnd"/>
-      <w:r>
-        <w:rPr>
-          <w:rFonts w:ascii="Times New Roman" w:eastAsia="Times New Roman" w:hAnsi="Times New Roman" w:cs="Times New Roman"/>
-          <w:sz w:val="28"/>
-          <w:szCs w:val="28"/>
-        </w:rPr>
-        <w:t xml:space="preserve"> </w:t>
-      </w:r>
-      <w:proofErr w:type="spellStart"/>
-      <w:r>
-        <w:rPr>
-          <w:rFonts w:ascii="Times New Roman" w:eastAsia="Times New Roman" w:hAnsi="Times New Roman" w:cs="Times New Roman"/>
-          <w:sz w:val="28"/>
-          <w:szCs w:val="28"/>
-        </w:rPr>
-        <w:t>trình</w:t>
-      </w:r>
-      <w:proofErr w:type="spellEnd"/>
-      <w:r>
-        <w:rPr>
-          <w:rFonts w:ascii="Times New Roman" w:eastAsia="Times New Roman" w:hAnsi="Times New Roman" w:cs="Times New Roman"/>
-          <w:sz w:val="28"/>
-          <w:szCs w:val="28"/>
-        </w:rPr>
-        <w:t xml:space="preserve"> </w:t>
-      </w:r>
-      <w:proofErr w:type="spellStart"/>
-      <w:r>
-        <w:rPr>
-          <w:rFonts w:ascii="Times New Roman" w:eastAsia="Times New Roman" w:hAnsi="Times New Roman" w:cs="Times New Roman"/>
-          <w:sz w:val="28"/>
-          <w:szCs w:val="28"/>
-        </w:rPr>
-        <w:t>mã</w:t>
-      </w:r>
-      <w:proofErr w:type="spellEnd"/>
-      <w:r>
-        <w:rPr>
-          <w:rFonts w:ascii="Times New Roman" w:eastAsia="Times New Roman" w:hAnsi="Times New Roman" w:cs="Times New Roman"/>
-          <w:sz w:val="28"/>
-          <w:szCs w:val="28"/>
-        </w:rPr>
-        <w:t xml:space="preserve"> </w:t>
-      </w:r>
-      <w:proofErr w:type="spellStart"/>
-      <w:r>
-        <w:rPr>
-          <w:rFonts w:ascii="Times New Roman" w:eastAsia="Times New Roman" w:hAnsi="Times New Roman" w:cs="Times New Roman"/>
-          <w:sz w:val="28"/>
-          <w:szCs w:val="28"/>
-        </w:rPr>
-        <w:t>hóa</w:t>
-      </w:r>
-      <w:proofErr w:type="spellEnd"/>
-      <w:r>
-        <w:rPr>
-          <w:rFonts w:ascii="Times New Roman" w:eastAsia="Times New Roman" w:hAnsi="Times New Roman" w:cs="Times New Roman"/>
-          <w:sz w:val="28"/>
-          <w:szCs w:val="28"/>
-        </w:rPr>
-        <w:t xml:space="preserve"> </w:t>
-      </w:r>
-      <w:proofErr w:type="spellStart"/>
-      <w:r>
-        <w:rPr>
-          <w:rFonts w:ascii="Times New Roman" w:eastAsia="Times New Roman" w:hAnsi="Times New Roman" w:cs="Times New Roman"/>
-          <w:sz w:val="28"/>
-          <w:szCs w:val="28"/>
-        </w:rPr>
-        <w:t>và</w:t>
-      </w:r>
-      <w:proofErr w:type="spellEnd"/>
-      <w:r>
-        <w:rPr>
-          <w:rFonts w:ascii="Times New Roman" w:eastAsia="Times New Roman" w:hAnsi="Times New Roman" w:cs="Times New Roman"/>
-          <w:sz w:val="28"/>
-          <w:szCs w:val="28"/>
-        </w:rPr>
-        <w:t xml:space="preserve"> </w:t>
-      </w:r>
-      <w:proofErr w:type="spellStart"/>
-      <w:r>
-        <w:rPr>
-          <w:rFonts w:ascii="Times New Roman" w:eastAsia="Times New Roman" w:hAnsi="Times New Roman" w:cs="Times New Roman"/>
-          <w:sz w:val="28"/>
-          <w:szCs w:val="28"/>
-        </w:rPr>
-        <w:t>giải</w:t>
-      </w:r>
-      <w:proofErr w:type="spellEnd"/>
-      <w:r>
-        <w:rPr>
-          <w:rFonts w:ascii="Times New Roman" w:eastAsia="Times New Roman" w:hAnsi="Times New Roman" w:cs="Times New Roman"/>
-          <w:sz w:val="28"/>
-          <w:szCs w:val="28"/>
-        </w:rPr>
-        <w:t xml:space="preserve"> </w:t>
-      </w:r>
-      <w:proofErr w:type="spellStart"/>
-      <w:r>
-        <w:rPr>
-          <w:rFonts w:ascii="Times New Roman" w:eastAsia="Times New Roman" w:hAnsi="Times New Roman" w:cs="Times New Roman"/>
-          <w:sz w:val="28"/>
-          <w:szCs w:val="28"/>
-        </w:rPr>
-        <w:t>mã</w:t>
-      </w:r>
-      <w:proofErr w:type="spellEnd"/>
-      <w:r>
-        <w:rPr>
-          <w:rFonts w:ascii="Times New Roman" w:eastAsia="Times New Roman" w:hAnsi="Times New Roman" w:cs="Times New Roman"/>
-          <w:sz w:val="28"/>
-          <w:szCs w:val="28"/>
-        </w:rPr>
-        <w:t xml:space="preserve"> AES (</w:t>
-      </w:r>
-      <w:proofErr w:type="spellStart"/>
-      <w:r>
-        <w:rPr>
-          <w:rFonts w:ascii="Times New Roman" w:eastAsia="Times New Roman" w:hAnsi="Times New Roman" w:cs="Times New Roman"/>
-          <w:sz w:val="28"/>
-          <w:szCs w:val="28"/>
-        </w:rPr>
-        <w:t>Sử</w:t>
-      </w:r>
-      <w:proofErr w:type="spellEnd"/>
-      <w:r>
-        <w:rPr>
-          <w:rFonts w:ascii="Times New Roman" w:eastAsia="Times New Roman" w:hAnsi="Times New Roman" w:cs="Times New Roman"/>
-          <w:sz w:val="28"/>
-          <w:szCs w:val="28"/>
-        </w:rPr>
-        <w:t xml:space="preserve"> </w:t>
-      </w:r>
-      <w:proofErr w:type="spellStart"/>
-      <w:r>
-        <w:rPr>
-          <w:rFonts w:ascii="Times New Roman" w:eastAsia="Times New Roman" w:hAnsi="Times New Roman" w:cs="Times New Roman"/>
-          <w:sz w:val="28"/>
-          <w:szCs w:val="28"/>
-        </w:rPr>
-        <w:t>dụng</w:t>
-      </w:r>
-      <w:proofErr w:type="spellEnd"/>
-      <w:r>
-        <w:rPr>
-          <w:rFonts w:ascii="Times New Roman" w:eastAsia="Times New Roman" w:hAnsi="Times New Roman" w:cs="Times New Roman"/>
-          <w:sz w:val="28"/>
-          <w:szCs w:val="28"/>
-        </w:rPr>
-        <w:t xml:space="preserve"> </w:t>
-      </w:r>
-      <w:proofErr w:type="spellStart"/>
-      <w:r>
-        <w:rPr>
-          <w:rFonts w:ascii="Times New Roman" w:eastAsia="Times New Roman" w:hAnsi="Times New Roman" w:cs="Times New Roman"/>
-          <w:sz w:val="28"/>
-          <w:szCs w:val="28"/>
-        </w:rPr>
-        <w:t>ngôn</w:t>
-      </w:r>
-      <w:proofErr w:type="spellEnd"/>
-      <w:r>
-        <w:rPr>
-          <w:rFonts w:ascii="Times New Roman" w:eastAsia="Times New Roman" w:hAnsi="Times New Roman" w:cs="Times New Roman"/>
-          <w:sz w:val="28"/>
-          <w:szCs w:val="28"/>
-        </w:rPr>
-        <w:t xml:space="preserve"> </w:t>
-      </w:r>
-      <w:proofErr w:type="spellStart"/>
-      <w:r>
-        <w:rPr>
-          <w:rFonts w:ascii="Times New Roman" w:eastAsia="Times New Roman" w:hAnsi="Times New Roman" w:cs="Times New Roman"/>
-          <w:sz w:val="28"/>
-          <w:szCs w:val="28"/>
-        </w:rPr>
-        <w:t>ngữ</w:t>
-      </w:r>
-      <w:proofErr w:type="spellEnd"/>
-      <w:r>
-        <w:rPr>
-          <w:rFonts w:ascii="Times New Roman" w:eastAsia="Times New Roman" w:hAnsi="Times New Roman" w:cs="Times New Roman"/>
-          <w:sz w:val="28"/>
-          <w:szCs w:val="28"/>
-        </w:rPr>
-        <w:t xml:space="preserve"> C++, C#)</w:t>
+        <w:t>Xây dựng chương trình mã hóa và giải mã AES (Sử dụng ngôn ngữ C++, C#)</w:t>
       </w:r>
     </w:p>
     <w:tbl>
@@ -1020,7 +386,6 @@
                 <w:szCs w:val="28"/>
               </w:rPr>
             </w:pPr>
-            <w:proofErr w:type="spellStart"/>
             <w:r>
               <w:rPr>
                 <w:rFonts w:ascii="Times New Roman" w:eastAsia="Times New Roman" w:hAnsi="Times New Roman" w:cs="Times New Roman"/>
@@ -1030,7 +395,6 @@
               </w:rPr>
               <w:t>Tuần</w:t>
             </w:r>
-            <w:proofErr w:type="spellEnd"/>
           </w:p>
         </w:tc>
         <w:tc>
@@ -1060,7 +424,6 @@
                 <w:szCs w:val="28"/>
               </w:rPr>
             </w:pPr>
-            <w:proofErr w:type="spellStart"/>
             <w:r>
               <w:rPr>
                 <w:rFonts w:ascii="Times New Roman" w:eastAsia="Times New Roman" w:hAnsi="Times New Roman" w:cs="Times New Roman"/>
@@ -1068,49 +431,8 @@
                 <w:sz w:val="28"/>
                 <w:szCs w:val="28"/>
               </w:rPr>
-              <w:t>Người</w:t>
-            </w:r>
-            <w:proofErr w:type="spellEnd"/>
-            <w:r>
-              <w:rPr>
-                <w:rFonts w:ascii="Times New Roman" w:eastAsia="Times New Roman" w:hAnsi="Times New Roman" w:cs="Times New Roman"/>
-                <w:b/>
-                <w:sz w:val="28"/>
-                <w:szCs w:val="28"/>
-              </w:rPr>
-              <w:t xml:space="preserve"> </w:t>
-            </w:r>
-            <w:proofErr w:type="spellStart"/>
-            <w:r>
-              <w:rPr>
-                <w:rFonts w:ascii="Times New Roman" w:eastAsia="Times New Roman" w:hAnsi="Times New Roman" w:cs="Times New Roman"/>
-                <w:b/>
-                <w:sz w:val="28"/>
-                <w:szCs w:val="28"/>
-              </w:rPr>
-              <w:t>thực</w:t>
-            </w:r>
-            <w:proofErr w:type="spellEnd"/>
-            <w:r>
-              <w:rPr>
-                <w:rFonts w:ascii="Times New Roman" w:eastAsia="Times New Roman" w:hAnsi="Times New Roman" w:cs="Times New Roman"/>
-                <w:b/>
-                <w:sz w:val="28"/>
-                <w:szCs w:val="28"/>
-              </w:rPr>
-              <w:t xml:space="preserve"> </w:t>
-            </w:r>
-            <w:proofErr w:type="spellStart"/>
-            <w:r>
-              <w:rPr>
-                <w:rFonts w:ascii="Times New Roman" w:eastAsia="Times New Roman" w:hAnsi="Times New Roman" w:cs="Times New Roman"/>
-                <w:b/>
-                <w:sz w:val="28"/>
-                <w:szCs w:val="28"/>
-              </w:rPr>
-              <w:t>hiện</w:t>
-            </w:r>
-            <w:proofErr w:type="spellEnd"/>
+              <w:t>Người thực hiện</w:t>
+            </w:r>
           </w:p>
         </w:tc>
         <w:tc>
@@ -1140,7 +462,6 @@
                 <w:szCs w:val="28"/>
               </w:rPr>
             </w:pPr>
-            <w:proofErr w:type="spellStart"/>
             <w:r>
               <w:rPr>
                 <w:rFonts w:ascii="Times New Roman" w:eastAsia="Times New Roman" w:hAnsi="Times New Roman" w:cs="Times New Roman"/>
@@ -1148,49 +469,8 @@
                 <w:sz w:val="28"/>
                 <w:szCs w:val="28"/>
               </w:rPr>
-              <w:t>Nội</w:t>
-            </w:r>
-            <w:proofErr w:type="spellEnd"/>
-            <w:r>
-              <w:rPr>
-                <w:rFonts w:ascii="Times New Roman" w:eastAsia="Times New Roman" w:hAnsi="Times New Roman" w:cs="Times New Roman"/>
-                <w:b/>
-                <w:sz w:val="28"/>
-                <w:szCs w:val="28"/>
-              </w:rPr>
-              <w:t xml:space="preserve"> dung </w:t>
-            </w:r>
-            <w:proofErr w:type="spellStart"/>
-            <w:r>
-              <w:rPr>
-                <w:rFonts w:ascii="Times New Roman" w:eastAsia="Times New Roman" w:hAnsi="Times New Roman" w:cs="Times New Roman"/>
-                <w:b/>
-                <w:sz w:val="28"/>
-                <w:szCs w:val="28"/>
-              </w:rPr>
-              <w:t>công</w:t>
-            </w:r>
-            <w:proofErr w:type="spellEnd"/>
-            <w:r>
-              <w:rPr>
-                <w:rFonts w:ascii="Times New Roman" w:eastAsia="Times New Roman" w:hAnsi="Times New Roman" w:cs="Times New Roman"/>
-                <w:b/>
-                <w:sz w:val="28"/>
-                <w:szCs w:val="28"/>
-              </w:rPr>
-              <w:t xml:space="preserve"> </w:t>
-            </w:r>
-            <w:proofErr w:type="spellStart"/>
-            <w:r>
-              <w:rPr>
-                <w:rFonts w:ascii="Times New Roman" w:eastAsia="Times New Roman" w:hAnsi="Times New Roman" w:cs="Times New Roman"/>
-                <w:b/>
-                <w:sz w:val="28"/>
-                <w:szCs w:val="28"/>
-              </w:rPr>
-              <w:t>việc</w:t>
-            </w:r>
-            <w:proofErr w:type="spellEnd"/>
+              <w:t>Nội dung công việc</w:t>
+            </w:r>
           </w:p>
         </w:tc>
         <w:tc>
@@ -1220,7 +500,6 @@
                 <w:szCs w:val="28"/>
               </w:rPr>
             </w:pPr>
-            <w:proofErr w:type="spellStart"/>
             <w:r>
               <w:rPr>
                 <w:rFonts w:ascii="Times New Roman" w:eastAsia="Times New Roman" w:hAnsi="Times New Roman" w:cs="Times New Roman"/>
@@ -1228,69 +507,8 @@
                 <w:sz w:val="28"/>
                 <w:szCs w:val="28"/>
               </w:rPr>
-              <w:t>Kết</w:t>
-            </w:r>
-            <w:proofErr w:type="spellEnd"/>
-            <w:r>
-              <w:rPr>
-                <w:rFonts w:ascii="Times New Roman" w:eastAsia="Times New Roman" w:hAnsi="Times New Roman" w:cs="Times New Roman"/>
-                <w:b/>
-                <w:sz w:val="28"/>
-                <w:szCs w:val="28"/>
-              </w:rPr>
-              <w:t xml:space="preserve"> </w:t>
-            </w:r>
-            <w:proofErr w:type="spellStart"/>
-            <w:r>
-              <w:rPr>
-                <w:rFonts w:ascii="Times New Roman" w:eastAsia="Times New Roman" w:hAnsi="Times New Roman" w:cs="Times New Roman"/>
-                <w:b/>
-                <w:sz w:val="28"/>
-                <w:szCs w:val="28"/>
-              </w:rPr>
-              <w:t>quả</w:t>
-            </w:r>
-            <w:proofErr w:type="spellEnd"/>
-            <w:r>
-              <w:rPr>
-                <w:rFonts w:ascii="Times New Roman" w:eastAsia="Times New Roman" w:hAnsi="Times New Roman" w:cs="Times New Roman"/>
-                <w:b/>
-                <w:sz w:val="28"/>
-                <w:szCs w:val="28"/>
-              </w:rPr>
-              <w:t xml:space="preserve"> </w:t>
-            </w:r>
-            <w:proofErr w:type="spellStart"/>
-            <w:r>
-              <w:rPr>
-                <w:rFonts w:ascii="Times New Roman" w:eastAsia="Times New Roman" w:hAnsi="Times New Roman" w:cs="Times New Roman"/>
-                <w:b/>
-                <w:sz w:val="28"/>
-                <w:szCs w:val="28"/>
-              </w:rPr>
-              <w:t>đạt</w:t>
-            </w:r>
-            <w:proofErr w:type="spellEnd"/>
-            <w:r>
-              <w:rPr>
-                <w:rFonts w:ascii="Times New Roman" w:eastAsia="Times New Roman" w:hAnsi="Times New Roman" w:cs="Times New Roman"/>
-                <w:b/>
-                <w:sz w:val="28"/>
-                <w:szCs w:val="28"/>
-              </w:rPr>
-              <w:t xml:space="preserve"> </w:t>
-            </w:r>
-            <w:proofErr w:type="spellStart"/>
-            <w:r>
-              <w:rPr>
-                <w:rFonts w:ascii="Times New Roman" w:eastAsia="Times New Roman" w:hAnsi="Times New Roman" w:cs="Times New Roman"/>
-                <w:b/>
-                <w:sz w:val="28"/>
-                <w:szCs w:val="28"/>
-              </w:rPr>
-              <w:t>được</w:t>
-            </w:r>
-            <w:proofErr w:type="spellEnd"/>
+              <w:t>Kết quả đạt được</w:t>
+            </w:r>
           </w:p>
         </w:tc>
         <w:tc>
@@ -1319,7 +537,6 @@
                 <w:szCs w:val="28"/>
               </w:rPr>
             </w:pPr>
-            <w:proofErr w:type="spellStart"/>
             <w:r>
               <w:rPr>
                 <w:rFonts w:ascii="Times New Roman" w:eastAsia="Times New Roman" w:hAnsi="Times New Roman" w:cs="Times New Roman"/>
@@ -1327,129 +544,8 @@
                 <w:sz w:val="28"/>
                 <w:szCs w:val="28"/>
               </w:rPr>
-              <w:t>Kiến</w:t>
-            </w:r>
-            <w:proofErr w:type="spellEnd"/>
-            <w:r>
-              <w:rPr>
-                <w:rFonts w:ascii="Times New Roman" w:eastAsia="Times New Roman" w:hAnsi="Times New Roman" w:cs="Times New Roman"/>
-                <w:b/>
-                <w:sz w:val="28"/>
-                <w:szCs w:val="28"/>
-              </w:rPr>
-              <w:t xml:space="preserve"> </w:t>
-            </w:r>
-            <w:proofErr w:type="spellStart"/>
-            <w:r>
-              <w:rPr>
-                <w:rFonts w:ascii="Times New Roman" w:eastAsia="Times New Roman" w:hAnsi="Times New Roman" w:cs="Times New Roman"/>
-                <w:b/>
-                <w:sz w:val="28"/>
-                <w:szCs w:val="28"/>
-              </w:rPr>
-              <w:t>nghị</w:t>
-            </w:r>
-            <w:proofErr w:type="spellEnd"/>
-            <w:r>
-              <w:rPr>
-                <w:rFonts w:ascii="Times New Roman" w:eastAsia="Times New Roman" w:hAnsi="Times New Roman" w:cs="Times New Roman"/>
-                <w:b/>
-                <w:sz w:val="28"/>
-                <w:szCs w:val="28"/>
-              </w:rPr>
-              <w:t xml:space="preserve"> </w:t>
-            </w:r>
-            <w:proofErr w:type="spellStart"/>
-            <w:r>
-              <w:rPr>
-                <w:rFonts w:ascii="Times New Roman" w:eastAsia="Times New Roman" w:hAnsi="Times New Roman" w:cs="Times New Roman"/>
-                <w:b/>
-                <w:sz w:val="28"/>
-                <w:szCs w:val="28"/>
-              </w:rPr>
-              <w:t>với</w:t>
-            </w:r>
-            <w:proofErr w:type="spellEnd"/>
-            <w:r>
-              <w:rPr>
-                <w:rFonts w:ascii="Times New Roman" w:eastAsia="Times New Roman" w:hAnsi="Times New Roman" w:cs="Times New Roman"/>
-                <w:b/>
-                <w:sz w:val="28"/>
-                <w:szCs w:val="28"/>
-              </w:rPr>
-              <w:t xml:space="preserve"> </w:t>
-            </w:r>
-            <w:proofErr w:type="spellStart"/>
-            <w:r>
-              <w:rPr>
-                <w:rFonts w:ascii="Times New Roman" w:eastAsia="Times New Roman" w:hAnsi="Times New Roman" w:cs="Times New Roman"/>
-                <w:b/>
-                <w:sz w:val="28"/>
-                <w:szCs w:val="28"/>
-              </w:rPr>
-              <w:t>giảng</w:t>
-            </w:r>
-            <w:proofErr w:type="spellEnd"/>
-            <w:r>
-              <w:rPr>
-                <w:rFonts w:ascii="Times New Roman" w:eastAsia="Times New Roman" w:hAnsi="Times New Roman" w:cs="Times New Roman"/>
-                <w:b/>
-                <w:sz w:val="28"/>
-                <w:szCs w:val="28"/>
-              </w:rPr>
-              <w:t xml:space="preserve"> </w:t>
-            </w:r>
-            <w:proofErr w:type="spellStart"/>
-            <w:r>
-              <w:rPr>
-                <w:rFonts w:ascii="Times New Roman" w:eastAsia="Times New Roman" w:hAnsi="Times New Roman" w:cs="Times New Roman"/>
-                <w:b/>
-                <w:sz w:val="28"/>
-                <w:szCs w:val="28"/>
-              </w:rPr>
-              <w:t>viên</w:t>
-            </w:r>
-            <w:proofErr w:type="spellEnd"/>
-            <w:r>
-              <w:rPr>
-                <w:rFonts w:ascii="Times New Roman" w:eastAsia="Times New Roman" w:hAnsi="Times New Roman" w:cs="Times New Roman"/>
-                <w:b/>
-                <w:sz w:val="28"/>
-                <w:szCs w:val="28"/>
-              </w:rPr>
-              <w:t xml:space="preserve"> </w:t>
-            </w:r>
-            <w:proofErr w:type="spellStart"/>
-            <w:r>
-              <w:rPr>
-                <w:rFonts w:ascii="Times New Roman" w:eastAsia="Times New Roman" w:hAnsi="Times New Roman" w:cs="Times New Roman"/>
-                <w:b/>
-                <w:sz w:val="28"/>
-                <w:szCs w:val="28"/>
-              </w:rPr>
-              <w:t>hướng</w:t>
-            </w:r>
-            <w:proofErr w:type="spellEnd"/>
-            <w:r>
-              <w:rPr>
-                <w:rFonts w:ascii="Times New Roman" w:eastAsia="Times New Roman" w:hAnsi="Times New Roman" w:cs="Times New Roman"/>
-                <w:b/>
-                <w:sz w:val="28"/>
-                <w:szCs w:val="28"/>
-              </w:rPr>
-              <w:t xml:space="preserve"> </w:t>
-            </w:r>
-            <w:proofErr w:type="spellStart"/>
-            <w:r>
-              <w:rPr>
-                <w:rFonts w:ascii="Times New Roman" w:eastAsia="Times New Roman" w:hAnsi="Times New Roman" w:cs="Times New Roman"/>
-                <w:b/>
-                <w:sz w:val="28"/>
-                <w:szCs w:val="28"/>
-              </w:rPr>
-              <w:t>dẫn</w:t>
-            </w:r>
-            <w:proofErr w:type="spellEnd"/>
+              <w:t>Kiến nghị với giảng viên hướng dẫn</w:t>
+            </w:r>
           </w:p>
         </w:tc>
       </w:tr>
@@ -1570,153 +666,8 @@
                 <w:sz w:val="28"/>
                 <w:szCs w:val="28"/>
               </w:rPr>
-              <w:t xml:space="preserve">- </w:t>
-            </w:r>
-            <w:proofErr w:type="spellStart"/>
-            <w:r>
-              <w:rPr>
-                <w:rFonts w:ascii="Times New Roman" w:eastAsia="Times New Roman" w:hAnsi="Times New Roman" w:cs="Times New Roman"/>
-                <w:sz w:val="28"/>
-                <w:szCs w:val="28"/>
-              </w:rPr>
-              <w:t>Tìm</w:t>
-            </w:r>
-            <w:proofErr w:type="spellEnd"/>
-            <w:r>
-              <w:rPr>
-                <w:rFonts w:ascii="Times New Roman" w:eastAsia="Times New Roman" w:hAnsi="Times New Roman" w:cs="Times New Roman"/>
-                <w:sz w:val="28"/>
-                <w:szCs w:val="28"/>
-              </w:rPr>
-              <w:t xml:space="preserve"> </w:t>
-            </w:r>
-            <w:proofErr w:type="spellStart"/>
-            <w:r>
-              <w:rPr>
-                <w:rFonts w:ascii="Times New Roman" w:eastAsia="Times New Roman" w:hAnsi="Times New Roman" w:cs="Times New Roman"/>
-                <w:sz w:val="28"/>
-                <w:szCs w:val="28"/>
-              </w:rPr>
-              <w:t>hiểu</w:t>
-            </w:r>
-            <w:proofErr w:type="spellEnd"/>
-            <w:r>
-              <w:rPr>
-                <w:rFonts w:ascii="Times New Roman" w:eastAsia="Times New Roman" w:hAnsi="Times New Roman" w:cs="Times New Roman"/>
-                <w:sz w:val="28"/>
-                <w:szCs w:val="28"/>
-              </w:rPr>
-              <w:t xml:space="preserve"> </w:t>
-            </w:r>
-            <w:proofErr w:type="spellStart"/>
-            <w:r>
-              <w:rPr>
-                <w:rFonts w:ascii="Times New Roman" w:eastAsia="Times New Roman" w:hAnsi="Times New Roman" w:cs="Times New Roman"/>
-                <w:sz w:val="28"/>
-                <w:szCs w:val="28"/>
-              </w:rPr>
-              <w:t>về</w:t>
-            </w:r>
-            <w:proofErr w:type="spellEnd"/>
-            <w:r>
-              <w:rPr>
-                <w:rFonts w:ascii="Times New Roman" w:eastAsia="Times New Roman" w:hAnsi="Times New Roman" w:cs="Times New Roman"/>
-                <w:sz w:val="28"/>
-                <w:szCs w:val="28"/>
-              </w:rPr>
-              <w:t xml:space="preserve"> </w:t>
-            </w:r>
-            <w:proofErr w:type="spellStart"/>
-            <w:r>
-              <w:rPr>
-                <w:rFonts w:ascii="Times New Roman" w:eastAsia="Times New Roman" w:hAnsi="Times New Roman" w:cs="Times New Roman"/>
-                <w:sz w:val="28"/>
-                <w:szCs w:val="28"/>
-              </w:rPr>
-              <w:t>đề</w:t>
-            </w:r>
-            <w:proofErr w:type="spellEnd"/>
-            <w:r>
-              <w:rPr>
-                <w:rFonts w:ascii="Times New Roman" w:eastAsia="Times New Roman" w:hAnsi="Times New Roman" w:cs="Times New Roman"/>
-                <w:sz w:val="28"/>
-                <w:szCs w:val="28"/>
-              </w:rPr>
-              <w:t xml:space="preserve"> </w:t>
-            </w:r>
-            <w:proofErr w:type="spellStart"/>
-            <w:r>
-              <w:rPr>
-                <w:rFonts w:ascii="Times New Roman" w:eastAsia="Times New Roman" w:hAnsi="Times New Roman" w:cs="Times New Roman"/>
-                <w:sz w:val="28"/>
-                <w:szCs w:val="28"/>
-              </w:rPr>
-              <w:t>tài</w:t>
-            </w:r>
-            <w:proofErr w:type="spellEnd"/>
-            <w:r>
-              <w:rPr>
-                <w:rFonts w:ascii="Times New Roman" w:eastAsia="Times New Roman" w:hAnsi="Times New Roman" w:cs="Times New Roman"/>
-                <w:sz w:val="28"/>
-                <w:szCs w:val="28"/>
-              </w:rPr>
-              <w:t xml:space="preserve"> </w:t>
-            </w:r>
-            <w:proofErr w:type="spellStart"/>
-            <w:r>
-              <w:rPr>
-                <w:rFonts w:ascii="Times New Roman" w:eastAsia="Times New Roman" w:hAnsi="Times New Roman" w:cs="Times New Roman"/>
-                <w:sz w:val="28"/>
-                <w:szCs w:val="28"/>
-              </w:rPr>
-              <w:t>và</w:t>
-            </w:r>
-            <w:proofErr w:type="spellEnd"/>
-            <w:r>
-              <w:rPr>
-                <w:rFonts w:ascii="Times New Roman" w:eastAsia="Times New Roman" w:hAnsi="Times New Roman" w:cs="Times New Roman"/>
-                <w:sz w:val="28"/>
-                <w:szCs w:val="28"/>
-              </w:rPr>
-              <w:t xml:space="preserve"> </w:t>
-            </w:r>
-            <w:proofErr w:type="spellStart"/>
-            <w:r>
-              <w:rPr>
-                <w:rFonts w:ascii="Times New Roman" w:eastAsia="Times New Roman" w:hAnsi="Times New Roman" w:cs="Times New Roman"/>
-                <w:sz w:val="28"/>
-                <w:szCs w:val="28"/>
-              </w:rPr>
-              <w:t>thuật</w:t>
-            </w:r>
-            <w:proofErr w:type="spellEnd"/>
-            <w:r>
-              <w:rPr>
-                <w:rFonts w:ascii="Times New Roman" w:eastAsia="Times New Roman" w:hAnsi="Times New Roman" w:cs="Times New Roman"/>
-                <w:sz w:val="28"/>
-                <w:szCs w:val="28"/>
-              </w:rPr>
-              <w:t xml:space="preserve"> </w:t>
-            </w:r>
-            <w:proofErr w:type="spellStart"/>
-            <w:r>
-              <w:rPr>
-                <w:rFonts w:ascii="Times New Roman" w:eastAsia="Times New Roman" w:hAnsi="Times New Roman" w:cs="Times New Roman"/>
-                <w:sz w:val="28"/>
-                <w:szCs w:val="28"/>
-              </w:rPr>
-              <w:t>toán</w:t>
-            </w:r>
-            <w:proofErr w:type="spellEnd"/>
-            <w:r>
-              <w:rPr>
-                <w:rFonts w:ascii="Times New Roman" w:eastAsia="Times New Roman" w:hAnsi="Times New Roman" w:cs="Times New Roman"/>
-                <w:sz w:val="28"/>
-                <w:szCs w:val="28"/>
-              </w:rPr>
-              <w:t xml:space="preserve"> </w:t>
-            </w:r>
-            <w:proofErr w:type="spellStart"/>
+              <w:t xml:space="preserve">- Tìm hiểu về đề tài và thuật toán </w:t>
+            </w:r>
             <w:r>
               <w:rPr>
                 <w:rFonts w:ascii="Times New Roman" w:eastAsia="Times New Roman" w:hAnsi="Times New Roman" w:cs="Times New Roman"/>
@@ -1725,7 +676,6 @@
               </w:rPr>
               <w:t>mã</w:t>
             </w:r>
-            <w:proofErr w:type="spellEnd"/>
             <w:r>
               <w:rPr>
                 <w:rFonts w:ascii="Times New Roman" w:eastAsia="Times New Roman" w:hAnsi="Times New Roman" w:cs="Times New Roman"/>
@@ -1735,59 +685,13 @@
               </w:rPr>
               <w:t xml:space="preserve"> hóa AES </w:t>
             </w:r>
-            <w:proofErr w:type="spellStart"/>
-            <w:r>
-              <w:rPr>
-                <w:rFonts w:ascii="Times New Roman" w:eastAsia="Times New Roman" w:hAnsi="Times New Roman" w:cs="Times New Roman"/>
-                <w:sz w:val="28"/>
-                <w:szCs w:val="28"/>
-              </w:rPr>
-              <w:t>cần</w:t>
-            </w:r>
-            <w:proofErr w:type="spellEnd"/>
-            <w:r>
-              <w:rPr>
-                <w:rFonts w:ascii="Times New Roman" w:eastAsia="Times New Roman" w:hAnsi="Times New Roman" w:cs="Times New Roman"/>
-                <w:sz w:val="28"/>
-                <w:szCs w:val="28"/>
-              </w:rPr>
-              <w:t xml:space="preserve"> </w:t>
-            </w:r>
-            <w:proofErr w:type="spellStart"/>
-            <w:r>
-              <w:rPr>
-                <w:rFonts w:ascii="Times New Roman" w:eastAsia="Times New Roman" w:hAnsi="Times New Roman" w:cs="Times New Roman"/>
-                <w:sz w:val="28"/>
-                <w:szCs w:val="28"/>
-              </w:rPr>
-              <w:t>thực</w:t>
-            </w:r>
-            <w:proofErr w:type="spellEnd"/>
-            <w:r>
-              <w:rPr>
-                <w:rFonts w:ascii="Times New Roman" w:eastAsia="Times New Roman" w:hAnsi="Times New Roman" w:cs="Times New Roman"/>
-                <w:sz w:val="28"/>
-                <w:szCs w:val="28"/>
-              </w:rPr>
-              <w:t xml:space="preserve"> </w:t>
-            </w:r>
-            <w:proofErr w:type="spellStart"/>
-            <w:r>
-              <w:rPr>
-                <w:rFonts w:ascii="Times New Roman" w:eastAsia="Times New Roman" w:hAnsi="Times New Roman" w:cs="Times New Roman"/>
-                <w:sz w:val="28"/>
-                <w:szCs w:val="28"/>
-              </w:rPr>
-              <w:t>hiện</w:t>
-            </w:r>
-            <w:proofErr w:type="spellEnd"/>
-            <w:r>
-              <w:rPr>
-                <w:rFonts w:ascii="Times New Roman" w:eastAsia="Times New Roman" w:hAnsi="Times New Roman" w:cs="Times New Roman"/>
-                <w:sz w:val="28"/>
-                <w:szCs w:val="28"/>
-              </w:rPr>
-              <w:t>.</w:t>
+            <w:r>
+              <w:rPr>
+                <w:rFonts w:ascii="Times New Roman" w:eastAsia="Times New Roman" w:hAnsi="Times New Roman" w:cs="Times New Roman"/>
+                <w:sz w:val="28"/>
+                <w:szCs w:val="28"/>
+              </w:rPr>
+              <w:t>cần thực hiện.</w:t>
             </w:r>
           </w:p>
           <w:p>
@@ -1822,108 +726,8 @@
                 <w:sz w:val="28"/>
                 <w:szCs w:val="28"/>
               </w:rPr>
-              <w:t xml:space="preserve"> </w:t>
-            </w:r>
-            <w:proofErr w:type="spellStart"/>
-            <w:r>
-              <w:rPr>
-                <w:rFonts w:ascii="Times New Roman" w:eastAsia="Times New Roman" w:hAnsi="Times New Roman" w:cs="Times New Roman"/>
-                <w:sz w:val="28"/>
-                <w:szCs w:val="28"/>
-              </w:rPr>
-              <w:t>mã</w:t>
-            </w:r>
-            <w:proofErr w:type="spellEnd"/>
-            <w:r>
-              <w:rPr>
-                <w:rFonts w:ascii="Times New Roman" w:eastAsia="Times New Roman" w:hAnsi="Times New Roman" w:cs="Times New Roman"/>
-                <w:sz w:val="28"/>
-                <w:szCs w:val="28"/>
-              </w:rPr>
-              <w:t xml:space="preserve"> </w:t>
-            </w:r>
-            <w:proofErr w:type="spellStart"/>
-            <w:r>
-              <w:rPr>
-                <w:rFonts w:ascii="Times New Roman" w:eastAsia="Times New Roman" w:hAnsi="Times New Roman" w:cs="Times New Roman"/>
-                <w:sz w:val="28"/>
-                <w:szCs w:val="28"/>
-              </w:rPr>
-              <w:t>hóa</w:t>
-            </w:r>
-            <w:proofErr w:type="spellEnd"/>
-            <w:r>
-              <w:rPr>
-                <w:rFonts w:ascii="Times New Roman" w:eastAsia="Times New Roman" w:hAnsi="Times New Roman" w:cs="Times New Roman"/>
-                <w:sz w:val="28"/>
-                <w:szCs w:val="28"/>
-              </w:rPr>
-              <w:t xml:space="preserve"> </w:t>
-            </w:r>
-            <w:proofErr w:type="spellStart"/>
-            <w:r>
-              <w:rPr>
-                <w:rFonts w:ascii="Times New Roman" w:eastAsia="Times New Roman" w:hAnsi="Times New Roman" w:cs="Times New Roman"/>
-                <w:sz w:val="28"/>
-                <w:szCs w:val="28"/>
-              </w:rPr>
-              <w:t>và</w:t>
-            </w:r>
-            <w:proofErr w:type="spellEnd"/>
-            <w:r>
-              <w:rPr>
-                <w:rFonts w:ascii="Times New Roman" w:eastAsia="Times New Roman" w:hAnsi="Times New Roman" w:cs="Times New Roman"/>
-                <w:sz w:val="28"/>
-                <w:szCs w:val="28"/>
-              </w:rPr>
-              <w:t xml:space="preserve"> </w:t>
-            </w:r>
-            <w:proofErr w:type="spellStart"/>
-            <w:r>
-              <w:rPr>
-                <w:rFonts w:ascii="Times New Roman" w:eastAsia="Times New Roman" w:hAnsi="Times New Roman" w:cs="Times New Roman"/>
-                <w:sz w:val="28"/>
-                <w:szCs w:val="28"/>
-              </w:rPr>
-              <w:t>giải</w:t>
-            </w:r>
-            <w:proofErr w:type="spellEnd"/>
-            <w:r>
-              <w:rPr>
-                <w:rFonts w:ascii="Times New Roman" w:eastAsia="Times New Roman" w:hAnsi="Times New Roman" w:cs="Times New Roman"/>
-                <w:sz w:val="28"/>
-                <w:szCs w:val="28"/>
-              </w:rPr>
-              <w:t xml:space="preserve"> </w:t>
-            </w:r>
-            <w:proofErr w:type="spellStart"/>
-            <w:r>
-              <w:rPr>
-                <w:rFonts w:ascii="Times New Roman" w:eastAsia="Times New Roman" w:hAnsi="Times New Roman" w:cs="Times New Roman"/>
-                <w:sz w:val="28"/>
-                <w:szCs w:val="28"/>
-              </w:rPr>
-              <w:t>mã</w:t>
-            </w:r>
-            <w:proofErr w:type="spellEnd"/>
-            <w:r>
-              <w:rPr>
-                <w:rFonts w:ascii="Times New Roman" w:eastAsia="Times New Roman" w:hAnsi="Times New Roman" w:cs="Times New Roman"/>
-                <w:sz w:val="28"/>
-                <w:szCs w:val="28"/>
-              </w:rPr>
-              <w:t xml:space="preserve"> </w:t>
-            </w:r>
-            <w:proofErr w:type="spellStart"/>
-            <w:r>
-              <w:rPr>
-                <w:rFonts w:ascii="Times New Roman" w:eastAsia="Times New Roman" w:hAnsi="Times New Roman" w:cs="Times New Roman"/>
-                <w:sz w:val="28"/>
-                <w:szCs w:val="28"/>
-              </w:rPr>
-              <w:t>của</w:t>
-            </w:r>
-            <w:proofErr w:type="spellEnd"/>
+              <w:t xml:space="preserve"> mã hóa và giải mã của</w:t>
+            </w:r>
             <w:r>
               <w:rPr>
                 <w:rFonts w:ascii="Times New Roman" w:eastAsia="Times New Roman" w:hAnsi="Times New Roman" w:cs="Times New Roman"/>
@@ -1961,205 +765,14 @@
                 <w:lang w:val="vi-VN"/>
               </w:rPr>
             </w:pPr>
-            <w:proofErr w:type="spellStart"/>
-            <w:r>
-              <w:rPr>
-                <w:rFonts w:ascii="Times New Roman" w:eastAsia="Times New Roman" w:hAnsi="Times New Roman" w:cs="Times New Roman"/>
-                <w:sz w:val="28"/>
-                <w:szCs w:val="28"/>
-              </w:rPr>
-              <w:t>Hoàn</w:t>
-            </w:r>
-            <w:proofErr w:type="spellEnd"/>
-            <w:r>
-              <w:rPr>
-                <w:rFonts w:ascii="Times New Roman" w:eastAsia="Times New Roman" w:hAnsi="Times New Roman" w:cs="Times New Roman"/>
-                <w:sz w:val="28"/>
-                <w:szCs w:val="28"/>
-              </w:rPr>
-              <w:t xml:space="preserve"> </w:t>
-            </w:r>
-            <w:proofErr w:type="spellStart"/>
-            <w:r>
-              <w:rPr>
-                <w:rFonts w:ascii="Times New Roman" w:eastAsia="Times New Roman" w:hAnsi="Times New Roman" w:cs="Times New Roman"/>
-                <w:sz w:val="28"/>
-                <w:szCs w:val="28"/>
-              </w:rPr>
-              <w:t>thành</w:t>
-            </w:r>
-            <w:proofErr w:type="spellEnd"/>
-            <w:r>
-              <w:rPr>
-                <w:rFonts w:ascii="Times New Roman" w:eastAsia="Times New Roman" w:hAnsi="Times New Roman" w:cs="Times New Roman"/>
-                <w:sz w:val="28"/>
-                <w:szCs w:val="28"/>
-              </w:rPr>
-              <w:t xml:space="preserve"> </w:t>
-            </w:r>
-            <w:proofErr w:type="spellStart"/>
-            <w:r>
-              <w:rPr>
-                <w:rFonts w:ascii="Times New Roman" w:eastAsia="Times New Roman" w:hAnsi="Times New Roman" w:cs="Times New Roman"/>
-                <w:sz w:val="28"/>
-                <w:szCs w:val="28"/>
-              </w:rPr>
-              <w:t>việc</w:t>
-            </w:r>
-            <w:proofErr w:type="spellEnd"/>
-            <w:r>
-              <w:rPr>
-                <w:rFonts w:ascii="Times New Roman" w:eastAsia="Times New Roman" w:hAnsi="Times New Roman" w:cs="Times New Roman"/>
-                <w:sz w:val="28"/>
-                <w:szCs w:val="28"/>
-              </w:rPr>
-              <w:t xml:space="preserve"> </w:t>
-            </w:r>
-            <w:proofErr w:type="spellStart"/>
-            <w:r>
-              <w:rPr>
-                <w:rFonts w:ascii="Times New Roman" w:eastAsia="Times New Roman" w:hAnsi="Times New Roman" w:cs="Times New Roman"/>
-                <w:sz w:val="28"/>
-                <w:szCs w:val="28"/>
-              </w:rPr>
-              <w:t>phân</w:t>
-            </w:r>
-            <w:proofErr w:type="spellEnd"/>
-            <w:r>
-              <w:rPr>
-                <w:rFonts w:ascii="Times New Roman" w:eastAsia="Times New Roman" w:hAnsi="Times New Roman" w:cs="Times New Roman"/>
-                <w:sz w:val="28"/>
-                <w:szCs w:val="28"/>
-              </w:rPr>
-              <w:t xml:space="preserve"> </w:t>
-            </w:r>
-            <w:proofErr w:type="spellStart"/>
-            <w:r>
-              <w:rPr>
-                <w:rFonts w:ascii="Times New Roman" w:eastAsia="Times New Roman" w:hAnsi="Times New Roman" w:cs="Times New Roman"/>
-                <w:sz w:val="28"/>
-                <w:szCs w:val="28"/>
-              </w:rPr>
-              <w:t>công</w:t>
-            </w:r>
-            <w:proofErr w:type="spellEnd"/>
-            <w:r>
-              <w:rPr>
-                <w:rFonts w:ascii="Times New Roman" w:eastAsia="Times New Roman" w:hAnsi="Times New Roman" w:cs="Times New Roman"/>
-                <w:sz w:val="28"/>
-                <w:szCs w:val="28"/>
-              </w:rPr>
-              <w:t xml:space="preserve"> </w:t>
-            </w:r>
-            <w:proofErr w:type="spellStart"/>
-            <w:r>
-              <w:rPr>
-                <w:rFonts w:ascii="Times New Roman" w:eastAsia="Times New Roman" w:hAnsi="Times New Roman" w:cs="Times New Roman"/>
-                <w:sz w:val="28"/>
-                <w:szCs w:val="28"/>
-              </w:rPr>
-              <w:t>các</w:t>
-            </w:r>
-            <w:proofErr w:type="spellEnd"/>
-            <w:r>
-              <w:rPr>
-                <w:rFonts w:ascii="Times New Roman" w:eastAsia="Times New Roman" w:hAnsi="Times New Roman" w:cs="Times New Roman"/>
-                <w:sz w:val="28"/>
-                <w:szCs w:val="28"/>
-              </w:rPr>
-              <w:t xml:space="preserve"> </w:t>
-            </w:r>
-            <w:proofErr w:type="spellStart"/>
-            <w:r>
-              <w:rPr>
-                <w:rFonts w:ascii="Times New Roman" w:eastAsia="Times New Roman" w:hAnsi="Times New Roman" w:cs="Times New Roman"/>
-                <w:sz w:val="28"/>
-                <w:szCs w:val="28"/>
-              </w:rPr>
-              <w:t>công</w:t>
-            </w:r>
-            <w:proofErr w:type="spellEnd"/>
-            <w:r>
-              <w:rPr>
-                <w:rFonts w:ascii="Times New Roman" w:eastAsia="Times New Roman" w:hAnsi="Times New Roman" w:cs="Times New Roman"/>
-                <w:sz w:val="28"/>
-                <w:szCs w:val="28"/>
-              </w:rPr>
-              <w:t xml:space="preserve"> </w:t>
-            </w:r>
-            <w:proofErr w:type="spellStart"/>
-            <w:r>
-              <w:rPr>
-                <w:rFonts w:ascii="Times New Roman" w:eastAsia="Times New Roman" w:hAnsi="Times New Roman" w:cs="Times New Roman"/>
-                <w:sz w:val="28"/>
-                <w:szCs w:val="28"/>
-              </w:rPr>
-              <w:t>việc</w:t>
-            </w:r>
-            <w:proofErr w:type="spellEnd"/>
-            <w:r>
-              <w:rPr>
-                <w:rFonts w:ascii="Times New Roman" w:eastAsia="Times New Roman" w:hAnsi="Times New Roman" w:cs="Times New Roman"/>
-                <w:sz w:val="28"/>
-                <w:szCs w:val="28"/>
-              </w:rPr>
-              <w:t xml:space="preserve"> </w:t>
-            </w:r>
-            <w:proofErr w:type="spellStart"/>
-            <w:r>
-              <w:rPr>
-                <w:rFonts w:ascii="Times New Roman" w:eastAsia="Times New Roman" w:hAnsi="Times New Roman" w:cs="Times New Roman"/>
-                <w:sz w:val="28"/>
-                <w:szCs w:val="28"/>
-              </w:rPr>
-              <w:t>cho</w:t>
-            </w:r>
-            <w:proofErr w:type="spellEnd"/>
-            <w:r>
-              <w:rPr>
-                <w:rFonts w:ascii="Times New Roman" w:eastAsia="Times New Roman" w:hAnsi="Times New Roman" w:cs="Times New Roman"/>
-                <w:sz w:val="28"/>
-                <w:szCs w:val="28"/>
-              </w:rPr>
-              <w:t xml:space="preserve"> </w:t>
-            </w:r>
-            <w:proofErr w:type="spellStart"/>
-            <w:r>
-              <w:rPr>
-                <w:rFonts w:ascii="Times New Roman" w:eastAsia="Times New Roman" w:hAnsi="Times New Roman" w:cs="Times New Roman"/>
-                <w:sz w:val="28"/>
-                <w:szCs w:val="28"/>
-              </w:rPr>
-              <w:t>các</w:t>
-            </w:r>
-            <w:proofErr w:type="spellEnd"/>
-            <w:r>
-              <w:rPr>
-                <w:rFonts w:ascii="Times New Roman" w:eastAsia="Times New Roman" w:hAnsi="Times New Roman" w:cs="Times New Roman"/>
-                <w:sz w:val="28"/>
-                <w:szCs w:val="28"/>
-              </w:rPr>
-              <w:t xml:space="preserve"> </w:t>
-            </w:r>
-            <w:proofErr w:type="spellStart"/>
-            <w:r>
-              <w:rPr>
-                <w:rFonts w:ascii="Times New Roman" w:eastAsia="Times New Roman" w:hAnsi="Times New Roman" w:cs="Times New Roman"/>
-                <w:sz w:val="28"/>
-                <w:szCs w:val="28"/>
-              </w:rPr>
-              <w:t>thành</w:t>
-            </w:r>
-            <w:proofErr w:type="spellEnd"/>
-            <w:r>
-              <w:rPr>
-                <w:rFonts w:ascii="Times New Roman" w:eastAsia="Times New Roman" w:hAnsi="Times New Roman" w:cs="Times New Roman"/>
-                <w:sz w:val="28"/>
-                <w:szCs w:val="28"/>
-              </w:rPr>
-              <w:t xml:space="preserve"> </w:t>
-            </w:r>
-            <w:proofErr w:type="spellStart"/>
+            <w:r>
+              <w:rPr>
+                <w:rFonts w:ascii="Times New Roman" w:eastAsia="Times New Roman" w:hAnsi="Times New Roman" w:cs="Times New Roman"/>
+                <w:sz w:val="28"/>
+                <w:szCs w:val="28"/>
+              </w:rPr>
+              <w:t xml:space="preserve">Hoàn thành việc phân công các công việc cho các thành </w:t>
+            </w:r>
             <w:r>
               <w:rPr>
                 <w:rFonts w:ascii="Times New Roman" w:eastAsia="Times New Roman" w:hAnsi="Times New Roman" w:cs="Times New Roman"/>
@@ -2168,7 +781,6 @@
               </w:rPr>
               <w:t>viên</w:t>
             </w:r>
-            <w:proofErr w:type="spellEnd"/>
             <w:r>
               <w:rPr>
                 <w:rFonts w:ascii="Times New Roman" w:eastAsia="Times New Roman" w:hAnsi="Times New Roman" w:cs="Times New Roman"/>
@@ -2212,36 +824,8 @@
                 <w:sz w:val="28"/>
                 <w:szCs w:val="28"/>
               </w:rPr>
-              <w:t xml:space="preserve"> </w:t>
-            </w:r>
-            <w:proofErr w:type="spellStart"/>
-            <w:r>
-              <w:rPr>
-                <w:rFonts w:ascii="Times New Roman" w:eastAsia="Times New Roman" w:hAnsi="Times New Roman" w:cs="Times New Roman"/>
-                <w:sz w:val="28"/>
-                <w:szCs w:val="28"/>
-              </w:rPr>
-              <w:t>Không</w:t>
-            </w:r>
-            <w:proofErr w:type="spellEnd"/>
-            <w:r>
-              <w:rPr>
-                <w:rFonts w:ascii="Times New Roman" w:eastAsia="Times New Roman" w:hAnsi="Times New Roman" w:cs="Times New Roman"/>
-                <w:sz w:val="28"/>
-                <w:szCs w:val="28"/>
-              </w:rPr>
-              <w:t xml:space="preserve"> </w:t>
-            </w:r>
-            <w:proofErr w:type="spellStart"/>
-            <w:r>
-              <w:rPr>
-                <w:rFonts w:ascii="Times New Roman" w:eastAsia="Times New Roman" w:hAnsi="Times New Roman" w:cs="Times New Roman"/>
-                <w:sz w:val="28"/>
-                <w:szCs w:val="28"/>
-              </w:rPr>
-              <w:t>có</w:t>
-            </w:r>
-            <w:proofErr w:type="spellEnd"/>
+              <w:t xml:space="preserve"> Không có</w:t>
+            </w:r>
           </w:p>
         </w:tc>
       </w:tr>
@@ -2304,7 +888,6 @@
                 <w:lang w:val="vi-VN"/>
               </w:rPr>
             </w:pPr>
-            <w:proofErr w:type="spellStart"/>
             <w:r>
               <w:rPr>
                 <w:rFonts w:ascii="Times New Roman" w:eastAsia="Times New Roman" w:hAnsi="Times New Roman" w:cs="Times New Roman"/>
@@ -2313,7 +896,6 @@
               </w:rPr>
               <w:t>Trương</w:t>
             </w:r>
-            <w:proofErr w:type="spellEnd"/>
             <w:r>
               <w:rPr>
                 <w:rFonts w:ascii="Times New Roman" w:eastAsia="Times New Roman" w:hAnsi="Times New Roman" w:cs="Times New Roman"/>
@@ -2359,7 +941,6 @@
               </w:rPr>
               <w:t xml:space="preserve">- </w:t>
             </w:r>
-            <w:proofErr w:type="spellStart"/>
             <w:r>
               <w:rPr>
                 <w:rFonts w:ascii="Times New Roman" w:eastAsia="Times New Roman" w:hAnsi="Times New Roman" w:cs="Times New Roman"/>
@@ -2368,7 +949,6 @@
               </w:rPr>
               <w:t>Tìm</w:t>
             </w:r>
-            <w:proofErr w:type="spellEnd"/>
             <w:r>
               <w:rPr>
                 <w:rFonts w:ascii="Times New Roman" w:eastAsia="Times New Roman" w:hAnsi="Times New Roman" w:cs="Times New Roman"/>
@@ -2394,17 +974,7 @@
                 <w:szCs w:val="28"/>
                 <w:lang w:val="vi-VN"/>
               </w:rPr>
-              <w:t xml:space="preserve"> của một hệ mật </w:t>
-            </w:r>
-            <w:proofErr w:type="gramStart"/>
-            <w:r>
-              <w:rPr>
-                <w:rFonts w:ascii="Times New Roman" w:eastAsia="Times New Roman" w:hAnsi="Times New Roman" w:cs="Times New Roman"/>
-                <w:sz w:val="28"/>
-                <w:szCs w:val="28"/>
-                <w:lang w:val="vi-VN"/>
-              </w:rPr>
-              <w:t>tốt</w:t>
+              <w:t xml:space="preserve"> của một hệ mật tốt</w:t>
             </w:r>
             <w:r>
               <w:rPr>
@@ -2422,17 +992,7 @@
                 <w:szCs w:val="28"/>
                 <w:lang w:val="vi-VN"/>
               </w:rPr>
-              <w:t xml:space="preserve"> tìm</w:t>
-            </w:r>
-            <w:proofErr w:type="gramEnd"/>
-            <w:r>
-              <w:rPr>
-                <w:rFonts w:ascii="Times New Roman" w:eastAsia="Times New Roman" w:hAnsi="Times New Roman" w:cs="Times New Roman"/>
-                <w:sz w:val="28"/>
-                <w:szCs w:val="28"/>
-                <w:lang w:val="vi-VN"/>
-              </w:rPr>
-              <w:t xml:space="preserve"> hiểu </w:t>
+              <w:t xml:space="preserve"> tìm hiểu </w:t>
             </w:r>
             <w:r>
               <w:rPr>
@@ -2482,7 +1042,6 @@
                 <w:lang w:val="vi-VN"/>
               </w:rPr>
             </w:pPr>
-            <w:proofErr w:type="spellStart"/>
             <w:r>
               <w:rPr>
                 <w:rFonts w:ascii="Times New Roman" w:eastAsia="Times New Roman" w:hAnsi="Times New Roman" w:cs="Times New Roman"/>
@@ -2490,54 +1049,8 @@
                 <w:szCs w:val="28"/>
               </w:rPr>
               <w:lastRenderedPageBreak/>
-              <w:t>Hoàn</w:t>
-            </w:r>
-            <w:proofErr w:type="spellEnd"/>
-            <w:r>
-              <w:rPr>
-                <w:rFonts w:ascii="Times New Roman" w:eastAsia="Times New Roman" w:hAnsi="Times New Roman" w:cs="Times New Roman"/>
-                <w:sz w:val="28"/>
-                <w:szCs w:val="28"/>
-              </w:rPr>
-              <w:t xml:space="preserve"> </w:t>
-            </w:r>
-            <w:proofErr w:type="spellStart"/>
-            <w:r>
-              <w:rPr>
-                <w:rFonts w:ascii="Times New Roman" w:eastAsia="Times New Roman" w:hAnsi="Times New Roman" w:cs="Times New Roman"/>
-                <w:sz w:val="28"/>
-                <w:szCs w:val="28"/>
-              </w:rPr>
-              <w:t>thành</w:t>
-            </w:r>
-            <w:proofErr w:type="spellEnd"/>
-            <w:r>
-              <w:rPr>
-                <w:rFonts w:ascii="Times New Roman" w:eastAsia="Times New Roman" w:hAnsi="Times New Roman" w:cs="Times New Roman"/>
-                <w:sz w:val="28"/>
-                <w:szCs w:val="28"/>
-              </w:rPr>
-              <w:t xml:space="preserve"> </w:t>
-            </w:r>
-            <w:proofErr w:type="spellStart"/>
-            <w:r>
-              <w:rPr>
-                <w:rFonts w:ascii="Times New Roman" w:eastAsia="Times New Roman" w:hAnsi="Times New Roman" w:cs="Times New Roman"/>
-                <w:sz w:val="28"/>
-                <w:szCs w:val="28"/>
-              </w:rPr>
-              <w:t>việc</w:t>
-            </w:r>
-            <w:proofErr w:type="spellEnd"/>
-            <w:r>
-              <w:rPr>
-                <w:rFonts w:ascii="Times New Roman" w:eastAsia="Times New Roman" w:hAnsi="Times New Roman" w:cs="Times New Roman"/>
-                <w:sz w:val="28"/>
-                <w:szCs w:val="28"/>
-              </w:rPr>
-              <w:t xml:space="preserve"> </w:t>
-            </w:r>
-            <w:proofErr w:type="spellStart"/>
+              <w:t xml:space="preserve">Hoàn thành việc </w:t>
+            </w:r>
             <w:r>
               <w:rPr>
                 <w:rFonts w:ascii="Times New Roman" w:eastAsia="Times New Roman" w:hAnsi="Times New Roman" w:cs="Times New Roman"/>
@@ -2546,7 +1059,6 @@
               </w:rPr>
               <w:t>tìm</w:t>
             </w:r>
-            <w:proofErr w:type="spellEnd"/>
             <w:r>
               <w:rPr>
                 <w:rFonts w:ascii="Times New Roman" w:eastAsia="Times New Roman" w:hAnsi="Times New Roman" w:cs="Times New Roman"/>
@@ -2646,7 +1158,6 @@
                 <w:lang w:val="vi-VN"/>
               </w:rPr>
             </w:pPr>
-            <w:proofErr w:type="spellStart"/>
             <w:r>
               <w:rPr>
                 <w:rFonts w:ascii="Times New Roman" w:eastAsia="Times New Roman" w:hAnsi="Times New Roman" w:cs="Times New Roman"/>
@@ -2655,7 +1166,6 @@
               </w:rPr>
               <w:t>Trần</w:t>
             </w:r>
-            <w:proofErr w:type="spellEnd"/>
             <w:r>
               <w:rPr>
                 <w:rFonts w:ascii="Times New Roman" w:eastAsia="Times New Roman" w:hAnsi="Times New Roman" w:cs="Times New Roman"/>
@@ -2698,9 +1208,53 @@
                 <w:sz w:val="28"/>
                 <w:szCs w:val="28"/>
               </w:rPr>
+              <w:t>- Tìm hiểu về</w:t>
+            </w:r>
+            <w:r>
+              <w:rPr>
+                <w:rFonts w:ascii="Times New Roman" w:eastAsia="Times New Roman" w:hAnsi="Times New Roman" w:cs="Times New Roman"/>
+                <w:sz w:val="28"/>
+                <w:szCs w:val="28"/>
+                <w:lang w:val="vi-VN"/>
+              </w:rPr>
+              <w:t xml:space="preserve"> các</w:t>
+            </w:r>
+            <w:r>
+              <w:rPr>
+                <w:rFonts w:ascii="Times New Roman" w:eastAsia="Times New Roman" w:hAnsi="Times New Roman" w:cs="Times New Roman"/>
+                <w:sz w:val="28"/>
+                <w:szCs w:val="28"/>
+              </w:rPr>
+              <w:t xml:space="preserve"> hệ mật mã và an toàn bảo mật thông tin</w:t>
+            </w:r>
+          </w:p>
+          <w:p>
+            <w:pPr>
+              <w:spacing w:line="240" w:lineRule="auto"/>
+              <w:rPr>
+                <w:rFonts w:ascii="Times New Roman" w:eastAsia="Times New Roman" w:hAnsi="Times New Roman" w:cs="Times New Roman"/>
+                <w:sz w:val="28"/>
+                <w:szCs w:val="28"/>
+              </w:rPr>
+            </w:pPr>
+          </w:p>
+          <w:p>
+            <w:pPr>
+              <w:spacing w:line="240" w:lineRule="auto"/>
+              <w:rPr>
+                <w:rFonts w:ascii="Times New Roman" w:eastAsia="Times New Roman" w:hAnsi="Times New Roman" w:cs="Times New Roman"/>
+                <w:sz w:val="28"/>
+                <w:szCs w:val="28"/>
+              </w:rPr>
+            </w:pPr>
+            <w:r>
+              <w:rPr>
+                <w:rFonts w:ascii="Times New Roman" w:eastAsia="Times New Roman" w:hAnsi="Times New Roman" w:cs="Times New Roman"/>
+                <w:sz w:val="28"/>
+                <w:szCs w:val="28"/>
+              </w:rPr>
               <w:t xml:space="preserve">- </w:t>
             </w:r>
-            <w:proofErr w:type="spellStart"/>
             <w:r>
               <w:rPr>
                 <w:rFonts w:ascii="Times New Roman" w:eastAsia="Times New Roman" w:hAnsi="Times New Roman" w:cs="Times New Roman"/>
@@ -2709,205 +1263,41 @@
               </w:rPr>
               <w:t>Tìm</w:t>
             </w:r>
-            <w:proofErr w:type="spellEnd"/>
-            <w:r>
-              <w:rPr>
-                <w:rFonts w:ascii="Times New Roman" w:eastAsia="Times New Roman" w:hAnsi="Times New Roman" w:cs="Times New Roman"/>
-                <w:sz w:val="28"/>
-                <w:szCs w:val="28"/>
-              </w:rPr>
-              <w:t xml:space="preserve"> </w:t>
-            </w:r>
-            <w:proofErr w:type="spellStart"/>
-            <w:r>
-              <w:rPr>
-                <w:rFonts w:ascii="Times New Roman" w:eastAsia="Times New Roman" w:hAnsi="Times New Roman" w:cs="Times New Roman"/>
-                <w:sz w:val="28"/>
-                <w:szCs w:val="28"/>
-              </w:rPr>
-              <w:t>hiểu</w:t>
-            </w:r>
-            <w:proofErr w:type="spellEnd"/>
-            <w:r>
-              <w:rPr>
-                <w:rFonts w:ascii="Times New Roman" w:eastAsia="Times New Roman" w:hAnsi="Times New Roman" w:cs="Times New Roman"/>
-                <w:sz w:val="28"/>
-                <w:szCs w:val="28"/>
-              </w:rPr>
-              <w:t xml:space="preserve"> </w:t>
-            </w:r>
-            <w:proofErr w:type="spellStart"/>
-            <w:r>
-              <w:rPr>
-                <w:rFonts w:ascii="Times New Roman" w:eastAsia="Times New Roman" w:hAnsi="Times New Roman" w:cs="Times New Roman"/>
-                <w:sz w:val="28"/>
-                <w:szCs w:val="28"/>
-              </w:rPr>
-              <w:t>về</w:t>
-            </w:r>
-            <w:proofErr w:type="spellEnd"/>
-            <w:r>
-              <w:rPr>
-                <w:rFonts w:ascii="Times New Roman" w:eastAsia="Times New Roman" w:hAnsi="Times New Roman" w:cs="Times New Roman"/>
-                <w:sz w:val="28"/>
-                <w:szCs w:val="28"/>
-                <w:lang w:val="vi-VN"/>
-              </w:rPr>
-              <w:t xml:space="preserve"> các</w:t>
-            </w:r>
-            <w:r>
-              <w:rPr>
-                <w:rFonts w:ascii="Times New Roman" w:eastAsia="Times New Roman" w:hAnsi="Times New Roman" w:cs="Times New Roman"/>
-                <w:sz w:val="28"/>
-                <w:szCs w:val="28"/>
-              </w:rPr>
-              <w:t xml:space="preserve"> </w:t>
-            </w:r>
-            <w:proofErr w:type="spellStart"/>
-            <w:r>
-              <w:rPr>
-                <w:rFonts w:ascii="Times New Roman" w:eastAsia="Times New Roman" w:hAnsi="Times New Roman" w:cs="Times New Roman"/>
-                <w:sz w:val="28"/>
-                <w:szCs w:val="28"/>
-              </w:rPr>
-              <w:t>hệ</w:t>
-            </w:r>
-            <w:proofErr w:type="spellEnd"/>
-            <w:r>
-              <w:rPr>
-                <w:rFonts w:ascii="Times New Roman" w:eastAsia="Times New Roman" w:hAnsi="Times New Roman" w:cs="Times New Roman"/>
-                <w:sz w:val="28"/>
-                <w:szCs w:val="28"/>
-              </w:rPr>
-              <w:t xml:space="preserve"> </w:t>
-            </w:r>
-            <w:proofErr w:type="spellStart"/>
-            <w:r>
-              <w:rPr>
-                <w:rFonts w:ascii="Times New Roman" w:eastAsia="Times New Roman" w:hAnsi="Times New Roman" w:cs="Times New Roman"/>
-                <w:sz w:val="28"/>
-                <w:szCs w:val="28"/>
-              </w:rPr>
-              <w:t>mật</w:t>
-            </w:r>
-            <w:proofErr w:type="spellEnd"/>
-            <w:r>
-              <w:rPr>
-                <w:rFonts w:ascii="Times New Roman" w:eastAsia="Times New Roman" w:hAnsi="Times New Roman" w:cs="Times New Roman"/>
-                <w:sz w:val="28"/>
-                <w:szCs w:val="28"/>
-              </w:rPr>
-              <w:t xml:space="preserve"> </w:t>
-            </w:r>
-            <w:proofErr w:type="spellStart"/>
-            <w:r>
-              <w:rPr>
-                <w:rFonts w:ascii="Times New Roman" w:eastAsia="Times New Roman" w:hAnsi="Times New Roman" w:cs="Times New Roman"/>
-                <w:sz w:val="28"/>
-                <w:szCs w:val="28"/>
-              </w:rPr>
-              <w:t>mã</w:t>
-            </w:r>
-            <w:proofErr w:type="spellEnd"/>
-            <w:r>
-              <w:rPr>
-                <w:rFonts w:ascii="Times New Roman" w:eastAsia="Times New Roman" w:hAnsi="Times New Roman" w:cs="Times New Roman"/>
-                <w:sz w:val="28"/>
-                <w:szCs w:val="28"/>
-              </w:rPr>
-              <w:t xml:space="preserve"> </w:t>
-            </w:r>
-            <w:proofErr w:type="spellStart"/>
-            <w:r>
-              <w:rPr>
-                <w:rFonts w:ascii="Times New Roman" w:eastAsia="Times New Roman" w:hAnsi="Times New Roman" w:cs="Times New Roman"/>
-                <w:sz w:val="28"/>
-                <w:szCs w:val="28"/>
-              </w:rPr>
-              <w:t>và</w:t>
-            </w:r>
-            <w:proofErr w:type="spellEnd"/>
-            <w:r>
-              <w:rPr>
-                <w:rFonts w:ascii="Times New Roman" w:eastAsia="Times New Roman" w:hAnsi="Times New Roman" w:cs="Times New Roman"/>
-                <w:sz w:val="28"/>
-                <w:szCs w:val="28"/>
-              </w:rPr>
-              <w:t xml:space="preserve"> an </w:t>
-            </w:r>
-            <w:proofErr w:type="spellStart"/>
-            <w:r>
-              <w:rPr>
-                <w:rFonts w:ascii="Times New Roman" w:eastAsia="Times New Roman" w:hAnsi="Times New Roman" w:cs="Times New Roman"/>
-                <w:sz w:val="28"/>
-                <w:szCs w:val="28"/>
-              </w:rPr>
-              <w:t>toàn</w:t>
-            </w:r>
-            <w:proofErr w:type="spellEnd"/>
-            <w:r>
-              <w:rPr>
-                <w:rFonts w:ascii="Times New Roman" w:eastAsia="Times New Roman" w:hAnsi="Times New Roman" w:cs="Times New Roman"/>
-                <w:sz w:val="28"/>
-                <w:szCs w:val="28"/>
-              </w:rPr>
-              <w:t xml:space="preserve"> </w:t>
-            </w:r>
-            <w:proofErr w:type="spellStart"/>
-            <w:r>
-              <w:rPr>
-                <w:rFonts w:ascii="Times New Roman" w:eastAsia="Times New Roman" w:hAnsi="Times New Roman" w:cs="Times New Roman"/>
-                <w:sz w:val="28"/>
-                <w:szCs w:val="28"/>
-              </w:rPr>
-              <w:t>bảo</w:t>
-            </w:r>
-            <w:proofErr w:type="spellEnd"/>
-            <w:r>
-              <w:rPr>
-                <w:rFonts w:ascii="Times New Roman" w:eastAsia="Times New Roman" w:hAnsi="Times New Roman" w:cs="Times New Roman"/>
-                <w:sz w:val="28"/>
-                <w:szCs w:val="28"/>
-              </w:rPr>
-              <w:t xml:space="preserve"> </w:t>
-            </w:r>
-            <w:proofErr w:type="spellStart"/>
-            <w:r>
-              <w:rPr>
-                <w:rFonts w:ascii="Times New Roman" w:eastAsia="Times New Roman" w:hAnsi="Times New Roman" w:cs="Times New Roman"/>
-                <w:sz w:val="28"/>
-                <w:szCs w:val="28"/>
-              </w:rPr>
-              <w:t>mật</w:t>
-            </w:r>
-            <w:proofErr w:type="spellEnd"/>
-            <w:r>
-              <w:rPr>
-                <w:rFonts w:ascii="Times New Roman" w:eastAsia="Times New Roman" w:hAnsi="Times New Roman" w:cs="Times New Roman"/>
-                <w:sz w:val="28"/>
-                <w:szCs w:val="28"/>
-              </w:rPr>
-              <w:t xml:space="preserve"> </w:t>
-            </w:r>
-            <w:proofErr w:type="spellStart"/>
-            <w:r>
-              <w:rPr>
-                <w:rFonts w:ascii="Times New Roman" w:eastAsia="Times New Roman" w:hAnsi="Times New Roman" w:cs="Times New Roman"/>
-                <w:sz w:val="28"/>
-                <w:szCs w:val="28"/>
-              </w:rPr>
-              <w:t>thông</w:t>
-            </w:r>
-            <w:proofErr w:type="spellEnd"/>
-            <w:r>
-              <w:rPr>
-                <w:rFonts w:ascii="Times New Roman" w:eastAsia="Times New Roman" w:hAnsi="Times New Roman" w:cs="Times New Roman"/>
-                <w:sz w:val="28"/>
-                <w:szCs w:val="28"/>
-              </w:rPr>
-              <w:t xml:space="preserve"> tin</w:t>
-            </w:r>
-          </w:p>
+            <w:r>
+              <w:rPr>
+                <w:rFonts w:ascii="Times New Roman" w:eastAsia="Times New Roman" w:hAnsi="Times New Roman" w:cs="Times New Roman"/>
+                <w:sz w:val="28"/>
+                <w:szCs w:val="28"/>
+                <w:lang w:val="vi-VN"/>
+              </w:rPr>
+              <w:t xml:space="preserve"> hiểu </w:t>
+            </w:r>
+            <w:r>
+              <w:rPr>
+                <w:rFonts w:ascii="Times New Roman" w:eastAsia="Times New Roman" w:hAnsi="Times New Roman" w:cs="Times New Roman"/>
+                <w:sz w:val="28"/>
+                <w:szCs w:val="28"/>
+              </w:rPr>
+              <w:t>các thành phần của hệ mật mã, phân loại hệ mật mã</w:t>
+            </w:r>
+          </w:p>
+        </w:tc>
+        <w:tc>
+          <w:tcPr>
+            <w:tcW w:w="1950" w:type="dxa"/>
+            <w:tcBorders>
+              <w:top w:val="nil"/>
+              <w:left w:val="single" w:sz="5" w:space="0" w:color="000000"/>
+              <w:bottom w:val="single" w:sz="5" w:space="0" w:color="000000"/>
+              <w:right w:val="single" w:sz="5" w:space="0" w:color="000000"/>
+            </w:tcBorders>
+            <w:tcMar>
+              <w:top w:w="0" w:type="dxa"/>
+              <w:left w:w="100" w:type="dxa"/>
+              <w:bottom w:w="0" w:type="dxa"/>
+              <w:right w:w="100" w:type="dxa"/>
+            </w:tcMar>
+          </w:tcPr>
           <w:p>
             <w:pPr>
               <w:spacing w:line="240" w:lineRule="auto"/>
@@ -2917,432 +1307,14 @@
                 <w:szCs w:val="28"/>
               </w:rPr>
             </w:pPr>
-          </w:p>
-          <w:p>
-            <w:pPr>
-              <w:spacing w:line="240" w:lineRule="auto"/>
-              <w:rPr>
-                <w:rFonts w:ascii="Times New Roman" w:eastAsia="Times New Roman" w:hAnsi="Times New Roman" w:cs="Times New Roman"/>
-                <w:sz w:val="28"/>
-                <w:szCs w:val="28"/>
-              </w:rPr>
-            </w:pPr>
-            <w:r>
-              <w:rPr>
-                <w:rFonts w:ascii="Times New Roman" w:eastAsia="Times New Roman" w:hAnsi="Times New Roman" w:cs="Times New Roman"/>
-                <w:sz w:val="28"/>
-                <w:szCs w:val="28"/>
-              </w:rPr>
-              <w:t xml:space="preserve">- </w:t>
-            </w:r>
-            <w:proofErr w:type="spellStart"/>
-            <w:r>
-              <w:rPr>
-                <w:rFonts w:ascii="Times New Roman" w:eastAsia="Times New Roman" w:hAnsi="Times New Roman" w:cs="Times New Roman"/>
-                <w:sz w:val="28"/>
-                <w:szCs w:val="28"/>
-              </w:rPr>
-              <w:t>Tìm</w:t>
-            </w:r>
-            <w:proofErr w:type="spellEnd"/>
-            <w:r>
-              <w:rPr>
-                <w:rFonts w:ascii="Times New Roman" w:eastAsia="Times New Roman" w:hAnsi="Times New Roman" w:cs="Times New Roman"/>
-                <w:sz w:val="28"/>
-                <w:szCs w:val="28"/>
-                <w:lang w:val="vi-VN"/>
-              </w:rPr>
-              <w:t xml:space="preserve"> hiểu </w:t>
-            </w:r>
-            <w:proofErr w:type="spellStart"/>
-            <w:r>
-              <w:rPr>
-                <w:rFonts w:ascii="Times New Roman" w:eastAsia="Times New Roman" w:hAnsi="Times New Roman" w:cs="Times New Roman"/>
-                <w:sz w:val="28"/>
-                <w:szCs w:val="28"/>
-              </w:rPr>
-              <w:t>các</w:t>
-            </w:r>
-            <w:proofErr w:type="spellEnd"/>
-            <w:r>
-              <w:rPr>
-                <w:rFonts w:ascii="Times New Roman" w:eastAsia="Times New Roman" w:hAnsi="Times New Roman" w:cs="Times New Roman"/>
-                <w:sz w:val="28"/>
-                <w:szCs w:val="28"/>
-              </w:rPr>
-              <w:t xml:space="preserve"> </w:t>
-            </w:r>
-            <w:proofErr w:type="spellStart"/>
-            <w:r>
-              <w:rPr>
-                <w:rFonts w:ascii="Times New Roman" w:eastAsia="Times New Roman" w:hAnsi="Times New Roman" w:cs="Times New Roman"/>
-                <w:sz w:val="28"/>
-                <w:szCs w:val="28"/>
-              </w:rPr>
-              <w:t>thành</w:t>
-            </w:r>
-            <w:proofErr w:type="spellEnd"/>
-            <w:r>
-              <w:rPr>
-                <w:rFonts w:ascii="Times New Roman" w:eastAsia="Times New Roman" w:hAnsi="Times New Roman" w:cs="Times New Roman"/>
-                <w:sz w:val="28"/>
-                <w:szCs w:val="28"/>
-              </w:rPr>
-              <w:t xml:space="preserve"> </w:t>
-            </w:r>
-            <w:proofErr w:type="spellStart"/>
-            <w:r>
-              <w:rPr>
-                <w:rFonts w:ascii="Times New Roman" w:eastAsia="Times New Roman" w:hAnsi="Times New Roman" w:cs="Times New Roman"/>
-                <w:sz w:val="28"/>
-                <w:szCs w:val="28"/>
-              </w:rPr>
-              <w:t>phần</w:t>
-            </w:r>
-            <w:proofErr w:type="spellEnd"/>
-            <w:r>
-              <w:rPr>
-                <w:rFonts w:ascii="Times New Roman" w:eastAsia="Times New Roman" w:hAnsi="Times New Roman" w:cs="Times New Roman"/>
-                <w:sz w:val="28"/>
-                <w:szCs w:val="28"/>
-              </w:rPr>
-              <w:t xml:space="preserve"> </w:t>
-            </w:r>
-            <w:proofErr w:type="spellStart"/>
-            <w:r>
-              <w:rPr>
-                <w:rFonts w:ascii="Times New Roman" w:eastAsia="Times New Roman" w:hAnsi="Times New Roman" w:cs="Times New Roman"/>
-                <w:sz w:val="28"/>
-                <w:szCs w:val="28"/>
-              </w:rPr>
-              <w:t>của</w:t>
-            </w:r>
-            <w:proofErr w:type="spellEnd"/>
-            <w:r>
-              <w:rPr>
-                <w:rFonts w:ascii="Times New Roman" w:eastAsia="Times New Roman" w:hAnsi="Times New Roman" w:cs="Times New Roman"/>
-                <w:sz w:val="28"/>
-                <w:szCs w:val="28"/>
-              </w:rPr>
-              <w:t xml:space="preserve"> </w:t>
-            </w:r>
-            <w:proofErr w:type="spellStart"/>
-            <w:r>
-              <w:rPr>
-                <w:rFonts w:ascii="Times New Roman" w:eastAsia="Times New Roman" w:hAnsi="Times New Roman" w:cs="Times New Roman"/>
-                <w:sz w:val="28"/>
-                <w:szCs w:val="28"/>
-              </w:rPr>
-              <w:t>hệ</w:t>
-            </w:r>
-            <w:proofErr w:type="spellEnd"/>
-            <w:r>
-              <w:rPr>
-                <w:rFonts w:ascii="Times New Roman" w:eastAsia="Times New Roman" w:hAnsi="Times New Roman" w:cs="Times New Roman"/>
-                <w:sz w:val="28"/>
-                <w:szCs w:val="28"/>
-              </w:rPr>
-              <w:t xml:space="preserve"> </w:t>
-            </w:r>
-            <w:proofErr w:type="spellStart"/>
-            <w:r>
-              <w:rPr>
-                <w:rFonts w:ascii="Times New Roman" w:eastAsia="Times New Roman" w:hAnsi="Times New Roman" w:cs="Times New Roman"/>
-                <w:sz w:val="28"/>
-                <w:szCs w:val="28"/>
-              </w:rPr>
-              <w:t>mật</w:t>
-            </w:r>
-            <w:proofErr w:type="spellEnd"/>
-            <w:r>
-              <w:rPr>
-                <w:rFonts w:ascii="Times New Roman" w:eastAsia="Times New Roman" w:hAnsi="Times New Roman" w:cs="Times New Roman"/>
-                <w:sz w:val="28"/>
-                <w:szCs w:val="28"/>
-              </w:rPr>
-              <w:t xml:space="preserve"> </w:t>
-            </w:r>
-            <w:proofErr w:type="spellStart"/>
-            <w:r>
-              <w:rPr>
-                <w:rFonts w:ascii="Times New Roman" w:eastAsia="Times New Roman" w:hAnsi="Times New Roman" w:cs="Times New Roman"/>
-                <w:sz w:val="28"/>
-                <w:szCs w:val="28"/>
-              </w:rPr>
-              <w:t>mã</w:t>
-            </w:r>
-            <w:proofErr w:type="spellEnd"/>
-            <w:r>
-              <w:rPr>
-                <w:rFonts w:ascii="Times New Roman" w:eastAsia="Times New Roman" w:hAnsi="Times New Roman" w:cs="Times New Roman"/>
-                <w:sz w:val="28"/>
-                <w:szCs w:val="28"/>
-              </w:rPr>
-              <w:t xml:space="preserve">, </w:t>
-            </w:r>
-            <w:proofErr w:type="spellStart"/>
-            <w:r>
-              <w:rPr>
-                <w:rFonts w:ascii="Times New Roman" w:eastAsia="Times New Roman" w:hAnsi="Times New Roman" w:cs="Times New Roman"/>
-                <w:sz w:val="28"/>
-                <w:szCs w:val="28"/>
-              </w:rPr>
-              <w:t>phân</w:t>
-            </w:r>
-            <w:proofErr w:type="spellEnd"/>
-            <w:r>
-              <w:rPr>
-                <w:rFonts w:ascii="Times New Roman" w:eastAsia="Times New Roman" w:hAnsi="Times New Roman" w:cs="Times New Roman"/>
-                <w:sz w:val="28"/>
-                <w:szCs w:val="28"/>
-              </w:rPr>
-              <w:t xml:space="preserve"> </w:t>
-            </w:r>
-            <w:proofErr w:type="spellStart"/>
-            <w:r>
-              <w:rPr>
-                <w:rFonts w:ascii="Times New Roman" w:eastAsia="Times New Roman" w:hAnsi="Times New Roman" w:cs="Times New Roman"/>
-                <w:sz w:val="28"/>
-                <w:szCs w:val="28"/>
-              </w:rPr>
-              <w:t>loại</w:t>
-            </w:r>
-            <w:proofErr w:type="spellEnd"/>
-            <w:r>
-              <w:rPr>
-                <w:rFonts w:ascii="Times New Roman" w:eastAsia="Times New Roman" w:hAnsi="Times New Roman" w:cs="Times New Roman"/>
-                <w:sz w:val="28"/>
-                <w:szCs w:val="28"/>
-              </w:rPr>
-              <w:t xml:space="preserve"> </w:t>
-            </w:r>
-            <w:proofErr w:type="spellStart"/>
-            <w:r>
-              <w:rPr>
-                <w:rFonts w:ascii="Times New Roman" w:eastAsia="Times New Roman" w:hAnsi="Times New Roman" w:cs="Times New Roman"/>
-                <w:sz w:val="28"/>
-                <w:szCs w:val="28"/>
-              </w:rPr>
-              <w:t>hệ</w:t>
-            </w:r>
-            <w:proofErr w:type="spellEnd"/>
-            <w:r>
-              <w:rPr>
-                <w:rFonts w:ascii="Times New Roman" w:eastAsia="Times New Roman" w:hAnsi="Times New Roman" w:cs="Times New Roman"/>
-                <w:sz w:val="28"/>
-                <w:szCs w:val="28"/>
-              </w:rPr>
-              <w:t xml:space="preserve"> </w:t>
-            </w:r>
-            <w:proofErr w:type="spellStart"/>
-            <w:r>
-              <w:rPr>
-                <w:rFonts w:ascii="Times New Roman" w:eastAsia="Times New Roman" w:hAnsi="Times New Roman" w:cs="Times New Roman"/>
-                <w:sz w:val="28"/>
-                <w:szCs w:val="28"/>
-              </w:rPr>
-              <w:t>mật</w:t>
-            </w:r>
-            <w:proofErr w:type="spellEnd"/>
-            <w:r>
-              <w:rPr>
-                <w:rFonts w:ascii="Times New Roman" w:eastAsia="Times New Roman" w:hAnsi="Times New Roman" w:cs="Times New Roman"/>
-                <w:sz w:val="28"/>
-                <w:szCs w:val="28"/>
-              </w:rPr>
-              <w:t xml:space="preserve"> </w:t>
-            </w:r>
-            <w:proofErr w:type="spellStart"/>
-            <w:r>
-              <w:rPr>
-                <w:rFonts w:ascii="Times New Roman" w:eastAsia="Times New Roman" w:hAnsi="Times New Roman" w:cs="Times New Roman"/>
-                <w:sz w:val="28"/>
-                <w:szCs w:val="28"/>
-              </w:rPr>
-              <w:t>mã</w:t>
-            </w:r>
-            <w:proofErr w:type="spellEnd"/>
-          </w:p>
-        </w:tc>
-        <w:tc>
-          <w:tcPr>
-            <w:tcW w:w="1950" w:type="dxa"/>
-            <w:tcBorders>
-              <w:top w:val="nil"/>
-              <w:left w:val="single" w:sz="5" w:space="0" w:color="000000"/>
-              <w:bottom w:val="single" w:sz="5" w:space="0" w:color="000000"/>
-              <w:right w:val="single" w:sz="5" w:space="0" w:color="000000"/>
-            </w:tcBorders>
-            <w:tcMar>
-              <w:top w:w="0" w:type="dxa"/>
-              <w:left w:w="100" w:type="dxa"/>
-              <w:bottom w:w="0" w:type="dxa"/>
-              <w:right w:w="100" w:type="dxa"/>
-            </w:tcMar>
-          </w:tcPr>
-          <w:p>
-            <w:pPr>
-              <w:spacing w:line="240" w:lineRule="auto"/>
-              <w:rPr>
-                <w:rFonts w:ascii="Times New Roman" w:eastAsia="Times New Roman" w:hAnsi="Times New Roman" w:cs="Times New Roman"/>
-                <w:sz w:val="28"/>
-                <w:szCs w:val="28"/>
-              </w:rPr>
-            </w:pPr>
-            <w:proofErr w:type="spellStart"/>
-            <w:r>
-              <w:rPr>
-                <w:rFonts w:ascii="Times New Roman" w:eastAsia="Times New Roman" w:hAnsi="Times New Roman" w:cs="Times New Roman"/>
-                <w:sz w:val="28"/>
-                <w:szCs w:val="28"/>
-              </w:rPr>
-              <w:t>Hoàn</w:t>
-            </w:r>
-            <w:proofErr w:type="spellEnd"/>
-            <w:r>
-              <w:rPr>
-                <w:rFonts w:ascii="Times New Roman" w:eastAsia="Times New Roman" w:hAnsi="Times New Roman" w:cs="Times New Roman"/>
-                <w:sz w:val="28"/>
-                <w:szCs w:val="28"/>
-              </w:rPr>
-              <w:t xml:space="preserve"> </w:t>
-            </w:r>
-            <w:proofErr w:type="spellStart"/>
-            <w:r>
-              <w:rPr>
-                <w:rFonts w:ascii="Times New Roman" w:eastAsia="Times New Roman" w:hAnsi="Times New Roman" w:cs="Times New Roman"/>
-                <w:sz w:val="28"/>
-                <w:szCs w:val="28"/>
-              </w:rPr>
-              <w:t>thành</w:t>
-            </w:r>
-            <w:proofErr w:type="spellEnd"/>
-            <w:r>
-              <w:rPr>
-                <w:rFonts w:ascii="Times New Roman" w:eastAsia="Times New Roman" w:hAnsi="Times New Roman" w:cs="Times New Roman"/>
-                <w:sz w:val="28"/>
-                <w:szCs w:val="28"/>
-              </w:rPr>
-              <w:t xml:space="preserve"> </w:t>
-            </w:r>
-            <w:proofErr w:type="spellStart"/>
-            <w:r>
-              <w:rPr>
-                <w:rFonts w:ascii="Times New Roman" w:eastAsia="Times New Roman" w:hAnsi="Times New Roman" w:cs="Times New Roman"/>
-                <w:sz w:val="28"/>
-                <w:szCs w:val="28"/>
-              </w:rPr>
-              <w:t>việc</w:t>
-            </w:r>
-            <w:proofErr w:type="spellEnd"/>
-            <w:r>
-              <w:rPr>
-                <w:rFonts w:ascii="Times New Roman" w:eastAsia="Times New Roman" w:hAnsi="Times New Roman" w:cs="Times New Roman"/>
-                <w:sz w:val="28"/>
-                <w:szCs w:val="28"/>
-              </w:rPr>
-              <w:t xml:space="preserve"> </w:t>
-            </w:r>
-            <w:proofErr w:type="spellStart"/>
-            <w:r>
-              <w:rPr>
-                <w:rFonts w:ascii="Times New Roman" w:eastAsia="Times New Roman" w:hAnsi="Times New Roman" w:cs="Times New Roman"/>
-                <w:sz w:val="28"/>
-                <w:szCs w:val="28"/>
-              </w:rPr>
-              <w:t>tìm</w:t>
-            </w:r>
-            <w:proofErr w:type="spellEnd"/>
-            <w:r>
-              <w:rPr>
-                <w:rFonts w:ascii="Times New Roman" w:eastAsia="Times New Roman" w:hAnsi="Times New Roman" w:cs="Times New Roman"/>
-                <w:sz w:val="28"/>
-                <w:szCs w:val="28"/>
-              </w:rPr>
-              <w:t xml:space="preserve"> </w:t>
-            </w:r>
-            <w:proofErr w:type="spellStart"/>
-            <w:r>
-              <w:rPr>
-                <w:rFonts w:ascii="Times New Roman" w:eastAsia="Times New Roman" w:hAnsi="Times New Roman" w:cs="Times New Roman"/>
-                <w:sz w:val="28"/>
-                <w:szCs w:val="28"/>
-              </w:rPr>
-              <w:t>hiểu</w:t>
-            </w:r>
-            <w:proofErr w:type="spellEnd"/>
-            <w:r>
-              <w:rPr>
-                <w:rFonts w:ascii="Times New Roman" w:eastAsia="Times New Roman" w:hAnsi="Times New Roman" w:cs="Times New Roman"/>
-                <w:sz w:val="28"/>
-                <w:szCs w:val="28"/>
-              </w:rPr>
-              <w:t xml:space="preserve"> </w:t>
-            </w:r>
-            <w:proofErr w:type="spellStart"/>
-            <w:r>
-              <w:rPr>
-                <w:rFonts w:ascii="Times New Roman" w:eastAsia="Times New Roman" w:hAnsi="Times New Roman" w:cs="Times New Roman"/>
-                <w:sz w:val="28"/>
-                <w:szCs w:val="28"/>
-              </w:rPr>
-              <w:t>về</w:t>
-            </w:r>
-            <w:proofErr w:type="spellEnd"/>
-            <w:r>
-              <w:rPr>
-                <w:rFonts w:ascii="Times New Roman" w:eastAsia="Times New Roman" w:hAnsi="Times New Roman" w:cs="Times New Roman"/>
-                <w:sz w:val="28"/>
-                <w:szCs w:val="28"/>
-              </w:rPr>
-              <w:t xml:space="preserve"> </w:t>
-            </w:r>
-            <w:proofErr w:type="spellStart"/>
-            <w:r>
-              <w:rPr>
-                <w:rFonts w:ascii="Times New Roman" w:eastAsia="Times New Roman" w:hAnsi="Times New Roman" w:cs="Times New Roman"/>
-                <w:sz w:val="28"/>
-                <w:szCs w:val="28"/>
-              </w:rPr>
-              <w:t>hệ</w:t>
-            </w:r>
-            <w:proofErr w:type="spellEnd"/>
-            <w:r>
-              <w:rPr>
-                <w:rFonts w:ascii="Times New Roman" w:eastAsia="Times New Roman" w:hAnsi="Times New Roman" w:cs="Times New Roman"/>
-                <w:sz w:val="28"/>
-                <w:szCs w:val="28"/>
-              </w:rPr>
-              <w:t xml:space="preserve"> </w:t>
-            </w:r>
-            <w:proofErr w:type="spellStart"/>
-            <w:r>
-              <w:rPr>
-                <w:rFonts w:ascii="Times New Roman" w:eastAsia="Times New Roman" w:hAnsi="Times New Roman" w:cs="Times New Roman"/>
-                <w:sz w:val="28"/>
-                <w:szCs w:val="28"/>
-              </w:rPr>
-              <w:t>mật</w:t>
-            </w:r>
-            <w:proofErr w:type="spellEnd"/>
-            <w:r>
-              <w:rPr>
-                <w:rFonts w:ascii="Times New Roman" w:eastAsia="Times New Roman" w:hAnsi="Times New Roman" w:cs="Times New Roman"/>
-                <w:sz w:val="28"/>
-                <w:szCs w:val="28"/>
-              </w:rPr>
-              <w:t xml:space="preserve"> </w:t>
-            </w:r>
-            <w:proofErr w:type="spellStart"/>
-            <w:r>
-              <w:rPr>
-                <w:rFonts w:ascii="Times New Roman" w:eastAsia="Times New Roman" w:hAnsi="Times New Roman" w:cs="Times New Roman"/>
-                <w:sz w:val="28"/>
-                <w:szCs w:val="28"/>
-              </w:rPr>
-              <w:t>mã</w:t>
-            </w:r>
-            <w:proofErr w:type="spellEnd"/>
+            <w:r>
+              <w:rPr>
+                <w:rFonts w:ascii="Times New Roman" w:eastAsia="Times New Roman" w:hAnsi="Times New Roman" w:cs="Times New Roman"/>
+                <w:sz w:val="28"/>
+                <w:szCs w:val="28"/>
+              </w:rPr>
+              <w:t>Hoàn thành việc tìm hiểu về hệ mật mã</w:t>
+            </w:r>
           </w:p>
         </w:tc>
         <w:tc>
@@ -3432,7 +1404,6 @@
                 <w:lang w:val="vi-VN"/>
               </w:rPr>
             </w:pPr>
-            <w:proofErr w:type="spellStart"/>
             <w:r>
               <w:rPr>
                 <w:rFonts w:ascii="Times New Roman" w:eastAsia="Times New Roman" w:hAnsi="Times New Roman" w:cs="Times New Roman"/>
@@ -3441,7 +1412,6 @@
               </w:rPr>
               <w:t>Trần</w:t>
             </w:r>
-            <w:proofErr w:type="spellEnd"/>
             <w:r>
               <w:rPr>
                 <w:rFonts w:ascii="Times New Roman" w:eastAsia="Times New Roman" w:hAnsi="Times New Roman" w:cs="Times New Roman"/>
@@ -3487,7 +1457,6 @@
               </w:rPr>
               <w:t xml:space="preserve">- </w:t>
             </w:r>
-            <w:proofErr w:type="spellStart"/>
             <w:r>
               <w:rPr>
                 <w:rFonts w:ascii="Times New Roman" w:eastAsia="Times New Roman" w:hAnsi="Times New Roman" w:cs="Times New Roman"/>
@@ -3496,7 +1465,6 @@
               </w:rPr>
               <w:t>Tìm</w:t>
             </w:r>
-            <w:proofErr w:type="spellEnd"/>
             <w:r>
               <w:rPr>
                 <w:rFonts w:ascii="Times New Roman" w:eastAsia="Times New Roman" w:hAnsi="Times New Roman" w:cs="Times New Roman"/>
@@ -3534,79 +1502,14 @@
                 <w:lang w:val="vi-VN"/>
               </w:rPr>
             </w:pPr>
-            <w:proofErr w:type="spellStart"/>
-            <w:r>
-              <w:rPr>
-                <w:rFonts w:ascii="Times New Roman" w:eastAsia="Times New Roman" w:hAnsi="Times New Roman" w:cs="Times New Roman"/>
-                <w:sz w:val="28"/>
-                <w:szCs w:val="28"/>
-              </w:rPr>
-              <w:t>Hoàn</w:t>
-            </w:r>
-            <w:proofErr w:type="spellEnd"/>
-            <w:r>
-              <w:rPr>
-                <w:rFonts w:ascii="Times New Roman" w:eastAsia="Times New Roman" w:hAnsi="Times New Roman" w:cs="Times New Roman"/>
-                <w:sz w:val="28"/>
-                <w:szCs w:val="28"/>
-              </w:rPr>
-              <w:t xml:space="preserve"> </w:t>
-            </w:r>
-            <w:proofErr w:type="spellStart"/>
-            <w:r>
-              <w:rPr>
-                <w:rFonts w:ascii="Times New Roman" w:eastAsia="Times New Roman" w:hAnsi="Times New Roman" w:cs="Times New Roman"/>
-                <w:sz w:val="28"/>
-                <w:szCs w:val="28"/>
-              </w:rPr>
-              <w:t>thành</w:t>
-            </w:r>
-            <w:proofErr w:type="spellEnd"/>
-            <w:r>
-              <w:rPr>
-                <w:rFonts w:ascii="Times New Roman" w:eastAsia="Times New Roman" w:hAnsi="Times New Roman" w:cs="Times New Roman"/>
-                <w:sz w:val="28"/>
-                <w:szCs w:val="28"/>
-              </w:rPr>
-              <w:t xml:space="preserve"> </w:t>
-            </w:r>
-            <w:proofErr w:type="spellStart"/>
-            <w:r>
-              <w:rPr>
-                <w:rFonts w:ascii="Times New Roman" w:eastAsia="Times New Roman" w:hAnsi="Times New Roman" w:cs="Times New Roman"/>
-                <w:sz w:val="28"/>
-                <w:szCs w:val="28"/>
-              </w:rPr>
-              <w:t>việc</w:t>
-            </w:r>
-            <w:proofErr w:type="spellEnd"/>
-            <w:r>
-              <w:rPr>
-                <w:rFonts w:ascii="Times New Roman" w:eastAsia="Times New Roman" w:hAnsi="Times New Roman" w:cs="Times New Roman"/>
-                <w:sz w:val="28"/>
-                <w:szCs w:val="28"/>
-              </w:rPr>
-              <w:t xml:space="preserve"> </w:t>
-            </w:r>
-            <w:proofErr w:type="spellStart"/>
-            <w:r>
-              <w:rPr>
-                <w:rFonts w:ascii="Times New Roman" w:eastAsia="Times New Roman" w:hAnsi="Times New Roman" w:cs="Times New Roman"/>
-                <w:sz w:val="28"/>
-                <w:szCs w:val="28"/>
-              </w:rPr>
-              <w:t>tìm</w:t>
-            </w:r>
-            <w:proofErr w:type="spellEnd"/>
-            <w:r>
-              <w:rPr>
-                <w:rFonts w:ascii="Times New Roman" w:eastAsia="Times New Roman" w:hAnsi="Times New Roman" w:cs="Times New Roman"/>
-                <w:sz w:val="28"/>
-                <w:szCs w:val="28"/>
-              </w:rPr>
-              <w:t xml:space="preserve"> </w:t>
-            </w:r>
-            <w:proofErr w:type="spellStart"/>
+            <w:r>
+              <w:rPr>
+                <w:rFonts w:ascii="Times New Roman" w:eastAsia="Times New Roman" w:hAnsi="Times New Roman" w:cs="Times New Roman"/>
+                <w:sz w:val="28"/>
+                <w:szCs w:val="28"/>
+              </w:rPr>
+              <w:t xml:space="preserve">Hoàn thành việc tìm </w:t>
+            </w:r>
             <w:r>
               <w:rPr>
                 <w:rFonts w:ascii="Times New Roman" w:eastAsia="Times New Roman" w:hAnsi="Times New Roman" w:cs="Times New Roman"/>
@@ -3615,7 +1518,6 @@
               </w:rPr>
               <w:t>hiểu</w:t>
             </w:r>
-            <w:proofErr w:type="spellEnd"/>
             <w:r>
               <w:rPr>
                 <w:rFonts w:ascii="Times New Roman" w:eastAsia="Times New Roman" w:hAnsi="Times New Roman" w:cs="Times New Roman"/>
@@ -3772,54 +1674,8 @@
                 <w:sz w:val="28"/>
                 <w:szCs w:val="28"/>
               </w:rPr>
-              <w:t xml:space="preserve">- </w:t>
-            </w:r>
-            <w:proofErr w:type="spellStart"/>
-            <w:r>
-              <w:rPr>
-                <w:rFonts w:ascii="Times New Roman" w:eastAsia="Times New Roman" w:hAnsi="Times New Roman" w:cs="Times New Roman"/>
-                <w:sz w:val="28"/>
-                <w:szCs w:val="28"/>
-              </w:rPr>
-              <w:t>Viết</w:t>
-            </w:r>
-            <w:proofErr w:type="spellEnd"/>
-            <w:r>
-              <w:rPr>
-                <w:rFonts w:ascii="Times New Roman" w:eastAsia="Times New Roman" w:hAnsi="Times New Roman" w:cs="Times New Roman"/>
-                <w:sz w:val="28"/>
-                <w:szCs w:val="28"/>
-              </w:rPr>
-              <w:t xml:space="preserve"> </w:t>
-            </w:r>
-            <w:proofErr w:type="spellStart"/>
-            <w:r>
-              <w:rPr>
-                <w:rFonts w:ascii="Times New Roman" w:eastAsia="Times New Roman" w:hAnsi="Times New Roman" w:cs="Times New Roman"/>
-                <w:sz w:val="28"/>
-                <w:szCs w:val="28"/>
-              </w:rPr>
-              <w:t>báo</w:t>
-            </w:r>
-            <w:proofErr w:type="spellEnd"/>
-            <w:r>
-              <w:rPr>
-                <w:rFonts w:ascii="Times New Roman" w:eastAsia="Times New Roman" w:hAnsi="Times New Roman" w:cs="Times New Roman"/>
-                <w:sz w:val="28"/>
-                <w:szCs w:val="28"/>
-              </w:rPr>
-              <w:t xml:space="preserve"> </w:t>
-            </w:r>
-            <w:proofErr w:type="spellStart"/>
-            <w:r>
-              <w:rPr>
-                <w:rFonts w:ascii="Times New Roman" w:eastAsia="Times New Roman" w:hAnsi="Times New Roman" w:cs="Times New Roman"/>
-                <w:sz w:val="28"/>
-                <w:szCs w:val="28"/>
-              </w:rPr>
-              <w:t>cáo</w:t>
-            </w:r>
-            <w:proofErr w:type="spellEnd"/>
+              <w:t>- Viết báo cáo</w:t>
+            </w:r>
           </w:p>
         </w:tc>
         <w:tc>
@@ -3847,34 +1703,14 @@
                 <w:szCs w:val="28"/>
               </w:rPr>
             </w:pPr>
-            <w:proofErr w:type="spellStart"/>
-            <w:r>
-              <w:rPr>
-                <w:rFonts w:ascii="Times New Roman" w:eastAsia="Times New Roman" w:hAnsi="Times New Roman" w:cs="Times New Roman"/>
-                <w:sz w:val="28"/>
-                <w:szCs w:val="28"/>
-              </w:rPr>
-              <w:t>Hoàn</w:t>
-            </w:r>
-            <w:proofErr w:type="spellEnd"/>
-            <w:r>
-              <w:rPr>
-                <w:rFonts w:ascii="Times New Roman" w:eastAsia="Times New Roman" w:hAnsi="Times New Roman" w:cs="Times New Roman"/>
-                <w:sz w:val="28"/>
-                <w:szCs w:val="28"/>
-              </w:rPr>
-              <w:t xml:space="preserve"> </w:t>
-            </w:r>
-            <w:proofErr w:type="spellStart"/>
-            <w:r>
-              <w:rPr>
-                <w:rFonts w:ascii="Times New Roman" w:eastAsia="Times New Roman" w:hAnsi="Times New Roman" w:cs="Times New Roman"/>
-                <w:sz w:val="28"/>
-                <w:szCs w:val="28"/>
-              </w:rPr>
-              <w:t>thành</w:t>
-            </w:r>
-            <w:proofErr w:type="spellEnd"/>
+            <w:r>
+              <w:rPr>
+                <w:rFonts w:ascii="Times New Roman" w:eastAsia="Times New Roman" w:hAnsi="Times New Roman" w:cs="Times New Roman"/>
+                <w:sz w:val="28"/>
+                <w:szCs w:val="28"/>
+              </w:rPr>
+              <w:t>Hoàn thành</w:t>
+            </w:r>
           </w:p>
         </w:tc>
         <w:tc>
@@ -3909,36 +1745,8 @@
                 <w:sz w:val="28"/>
                 <w:szCs w:val="28"/>
               </w:rPr>
-              <w:t xml:space="preserve"> </w:t>
-            </w:r>
-            <w:proofErr w:type="spellStart"/>
-            <w:r>
-              <w:rPr>
-                <w:rFonts w:ascii="Times New Roman" w:eastAsia="Times New Roman" w:hAnsi="Times New Roman" w:cs="Times New Roman"/>
-                <w:sz w:val="28"/>
-                <w:szCs w:val="28"/>
-              </w:rPr>
-              <w:t>Không</w:t>
-            </w:r>
-            <w:proofErr w:type="spellEnd"/>
-            <w:r>
-              <w:rPr>
-                <w:rFonts w:ascii="Times New Roman" w:eastAsia="Times New Roman" w:hAnsi="Times New Roman" w:cs="Times New Roman"/>
-                <w:sz w:val="28"/>
-                <w:szCs w:val="28"/>
-              </w:rPr>
-              <w:t xml:space="preserve"> </w:t>
-            </w:r>
-            <w:proofErr w:type="spellStart"/>
-            <w:r>
-              <w:rPr>
-                <w:rFonts w:ascii="Times New Roman" w:eastAsia="Times New Roman" w:hAnsi="Times New Roman" w:cs="Times New Roman"/>
-                <w:sz w:val="28"/>
-                <w:szCs w:val="28"/>
-              </w:rPr>
-              <w:t>có</w:t>
-            </w:r>
-            <w:proofErr w:type="spellEnd"/>
+              <w:t xml:space="preserve"> Không có</w:t>
+            </w:r>
           </w:p>
         </w:tc>
       </w:tr>
@@ -4001,7 +1809,6 @@
                 <w:lang w:val="vi-VN"/>
               </w:rPr>
             </w:pPr>
-            <w:proofErr w:type="spellStart"/>
             <w:r>
               <w:rPr>
                 <w:rFonts w:ascii="Times New Roman" w:eastAsia="Times New Roman" w:hAnsi="Times New Roman" w:cs="Times New Roman"/>
@@ -4010,7 +1817,6 @@
               </w:rPr>
               <w:t>Trương</w:t>
             </w:r>
-            <w:proofErr w:type="spellEnd"/>
             <w:r>
               <w:rPr>
                 <w:rFonts w:ascii="Times New Roman" w:eastAsia="Times New Roman" w:hAnsi="Times New Roman" w:cs="Times New Roman"/>
@@ -4053,54 +1859,8 @@
                 <w:sz w:val="28"/>
                 <w:szCs w:val="28"/>
               </w:rPr>
-              <w:t xml:space="preserve">- </w:t>
-            </w:r>
-            <w:proofErr w:type="spellStart"/>
-            <w:r>
-              <w:rPr>
-                <w:rFonts w:ascii="Times New Roman" w:eastAsia="Times New Roman" w:hAnsi="Times New Roman" w:cs="Times New Roman"/>
-                <w:sz w:val="28"/>
-                <w:szCs w:val="28"/>
-              </w:rPr>
-              <w:t>Viết</w:t>
-            </w:r>
-            <w:proofErr w:type="spellEnd"/>
-            <w:r>
-              <w:rPr>
-                <w:rFonts w:ascii="Times New Roman" w:eastAsia="Times New Roman" w:hAnsi="Times New Roman" w:cs="Times New Roman"/>
-                <w:sz w:val="28"/>
-                <w:szCs w:val="28"/>
-              </w:rPr>
-              <w:t xml:space="preserve"> </w:t>
-            </w:r>
-            <w:proofErr w:type="spellStart"/>
-            <w:r>
-              <w:rPr>
-                <w:rFonts w:ascii="Times New Roman" w:eastAsia="Times New Roman" w:hAnsi="Times New Roman" w:cs="Times New Roman"/>
-                <w:sz w:val="28"/>
-                <w:szCs w:val="28"/>
-              </w:rPr>
-              <w:t>báo</w:t>
-            </w:r>
-            <w:proofErr w:type="spellEnd"/>
-            <w:r>
-              <w:rPr>
-                <w:rFonts w:ascii="Times New Roman" w:eastAsia="Times New Roman" w:hAnsi="Times New Roman" w:cs="Times New Roman"/>
-                <w:sz w:val="28"/>
-                <w:szCs w:val="28"/>
-              </w:rPr>
-              <w:t xml:space="preserve"> </w:t>
-            </w:r>
-            <w:proofErr w:type="spellStart"/>
-            <w:r>
-              <w:rPr>
-                <w:rFonts w:ascii="Times New Roman" w:eastAsia="Times New Roman" w:hAnsi="Times New Roman" w:cs="Times New Roman"/>
-                <w:sz w:val="28"/>
-                <w:szCs w:val="28"/>
-              </w:rPr>
-              <w:t>cáo</w:t>
-            </w:r>
-            <w:proofErr w:type="spellEnd"/>
+              <w:t>- Viết báo cáo</w:t>
+            </w:r>
           </w:p>
         </w:tc>
         <w:tc>
@@ -4128,34 +1888,14 @@
                 <w:szCs w:val="28"/>
               </w:rPr>
             </w:pPr>
-            <w:proofErr w:type="spellStart"/>
-            <w:r>
-              <w:rPr>
-                <w:rFonts w:ascii="Times New Roman" w:eastAsia="Times New Roman" w:hAnsi="Times New Roman" w:cs="Times New Roman"/>
-                <w:sz w:val="28"/>
-                <w:szCs w:val="28"/>
-              </w:rPr>
-              <w:t>Hoàn</w:t>
-            </w:r>
-            <w:proofErr w:type="spellEnd"/>
-            <w:r>
-              <w:rPr>
-                <w:rFonts w:ascii="Times New Roman" w:eastAsia="Times New Roman" w:hAnsi="Times New Roman" w:cs="Times New Roman"/>
-                <w:sz w:val="28"/>
-                <w:szCs w:val="28"/>
-              </w:rPr>
-              <w:t xml:space="preserve"> </w:t>
-            </w:r>
-            <w:proofErr w:type="spellStart"/>
-            <w:r>
-              <w:rPr>
-                <w:rFonts w:ascii="Times New Roman" w:eastAsia="Times New Roman" w:hAnsi="Times New Roman" w:cs="Times New Roman"/>
-                <w:sz w:val="28"/>
-                <w:szCs w:val="28"/>
-              </w:rPr>
-              <w:t>thành</w:t>
-            </w:r>
-            <w:proofErr w:type="spellEnd"/>
+            <w:r>
+              <w:rPr>
+                <w:rFonts w:ascii="Times New Roman" w:eastAsia="Times New Roman" w:hAnsi="Times New Roman" w:cs="Times New Roman"/>
+                <w:sz w:val="28"/>
+                <w:szCs w:val="28"/>
+              </w:rPr>
+              <w:t>Hoàn thành</w:t>
+            </w:r>
           </w:p>
         </w:tc>
         <w:tc>
@@ -4246,7 +1986,6 @@
                 <w:lang w:val="vi-VN"/>
               </w:rPr>
             </w:pPr>
-            <w:proofErr w:type="spellStart"/>
             <w:r>
               <w:rPr>
                 <w:rFonts w:ascii="Times New Roman" w:eastAsia="Times New Roman" w:hAnsi="Times New Roman" w:cs="Times New Roman"/>
@@ -4255,7 +1994,6 @@
               </w:rPr>
               <w:t>Trần</w:t>
             </w:r>
-            <w:proofErr w:type="spellEnd"/>
             <w:r>
               <w:rPr>
                 <w:rFonts w:ascii="Times New Roman" w:eastAsia="Times New Roman" w:hAnsi="Times New Roman" w:cs="Times New Roman"/>
@@ -4298,54 +2036,8 @@
                 <w:sz w:val="28"/>
                 <w:szCs w:val="28"/>
               </w:rPr>
-              <w:t xml:space="preserve">- </w:t>
-            </w:r>
-            <w:proofErr w:type="spellStart"/>
-            <w:r>
-              <w:rPr>
-                <w:rFonts w:ascii="Times New Roman" w:eastAsia="Times New Roman" w:hAnsi="Times New Roman" w:cs="Times New Roman"/>
-                <w:sz w:val="28"/>
-                <w:szCs w:val="28"/>
-              </w:rPr>
-              <w:t>Viết</w:t>
-            </w:r>
-            <w:proofErr w:type="spellEnd"/>
-            <w:r>
-              <w:rPr>
-                <w:rFonts w:ascii="Times New Roman" w:eastAsia="Times New Roman" w:hAnsi="Times New Roman" w:cs="Times New Roman"/>
-                <w:sz w:val="28"/>
-                <w:szCs w:val="28"/>
-              </w:rPr>
-              <w:t xml:space="preserve"> </w:t>
-            </w:r>
-            <w:proofErr w:type="spellStart"/>
-            <w:r>
-              <w:rPr>
-                <w:rFonts w:ascii="Times New Roman" w:eastAsia="Times New Roman" w:hAnsi="Times New Roman" w:cs="Times New Roman"/>
-                <w:sz w:val="28"/>
-                <w:szCs w:val="28"/>
-              </w:rPr>
-              <w:t>báo</w:t>
-            </w:r>
-            <w:proofErr w:type="spellEnd"/>
-            <w:r>
-              <w:rPr>
-                <w:rFonts w:ascii="Times New Roman" w:eastAsia="Times New Roman" w:hAnsi="Times New Roman" w:cs="Times New Roman"/>
-                <w:sz w:val="28"/>
-                <w:szCs w:val="28"/>
-              </w:rPr>
-              <w:t xml:space="preserve"> </w:t>
-            </w:r>
-            <w:proofErr w:type="spellStart"/>
-            <w:r>
-              <w:rPr>
-                <w:rFonts w:ascii="Times New Roman" w:eastAsia="Times New Roman" w:hAnsi="Times New Roman" w:cs="Times New Roman"/>
-                <w:sz w:val="28"/>
-                <w:szCs w:val="28"/>
-              </w:rPr>
-              <w:t>cáo</w:t>
-            </w:r>
-            <w:proofErr w:type="spellEnd"/>
+              <w:t>- Viết báo cáo</w:t>
+            </w:r>
           </w:p>
         </w:tc>
         <w:tc>
@@ -4373,34 +2065,14 @@
                 <w:szCs w:val="28"/>
               </w:rPr>
             </w:pPr>
-            <w:proofErr w:type="spellStart"/>
-            <w:r>
-              <w:rPr>
-                <w:rFonts w:ascii="Times New Roman" w:eastAsia="Times New Roman" w:hAnsi="Times New Roman" w:cs="Times New Roman"/>
-                <w:sz w:val="28"/>
-                <w:szCs w:val="28"/>
-              </w:rPr>
-              <w:t>Hoàn</w:t>
-            </w:r>
-            <w:proofErr w:type="spellEnd"/>
-            <w:r>
-              <w:rPr>
-                <w:rFonts w:ascii="Times New Roman" w:eastAsia="Times New Roman" w:hAnsi="Times New Roman" w:cs="Times New Roman"/>
-                <w:sz w:val="28"/>
-                <w:szCs w:val="28"/>
-              </w:rPr>
-              <w:t xml:space="preserve"> </w:t>
-            </w:r>
-            <w:proofErr w:type="spellStart"/>
-            <w:r>
-              <w:rPr>
-                <w:rFonts w:ascii="Times New Roman" w:eastAsia="Times New Roman" w:hAnsi="Times New Roman" w:cs="Times New Roman"/>
-                <w:sz w:val="28"/>
-                <w:szCs w:val="28"/>
-              </w:rPr>
-              <w:t>thành</w:t>
-            </w:r>
-            <w:proofErr w:type="spellEnd"/>
+            <w:r>
+              <w:rPr>
+                <w:rFonts w:ascii="Times New Roman" w:eastAsia="Times New Roman" w:hAnsi="Times New Roman" w:cs="Times New Roman"/>
+                <w:sz w:val="28"/>
+                <w:szCs w:val="28"/>
+              </w:rPr>
+              <w:t>Hoàn thành</w:t>
+            </w:r>
           </w:p>
         </w:tc>
         <w:tc>
@@ -4491,7 +2163,6 @@
                 <w:lang w:val="vi-VN"/>
               </w:rPr>
             </w:pPr>
-            <w:proofErr w:type="spellStart"/>
             <w:r>
               <w:rPr>
                 <w:rFonts w:ascii="Times New Roman" w:eastAsia="Times New Roman" w:hAnsi="Times New Roman" w:cs="Times New Roman"/>
@@ -4500,7 +2171,6 @@
               </w:rPr>
               <w:t>Trần</w:t>
             </w:r>
-            <w:proofErr w:type="spellEnd"/>
             <w:r>
               <w:rPr>
                 <w:rFonts w:ascii="Times New Roman" w:eastAsia="Times New Roman" w:hAnsi="Times New Roman" w:cs="Times New Roman"/>
@@ -4537,52 +2207,14 @@
                 <w:szCs w:val="28"/>
               </w:rPr>
             </w:pPr>
-            <w:proofErr w:type="spellStart"/>
-            <w:r>
-              <w:rPr>
-                <w:rFonts w:ascii="Times New Roman" w:eastAsia="Times New Roman" w:hAnsi="Times New Roman" w:cs="Times New Roman"/>
-                <w:sz w:val="28"/>
-                <w:szCs w:val="28"/>
-              </w:rPr>
-              <w:t>Viết</w:t>
-            </w:r>
-            <w:proofErr w:type="spellEnd"/>
-            <w:r>
-              <w:rPr>
-                <w:rFonts w:ascii="Times New Roman" w:eastAsia="Times New Roman" w:hAnsi="Times New Roman" w:cs="Times New Roman"/>
-                <w:sz w:val="28"/>
-                <w:szCs w:val="28"/>
-              </w:rPr>
-              <w:t xml:space="preserve"> </w:t>
-            </w:r>
-            <w:proofErr w:type="spellStart"/>
-            <w:r>
-              <w:rPr>
-                <w:rFonts w:ascii="Times New Roman" w:eastAsia="Times New Roman" w:hAnsi="Times New Roman" w:cs="Times New Roman"/>
-                <w:sz w:val="28"/>
-                <w:szCs w:val="28"/>
-              </w:rPr>
-              <w:t>báo</w:t>
-            </w:r>
-            <w:proofErr w:type="spellEnd"/>
-            <w:r>
-              <w:rPr>
-                <w:rFonts w:ascii="Times New Roman" w:eastAsia="Times New Roman" w:hAnsi="Times New Roman" w:cs="Times New Roman"/>
-                <w:sz w:val="28"/>
-                <w:szCs w:val="28"/>
-              </w:rPr>
-              <w:t xml:space="preserve"> </w:t>
-            </w:r>
-            <w:proofErr w:type="spellStart"/>
-            <w:r>
-              <w:rPr>
-                <w:rFonts w:ascii="Times New Roman" w:eastAsia="Times New Roman" w:hAnsi="Times New Roman" w:cs="Times New Roman"/>
-                <w:sz w:val="28"/>
-                <w:szCs w:val="28"/>
-              </w:rPr>
-              <w:t>cáo</w:t>
-            </w:r>
-            <w:proofErr w:type="spellEnd"/>
+            <w:r>
+              <w:rPr>
+                <w:rFonts w:ascii="Times New Roman" w:eastAsia="Times New Roman" w:hAnsi="Times New Roman" w:cs="Times New Roman"/>
+                <w:sz w:val="28"/>
+                <w:szCs w:val="28"/>
+              </w:rPr>
+              <w:t>Viết báo cáo</w:t>
+            </w:r>
           </w:p>
         </w:tc>
         <w:tc>
@@ -4610,34 +2242,14 @@
                 <w:szCs w:val="28"/>
               </w:rPr>
             </w:pPr>
-            <w:proofErr w:type="spellStart"/>
-            <w:r>
-              <w:rPr>
-                <w:rFonts w:ascii="Times New Roman" w:eastAsia="Times New Roman" w:hAnsi="Times New Roman" w:cs="Times New Roman"/>
-                <w:sz w:val="28"/>
-                <w:szCs w:val="28"/>
-              </w:rPr>
-              <w:t>Hoàn</w:t>
-            </w:r>
-            <w:proofErr w:type="spellEnd"/>
-            <w:r>
-              <w:rPr>
-                <w:rFonts w:ascii="Times New Roman" w:eastAsia="Times New Roman" w:hAnsi="Times New Roman" w:cs="Times New Roman"/>
-                <w:sz w:val="28"/>
-                <w:szCs w:val="28"/>
-              </w:rPr>
-              <w:t xml:space="preserve"> </w:t>
-            </w:r>
-            <w:proofErr w:type="spellStart"/>
-            <w:r>
-              <w:rPr>
-                <w:rFonts w:ascii="Times New Roman" w:eastAsia="Times New Roman" w:hAnsi="Times New Roman" w:cs="Times New Roman"/>
-                <w:sz w:val="28"/>
-                <w:szCs w:val="28"/>
-              </w:rPr>
-              <w:t>thành</w:t>
-            </w:r>
-            <w:proofErr w:type="spellEnd"/>
+            <w:r>
+              <w:rPr>
+                <w:rFonts w:ascii="Times New Roman" w:eastAsia="Times New Roman" w:hAnsi="Times New Roman" w:cs="Times New Roman"/>
+                <w:sz w:val="28"/>
+                <w:szCs w:val="28"/>
+              </w:rPr>
+              <w:t>Hoàn thành</w:t>
+            </w:r>
           </w:p>
         </w:tc>
         <w:tc>
@@ -4780,7 +2392,6 @@
                 <w:lang w:val="vi-VN"/>
               </w:rPr>
             </w:pPr>
-            <w:proofErr w:type="spellStart"/>
             <w:r>
               <w:rPr>
                 <w:rFonts w:ascii="Times New Roman" w:eastAsia="Times New Roman" w:hAnsi="Times New Roman" w:cs="Times New Roman"/>
@@ -4789,7 +2400,6 @@
               </w:rPr>
               <w:t>Triển</w:t>
             </w:r>
-            <w:proofErr w:type="spellEnd"/>
             <w:r>
               <w:rPr>
                 <w:rFonts w:ascii="Times New Roman" w:eastAsia="Times New Roman" w:hAnsi="Times New Roman" w:cs="Times New Roman"/>
@@ -4827,7 +2437,6 @@
                 <w:lang w:val="vi-VN"/>
               </w:rPr>
             </w:pPr>
-            <w:proofErr w:type="spellStart"/>
             <w:r>
               <w:rPr>
                 <w:rFonts w:ascii="Times New Roman" w:eastAsia="Times New Roman" w:hAnsi="Times New Roman" w:cs="Times New Roman"/>
@@ -4836,7 +2445,6 @@
               </w:rPr>
               <w:t>Hoàn</w:t>
             </w:r>
-            <w:proofErr w:type="spellEnd"/>
             <w:r>
               <w:rPr>
                 <w:rFonts w:ascii="Times New Roman" w:eastAsia="Times New Roman" w:hAnsi="Times New Roman" w:cs="Times New Roman"/>
@@ -4934,7 +2542,6 @@
                 <w:lang w:val="vi-VN"/>
               </w:rPr>
             </w:pPr>
-            <w:proofErr w:type="spellStart"/>
             <w:r>
               <w:rPr>
                 <w:rFonts w:ascii="Times New Roman" w:eastAsia="Times New Roman" w:hAnsi="Times New Roman" w:cs="Times New Roman"/>
@@ -4943,7 +2550,6 @@
               </w:rPr>
               <w:t>Trương</w:t>
             </w:r>
-            <w:proofErr w:type="spellEnd"/>
             <w:r>
               <w:rPr>
                 <w:rFonts w:ascii="Times New Roman" w:eastAsia="Times New Roman" w:hAnsi="Times New Roman" w:cs="Times New Roman"/>
@@ -4980,7 +2586,6 @@
                 <w:szCs w:val="28"/>
               </w:rPr>
             </w:pPr>
-            <w:proofErr w:type="spellStart"/>
             <w:r>
               <w:rPr>
                 <w:rFonts w:ascii="Times New Roman" w:eastAsia="Times New Roman" w:hAnsi="Times New Roman" w:cs="Times New Roman"/>
@@ -4989,7 +2594,6 @@
               </w:rPr>
               <w:t>Triển</w:t>
             </w:r>
-            <w:proofErr w:type="spellEnd"/>
             <w:r>
               <w:rPr>
                 <w:rFonts w:ascii="Times New Roman" w:eastAsia="Times New Roman" w:hAnsi="Times New Roman" w:cs="Times New Roman"/>
@@ -5027,7 +2631,6 @@
                 <w:lang w:val="vi-VN"/>
               </w:rPr>
             </w:pPr>
-            <w:proofErr w:type="spellStart"/>
             <w:r>
               <w:rPr>
                 <w:rFonts w:ascii="Times New Roman" w:eastAsia="Times New Roman" w:hAnsi="Times New Roman" w:cs="Times New Roman"/>
@@ -5036,7 +2639,6 @@
               </w:rPr>
               <w:t>Hoàn</w:t>
             </w:r>
-            <w:proofErr w:type="spellEnd"/>
             <w:r>
               <w:rPr>
                 <w:rFonts w:ascii="Times New Roman" w:eastAsia="Times New Roman" w:hAnsi="Times New Roman" w:cs="Times New Roman"/>
@@ -5134,7 +2736,6 @@
                 <w:lang w:val="vi-VN"/>
               </w:rPr>
             </w:pPr>
-            <w:proofErr w:type="spellStart"/>
             <w:r>
               <w:rPr>
                 <w:rFonts w:ascii="Times New Roman" w:eastAsia="Times New Roman" w:hAnsi="Times New Roman" w:cs="Times New Roman"/>
@@ -5143,7 +2744,6 @@
               </w:rPr>
               <w:t>Trần</w:t>
             </w:r>
-            <w:proofErr w:type="spellEnd"/>
             <w:r>
               <w:rPr>
                 <w:rFonts w:ascii="Times New Roman" w:eastAsia="Times New Roman" w:hAnsi="Times New Roman" w:cs="Times New Roman"/>
@@ -5180,7 +2780,6 @@
                 <w:szCs w:val="28"/>
               </w:rPr>
             </w:pPr>
-            <w:proofErr w:type="spellStart"/>
             <w:r>
               <w:rPr>
                 <w:rFonts w:ascii="Times New Roman" w:eastAsia="Times New Roman" w:hAnsi="Times New Roman" w:cs="Times New Roman"/>
@@ -5189,33 +2788,14 @@
               </w:rPr>
               <w:t>Triển</w:t>
             </w:r>
-            <w:proofErr w:type="spellEnd"/>
-            <w:r>
-              <w:rPr>
-                <w:rFonts w:ascii="Times New Roman" w:eastAsia="Times New Roman" w:hAnsi="Times New Roman" w:cs="Times New Roman"/>
-                <w:sz w:val="28"/>
-                <w:szCs w:val="28"/>
-                <w:lang w:val="vi-VN"/>
-              </w:rPr>
-              <w:t xml:space="preserve"> khai thuật toán mã hóa AES bằng </w:t>
-            </w:r>
-            <w:r>
-              <w:rPr>
-                <w:rFonts w:ascii="Times New Roman" w:eastAsia="Times New Roman" w:hAnsi="Times New Roman" w:cs="Times New Roman"/>
-                <w:sz w:val="28"/>
-                <w:szCs w:val="28"/>
-                <w:lang w:val="vi-VN"/>
-              </w:rPr>
-              <w:t>C++</w:t>
-            </w:r>
-            <w:r>
-              <w:rPr>
-                <w:rFonts w:ascii="Times New Roman" w:eastAsia="Times New Roman" w:hAnsi="Times New Roman" w:cs="Times New Roman"/>
-                <w:sz w:val="28"/>
-                <w:szCs w:val="28"/>
-                <w:lang w:val="vi-VN"/>
-              </w:rPr>
-              <w:t>, thiết kế giao diện</w:t>
+            <w:r>
+              <w:rPr>
+                <w:rFonts w:ascii="Times New Roman" w:eastAsia="Times New Roman" w:hAnsi="Times New Roman" w:cs="Times New Roman"/>
+                <w:sz w:val="28"/>
+                <w:szCs w:val="28"/>
+                <w:lang w:val="vi-VN"/>
+              </w:rPr>
+              <w:t xml:space="preserve"> khai thuật toán mã hóa AES bằng C++, thiết kế giao diện</w:t>
             </w:r>
           </w:p>
         </w:tc>
@@ -5245,7 +2825,6 @@
                 <w:lang w:val="vi-VN"/>
               </w:rPr>
             </w:pPr>
-            <w:proofErr w:type="spellStart"/>
             <w:r>
               <w:rPr>
                 <w:rFonts w:ascii="Times New Roman" w:eastAsia="Times New Roman" w:hAnsi="Times New Roman" w:cs="Times New Roman"/>
@@ -5254,7 +2833,6 @@
               </w:rPr>
               <w:t>Hoàn</w:t>
             </w:r>
-            <w:proofErr w:type="spellEnd"/>
             <w:r>
               <w:rPr>
                 <w:rFonts w:ascii="Times New Roman" w:eastAsia="Times New Roman" w:hAnsi="Times New Roman" w:cs="Times New Roman"/>
@@ -5352,7 +2930,6 @@
                 <w:lang w:val="vi-VN"/>
               </w:rPr>
             </w:pPr>
-            <w:proofErr w:type="spellStart"/>
             <w:r>
               <w:rPr>
                 <w:rFonts w:ascii="Times New Roman" w:eastAsia="Times New Roman" w:hAnsi="Times New Roman" w:cs="Times New Roman"/>
@@ -5361,7 +2938,6 @@
               </w:rPr>
               <w:t>Trần</w:t>
             </w:r>
-            <w:proofErr w:type="spellEnd"/>
             <w:r>
               <w:rPr>
                 <w:rFonts w:ascii="Times New Roman" w:eastAsia="Times New Roman" w:hAnsi="Times New Roman" w:cs="Times New Roman"/>
@@ -5398,7 +2974,6 @@
                 <w:szCs w:val="28"/>
               </w:rPr>
             </w:pPr>
-            <w:proofErr w:type="spellStart"/>
             <w:r>
               <w:rPr>
                 <w:rFonts w:ascii="Times New Roman" w:eastAsia="Times New Roman" w:hAnsi="Times New Roman" w:cs="Times New Roman"/>
@@ -5407,7 +2982,6 @@
               </w:rPr>
               <w:t>Triển</w:t>
             </w:r>
-            <w:proofErr w:type="spellEnd"/>
             <w:r>
               <w:rPr>
                 <w:rFonts w:ascii="Times New Roman" w:eastAsia="Times New Roman" w:hAnsi="Times New Roman" w:cs="Times New Roman"/>
@@ -5445,7 +3019,6 @@
                 <w:lang w:val="vi-VN"/>
               </w:rPr>
             </w:pPr>
-            <w:proofErr w:type="spellStart"/>
             <w:r>
               <w:rPr>
                 <w:rFonts w:ascii="Times New Roman" w:eastAsia="Times New Roman" w:hAnsi="Times New Roman" w:cs="Times New Roman"/>
@@ -5454,7 +3027,6 @@
               </w:rPr>
               <w:t>Hoàn</w:t>
             </w:r>
-            <w:proofErr w:type="spellEnd"/>
             <w:r>
               <w:rPr>
                 <w:rFonts w:ascii="Times New Roman" w:eastAsia="Times New Roman" w:hAnsi="Times New Roman" w:cs="Times New Roman"/>
@@ -5635,60 +3207,7 @@
           <w:szCs w:val="28"/>
         </w:rPr>
         <w:tab/>
-      </w:r>
-      <w:proofErr w:type="spellStart"/>
-      <w:r>
-        <w:rPr>
-          <w:rFonts w:ascii="Times New Roman" w:eastAsia="Times New Roman" w:hAnsi="Times New Roman" w:cs="Times New Roman"/>
-          <w:sz w:val="28"/>
-          <w:szCs w:val="28"/>
-        </w:rPr>
-        <w:t>Ngày</w:t>
-      </w:r>
-      <w:proofErr w:type="spellEnd"/>
-      <w:r>
-        <w:rPr>
-          <w:rFonts w:ascii="Times New Roman" w:eastAsia="Times New Roman" w:hAnsi="Times New Roman" w:cs="Times New Roman"/>
-          <w:sz w:val="28"/>
-          <w:szCs w:val="28"/>
-        </w:rPr>
-        <w:t xml:space="preserve"> …. </w:t>
-      </w:r>
-      <w:proofErr w:type="spellStart"/>
-      <w:r>
-        <w:rPr>
-          <w:rFonts w:ascii="Times New Roman" w:eastAsia="Times New Roman" w:hAnsi="Times New Roman" w:cs="Times New Roman"/>
-          <w:sz w:val="28"/>
-          <w:szCs w:val="28"/>
-        </w:rPr>
-        <w:t>tháng</w:t>
-      </w:r>
-      <w:proofErr w:type="spellEnd"/>
-      <w:r>
-        <w:rPr>
-          <w:rFonts w:ascii="Times New Roman" w:eastAsia="Times New Roman" w:hAnsi="Times New Roman" w:cs="Times New Roman"/>
-          <w:sz w:val="28"/>
-          <w:szCs w:val="28"/>
-        </w:rPr>
-        <w:t xml:space="preserve"> …. </w:t>
-      </w:r>
-      <w:proofErr w:type="spellStart"/>
-      <w:r>
-        <w:rPr>
-          <w:rFonts w:ascii="Times New Roman" w:eastAsia="Times New Roman" w:hAnsi="Times New Roman" w:cs="Times New Roman"/>
-          <w:sz w:val="28"/>
-          <w:szCs w:val="28"/>
-        </w:rPr>
-        <w:t>năm</w:t>
-      </w:r>
-      <w:proofErr w:type="spellEnd"/>
-      <w:r>
-        <w:rPr>
-          <w:rFonts w:ascii="Times New Roman" w:eastAsia="Times New Roman" w:hAnsi="Times New Roman" w:cs="Times New Roman"/>
-          <w:sz w:val="28"/>
-          <w:szCs w:val="28"/>
-        </w:rPr>
-        <w:t xml:space="preserve"> 2024</w:t>
+        <w:t>Ngày …. tháng …. năm 2024</w:t>
       </w:r>
     </w:p>
     <w:p>
@@ -5751,97 +3270,7 @@
           <w:sz w:val="28"/>
           <w:szCs w:val="28"/>
         </w:rPr>
-        <w:t xml:space="preserve">                                                  (</w:t>
-      </w:r>
-      <w:proofErr w:type="spellStart"/>
-      <w:r>
-        <w:rPr>
-          <w:rFonts w:ascii="Times New Roman" w:eastAsia="Times New Roman" w:hAnsi="Times New Roman" w:cs="Times New Roman"/>
-          <w:sz w:val="28"/>
-          <w:szCs w:val="28"/>
-        </w:rPr>
-        <w:t>Ký</w:t>
-      </w:r>
-      <w:proofErr w:type="spellEnd"/>
-      <w:r>
-        <w:rPr>
-          <w:rFonts w:ascii="Times New Roman" w:eastAsia="Times New Roman" w:hAnsi="Times New Roman" w:cs="Times New Roman"/>
-          <w:sz w:val="28"/>
-          <w:szCs w:val="28"/>
-        </w:rPr>
-        <w:t xml:space="preserve">, </w:t>
-      </w:r>
-      <w:proofErr w:type="spellStart"/>
-      <w:r>
-        <w:rPr>
-          <w:rFonts w:ascii="Times New Roman" w:eastAsia="Times New Roman" w:hAnsi="Times New Roman" w:cs="Times New Roman"/>
-          <w:sz w:val="28"/>
-          <w:szCs w:val="28"/>
-        </w:rPr>
-        <w:t>ghi</w:t>
-      </w:r>
-      <w:proofErr w:type="spellEnd"/>
-      <w:r>
-        <w:rPr>
-          <w:rFonts w:ascii="Times New Roman" w:eastAsia="Times New Roman" w:hAnsi="Times New Roman" w:cs="Times New Roman"/>
-          <w:sz w:val="28"/>
-          <w:szCs w:val="28"/>
-        </w:rPr>
-        <w:t xml:space="preserve"> </w:t>
-      </w:r>
-      <w:proofErr w:type="spellStart"/>
-      <w:r>
-        <w:rPr>
-          <w:rFonts w:ascii="Times New Roman" w:eastAsia="Times New Roman" w:hAnsi="Times New Roman" w:cs="Times New Roman"/>
-          <w:sz w:val="28"/>
-          <w:szCs w:val="28"/>
-        </w:rPr>
-        <w:t>rõ</w:t>
-      </w:r>
-      <w:proofErr w:type="spellEnd"/>
-      <w:r>
-        <w:rPr>
-          <w:rFonts w:ascii="Times New Roman" w:eastAsia="Times New Roman" w:hAnsi="Times New Roman" w:cs="Times New Roman"/>
-          <w:sz w:val="28"/>
-          <w:szCs w:val="28"/>
-        </w:rPr>
-        <w:t xml:space="preserve"> </w:t>
-      </w:r>
-      <w:proofErr w:type="spellStart"/>
-      <w:r>
-        <w:rPr>
-          <w:rFonts w:ascii="Times New Roman" w:eastAsia="Times New Roman" w:hAnsi="Times New Roman" w:cs="Times New Roman"/>
-          <w:sz w:val="28"/>
-          <w:szCs w:val="28"/>
-        </w:rPr>
-        <w:t>họ</w:t>
-      </w:r>
-      <w:proofErr w:type="spellEnd"/>
-      <w:r>
-        <w:rPr>
-          <w:rFonts w:ascii="Times New Roman" w:eastAsia="Times New Roman" w:hAnsi="Times New Roman" w:cs="Times New Roman"/>
-          <w:sz w:val="28"/>
-          <w:szCs w:val="28"/>
-        </w:rPr>
-        <w:t xml:space="preserve"> </w:t>
-      </w:r>
-      <w:proofErr w:type="spellStart"/>
-      <w:r>
-        <w:rPr>
-          <w:rFonts w:ascii="Times New Roman" w:eastAsia="Times New Roman" w:hAnsi="Times New Roman" w:cs="Times New Roman"/>
-          <w:sz w:val="28"/>
-          <w:szCs w:val="28"/>
-        </w:rPr>
-        <w:t>tên</w:t>
-      </w:r>
-      <w:proofErr w:type="spellEnd"/>
-      <w:r>
-        <w:rPr>
-          <w:rFonts w:ascii="Times New Roman" w:eastAsia="Times New Roman" w:hAnsi="Times New Roman" w:cs="Times New Roman"/>
-          <w:sz w:val="28"/>
-          <w:szCs w:val="28"/>
-        </w:rPr>
-        <w:t>)</w:t>
+        <w:t xml:space="preserve">                                                  (Ký, ghi rõ họ tên)</w:t>
       </w:r>
     </w:p>
     <w:p>
@@ -5860,36 +3289,8 @@
           <w:sz w:val="28"/>
           <w:szCs w:val="28"/>
         </w:rPr>
-        <w:t xml:space="preserve">                                                      Phạm </w:t>
+        <w:t xml:space="preserve">                                                      Phạm Văn Hiệp</w:t>
       </w:r>
-      <w:proofErr w:type="spellStart"/>
-      <w:r>
-        <w:rPr>
-          <w:rFonts w:ascii="Times New Roman" w:eastAsia="Times New Roman" w:hAnsi="Times New Roman" w:cs="Times New Roman"/>
-          <w:sz w:val="28"/>
-          <w:szCs w:val="28"/>
-        </w:rPr>
-        <w:t>Văn</w:t>
-      </w:r>
-      <w:proofErr w:type="spellEnd"/>
-      <w:r>
-        <w:rPr>
-          <w:rFonts w:ascii="Times New Roman" w:eastAsia="Times New Roman" w:hAnsi="Times New Roman" w:cs="Times New Roman"/>
-          <w:sz w:val="28"/>
-          <w:szCs w:val="28"/>
-        </w:rPr>
-        <w:t xml:space="preserve"> </w:t>
-      </w:r>
-      <w:proofErr w:type="spellStart"/>
-      <w:r>
-        <w:rPr>
-          <w:rFonts w:ascii="Times New Roman" w:eastAsia="Times New Roman" w:hAnsi="Times New Roman" w:cs="Times New Roman"/>
-          <w:sz w:val="28"/>
-          <w:szCs w:val="28"/>
-        </w:rPr>
-        <w:t>Hiệp</w:t>
-      </w:r>
-      <w:proofErr w:type="spellEnd"/>
     </w:p>
     <w:p>
       <w:pPr>
@@ -5912,7 +3313,7 @@
 </file>
 
 <file path=word/numbering.xml><?xml version="1.0" encoding="utf-8"?>
-<w:numbering xmlns:wpc="http://schemas.microsoft.com/office/word/2010/wordprocessingCanvas" xmlns:cx="http://schemas.microsoft.com/office/drawing/2014/chartex" xmlns:cx1="http://schemas.microsoft.com/office/drawing/2015/9/8/chartex" xmlns:cx2="http://schemas.microsoft.com/office/drawing/2015/10/21/chartex" xmlns:cx3="http://schemas.microsoft.com/office/drawing/2016/5/9/chartex" xmlns:cx4="http://schemas.microsoft.com/office/drawing/2016/5/10/chartex" xmlns:cx5="http://schemas.microsoft.com/office/drawing/2016/5/11/chartex" xmlns:cx6="http://schemas.microsoft.com/office/drawing/2016/5/12/chartex" xmlns:cx7="http://schemas.microsoft.com/office/drawing/2016/5/13/chartex" xmlns:cx8="http://schemas.microsoft.com/office/drawing/2016/5/14/chartex" xmlns:mc="http://schemas.openxmlformats.org/markup-compatibility/2006" xmlns:aink="http://schemas.microsoft.com/office/drawing/2016/ink" xmlns:am3d="http://schemas.microsoft.com/office/drawing/2017/model3d" xmlns:o="urn:schemas-microsoft-com:office:office" xmlns:r="http://schemas.openxmlformats.org/officeDocument/2006/relationships" xmlns:m="http://schemas.openxmlformats.org/officeDocument/2006/math" xmlns:v="urn:schemas-microsoft-com:vml" xmlns:wp14="http://schemas.microsoft.com/office/word/2010/wordprocessingDrawing" xmlns:wp="http://schemas.openxmlformats.org/drawingml/2006/wordprocessingDrawing" xmlns:w10="urn:schemas-microsoft-com:office:word" xmlns:w="http://schemas.openxmlformats.org/wordprocessingml/2006/main" xmlns:w14="http://schemas.microsoft.com/office/word/2010/wordml" xmlns:w15="http://schemas.microsoft.com/office/word/2012/wordml" xmlns:w16cid="http://schemas.microsoft.com/office/word/2016/wordml/cid" xmlns:w16se="http://schemas.microsoft.com/office/word/2015/wordml/symex" xmlns:wpg="http://schemas.microsoft.com/office/word/2010/wordprocessingGroup" xmlns:wpi="http://schemas.microsoft.com/office/word/2010/wordprocessingInk" xmlns:wne="http://schemas.microsoft.com/office/word/2006/wordml" xmlns:wps="http://schemas.microsoft.com/office/word/2010/wordprocessingShape" mc:Ignorable="w14 w15 w16se w16cid wp14">
+<w:numbering xmlns:wpc="http://schemas.microsoft.com/office/word/2010/wordprocessingCanvas" xmlns:cx="http://schemas.microsoft.com/office/drawing/2014/chartex" xmlns:cx1="http://schemas.microsoft.com/office/drawing/2015/9/8/chartex" xmlns:cx2="http://schemas.microsoft.com/office/drawing/2015/10/21/chartex" xmlns:cx3="http://schemas.microsoft.com/office/drawing/2016/5/9/chartex" xmlns:cx4="http://schemas.microsoft.com/office/drawing/2016/5/10/chartex" xmlns:cx5="http://schemas.microsoft.com/office/drawing/2016/5/11/chartex" xmlns:cx6="http://schemas.microsoft.com/office/drawing/2016/5/12/chartex" xmlns:cx7="http://schemas.microsoft.com/office/drawing/2016/5/13/chartex" xmlns:cx8="http://schemas.microsoft.com/office/drawing/2016/5/14/chartex" xmlns:mc="http://schemas.openxmlformats.org/markup-compatibility/2006" xmlns:aink="http://schemas.microsoft.com/office/drawing/2016/ink" xmlns:am3d="http://schemas.microsoft.com/office/drawing/2017/model3d" xmlns:o="urn:schemas-microsoft-com:office:office" xmlns:oel="http://schemas.microsoft.com/office/2019/extlst" xmlns:r="http://schemas.openxmlformats.org/officeDocument/2006/relationships" xmlns:m="http://schemas.openxmlformats.org/officeDocument/2006/math" xmlns:v="urn:schemas-microsoft-com:vml" xmlns:wp14="http://schemas.microsoft.com/office/word/2010/wordprocessingDrawing" xmlns:wp="http://schemas.openxmlformats.org/drawingml/2006/wordprocessingDrawing" xmlns:w10="urn:schemas-microsoft-com:office:word" xmlns:w="http://schemas.openxmlformats.org/wordprocessingml/2006/main" xmlns:w14="http://schemas.microsoft.com/office/word/2010/wordml" xmlns:w15="http://schemas.microsoft.com/office/word/2012/wordml" xmlns:w16cex="http://schemas.microsoft.com/office/word/2018/wordml/cex" xmlns:w16cid="http://schemas.microsoft.com/office/word/2016/wordml/cid" xmlns:w16="http://schemas.microsoft.com/office/word/2018/wordml" xmlns:w16du="http://schemas.microsoft.com/office/word/2023/wordml/word16du" xmlns:w16sdtdh="http://schemas.microsoft.com/office/word/2020/wordml/sdtdatahash" xmlns:w16se="http://schemas.microsoft.com/office/word/2015/wordml/symex" xmlns:wpg="http://schemas.microsoft.com/office/word/2010/wordprocessingGroup" xmlns:wpi="http://schemas.microsoft.com/office/word/2010/wordprocessingInk" xmlns:wne="http://schemas.microsoft.com/office/word/2006/wordml" xmlns:wps="http://schemas.microsoft.com/office/word/2010/wordprocessingShape" mc:Ignorable="w14 w15 w16se w16cid w16 w16cex w16sdtdh w16du wp14">
   <w:abstractNum w:abstractNumId="0" w15:restartNumberingAfterBreak="0">
     <w:nsid w:val="180656FE"/>
     <w:multiLevelType w:val="multilevel"/>
@@ -6026,14 +3427,14 @@
       </w:rPr>
     </w:lvl>
   </w:abstractNum>
-  <w:num w:numId="1">
+  <w:num w:numId="1" w16cid:durableId="1848595923">
     <w:abstractNumId w:val="0"/>
   </w:num>
 </w:numbering>
 </file>
 
 <file path=word/styles.xml><?xml version="1.0" encoding="utf-8"?>
-<w:styles xmlns:mc="http://schemas.openxmlformats.org/markup-compatibility/2006" xmlns:r="http://schemas.openxmlformats.org/officeDocument/2006/relationships" xmlns:w="http://schemas.openxmlformats.org/wordprocessingml/2006/main" xmlns:w14="http://schemas.microsoft.com/office/word/2010/wordml" xmlns:w15="http://schemas.microsoft.com/office/word/2012/wordml" xmlns:w16cid="http://schemas.microsoft.com/office/word/2016/wordml/cid" xmlns:w16se="http://schemas.microsoft.com/office/word/2015/wordml/symex" mc:Ignorable="w14 w15 w16se w16cid">
+<w:styles xmlns:mc="http://schemas.openxmlformats.org/markup-compatibility/2006" xmlns:r="http://schemas.openxmlformats.org/officeDocument/2006/relationships" xmlns:w="http://schemas.openxmlformats.org/wordprocessingml/2006/main" xmlns:w14="http://schemas.microsoft.com/office/word/2010/wordml" xmlns:w15="http://schemas.microsoft.com/office/word/2012/wordml" xmlns:w16cex="http://schemas.microsoft.com/office/word/2018/wordml/cex" xmlns:w16cid="http://schemas.microsoft.com/office/word/2016/wordml/cid" xmlns:w16="http://schemas.microsoft.com/office/word/2018/wordml" xmlns:w16du="http://schemas.microsoft.com/office/word/2023/wordml/word16du" xmlns:w16sdtdh="http://schemas.microsoft.com/office/word/2020/wordml/sdtdatahash" xmlns:w16se="http://schemas.microsoft.com/office/word/2015/wordml/symex" mc:Ignorable="w14 w15 w16se w16cid w16 w16cex w16sdtdh w16du">
   <w:docDefaults>
     <w:rPrDefault>
       <w:rPr>
@@ -6049,7 +3450,7 @@
       </w:pPr>
     </w:pPrDefault>
   </w:docDefaults>
-  <w:latentStyles w:defLockedState="0" w:defUIPriority="99" w:defSemiHidden="0" w:defUnhideWhenUsed="0" w:defQFormat="0" w:count="375">
+  <w:latentStyles w:defLockedState="0" w:defUIPriority="99" w:defSemiHidden="0" w:defUnhideWhenUsed="0" w:defQFormat="0" w:count="376">
     <w:lsdException w:name="Normal" w:uiPriority="0" w:qFormat="1"/>
     <w:lsdException w:name="heading 1" w:uiPriority="9" w:qFormat="1"/>
     <w:lsdException w:name="heading 2" w:semiHidden="1" w:uiPriority="9" w:unhideWhenUsed="1" w:qFormat="1"/>
@@ -6425,6 +3826,7 @@
     <w:lsdException w:name="Smart Hyperlink" w:semiHidden="1" w:unhideWhenUsed="1"/>
     <w:lsdException w:name="Hashtag" w:semiHidden="1" w:unhideWhenUsed="1"/>
     <w:lsdException w:name="Unresolved Mention" w:semiHidden="1" w:unhideWhenUsed="1"/>
+    <w:lsdException w:name="Smart Link" w:semiHidden="1" w:unhideWhenUsed="1"/>
   </w:latentStyles>
   <w:style w:type="paragraph" w:default="1" w:styleId="Normal">
     <w:name w:val="Normal"/>

</xml_diff>

<commit_message>
Bẩy lỗi trong chức năng mã hóa dữ liệu, khi nhập vào bản mã bị thay đổi, khóa bị thay đổi
</commit_message>
<xml_diff>
--- a/Mẫu 1 Phiếu báo cáo cá nhân nhóm.docx
+++ b/Mẫu 1 Phiếu báo cáo cá nhân nhóm.docx
@@ -1,6 +1,6 @@
 
 <file path=word/document.xml><?xml version="1.0" encoding="utf-8"?>
-<w:document xmlns:wpc="http://schemas.microsoft.com/office/word/2010/wordprocessingCanvas" xmlns:cx="http://schemas.microsoft.com/office/drawing/2014/chartex" xmlns:cx1="http://schemas.microsoft.com/office/drawing/2015/9/8/chartex" xmlns:cx2="http://schemas.microsoft.com/office/drawing/2015/10/21/chartex" xmlns:cx3="http://schemas.microsoft.com/office/drawing/2016/5/9/chartex" xmlns:cx4="http://schemas.microsoft.com/office/drawing/2016/5/10/chartex" xmlns:cx5="http://schemas.microsoft.com/office/drawing/2016/5/11/chartex" xmlns:cx6="http://schemas.microsoft.com/office/drawing/2016/5/12/chartex" xmlns:cx7="http://schemas.microsoft.com/office/drawing/2016/5/13/chartex" xmlns:cx8="http://schemas.microsoft.com/office/drawing/2016/5/14/chartex" xmlns:mc="http://schemas.openxmlformats.org/markup-compatibility/2006" xmlns:aink="http://schemas.microsoft.com/office/drawing/2016/ink" xmlns:am3d="http://schemas.microsoft.com/office/drawing/2017/model3d" xmlns:o="urn:schemas-microsoft-com:office:office" xmlns:oel="http://schemas.microsoft.com/office/2019/extlst" xmlns:r="http://schemas.openxmlformats.org/officeDocument/2006/relationships" xmlns:m="http://schemas.openxmlformats.org/officeDocument/2006/math" xmlns:v="urn:schemas-microsoft-com:vml" xmlns:wp14="http://schemas.microsoft.com/office/word/2010/wordprocessingDrawing" xmlns:wp="http://schemas.openxmlformats.org/drawingml/2006/wordprocessingDrawing" xmlns:w10="urn:schemas-microsoft-com:office:word" xmlns:w="http://schemas.openxmlformats.org/wordprocessingml/2006/main" xmlns:w14="http://schemas.microsoft.com/office/word/2010/wordml" xmlns:w15="http://schemas.microsoft.com/office/word/2012/wordml" xmlns:w16cex="http://schemas.microsoft.com/office/word/2018/wordml/cex" xmlns:w16cid="http://schemas.microsoft.com/office/word/2016/wordml/cid" xmlns:w16="http://schemas.microsoft.com/office/word/2018/wordml" xmlns:w16du="http://schemas.microsoft.com/office/word/2023/wordml/word16du" xmlns:w16sdtdh="http://schemas.microsoft.com/office/word/2020/wordml/sdtdatahash" xmlns:w16se="http://schemas.microsoft.com/office/word/2015/wordml/symex" xmlns:wpg="http://schemas.microsoft.com/office/word/2010/wordprocessingGroup" xmlns:wpi="http://schemas.microsoft.com/office/word/2010/wordprocessingInk" xmlns:wne="http://schemas.microsoft.com/office/word/2006/wordml" xmlns:wps="http://schemas.microsoft.com/office/word/2010/wordprocessingShape" mc:Ignorable="w14 w15 w16se w16cid w16 w16cex w16sdtdh w16du wp14">
+<w:document xmlns:wpc="http://schemas.microsoft.com/office/word/2010/wordprocessingCanvas" xmlns:cx="http://schemas.microsoft.com/office/drawing/2014/chartex" xmlns:cx1="http://schemas.microsoft.com/office/drawing/2015/9/8/chartex" xmlns:cx2="http://schemas.microsoft.com/office/drawing/2015/10/21/chartex" xmlns:cx3="http://schemas.microsoft.com/office/drawing/2016/5/9/chartex" xmlns:cx4="http://schemas.microsoft.com/office/drawing/2016/5/10/chartex" xmlns:cx5="http://schemas.microsoft.com/office/drawing/2016/5/11/chartex" xmlns:cx6="http://schemas.microsoft.com/office/drawing/2016/5/12/chartex" xmlns:cx7="http://schemas.microsoft.com/office/drawing/2016/5/13/chartex" xmlns:cx8="http://schemas.microsoft.com/office/drawing/2016/5/14/chartex" xmlns:mc="http://schemas.openxmlformats.org/markup-compatibility/2006" xmlns:aink="http://schemas.microsoft.com/office/drawing/2016/ink" xmlns:am3d="http://schemas.microsoft.com/office/drawing/2017/model3d" xmlns:o="urn:schemas-microsoft-com:office:office" xmlns:r="http://schemas.openxmlformats.org/officeDocument/2006/relationships" xmlns:m="http://schemas.openxmlformats.org/officeDocument/2006/math" xmlns:v="urn:schemas-microsoft-com:vml" xmlns:wp14="http://schemas.microsoft.com/office/word/2010/wordprocessingDrawing" xmlns:wp="http://schemas.openxmlformats.org/drawingml/2006/wordprocessingDrawing" xmlns:w10="urn:schemas-microsoft-com:office:word" xmlns:w="http://schemas.openxmlformats.org/wordprocessingml/2006/main" xmlns:w14="http://schemas.microsoft.com/office/word/2010/wordml" xmlns:w15="http://schemas.microsoft.com/office/word/2012/wordml" xmlns:w16cid="http://schemas.microsoft.com/office/word/2016/wordml/cid" xmlns:w16se="http://schemas.microsoft.com/office/word/2015/wordml/symex" xmlns:wpg="http://schemas.microsoft.com/office/word/2010/wordprocessingGroup" xmlns:wpi="http://schemas.microsoft.com/office/word/2010/wordprocessingInk" xmlns:wne="http://schemas.microsoft.com/office/word/2006/wordml" xmlns:wps="http://schemas.microsoft.com/office/word/2010/wordprocessingShape" mc:Ignorable="w14 w15 w16se w16cid wp14">
   <w:body>
     <w:p>
       <w:pPr>
@@ -50,13 +50,140 @@
           <w:szCs w:val="28"/>
         </w:rPr>
       </w:pPr>
-      <w:r>
-        <w:rPr>
-          <w:rFonts w:ascii="Times New Roman" w:eastAsia="Times New Roman" w:hAnsi="Times New Roman" w:cs="Times New Roman"/>
-          <w:sz w:val="28"/>
-          <w:szCs w:val="28"/>
-        </w:rPr>
-        <w:t xml:space="preserve">Tên lớp: An toàn và bảo mật thông tin - 20241IT6001002  </w:t>
+      <w:proofErr w:type="spellStart"/>
+      <w:r>
+        <w:rPr>
+          <w:rFonts w:ascii="Times New Roman" w:eastAsia="Times New Roman" w:hAnsi="Times New Roman" w:cs="Times New Roman"/>
+          <w:sz w:val="28"/>
+          <w:szCs w:val="28"/>
+        </w:rPr>
+        <w:t>Tên</w:t>
+      </w:r>
+      <w:proofErr w:type="spellEnd"/>
+      <w:r>
+        <w:rPr>
+          <w:rFonts w:ascii="Times New Roman" w:eastAsia="Times New Roman" w:hAnsi="Times New Roman" w:cs="Times New Roman"/>
+          <w:sz w:val="28"/>
+          <w:szCs w:val="28"/>
+        </w:rPr>
+        <w:t xml:space="preserve"> </w:t>
+      </w:r>
+      <w:proofErr w:type="spellStart"/>
+      <w:r>
+        <w:rPr>
+          <w:rFonts w:ascii="Times New Roman" w:eastAsia="Times New Roman" w:hAnsi="Times New Roman" w:cs="Times New Roman"/>
+          <w:sz w:val="28"/>
+          <w:szCs w:val="28"/>
+        </w:rPr>
+        <w:t>lớp</w:t>
+      </w:r>
+      <w:proofErr w:type="spellEnd"/>
+      <w:r>
+        <w:rPr>
+          <w:rFonts w:ascii="Times New Roman" w:eastAsia="Times New Roman" w:hAnsi="Times New Roman" w:cs="Times New Roman"/>
+          <w:sz w:val="28"/>
+          <w:szCs w:val="28"/>
+        </w:rPr>
+        <w:t xml:space="preserve">: An </w:t>
+      </w:r>
+      <w:proofErr w:type="spellStart"/>
+      <w:r>
+        <w:rPr>
+          <w:rFonts w:ascii="Times New Roman" w:eastAsia="Times New Roman" w:hAnsi="Times New Roman" w:cs="Times New Roman"/>
+          <w:sz w:val="28"/>
+          <w:szCs w:val="28"/>
+        </w:rPr>
+        <w:t>toàn</w:t>
+      </w:r>
+      <w:proofErr w:type="spellEnd"/>
+      <w:r>
+        <w:rPr>
+          <w:rFonts w:ascii="Times New Roman" w:eastAsia="Times New Roman" w:hAnsi="Times New Roman" w:cs="Times New Roman"/>
+          <w:sz w:val="28"/>
+          <w:szCs w:val="28"/>
+        </w:rPr>
+        <w:t xml:space="preserve"> </w:t>
+      </w:r>
+      <w:proofErr w:type="spellStart"/>
+      <w:r>
+        <w:rPr>
+          <w:rFonts w:ascii="Times New Roman" w:eastAsia="Times New Roman" w:hAnsi="Times New Roman" w:cs="Times New Roman"/>
+          <w:sz w:val="28"/>
+          <w:szCs w:val="28"/>
+        </w:rPr>
+        <w:t>và</w:t>
+      </w:r>
+      <w:proofErr w:type="spellEnd"/>
+      <w:r>
+        <w:rPr>
+          <w:rFonts w:ascii="Times New Roman" w:eastAsia="Times New Roman" w:hAnsi="Times New Roman" w:cs="Times New Roman"/>
+          <w:sz w:val="28"/>
+          <w:szCs w:val="28"/>
+        </w:rPr>
+        <w:t xml:space="preserve"> </w:t>
+      </w:r>
+      <w:proofErr w:type="spellStart"/>
+      <w:r>
+        <w:rPr>
+          <w:rFonts w:ascii="Times New Roman" w:eastAsia="Times New Roman" w:hAnsi="Times New Roman" w:cs="Times New Roman"/>
+          <w:sz w:val="28"/>
+          <w:szCs w:val="28"/>
+        </w:rPr>
+        <w:t>bảo</w:t>
+      </w:r>
+      <w:proofErr w:type="spellEnd"/>
+      <w:r>
+        <w:rPr>
+          <w:rFonts w:ascii="Times New Roman" w:eastAsia="Times New Roman" w:hAnsi="Times New Roman" w:cs="Times New Roman"/>
+          <w:sz w:val="28"/>
+          <w:szCs w:val="28"/>
+        </w:rPr>
+        <w:t xml:space="preserve"> </w:t>
+      </w:r>
+      <w:proofErr w:type="spellStart"/>
+      <w:r>
+        <w:rPr>
+          <w:rFonts w:ascii="Times New Roman" w:eastAsia="Times New Roman" w:hAnsi="Times New Roman" w:cs="Times New Roman"/>
+          <w:sz w:val="28"/>
+          <w:szCs w:val="28"/>
+        </w:rPr>
+        <w:t>mật</w:t>
+      </w:r>
+      <w:proofErr w:type="spellEnd"/>
+      <w:r>
+        <w:rPr>
+          <w:rFonts w:ascii="Times New Roman" w:eastAsia="Times New Roman" w:hAnsi="Times New Roman" w:cs="Times New Roman"/>
+          <w:sz w:val="28"/>
+          <w:szCs w:val="28"/>
+        </w:rPr>
+        <w:t xml:space="preserve"> </w:t>
+      </w:r>
+      <w:proofErr w:type="spellStart"/>
+      <w:r>
+        <w:rPr>
+          <w:rFonts w:ascii="Times New Roman" w:eastAsia="Times New Roman" w:hAnsi="Times New Roman" w:cs="Times New Roman"/>
+          <w:sz w:val="28"/>
+          <w:szCs w:val="28"/>
+        </w:rPr>
+        <w:t>thông</w:t>
+      </w:r>
+      <w:proofErr w:type="spellEnd"/>
+      <w:r>
+        <w:rPr>
+          <w:rFonts w:ascii="Times New Roman" w:eastAsia="Times New Roman" w:hAnsi="Times New Roman" w:cs="Times New Roman"/>
+          <w:sz w:val="28"/>
+          <w:szCs w:val="28"/>
+        </w:rPr>
+        <w:t xml:space="preserve"> tin - 20241IT</w:t>
+      </w:r>
+      <w:proofErr w:type="gramStart"/>
+      <w:r>
+        <w:rPr>
+          <w:rFonts w:ascii="Times New Roman" w:eastAsia="Times New Roman" w:hAnsi="Times New Roman" w:cs="Times New Roman"/>
+          <w:sz w:val="28"/>
+          <w:szCs w:val="28"/>
+        </w:rPr>
+        <w:t xml:space="preserve">6001002  </w:t>
       </w:r>
       <w:r>
         <w:rPr>
@@ -65,7 +192,25 @@
           <w:szCs w:val="28"/>
         </w:rPr>
         <w:tab/>
-        <w:t>Khóa: K16</w:t>
+      </w:r>
+      <w:proofErr w:type="spellStart"/>
+      <w:proofErr w:type="gramEnd"/>
+      <w:r>
+        <w:rPr>
+          <w:rFonts w:ascii="Times New Roman" w:eastAsia="Times New Roman" w:hAnsi="Times New Roman" w:cs="Times New Roman"/>
+          <w:sz w:val="28"/>
+          <w:szCs w:val="28"/>
+        </w:rPr>
+        <w:t>Khóa</w:t>
+      </w:r>
+      <w:proofErr w:type="spellEnd"/>
+      <w:r>
+        <w:rPr>
+          <w:rFonts w:ascii="Times New Roman" w:eastAsia="Times New Roman" w:hAnsi="Times New Roman" w:cs="Times New Roman"/>
+          <w:sz w:val="28"/>
+          <w:szCs w:val="28"/>
+        </w:rPr>
+        <w:t>: K16</w:t>
       </w:r>
     </w:p>
     <w:p>
@@ -77,13 +222,185 @@
           <w:szCs w:val="28"/>
         </w:rPr>
       </w:pPr>
-      <w:r>
-        <w:rPr>
-          <w:rFonts w:ascii="Times New Roman" w:eastAsia="Times New Roman" w:hAnsi="Times New Roman" w:cs="Times New Roman"/>
-          <w:sz w:val="28"/>
-          <w:szCs w:val="28"/>
-        </w:rPr>
-        <w:t xml:space="preserve">Họ và tên sinh viên (nếu cá nhân thực hiện): </w:t>
+      <w:proofErr w:type="spellStart"/>
+      <w:r>
+        <w:rPr>
+          <w:rFonts w:ascii="Times New Roman" w:eastAsia="Times New Roman" w:hAnsi="Times New Roman" w:cs="Times New Roman"/>
+          <w:sz w:val="28"/>
+          <w:szCs w:val="28"/>
+        </w:rPr>
+        <w:t>Họ</w:t>
+      </w:r>
+      <w:proofErr w:type="spellEnd"/>
+      <w:r>
+        <w:rPr>
+          <w:rFonts w:ascii="Times New Roman" w:eastAsia="Times New Roman" w:hAnsi="Times New Roman" w:cs="Times New Roman"/>
+          <w:sz w:val="28"/>
+          <w:szCs w:val="28"/>
+        </w:rPr>
+        <w:t xml:space="preserve"> </w:t>
+      </w:r>
+      <w:proofErr w:type="spellStart"/>
+      <w:r>
+        <w:rPr>
+          <w:rFonts w:ascii="Times New Roman" w:eastAsia="Times New Roman" w:hAnsi="Times New Roman" w:cs="Times New Roman"/>
+          <w:sz w:val="28"/>
+          <w:szCs w:val="28"/>
+        </w:rPr>
+        <w:t>và</w:t>
+      </w:r>
+      <w:proofErr w:type="spellEnd"/>
+      <w:r>
+        <w:rPr>
+          <w:rFonts w:ascii="Times New Roman" w:eastAsia="Times New Roman" w:hAnsi="Times New Roman" w:cs="Times New Roman"/>
+          <w:sz w:val="28"/>
+          <w:szCs w:val="28"/>
+        </w:rPr>
+        <w:t xml:space="preserve"> </w:t>
+      </w:r>
+      <w:proofErr w:type="spellStart"/>
+      <w:r>
+        <w:rPr>
+          <w:rFonts w:ascii="Times New Roman" w:eastAsia="Times New Roman" w:hAnsi="Times New Roman" w:cs="Times New Roman"/>
+          <w:sz w:val="28"/>
+          <w:szCs w:val="28"/>
+        </w:rPr>
+        <w:t>tên</w:t>
+      </w:r>
+      <w:proofErr w:type="spellEnd"/>
+      <w:r>
+        <w:rPr>
+          <w:rFonts w:ascii="Times New Roman" w:eastAsia="Times New Roman" w:hAnsi="Times New Roman" w:cs="Times New Roman"/>
+          <w:sz w:val="28"/>
+          <w:szCs w:val="28"/>
+        </w:rPr>
+        <w:t xml:space="preserve"> </w:t>
+      </w:r>
+      <w:proofErr w:type="spellStart"/>
+      <w:r>
+        <w:rPr>
+          <w:rFonts w:ascii="Times New Roman" w:eastAsia="Times New Roman" w:hAnsi="Times New Roman" w:cs="Times New Roman"/>
+          <w:sz w:val="28"/>
+          <w:szCs w:val="28"/>
+        </w:rPr>
+        <w:t>sinh</w:t>
+      </w:r>
+      <w:proofErr w:type="spellEnd"/>
+      <w:r>
+        <w:rPr>
+          <w:rFonts w:ascii="Times New Roman" w:eastAsia="Times New Roman" w:hAnsi="Times New Roman" w:cs="Times New Roman"/>
+          <w:sz w:val="28"/>
+          <w:szCs w:val="28"/>
+        </w:rPr>
+        <w:t xml:space="preserve"> </w:t>
+      </w:r>
+      <w:proofErr w:type="spellStart"/>
+      <w:r>
+        <w:rPr>
+          <w:rFonts w:ascii="Times New Roman" w:eastAsia="Times New Roman" w:hAnsi="Times New Roman" w:cs="Times New Roman"/>
+          <w:sz w:val="28"/>
+          <w:szCs w:val="28"/>
+        </w:rPr>
+        <w:t>viên</w:t>
+      </w:r>
+      <w:proofErr w:type="spellEnd"/>
+      <w:r>
+        <w:rPr>
+          <w:rFonts w:ascii="Times New Roman" w:eastAsia="Times New Roman" w:hAnsi="Times New Roman" w:cs="Times New Roman"/>
+          <w:sz w:val="28"/>
+          <w:szCs w:val="28"/>
+        </w:rPr>
+        <w:t xml:space="preserve"> (</w:t>
+      </w:r>
+      <w:proofErr w:type="spellStart"/>
+      <w:r>
+        <w:rPr>
+          <w:rFonts w:ascii="Times New Roman" w:eastAsia="Times New Roman" w:hAnsi="Times New Roman" w:cs="Times New Roman"/>
+          <w:sz w:val="28"/>
+          <w:szCs w:val="28"/>
+        </w:rPr>
+        <w:t>nếu</w:t>
+      </w:r>
+      <w:proofErr w:type="spellEnd"/>
+      <w:r>
+        <w:rPr>
+          <w:rFonts w:ascii="Times New Roman" w:eastAsia="Times New Roman" w:hAnsi="Times New Roman" w:cs="Times New Roman"/>
+          <w:sz w:val="28"/>
+          <w:szCs w:val="28"/>
+        </w:rPr>
+        <w:t xml:space="preserve"> </w:t>
+      </w:r>
+      <w:proofErr w:type="spellStart"/>
+      <w:r>
+        <w:rPr>
+          <w:rFonts w:ascii="Times New Roman" w:eastAsia="Times New Roman" w:hAnsi="Times New Roman" w:cs="Times New Roman"/>
+          <w:sz w:val="28"/>
+          <w:szCs w:val="28"/>
+        </w:rPr>
+        <w:t>cá</w:t>
+      </w:r>
+      <w:proofErr w:type="spellEnd"/>
+      <w:r>
+        <w:rPr>
+          <w:rFonts w:ascii="Times New Roman" w:eastAsia="Times New Roman" w:hAnsi="Times New Roman" w:cs="Times New Roman"/>
+          <w:sz w:val="28"/>
+          <w:szCs w:val="28"/>
+        </w:rPr>
+        <w:t xml:space="preserve"> </w:t>
+      </w:r>
+      <w:proofErr w:type="spellStart"/>
+      <w:r>
+        <w:rPr>
+          <w:rFonts w:ascii="Times New Roman" w:eastAsia="Times New Roman" w:hAnsi="Times New Roman" w:cs="Times New Roman"/>
+          <w:sz w:val="28"/>
+          <w:szCs w:val="28"/>
+        </w:rPr>
+        <w:t>nhân</w:t>
+      </w:r>
+      <w:proofErr w:type="spellEnd"/>
+      <w:r>
+        <w:rPr>
+          <w:rFonts w:ascii="Times New Roman" w:eastAsia="Times New Roman" w:hAnsi="Times New Roman" w:cs="Times New Roman"/>
+          <w:sz w:val="28"/>
+          <w:szCs w:val="28"/>
+        </w:rPr>
+        <w:t xml:space="preserve"> </w:t>
+      </w:r>
+      <w:proofErr w:type="spellStart"/>
+      <w:r>
+        <w:rPr>
+          <w:rFonts w:ascii="Times New Roman" w:eastAsia="Times New Roman" w:hAnsi="Times New Roman" w:cs="Times New Roman"/>
+          <w:sz w:val="28"/>
+          <w:szCs w:val="28"/>
+        </w:rPr>
+        <w:t>thực</w:t>
+      </w:r>
+      <w:proofErr w:type="spellEnd"/>
+      <w:r>
+        <w:rPr>
+          <w:rFonts w:ascii="Times New Roman" w:eastAsia="Times New Roman" w:hAnsi="Times New Roman" w:cs="Times New Roman"/>
+          <w:sz w:val="28"/>
+          <w:szCs w:val="28"/>
+        </w:rPr>
+        <w:t xml:space="preserve"> </w:t>
+      </w:r>
+      <w:proofErr w:type="spellStart"/>
+      <w:r>
+        <w:rPr>
+          <w:rFonts w:ascii="Times New Roman" w:eastAsia="Times New Roman" w:hAnsi="Times New Roman" w:cs="Times New Roman"/>
+          <w:sz w:val="28"/>
+          <w:szCs w:val="28"/>
+        </w:rPr>
+        <w:t>hiện</w:t>
+      </w:r>
+      <w:proofErr w:type="spellEnd"/>
+      <w:r>
+        <w:rPr>
+          <w:rFonts w:ascii="Times New Roman" w:eastAsia="Times New Roman" w:hAnsi="Times New Roman" w:cs="Times New Roman"/>
+          <w:sz w:val="28"/>
+          <w:szCs w:val="28"/>
+        </w:rPr>
+        <w:t xml:space="preserve">): </w:t>
       </w:r>
     </w:p>
     <w:p>
@@ -165,6 +482,7 @@
           <w:szCs w:val="28"/>
         </w:rPr>
       </w:pPr>
+      <w:proofErr w:type="spellStart"/>
       <w:r>
         <w:rPr>
           <w:rFonts w:ascii="Times New Roman" w:eastAsia="Times New Roman" w:hAnsi="Times New Roman" w:cs="Times New Roman"/>
@@ -173,6 +491,7 @@
         </w:rPr>
         <w:t>Trương</w:t>
       </w:r>
+      <w:proofErr w:type="spellEnd"/>
       <w:r>
         <w:rPr>
           <w:rFonts w:ascii="Times New Roman" w:eastAsia="Times New Roman" w:hAnsi="Times New Roman" w:cs="Times New Roman"/>
@@ -190,15 +509,6 @@
           <w:lang w:val="vi-VN"/>
         </w:rPr>
         <w:t xml:space="preserve"> - </w:t>
-      </w:r>
-      <w:r>
-        <w:rPr>
-          <w:rFonts w:ascii="Times New Roman" w:eastAsia="Times New Roman" w:hAnsi="Times New Roman" w:cs="Times New Roman"/>
-          <w:sz w:val="28"/>
-          <w:szCs w:val="28"/>
-          <w:lang w:val="en-US"/>
-        </w:rPr>
-        <w:t>2021603283</w:t>
       </w:r>
     </w:p>
     <w:p>
@@ -214,6 +524,7 @@
           <w:szCs w:val="28"/>
         </w:rPr>
       </w:pPr>
+      <w:proofErr w:type="spellStart"/>
       <w:r>
         <w:rPr>
           <w:rFonts w:ascii="Times New Roman" w:eastAsia="Times New Roman" w:hAnsi="Times New Roman" w:cs="Times New Roman"/>
@@ -222,6 +533,7 @@
         </w:rPr>
         <w:t>Trần</w:t>
       </w:r>
+      <w:proofErr w:type="spellEnd"/>
       <w:r>
         <w:rPr>
           <w:rFonts w:ascii="Times New Roman" w:eastAsia="Times New Roman" w:hAnsi="Times New Roman" w:cs="Times New Roman"/>
@@ -254,6 +566,7 @@
           <w:szCs w:val="28"/>
         </w:rPr>
       </w:pPr>
+      <w:proofErr w:type="spellStart"/>
       <w:r>
         <w:rPr>
           <w:rFonts w:ascii="Times New Roman" w:eastAsia="Times New Roman" w:hAnsi="Times New Roman" w:cs="Times New Roman"/>
@@ -262,6 +575,7 @@
         </w:rPr>
         <w:t>Trần</w:t>
       </w:r>
+      <w:proofErr w:type="spellEnd"/>
       <w:r>
         <w:rPr>
           <w:rFonts w:ascii="Times New Roman" w:eastAsia="Times New Roman" w:hAnsi="Times New Roman" w:cs="Times New Roman"/>
@@ -290,13 +604,59 @@
           <w:szCs w:val="28"/>
         </w:rPr>
       </w:pPr>
-      <w:r>
-        <w:rPr>
-          <w:rFonts w:ascii="Times New Roman" w:eastAsia="Times New Roman" w:hAnsi="Times New Roman" w:cs="Times New Roman"/>
-          <w:sz w:val="28"/>
-          <w:szCs w:val="28"/>
-        </w:rPr>
-        <w:t xml:space="preserve">Tên nhóm: Nhóm </w:t>
+      <w:proofErr w:type="spellStart"/>
+      <w:r>
+        <w:rPr>
+          <w:rFonts w:ascii="Times New Roman" w:eastAsia="Times New Roman" w:hAnsi="Times New Roman" w:cs="Times New Roman"/>
+          <w:sz w:val="28"/>
+          <w:szCs w:val="28"/>
+        </w:rPr>
+        <w:t>Tên</w:t>
+      </w:r>
+      <w:proofErr w:type="spellEnd"/>
+      <w:r>
+        <w:rPr>
+          <w:rFonts w:ascii="Times New Roman" w:eastAsia="Times New Roman" w:hAnsi="Times New Roman" w:cs="Times New Roman"/>
+          <w:sz w:val="28"/>
+          <w:szCs w:val="28"/>
+        </w:rPr>
+        <w:t xml:space="preserve"> </w:t>
+      </w:r>
+      <w:proofErr w:type="spellStart"/>
+      <w:r>
+        <w:rPr>
+          <w:rFonts w:ascii="Times New Roman" w:eastAsia="Times New Roman" w:hAnsi="Times New Roman" w:cs="Times New Roman"/>
+          <w:sz w:val="28"/>
+          <w:szCs w:val="28"/>
+        </w:rPr>
+        <w:t>nhóm</w:t>
+      </w:r>
+      <w:proofErr w:type="spellEnd"/>
+      <w:r>
+        <w:rPr>
+          <w:rFonts w:ascii="Times New Roman" w:eastAsia="Times New Roman" w:hAnsi="Times New Roman" w:cs="Times New Roman"/>
+          <w:sz w:val="28"/>
+          <w:szCs w:val="28"/>
+        </w:rPr>
+        <w:t xml:space="preserve">: </w:t>
+      </w:r>
+      <w:proofErr w:type="spellStart"/>
+      <w:r>
+        <w:rPr>
+          <w:rFonts w:ascii="Times New Roman" w:eastAsia="Times New Roman" w:hAnsi="Times New Roman" w:cs="Times New Roman"/>
+          <w:sz w:val="28"/>
+          <w:szCs w:val="28"/>
+        </w:rPr>
+        <w:t>Nhóm</w:t>
+      </w:r>
+      <w:proofErr w:type="spellEnd"/>
+      <w:r>
+        <w:rPr>
+          <w:rFonts w:ascii="Times New Roman" w:eastAsia="Times New Roman" w:hAnsi="Times New Roman" w:cs="Times New Roman"/>
+          <w:sz w:val="28"/>
+          <w:szCs w:val="28"/>
+        </w:rPr>
+        <w:t xml:space="preserve"> </w:t>
       </w:r>
       <w:r>
         <w:rPr>
@@ -316,21 +676,293 @@
           <w:szCs w:val="28"/>
         </w:rPr>
       </w:pPr>
-      <w:r>
-        <w:rPr>
-          <w:rFonts w:ascii="Times New Roman" w:eastAsia="Times New Roman" w:hAnsi="Times New Roman" w:cs="Times New Roman"/>
-          <w:sz w:val="28"/>
-          <w:szCs w:val="28"/>
-        </w:rPr>
-        <w:t xml:space="preserve">Tên chủ đề:  </w:t>
-      </w:r>
-      <w:r>
-        <w:rPr>
-          <w:rFonts w:ascii="Times New Roman" w:eastAsia="Times New Roman" w:hAnsi="Times New Roman" w:cs="Times New Roman"/>
-          <w:sz w:val="28"/>
-          <w:szCs w:val="28"/>
-        </w:rPr>
-        <w:t>Xây dựng chương trình mã hóa và giải mã AES (Sử dụng ngôn ngữ C++, C#)</w:t>
+      <w:proofErr w:type="spellStart"/>
+      <w:r>
+        <w:rPr>
+          <w:rFonts w:ascii="Times New Roman" w:eastAsia="Times New Roman" w:hAnsi="Times New Roman" w:cs="Times New Roman"/>
+          <w:sz w:val="28"/>
+          <w:szCs w:val="28"/>
+        </w:rPr>
+        <w:t>Tên</w:t>
+      </w:r>
+      <w:proofErr w:type="spellEnd"/>
+      <w:r>
+        <w:rPr>
+          <w:rFonts w:ascii="Times New Roman" w:eastAsia="Times New Roman" w:hAnsi="Times New Roman" w:cs="Times New Roman"/>
+          <w:sz w:val="28"/>
+          <w:szCs w:val="28"/>
+        </w:rPr>
+        <w:t xml:space="preserve"> </w:t>
+      </w:r>
+      <w:proofErr w:type="spellStart"/>
+      <w:r>
+        <w:rPr>
+          <w:rFonts w:ascii="Times New Roman" w:eastAsia="Times New Roman" w:hAnsi="Times New Roman" w:cs="Times New Roman"/>
+          <w:sz w:val="28"/>
+          <w:szCs w:val="28"/>
+        </w:rPr>
+        <w:t>chủ</w:t>
+      </w:r>
+      <w:proofErr w:type="spellEnd"/>
+      <w:r>
+        <w:rPr>
+          <w:rFonts w:ascii="Times New Roman" w:eastAsia="Times New Roman" w:hAnsi="Times New Roman" w:cs="Times New Roman"/>
+          <w:sz w:val="28"/>
+          <w:szCs w:val="28"/>
+        </w:rPr>
+        <w:t xml:space="preserve"> </w:t>
+      </w:r>
+      <w:proofErr w:type="spellStart"/>
+      <w:r>
+        <w:rPr>
+          <w:rFonts w:ascii="Times New Roman" w:eastAsia="Times New Roman" w:hAnsi="Times New Roman" w:cs="Times New Roman"/>
+          <w:sz w:val="28"/>
+          <w:szCs w:val="28"/>
+        </w:rPr>
+        <w:t>đề</w:t>
+      </w:r>
+      <w:proofErr w:type="spellEnd"/>
+      <w:r>
+        <w:rPr>
+          <w:rFonts w:ascii="Times New Roman" w:eastAsia="Times New Roman" w:hAnsi="Times New Roman" w:cs="Times New Roman"/>
+          <w:sz w:val="28"/>
+          <w:szCs w:val="28"/>
+        </w:rPr>
+        <w:t xml:space="preserve">:  </w:t>
+      </w:r>
+      <w:proofErr w:type="spellStart"/>
+      <w:r>
+        <w:rPr>
+          <w:rFonts w:ascii="Times New Roman" w:eastAsia="Times New Roman" w:hAnsi="Times New Roman" w:cs="Times New Roman"/>
+          <w:sz w:val="28"/>
+          <w:szCs w:val="28"/>
+        </w:rPr>
+        <w:t>Xây</w:t>
+      </w:r>
+      <w:proofErr w:type="spellEnd"/>
+      <w:r>
+        <w:rPr>
+          <w:rFonts w:ascii="Times New Roman" w:eastAsia="Times New Roman" w:hAnsi="Times New Roman" w:cs="Times New Roman"/>
+          <w:sz w:val="28"/>
+          <w:szCs w:val="28"/>
+        </w:rPr>
+        <w:t xml:space="preserve"> </w:t>
+      </w:r>
+      <w:proofErr w:type="spellStart"/>
+      <w:r>
+        <w:rPr>
+          <w:rFonts w:ascii="Times New Roman" w:eastAsia="Times New Roman" w:hAnsi="Times New Roman" w:cs="Times New Roman"/>
+          <w:sz w:val="28"/>
+          <w:szCs w:val="28"/>
+        </w:rPr>
+        <w:t>dựng</w:t>
+      </w:r>
+      <w:proofErr w:type="spellEnd"/>
+      <w:r>
+        <w:rPr>
+          <w:rFonts w:ascii="Times New Roman" w:eastAsia="Times New Roman" w:hAnsi="Times New Roman" w:cs="Times New Roman"/>
+          <w:sz w:val="28"/>
+          <w:szCs w:val="28"/>
+        </w:rPr>
+        <w:t xml:space="preserve"> </w:t>
+      </w:r>
+      <w:proofErr w:type="spellStart"/>
+      <w:r>
+        <w:rPr>
+          <w:rFonts w:ascii="Times New Roman" w:eastAsia="Times New Roman" w:hAnsi="Times New Roman" w:cs="Times New Roman"/>
+          <w:sz w:val="28"/>
+          <w:szCs w:val="28"/>
+        </w:rPr>
+        <w:t>chương</w:t>
+      </w:r>
+      <w:proofErr w:type="spellEnd"/>
+      <w:r>
+        <w:rPr>
+          <w:rFonts w:ascii="Times New Roman" w:eastAsia="Times New Roman" w:hAnsi="Times New Roman" w:cs="Times New Roman"/>
+          <w:sz w:val="28"/>
+          <w:szCs w:val="28"/>
+        </w:rPr>
+        <w:t xml:space="preserve"> </w:t>
+      </w:r>
+      <w:proofErr w:type="spellStart"/>
+      <w:r>
+        <w:rPr>
+          <w:rFonts w:ascii="Times New Roman" w:eastAsia="Times New Roman" w:hAnsi="Times New Roman" w:cs="Times New Roman"/>
+          <w:sz w:val="28"/>
+          <w:szCs w:val="28"/>
+        </w:rPr>
+        <w:t>trình</w:t>
+      </w:r>
+      <w:proofErr w:type="spellEnd"/>
+      <w:r>
+        <w:rPr>
+          <w:rFonts w:ascii="Times New Roman" w:eastAsia="Times New Roman" w:hAnsi="Times New Roman" w:cs="Times New Roman"/>
+          <w:sz w:val="28"/>
+          <w:szCs w:val="28"/>
+        </w:rPr>
+        <w:t xml:space="preserve"> </w:t>
+      </w:r>
+      <w:proofErr w:type="spellStart"/>
+      <w:r>
+        <w:rPr>
+          <w:rFonts w:ascii="Times New Roman" w:eastAsia="Times New Roman" w:hAnsi="Times New Roman" w:cs="Times New Roman"/>
+          <w:sz w:val="28"/>
+          <w:szCs w:val="28"/>
+        </w:rPr>
+        <w:t>mã</w:t>
+      </w:r>
+      <w:proofErr w:type="spellEnd"/>
+      <w:r>
+        <w:rPr>
+          <w:rFonts w:ascii="Times New Roman" w:eastAsia="Times New Roman" w:hAnsi="Times New Roman" w:cs="Times New Roman"/>
+          <w:sz w:val="28"/>
+          <w:szCs w:val="28"/>
+        </w:rPr>
+        <w:t xml:space="preserve"> </w:t>
+      </w:r>
+      <w:proofErr w:type="spellStart"/>
+      <w:r>
+        <w:rPr>
+          <w:rFonts w:ascii="Times New Roman" w:eastAsia="Times New Roman" w:hAnsi="Times New Roman" w:cs="Times New Roman"/>
+          <w:sz w:val="28"/>
+          <w:szCs w:val="28"/>
+        </w:rPr>
+        <w:t>hóa</w:t>
+      </w:r>
+      <w:proofErr w:type="spellEnd"/>
+      <w:r>
+        <w:rPr>
+          <w:rFonts w:ascii="Times New Roman" w:eastAsia="Times New Roman" w:hAnsi="Times New Roman" w:cs="Times New Roman"/>
+          <w:sz w:val="28"/>
+          <w:szCs w:val="28"/>
+        </w:rPr>
+        <w:t xml:space="preserve"> </w:t>
+      </w:r>
+      <w:proofErr w:type="spellStart"/>
+      <w:r>
+        <w:rPr>
+          <w:rFonts w:ascii="Times New Roman" w:eastAsia="Times New Roman" w:hAnsi="Times New Roman" w:cs="Times New Roman"/>
+          <w:sz w:val="28"/>
+          <w:szCs w:val="28"/>
+        </w:rPr>
+        <w:t>và</w:t>
+      </w:r>
+      <w:proofErr w:type="spellEnd"/>
+      <w:r>
+        <w:rPr>
+          <w:rFonts w:ascii="Times New Roman" w:eastAsia="Times New Roman" w:hAnsi="Times New Roman" w:cs="Times New Roman"/>
+          <w:sz w:val="28"/>
+          <w:szCs w:val="28"/>
+        </w:rPr>
+        <w:t xml:space="preserve"> </w:t>
+      </w:r>
+      <w:proofErr w:type="spellStart"/>
+      <w:r>
+        <w:rPr>
+          <w:rFonts w:ascii="Times New Roman" w:eastAsia="Times New Roman" w:hAnsi="Times New Roman" w:cs="Times New Roman"/>
+          <w:sz w:val="28"/>
+          <w:szCs w:val="28"/>
+        </w:rPr>
+        <w:t>giải</w:t>
+      </w:r>
+      <w:proofErr w:type="spellEnd"/>
+      <w:r>
+        <w:rPr>
+          <w:rFonts w:ascii="Times New Roman" w:eastAsia="Times New Roman" w:hAnsi="Times New Roman" w:cs="Times New Roman"/>
+          <w:sz w:val="28"/>
+          <w:szCs w:val="28"/>
+        </w:rPr>
+        <w:t xml:space="preserve"> </w:t>
+      </w:r>
+      <w:proofErr w:type="spellStart"/>
+      <w:r>
+        <w:rPr>
+          <w:rFonts w:ascii="Times New Roman" w:eastAsia="Times New Roman" w:hAnsi="Times New Roman" w:cs="Times New Roman"/>
+          <w:sz w:val="28"/>
+          <w:szCs w:val="28"/>
+        </w:rPr>
+        <w:t>mã</w:t>
+      </w:r>
+      <w:proofErr w:type="spellEnd"/>
+      <w:r>
+        <w:rPr>
+          <w:rFonts w:ascii="Times New Roman" w:eastAsia="Times New Roman" w:hAnsi="Times New Roman" w:cs="Times New Roman"/>
+          <w:sz w:val="28"/>
+          <w:szCs w:val="28"/>
+        </w:rPr>
+        <w:t xml:space="preserve"> AES (</w:t>
+      </w:r>
+      <w:proofErr w:type="spellStart"/>
+      <w:r>
+        <w:rPr>
+          <w:rFonts w:ascii="Times New Roman" w:eastAsia="Times New Roman" w:hAnsi="Times New Roman" w:cs="Times New Roman"/>
+          <w:sz w:val="28"/>
+          <w:szCs w:val="28"/>
+        </w:rPr>
+        <w:t>Sử</w:t>
+      </w:r>
+      <w:proofErr w:type="spellEnd"/>
+      <w:r>
+        <w:rPr>
+          <w:rFonts w:ascii="Times New Roman" w:eastAsia="Times New Roman" w:hAnsi="Times New Roman" w:cs="Times New Roman"/>
+          <w:sz w:val="28"/>
+          <w:szCs w:val="28"/>
+        </w:rPr>
+        <w:t xml:space="preserve"> </w:t>
+      </w:r>
+      <w:proofErr w:type="spellStart"/>
+      <w:r>
+        <w:rPr>
+          <w:rFonts w:ascii="Times New Roman" w:eastAsia="Times New Roman" w:hAnsi="Times New Roman" w:cs="Times New Roman"/>
+          <w:sz w:val="28"/>
+          <w:szCs w:val="28"/>
+        </w:rPr>
+        <w:t>dụng</w:t>
+      </w:r>
+      <w:proofErr w:type="spellEnd"/>
+      <w:r>
+        <w:rPr>
+          <w:rFonts w:ascii="Times New Roman" w:eastAsia="Times New Roman" w:hAnsi="Times New Roman" w:cs="Times New Roman"/>
+          <w:sz w:val="28"/>
+          <w:szCs w:val="28"/>
+        </w:rPr>
+        <w:t xml:space="preserve"> </w:t>
+      </w:r>
+      <w:proofErr w:type="spellStart"/>
+      <w:r>
+        <w:rPr>
+          <w:rFonts w:ascii="Times New Roman" w:eastAsia="Times New Roman" w:hAnsi="Times New Roman" w:cs="Times New Roman"/>
+          <w:sz w:val="28"/>
+          <w:szCs w:val="28"/>
+        </w:rPr>
+        <w:t>ngôn</w:t>
+      </w:r>
+      <w:proofErr w:type="spellEnd"/>
+      <w:r>
+        <w:rPr>
+          <w:rFonts w:ascii="Times New Roman" w:eastAsia="Times New Roman" w:hAnsi="Times New Roman" w:cs="Times New Roman"/>
+          <w:sz w:val="28"/>
+          <w:szCs w:val="28"/>
+        </w:rPr>
+        <w:t xml:space="preserve"> </w:t>
+      </w:r>
+      <w:proofErr w:type="spellStart"/>
+      <w:r>
+        <w:rPr>
+          <w:rFonts w:ascii="Times New Roman" w:eastAsia="Times New Roman" w:hAnsi="Times New Roman" w:cs="Times New Roman"/>
+          <w:sz w:val="28"/>
+          <w:szCs w:val="28"/>
+        </w:rPr>
+        <w:t>ngữ</w:t>
+      </w:r>
+      <w:proofErr w:type="spellEnd"/>
+      <w:r>
+        <w:rPr>
+          <w:rFonts w:ascii="Times New Roman" w:eastAsia="Times New Roman" w:hAnsi="Times New Roman" w:cs="Times New Roman"/>
+          <w:sz w:val="28"/>
+          <w:szCs w:val="28"/>
+        </w:rPr>
+        <w:t xml:space="preserve"> C++, C#)</w:t>
       </w:r>
     </w:p>
     <w:tbl>
@@ -386,6 +1018,7 @@
                 <w:szCs w:val="28"/>
               </w:rPr>
             </w:pPr>
+            <w:proofErr w:type="spellStart"/>
             <w:r>
               <w:rPr>
                 <w:rFonts w:ascii="Times New Roman" w:eastAsia="Times New Roman" w:hAnsi="Times New Roman" w:cs="Times New Roman"/>
@@ -395,6 +1028,7 @@
               </w:rPr>
               <w:t>Tuần</w:t>
             </w:r>
+            <w:proofErr w:type="spellEnd"/>
           </w:p>
         </w:tc>
         <w:tc>
@@ -424,6 +1058,7 @@
                 <w:szCs w:val="28"/>
               </w:rPr>
             </w:pPr>
+            <w:proofErr w:type="spellStart"/>
             <w:r>
               <w:rPr>
                 <w:rFonts w:ascii="Times New Roman" w:eastAsia="Times New Roman" w:hAnsi="Times New Roman" w:cs="Times New Roman"/>
@@ -431,8 +1066,49 @@
                 <w:sz w:val="28"/>
                 <w:szCs w:val="28"/>
               </w:rPr>
-              <w:t>Người thực hiện</w:t>
-            </w:r>
+              <w:t>Người</w:t>
+            </w:r>
+            <w:proofErr w:type="spellEnd"/>
+            <w:r>
+              <w:rPr>
+                <w:rFonts w:ascii="Times New Roman" w:eastAsia="Times New Roman" w:hAnsi="Times New Roman" w:cs="Times New Roman"/>
+                <w:b/>
+                <w:sz w:val="28"/>
+                <w:szCs w:val="28"/>
+              </w:rPr>
+              <w:t xml:space="preserve"> </w:t>
+            </w:r>
+            <w:proofErr w:type="spellStart"/>
+            <w:r>
+              <w:rPr>
+                <w:rFonts w:ascii="Times New Roman" w:eastAsia="Times New Roman" w:hAnsi="Times New Roman" w:cs="Times New Roman"/>
+                <w:b/>
+                <w:sz w:val="28"/>
+                <w:szCs w:val="28"/>
+              </w:rPr>
+              <w:t>thực</w:t>
+            </w:r>
+            <w:proofErr w:type="spellEnd"/>
+            <w:r>
+              <w:rPr>
+                <w:rFonts w:ascii="Times New Roman" w:eastAsia="Times New Roman" w:hAnsi="Times New Roman" w:cs="Times New Roman"/>
+                <w:b/>
+                <w:sz w:val="28"/>
+                <w:szCs w:val="28"/>
+              </w:rPr>
+              <w:t xml:space="preserve"> </w:t>
+            </w:r>
+            <w:proofErr w:type="spellStart"/>
+            <w:r>
+              <w:rPr>
+                <w:rFonts w:ascii="Times New Roman" w:eastAsia="Times New Roman" w:hAnsi="Times New Roman" w:cs="Times New Roman"/>
+                <w:b/>
+                <w:sz w:val="28"/>
+                <w:szCs w:val="28"/>
+              </w:rPr>
+              <w:t>hiện</w:t>
+            </w:r>
+            <w:proofErr w:type="spellEnd"/>
           </w:p>
         </w:tc>
         <w:tc>
@@ -462,6 +1138,7 @@
                 <w:szCs w:val="28"/>
               </w:rPr>
             </w:pPr>
+            <w:proofErr w:type="spellStart"/>
             <w:r>
               <w:rPr>
                 <w:rFonts w:ascii="Times New Roman" w:eastAsia="Times New Roman" w:hAnsi="Times New Roman" w:cs="Times New Roman"/>
@@ -469,8 +1146,49 @@
                 <w:sz w:val="28"/>
                 <w:szCs w:val="28"/>
               </w:rPr>
-              <w:t>Nội dung công việc</w:t>
-            </w:r>
+              <w:t>Nội</w:t>
+            </w:r>
+            <w:proofErr w:type="spellEnd"/>
+            <w:r>
+              <w:rPr>
+                <w:rFonts w:ascii="Times New Roman" w:eastAsia="Times New Roman" w:hAnsi="Times New Roman" w:cs="Times New Roman"/>
+                <w:b/>
+                <w:sz w:val="28"/>
+                <w:szCs w:val="28"/>
+              </w:rPr>
+              <w:t xml:space="preserve"> dung </w:t>
+            </w:r>
+            <w:proofErr w:type="spellStart"/>
+            <w:r>
+              <w:rPr>
+                <w:rFonts w:ascii="Times New Roman" w:eastAsia="Times New Roman" w:hAnsi="Times New Roman" w:cs="Times New Roman"/>
+                <w:b/>
+                <w:sz w:val="28"/>
+                <w:szCs w:val="28"/>
+              </w:rPr>
+              <w:t>công</w:t>
+            </w:r>
+            <w:proofErr w:type="spellEnd"/>
+            <w:r>
+              <w:rPr>
+                <w:rFonts w:ascii="Times New Roman" w:eastAsia="Times New Roman" w:hAnsi="Times New Roman" w:cs="Times New Roman"/>
+                <w:b/>
+                <w:sz w:val="28"/>
+                <w:szCs w:val="28"/>
+              </w:rPr>
+              <w:t xml:space="preserve"> </w:t>
+            </w:r>
+            <w:proofErr w:type="spellStart"/>
+            <w:r>
+              <w:rPr>
+                <w:rFonts w:ascii="Times New Roman" w:eastAsia="Times New Roman" w:hAnsi="Times New Roman" w:cs="Times New Roman"/>
+                <w:b/>
+                <w:sz w:val="28"/>
+                <w:szCs w:val="28"/>
+              </w:rPr>
+              <w:t>việc</w:t>
+            </w:r>
+            <w:proofErr w:type="spellEnd"/>
           </w:p>
         </w:tc>
         <w:tc>
@@ -500,6 +1218,7 @@
                 <w:szCs w:val="28"/>
               </w:rPr>
             </w:pPr>
+            <w:proofErr w:type="spellStart"/>
             <w:r>
               <w:rPr>
                 <w:rFonts w:ascii="Times New Roman" w:eastAsia="Times New Roman" w:hAnsi="Times New Roman" w:cs="Times New Roman"/>
@@ -507,8 +1226,69 @@
                 <w:sz w:val="28"/>
                 <w:szCs w:val="28"/>
               </w:rPr>
-              <w:t>Kết quả đạt được</w:t>
-            </w:r>
+              <w:t>Kết</w:t>
+            </w:r>
+            <w:proofErr w:type="spellEnd"/>
+            <w:r>
+              <w:rPr>
+                <w:rFonts w:ascii="Times New Roman" w:eastAsia="Times New Roman" w:hAnsi="Times New Roman" w:cs="Times New Roman"/>
+                <w:b/>
+                <w:sz w:val="28"/>
+                <w:szCs w:val="28"/>
+              </w:rPr>
+              <w:t xml:space="preserve"> </w:t>
+            </w:r>
+            <w:proofErr w:type="spellStart"/>
+            <w:r>
+              <w:rPr>
+                <w:rFonts w:ascii="Times New Roman" w:eastAsia="Times New Roman" w:hAnsi="Times New Roman" w:cs="Times New Roman"/>
+                <w:b/>
+                <w:sz w:val="28"/>
+                <w:szCs w:val="28"/>
+              </w:rPr>
+              <w:t>quả</w:t>
+            </w:r>
+            <w:proofErr w:type="spellEnd"/>
+            <w:r>
+              <w:rPr>
+                <w:rFonts w:ascii="Times New Roman" w:eastAsia="Times New Roman" w:hAnsi="Times New Roman" w:cs="Times New Roman"/>
+                <w:b/>
+                <w:sz w:val="28"/>
+                <w:szCs w:val="28"/>
+              </w:rPr>
+              <w:t xml:space="preserve"> </w:t>
+            </w:r>
+            <w:proofErr w:type="spellStart"/>
+            <w:r>
+              <w:rPr>
+                <w:rFonts w:ascii="Times New Roman" w:eastAsia="Times New Roman" w:hAnsi="Times New Roman" w:cs="Times New Roman"/>
+                <w:b/>
+                <w:sz w:val="28"/>
+                <w:szCs w:val="28"/>
+              </w:rPr>
+              <w:t>đạt</w:t>
+            </w:r>
+            <w:proofErr w:type="spellEnd"/>
+            <w:r>
+              <w:rPr>
+                <w:rFonts w:ascii="Times New Roman" w:eastAsia="Times New Roman" w:hAnsi="Times New Roman" w:cs="Times New Roman"/>
+                <w:b/>
+                <w:sz w:val="28"/>
+                <w:szCs w:val="28"/>
+              </w:rPr>
+              <w:t xml:space="preserve"> </w:t>
+            </w:r>
+            <w:proofErr w:type="spellStart"/>
+            <w:r>
+              <w:rPr>
+                <w:rFonts w:ascii="Times New Roman" w:eastAsia="Times New Roman" w:hAnsi="Times New Roman" w:cs="Times New Roman"/>
+                <w:b/>
+                <w:sz w:val="28"/>
+                <w:szCs w:val="28"/>
+              </w:rPr>
+              <w:t>được</w:t>
+            </w:r>
+            <w:proofErr w:type="spellEnd"/>
           </w:p>
         </w:tc>
         <w:tc>
@@ -537,6 +1317,7 @@
                 <w:szCs w:val="28"/>
               </w:rPr>
             </w:pPr>
+            <w:proofErr w:type="spellStart"/>
             <w:r>
               <w:rPr>
                 <w:rFonts w:ascii="Times New Roman" w:eastAsia="Times New Roman" w:hAnsi="Times New Roman" w:cs="Times New Roman"/>
@@ -544,8 +1325,129 @@
                 <w:sz w:val="28"/>
                 <w:szCs w:val="28"/>
               </w:rPr>
-              <w:t>Kiến nghị với giảng viên hướng dẫn</w:t>
-            </w:r>
+              <w:t>Kiến</w:t>
+            </w:r>
+            <w:proofErr w:type="spellEnd"/>
+            <w:r>
+              <w:rPr>
+                <w:rFonts w:ascii="Times New Roman" w:eastAsia="Times New Roman" w:hAnsi="Times New Roman" w:cs="Times New Roman"/>
+                <w:b/>
+                <w:sz w:val="28"/>
+                <w:szCs w:val="28"/>
+              </w:rPr>
+              <w:t xml:space="preserve"> </w:t>
+            </w:r>
+            <w:proofErr w:type="spellStart"/>
+            <w:r>
+              <w:rPr>
+                <w:rFonts w:ascii="Times New Roman" w:eastAsia="Times New Roman" w:hAnsi="Times New Roman" w:cs="Times New Roman"/>
+                <w:b/>
+                <w:sz w:val="28"/>
+                <w:szCs w:val="28"/>
+              </w:rPr>
+              <w:t>nghị</w:t>
+            </w:r>
+            <w:proofErr w:type="spellEnd"/>
+            <w:r>
+              <w:rPr>
+                <w:rFonts w:ascii="Times New Roman" w:eastAsia="Times New Roman" w:hAnsi="Times New Roman" w:cs="Times New Roman"/>
+                <w:b/>
+                <w:sz w:val="28"/>
+                <w:szCs w:val="28"/>
+              </w:rPr>
+              <w:t xml:space="preserve"> </w:t>
+            </w:r>
+            <w:proofErr w:type="spellStart"/>
+            <w:r>
+              <w:rPr>
+                <w:rFonts w:ascii="Times New Roman" w:eastAsia="Times New Roman" w:hAnsi="Times New Roman" w:cs="Times New Roman"/>
+                <w:b/>
+                <w:sz w:val="28"/>
+                <w:szCs w:val="28"/>
+              </w:rPr>
+              <w:t>với</w:t>
+            </w:r>
+            <w:proofErr w:type="spellEnd"/>
+            <w:r>
+              <w:rPr>
+                <w:rFonts w:ascii="Times New Roman" w:eastAsia="Times New Roman" w:hAnsi="Times New Roman" w:cs="Times New Roman"/>
+                <w:b/>
+                <w:sz w:val="28"/>
+                <w:szCs w:val="28"/>
+              </w:rPr>
+              <w:t xml:space="preserve"> </w:t>
+            </w:r>
+            <w:proofErr w:type="spellStart"/>
+            <w:r>
+              <w:rPr>
+                <w:rFonts w:ascii="Times New Roman" w:eastAsia="Times New Roman" w:hAnsi="Times New Roman" w:cs="Times New Roman"/>
+                <w:b/>
+                <w:sz w:val="28"/>
+                <w:szCs w:val="28"/>
+              </w:rPr>
+              <w:t>giảng</w:t>
+            </w:r>
+            <w:proofErr w:type="spellEnd"/>
+            <w:r>
+              <w:rPr>
+                <w:rFonts w:ascii="Times New Roman" w:eastAsia="Times New Roman" w:hAnsi="Times New Roman" w:cs="Times New Roman"/>
+                <w:b/>
+                <w:sz w:val="28"/>
+                <w:szCs w:val="28"/>
+              </w:rPr>
+              <w:t xml:space="preserve"> </w:t>
+            </w:r>
+            <w:proofErr w:type="spellStart"/>
+            <w:r>
+              <w:rPr>
+                <w:rFonts w:ascii="Times New Roman" w:eastAsia="Times New Roman" w:hAnsi="Times New Roman" w:cs="Times New Roman"/>
+                <w:b/>
+                <w:sz w:val="28"/>
+                <w:szCs w:val="28"/>
+              </w:rPr>
+              <w:t>viên</w:t>
+            </w:r>
+            <w:proofErr w:type="spellEnd"/>
+            <w:r>
+              <w:rPr>
+                <w:rFonts w:ascii="Times New Roman" w:eastAsia="Times New Roman" w:hAnsi="Times New Roman" w:cs="Times New Roman"/>
+                <w:b/>
+                <w:sz w:val="28"/>
+                <w:szCs w:val="28"/>
+              </w:rPr>
+              <w:t xml:space="preserve"> </w:t>
+            </w:r>
+            <w:proofErr w:type="spellStart"/>
+            <w:r>
+              <w:rPr>
+                <w:rFonts w:ascii="Times New Roman" w:eastAsia="Times New Roman" w:hAnsi="Times New Roman" w:cs="Times New Roman"/>
+                <w:b/>
+                <w:sz w:val="28"/>
+                <w:szCs w:val="28"/>
+              </w:rPr>
+              <w:t>hướng</w:t>
+            </w:r>
+            <w:proofErr w:type="spellEnd"/>
+            <w:r>
+              <w:rPr>
+                <w:rFonts w:ascii="Times New Roman" w:eastAsia="Times New Roman" w:hAnsi="Times New Roman" w:cs="Times New Roman"/>
+                <w:b/>
+                <w:sz w:val="28"/>
+                <w:szCs w:val="28"/>
+              </w:rPr>
+              <w:t xml:space="preserve"> </w:t>
+            </w:r>
+            <w:proofErr w:type="spellStart"/>
+            <w:r>
+              <w:rPr>
+                <w:rFonts w:ascii="Times New Roman" w:eastAsia="Times New Roman" w:hAnsi="Times New Roman" w:cs="Times New Roman"/>
+                <w:b/>
+                <w:sz w:val="28"/>
+                <w:szCs w:val="28"/>
+              </w:rPr>
+              <w:t>dẫn</w:t>
+            </w:r>
+            <w:proofErr w:type="spellEnd"/>
           </w:p>
         </w:tc>
       </w:tr>
@@ -666,8 +1568,153 @@
                 <w:sz w:val="28"/>
                 <w:szCs w:val="28"/>
               </w:rPr>
-              <w:t xml:space="preserve">- Tìm hiểu về đề tài và thuật toán </w:t>
-            </w:r>
+              <w:t xml:space="preserve">- </w:t>
+            </w:r>
+            <w:proofErr w:type="spellStart"/>
+            <w:r>
+              <w:rPr>
+                <w:rFonts w:ascii="Times New Roman" w:eastAsia="Times New Roman" w:hAnsi="Times New Roman" w:cs="Times New Roman"/>
+                <w:sz w:val="28"/>
+                <w:szCs w:val="28"/>
+              </w:rPr>
+              <w:t>Tìm</w:t>
+            </w:r>
+            <w:proofErr w:type="spellEnd"/>
+            <w:r>
+              <w:rPr>
+                <w:rFonts w:ascii="Times New Roman" w:eastAsia="Times New Roman" w:hAnsi="Times New Roman" w:cs="Times New Roman"/>
+                <w:sz w:val="28"/>
+                <w:szCs w:val="28"/>
+              </w:rPr>
+              <w:t xml:space="preserve"> </w:t>
+            </w:r>
+            <w:proofErr w:type="spellStart"/>
+            <w:r>
+              <w:rPr>
+                <w:rFonts w:ascii="Times New Roman" w:eastAsia="Times New Roman" w:hAnsi="Times New Roman" w:cs="Times New Roman"/>
+                <w:sz w:val="28"/>
+                <w:szCs w:val="28"/>
+              </w:rPr>
+              <w:t>hiểu</w:t>
+            </w:r>
+            <w:proofErr w:type="spellEnd"/>
+            <w:r>
+              <w:rPr>
+                <w:rFonts w:ascii="Times New Roman" w:eastAsia="Times New Roman" w:hAnsi="Times New Roman" w:cs="Times New Roman"/>
+                <w:sz w:val="28"/>
+                <w:szCs w:val="28"/>
+              </w:rPr>
+              <w:t xml:space="preserve"> </w:t>
+            </w:r>
+            <w:proofErr w:type="spellStart"/>
+            <w:r>
+              <w:rPr>
+                <w:rFonts w:ascii="Times New Roman" w:eastAsia="Times New Roman" w:hAnsi="Times New Roman" w:cs="Times New Roman"/>
+                <w:sz w:val="28"/>
+                <w:szCs w:val="28"/>
+              </w:rPr>
+              <w:t>về</w:t>
+            </w:r>
+            <w:proofErr w:type="spellEnd"/>
+            <w:r>
+              <w:rPr>
+                <w:rFonts w:ascii="Times New Roman" w:eastAsia="Times New Roman" w:hAnsi="Times New Roman" w:cs="Times New Roman"/>
+                <w:sz w:val="28"/>
+                <w:szCs w:val="28"/>
+              </w:rPr>
+              <w:t xml:space="preserve"> </w:t>
+            </w:r>
+            <w:proofErr w:type="spellStart"/>
+            <w:r>
+              <w:rPr>
+                <w:rFonts w:ascii="Times New Roman" w:eastAsia="Times New Roman" w:hAnsi="Times New Roman" w:cs="Times New Roman"/>
+                <w:sz w:val="28"/>
+                <w:szCs w:val="28"/>
+              </w:rPr>
+              <w:t>đề</w:t>
+            </w:r>
+            <w:proofErr w:type="spellEnd"/>
+            <w:r>
+              <w:rPr>
+                <w:rFonts w:ascii="Times New Roman" w:eastAsia="Times New Roman" w:hAnsi="Times New Roman" w:cs="Times New Roman"/>
+                <w:sz w:val="28"/>
+                <w:szCs w:val="28"/>
+              </w:rPr>
+              <w:t xml:space="preserve"> </w:t>
+            </w:r>
+            <w:proofErr w:type="spellStart"/>
+            <w:r>
+              <w:rPr>
+                <w:rFonts w:ascii="Times New Roman" w:eastAsia="Times New Roman" w:hAnsi="Times New Roman" w:cs="Times New Roman"/>
+                <w:sz w:val="28"/>
+                <w:szCs w:val="28"/>
+              </w:rPr>
+              <w:t>tài</w:t>
+            </w:r>
+            <w:proofErr w:type="spellEnd"/>
+            <w:r>
+              <w:rPr>
+                <w:rFonts w:ascii="Times New Roman" w:eastAsia="Times New Roman" w:hAnsi="Times New Roman" w:cs="Times New Roman"/>
+                <w:sz w:val="28"/>
+                <w:szCs w:val="28"/>
+              </w:rPr>
+              <w:t xml:space="preserve"> </w:t>
+            </w:r>
+            <w:proofErr w:type="spellStart"/>
+            <w:r>
+              <w:rPr>
+                <w:rFonts w:ascii="Times New Roman" w:eastAsia="Times New Roman" w:hAnsi="Times New Roman" w:cs="Times New Roman"/>
+                <w:sz w:val="28"/>
+                <w:szCs w:val="28"/>
+              </w:rPr>
+              <w:t>và</w:t>
+            </w:r>
+            <w:proofErr w:type="spellEnd"/>
+            <w:r>
+              <w:rPr>
+                <w:rFonts w:ascii="Times New Roman" w:eastAsia="Times New Roman" w:hAnsi="Times New Roman" w:cs="Times New Roman"/>
+                <w:sz w:val="28"/>
+                <w:szCs w:val="28"/>
+              </w:rPr>
+              <w:t xml:space="preserve"> </w:t>
+            </w:r>
+            <w:proofErr w:type="spellStart"/>
+            <w:r>
+              <w:rPr>
+                <w:rFonts w:ascii="Times New Roman" w:eastAsia="Times New Roman" w:hAnsi="Times New Roman" w:cs="Times New Roman"/>
+                <w:sz w:val="28"/>
+                <w:szCs w:val="28"/>
+              </w:rPr>
+              <w:t>thuật</w:t>
+            </w:r>
+            <w:proofErr w:type="spellEnd"/>
+            <w:r>
+              <w:rPr>
+                <w:rFonts w:ascii="Times New Roman" w:eastAsia="Times New Roman" w:hAnsi="Times New Roman" w:cs="Times New Roman"/>
+                <w:sz w:val="28"/>
+                <w:szCs w:val="28"/>
+              </w:rPr>
+              <w:t xml:space="preserve"> </w:t>
+            </w:r>
+            <w:proofErr w:type="spellStart"/>
+            <w:r>
+              <w:rPr>
+                <w:rFonts w:ascii="Times New Roman" w:eastAsia="Times New Roman" w:hAnsi="Times New Roman" w:cs="Times New Roman"/>
+                <w:sz w:val="28"/>
+                <w:szCs w:val="28"/>
+              </w:rPr>
+              <w:t>toán</w:t>
+            </w:r>
+            <w:proofErr w:type="spellEnd"/>
+            <w:r>
+              <w:rPr>
+                <w:rFonts w:ascii="Times New Roman" w:eastAsia="Times New Roman" w:hAnsi="Times New Roman" w:cs="Times New Roman"/>
+                <w:sz w:val="28"/>
+                <w:szCs w:val="28"/>
+              </w:rPr>
+              <w:t xml:space="preserve"> </w:t>
+            </w:r>
+            <w:proofErr w:type="spellStart"/>
             <w:r>
               <w:rPr>
                 <w:rFonts w:ascii="Times New Roman" w:eastAsia="Times New Roman" w:hAnsi="Times New Roman" w:cs="Times New Roman"/>
@@ -676,6 +1723,7 @@
               </w:rPr>
               <w:t>mã</w:t>
             </w:r>
+            <w:proofErr w:type="spellEnd"/>
             <w:r>
               <w:rPr>
                 <w:rFonts w:ascii="Times New Roman" w:eastAsia="Times New Roman" w:hAnsi="Times New Roman" w:cs="Times New Roman"/>
@@ -685,13 +1733,59 @@
               </w:rPr>
               <w:t xml:space="preserve"> hóa AES </w:t>
             </w:r>
-            <w:r>
-              <w:rPr>
-                <w:rFonts w:ascii="Times New Roman" w:eastAsia="Times New Roman" w:hAnsi="Times New Roman" w:cs="Times New Roman"/>
-                <w:sz w:val="28"/>
-                <w:szCs w:val="28"/>
-              </w:rPr>
-              <w:t>cần thực hiện.</w:t>
+            <w:proofErr w:type="spellStart"/>
+            <w:r>
+              <w:rPr>
+                <w:rFonts w:ascii="Times New Roman" w:eastAsia="Times New Roman" w:hAnsi="Times New Roman" w:cs="Times New Roman"/>
+                <w:sz w:val="28"/>
+                <w:szCs w:val="28"/>
+              </w:rPr>
+              <w:t>cần</w:t>
+            </w:r>
+            <w:proofErr w:type="spellEnd"/>
+            <w:r>
+              <w:rPr>
+                <w:rFonts w:ascii="Times New Roman" w:eastAsia="Times New Roman" w:hAnsi="Times New Roman" w:cs="Times New Roman"/>
+                <w:sz w:val="28"/>
+                <w:szCs w:val="28"/>
+              </w:rPr>
+              <w:t xml:space="preserve"> </w:t>
+            </w:r>
+            <w:proofErr w:type="spellStart"/>
+            <w:r>
+              <w:rPr>
+                <w:rFonts w:ascii="Times New Roman" w:eastAsia="Times New Roman" w:hAnsi="Times New Roman" w:cs="Times New Roman"/>
+                <w:sz w:val="28"/>
+                <w:szCs w:val="28"/>
+              </w:rPr>
+              <w:t>thực</w:t>
+            </w:r>
+            <w:proofErr w:type="spellEnd"/>
+            <w:r>
+              <w:rPr>
+                <w:rFonts w:ascii="Times New Roman" w:eastAsia="Times New Roman" w:hAnsi="Times New Roman" w:cs="Times New Roman"/>
+                <w:sz w:val="28"/>
+                <w:szCs w:val="28"/>
+              </w:rPr>
+              <w:t xml:space="preserve"> </w:t>
+            </w:r>
+            <w:proofErr w:type="spellStart"/>
+            <w:r>
+              <w:rPr>
+                <w:rFonts w:ascii="Times New Roman" w:eastAsia="Times New Roman" w:hAnsi="Times New Roman" w:cs="Times New Roman"/>
+                <w:sz w:val="28"/>
+                <w:szCs w:val="28"/>
+              </w:rPr>
+              <w:t>hiện</w:t>
+            </w:r>
+            <w:proofErr w:type="spellEnd"/>
+            <w:r>
+              <w:rPr>
+                <w:rFonts w:ascii="Times New Roman" w:eastAsia="Times New Roman" w:hAnsi="Times New Roman" w:cs="Times New Roman"/>
+                <w:sz w:val="28"/>
+                <w:szCs w:val="28"/>
+              </w:rPr>
+              <w:t>.</w:t>
             </w:r>
           </w:p>
           <w:p>
@@ -726,8 +1820,108 @@
                 <w:sz w:val="28"/>
                 <w:szCs w:val="28"/>
               </w:rPr>
-              <w:t xml:space="preserve"> mã hóa và giải mã của</w:t>
-            </w:r>
+              <w:t xml:space="preserve"> </w:t>
+            </w:r>
+            <w:proofErr w:type="spellStart"/>
+            <w:r>
+              <w:rPr>
+                <w:rFonts w:ascii="Times New Roman" w:eastAsia="Times New Roman" w:hAnsi="Times New Roman" w:cs="Times New Roman"/>
+                <w:sz w:val="28"/>
+                <w:szCs w:val="28"/>
+              </w:rPr>
+              <w:t>mã</w:t>
+            </w:r>
+            <w:proofErr w:type="spellEnd"/>
+            <w:r>
+              <w:rPr>
+                <w:rFonts w:ascii="Times New Roman" w:eastAsia="Times New Roman" w:hAnsi="Times New Roman" w:cs="Times New Roman"/>
+                <w:sz w:val="28"/>
+                <w:szCs w:val="28"/>
+              </w:rPr>
+              <w:t xml:space="preserve"> </w:t>
+            </w:r>
+            <w:proofErr w:type="spellStart"/>
+            <w:r>
+              <w:rPr>
+                <w:rFonts w:ascii="Times New Roman" w:eastAsia="Times New Roman" w:hAnsi="Times New Roman" w:cs="Times New Roman"/>
+                <w:sz w:val="28"/>
+                <w:szCs w:val="28"/>
+              </w:rPr>
+              <w:t>hóa</w:t>
+            </w:r>
+            <w:proofErr w:type="spellEnd"/>
+            <w:r>
+              <w:rPr>
+                <w:rFonts w:ascii="Times New Roman" w:eastAsia="Times New Roman" w:hAnsi="Times New Roman" w:cs="Times New Roman"/>
+                <w:sz w:val="28"/>
+                <w:szCs w:val="28"/>
+              </w:rPr>
+              <w:t xml:space="preserve"> </w:t>
+            </w:r>
+            <w:proofErr w:type="spellStart"/>
+            <w:r>
+              <w:rPr>
+                <w:rFonts w:ascii="Times New Roman" w:eastAsia="Times New Roman" w:hAnsi="Times New Roman" w:cs="Times New Roman"/>
+                <w:sz w:val="28"/>
+                <w:szCs w:val="28"/>
+              </w:rPr>
+              <w:t>và</w:t>
+            </w:r>
+            <w:proofErr w:type="spellEnd"/>
+            <w:r>
+              <w:rPr>
+                <w:rFonts w:ascii="Times New Roman" w:eastAsia="Times New Roman" w:hAnsi="Times New Roman" w:cs="Times New Roman"/>
+                <w:sz w:val="28"/>
+                <w:szCs w:val="28"/>
+              </w:rPr>
+              <w:t xml:space="preserve"> </w:t>
+            </w:r>
+            <w:proofErr w:type="spellStart"/>
+            <w:r>
+              <w:rPr>
+                <w:rFonts w:ascii="Times New Roman" w:eastAsia="Times New Roman" w:hAnsi="Times New Roman" w:cs="Times New Roman"/>
+                <w:sz w:val="28"/>
+                <w:szCs w:val="28"/>
+              </w:rPr>
+              <w:t>giải</w:t>
+            </w:r>
+            <w:proofErr w:type="spellEnd"/>
+            <w:r>
+              <w:rPr>
+                <w:rFonts w:ascii="Times New Roman" w:eastAsia="Times New Roman" w:hAnsi="Times New Roman" w:cs="Times New Roman"/>
+                <w:sz w:val="28"/>
+                <w:szCs w:val="28"/>
+              </w:rPr>
+              <w:t xml:space="preserve"> </w:t>
+            </w:r>
+            <w:proofErr w:type="spellStart"/>
+            <w:r>
+              <w:rPr>
+                <w:rFonts w:ascii="Times New Roman" w:eastAsia="Times New Roman" w:hAnsi="Times New Roman" w:cs="Times New Roman"/>
+                <w:sz w:val="28"/>
+                <w:szCs w:val="28"/>
+              </w:rPr>
+              <w:t>mã</w:t>
+            </w:r>
+            <w:proofErr w:type="spellEnd"/>
+            <w:r>
+              <w:rPr>
+                <w:rFonts w:ascii="Times New Roman" w:eastAsia="Times New Roman" w:hAnsi="Times New Roman" w:cs="Times New Roman"/>
+                <w:sz w:val="28"/>
+                <w:szCs w:val="28"/>
+              </w:rPr>
+              <w:t xml:space="preserve"> </w:t>
+            </w:r>
+            <w:proofErr w:type="spellStart"/>
+            <w:r>
+              <w:rPr>
+                <w:rFonts w:ascii="Times New Roman" w:eastAsia="Times New Roman" w:hAnsi="Times New Roman" w:cs="Times New Roman"/>
+                <w:sz w:val="28"/>
+                <w:szCs w:val="28"/>
+              </w:rPr>
+              <w:t>của</w:t>
+            </w:r>
+            <w:proofErr w:type="spellEnd"/>
             <w:r>
               <w:rPr>
                 <w:rFonts w:ascii="Times New Roman" w:eastAsia="Times New Roman" w:hAnsi="Times New Roman" w:cs="Times New Roman"/>
@@ -765,14 +1959,205 @@
                 <w:lang w:val="vi-VN"/>
               </w:rPr>
             </w:pPr>
-            <w:r>
-              <w:rPr>
-                <w:rFonts w:ascii="Times New Roman" w:eastAsia="Times New Roman" w:hAnsi="Times New Roman" w:cs="Times New Roman"/>
-                <w:sz w:val="28"/>
-                <w:szCs w:val="28"/>
-              </w:rPr>
-              <w:t xml:space="preserve">Hoàn thành việc phân công các công việc cho các thành </w:t>
-            </w:r>
+            <w:proofErr w:type="spellStart"/>
+            <w:r>
+              <w:rPr>
+                <w:rFonts w:ascii="Times New Roman" w:eastAsia="Times New Roman" w:hAnsi="Times New Roman" w:cs="Times New Roman"/>
+                <w:sz w:val="28"/>
+                <w:szCs w:val="28"/>
+              </w:rPr>
+              <w:t>Hoàn</w:t>
+            </w:r>
+            <w:proofErr w:type="spellEnd"/>
+            <w:r>
+              <w:rPr>
+                <w:rFonts w:ascii="Times New Roman" w:eastAsia="Times New Roman" w:hAnsi="Times New Roman" w:cs="Times New Roman"/>
+                <w:sz w:val="28"/>
+                <w:szCs w:val="28"/>
+              </w:rPr>
+              <w:t xml:space="preserve"> </w:t>
+            </w:r>
+            <w:proofErr w:type="spellStart"/>
+            <w:r>
+              <w:rPr>
+                <w:rFonts w:ascii="Times New Roman" w:eastAsia="Times New Roman" w:hAnsi="Times New Roman" w:cs="Times New Roman"/>
+                <w:sz w:val="28"/>
+                <w:szCs w:val="28"/>
+              </w:rPr>
+              <w:t>thành</w:t>
+            </w:r>
+            <w:proofErr w:type="spellEnd"/>
+            <w:r>
+              <w:rPr>
+                <w:rFonts w:ascii="Times New Roman" w:eastAsia="Times New Roman" w:hAnsi="Times New Roman" w:cs="Times New Roman"/>
+                <w:sz w:val="28"/>
+                <w:szCs w:val="28"/>
+              </w:rPr>
+              <w:t xml:space="preserve"> </w:t>
+            </w:r>
+            <w:proofErr w:type="spellStart"/>
+            <w:r>
+              <w:rPr>
+                <w:rFonts w:ascii="Times New Roman" w:eastAsia="Times New Roman" w:hAnsi="Times New Roman" w:cs="Times New Roman"/>
+                <w:sz w:val="28"/>
+                <w:szCs w:val="28"/>
+              </w:rPr>
+              <w:t>việc</w:t>
+            </w:r>
+            <w:proofErr w:type="spellEnd"/>
+            <w:r>
+              <w:rPr>
+                <w:rFonts w:ascii="Times New Roman" w:eastAsia="Times New Roman" w:hAnsi="Times New Roman" w:cs="Times New Roman"/>
+                <w:sz w:val="28"/>
+                <w:szCs w:val="28"/>
+              </w:rPr>
+              <w:t xml:space="preserve"> </w:t>
+            </w:r>
+            <w:proofErr w:type="spellStart"/>
+            <w:r>
+              <w:rPr>
+                <w:rFonts w:ascii="Times New Roman" w:eastAsia="Times New Roman" w:hAnsi="Times New Roman" w:cs="Times New Roman"/>
+                <w:sz w:val="28"/>
+                <w:szCs w:val="28"/>
+              </w:rPr>
+              <w:t>phân</w:t>
+            </w:r>
+            <w:proofErr w:type="spellEnd"/>
+            <w:r>
+              <w:rPr>
+                <w:rFonts w:ascii="Times New Roman" w:eastAsia="Times New Roman" w:hAnsi="Times New Roman" w:cs="Times New Roman"/>
+                <w:sz w:val="28"/>
+                <w:szCs w:val="28"/>
+              </w:rPr>
+              <w:t xml:space="preserve"> </w:t>
+            </w:r>
+            <w:proofErr w:type="spellStart"/>
+            <w:r>
+              <w:rPr>
+                <w:rFonts w:ascii="Times New Roman" w:eastAsia="Times New Roman" w:hAnsi="Times New Roman" w:cs="Times New Roman"/>
+                <w:sz w:val="28"/>
+                <w:szCs w:val="28"/>
+              </w:rPr>
+              <w:t>công</w:t>
+            </w:r>
+            <w:proofErr w:type="spellEnd"/>
+            <w:r>
+              <w:rPr>
+                <w:rFonts w:ascii="Times New Roman" w:eastAsia="Times New Roman" w:hAnsi="Times New Roman" w:cs="Times New Roman"/>
+                <w:sz w:val="28"/>
+                <w:szCs w:val="28"/>
+              </w:rPr>
+              <w:t xml:space="preserve"> </w:t>
+            </w:r>
+            <w:proofErr w:type="spellStart"/>
+            <w:r>
+              <w:rPr>
+                <w:rFonts w:ascii="Times New Roman" w:eastAsia="Times New Roman" w:hAnsi="Times New Roman" w:cs="Times New Roman"/>
+                <w:sz w:val="28"/>
+                <w:szCs w:val="28"/>
+              </w:rPr>
+              <w:t>các</w:t>
+            </w:r>
+            <w:proofErr w:type="spellEnd"/>
+            <w:r>
+              <w:rPr>
+                <w:rFonts w:ascii="Times New Roman" w:eastAsia="Times New Roman" w:hAnsi="Times New Roman" w:cs="Times New Roman"/>
+                <w:sz w:val="28"/>
+                <w:szCs w:val="28"/>
+              </w:rPr>
+              <w:t xml:space="preserve"> </w:t>
+            </w:r>
+            <w:proofErr w:type="spellStart"/>
+            <w:r>
+              <w:rPr>
+                <w:rFonts w:ascii="Times New Roman" w:eastAsia="Times New Roman" w:hAnsi="Times New Roman" w:cs="Times New Roman"/>
+                <w:sz w:val="28"/>
+                <w:szCs w:val="28"/>
+              </w:rPr>
+              <w:t>công</w:t>
+            </w:r>
+            <w:proofErr w:type="spellEnd"/>
+            <w:r>
+              <w:rPr>
+                <w:rFonts w:ascii="Times New Roman" w:eastAsia="Times New Roman" w:hAnsi="Times New Roman" w:cs="Times New Roman"/>
+                <w:sz w:val="28"/>
+                <w:szCs w:val="28"/>
+              </w:rPr>
+              <w:t xml:space="preserve"> </w:t>
+            </w:r>
+            <w:proofErr w:type="spellStart"/>
+            <w:r>
+              <w:rPr>
+                <w:rFonts w:ascii="Times New Roman" w:eastAsia="Times New Roman" w:hAnsi="Times New Roman" w:cs="Times New Roman"/>
+                <w:sz w:val="28"/>
+                <w:szCs w:val="28"/>
+              </w:rPr>
+              <w:t>việc</w:t>
+            </w:r>
+            <w:proofErr w:type="spellEnd"/>
+            <w:r>
+              <w:rPr>
+                <w:rFonts w:ascii="Times New Roman" w:eastAsia="Times New Roman" w:hAnsi="Times New Roman" w:cs="Times New Roman"/>
+                <w:sz w:val="28"/>
+                <w:szCs w:val="28"/>
+              </w:rPr>
+              <w:t xml:space="preserve"> </w:t>
+            </w:r>
+            <w:proofErr w:type="spellStart"/>
+            <w:r>
+              <w:rPr>
+                <w:rFonts w:ascii="Times New Roman" w:eastAsia="Times New Roman" w:hAnsi="Times New Roman" w:cs="Times New Roman"/>
+                <w:sz w:val="28"/>
+                <w:szCs w:val="28"/>
+              </w:rPr>
+              <w:t>cho</w:t>
+            </w:r>
+            <w:proofErr w:type="spellEnd"/>
+            <w:r>
+              <w:rPr>
+                <w:rFonts w:ascii="Times New Roman" w:eastAsia="Times New Roman" w:hAnsi="Times New Roman" w:cs="Times New Roman"/>
+                <w:sz w:val="28"/>
+                <w:szCs w:val="28"/>
+              </w:rPr>
+              <w:t xml:space="preserve"> </w:t>
+            </w:r>
+            <w:proofErr w:type="spellStart"/>
+            <w:r>
+              <w:rPr>
+                <w:rFonts w:ascii="Times New Roman" w:eastAsia="Times New Roman" w:hAnsi="Times New Roman" w:cs="Times New Roman"/>
+                <w:sz w:val="28"/>
+                <w:szCs w:val="28"/>
+              </w:rPr>
+              <w:t>các</w:t>
+            </w:r>
+            <w:proofErr w:type="spellEnd"/>
+            <w:r>
+              <w:rPr>
+                <w:rFonts w:ascii="Times New Roman" w:eastAsia="Times New Roman" w:hAnsi="Times New Roman" w:cs="Times New Roman"/>
+                <w:sz w:val="28"/>
+                <w:szCs w:val="28"/>
+              </w:rPr>
+              <w:t xml:space="preserve"> </w:t>
+            </w:r>
+            <w:proofErr w:type="spellStart"/>
+            <w:r>
+              <w:rPr>
+                <w:rFonts w:ascii="Times New Roman" w:eastAsia="Times New Roman" w:hAnsi="Times New Roman" w:cs="Times New Roman"/>
+                <w:sz w:val="28"/>
+                <w:szCs w:val="28"/>
+              </w:rPr>
+              <w:t>thành</w:t>
+            </w:r>
+            <w:proofErr w:type="spellEnd"/>
+            <w:r>
+              <w:rPr>
+                <w:rFonts w:ascii="Times New Roman" w:eastAsia="Times New Roman" w:hAnsi="Times New Roman" w:cs="Times New Roman"/>
+                <w:sz w:val="28"/>
+                <w:szCs w:val="28"/>
+              </w:rPr>
+              <w:t xml:space="preserve"> </w:t>
+            </w:r>
+            <w:proofErr w:type="spellStart"/>
             <w:r>
               <w:rPr>
                 <w:rFonts w:ascii="Times New Roman" w:eastAsia="Times New Roman" w:hAnsi="Times New Roman" w:cs="Times New Roman"/>
@@ -781,6 +2166,7 @@
               </w:rPr>
               <w:t>viên</w:t>
             </w:r>
+            <w:proofErr w:type="spellEnd"/>
             <w:r>
               <w:rPr>
                 <w:rFonts w:ascii="Times New Roman" w:eastAsia="Times New Roman" w:hAnsi="Times New Roman" w:cs="Times New Roman"/>
@@ -824,8 +2210,36 @@
                 <w:sz w:val="28"/>
                 <w:szCs w:val="28"/>
               </w:rPr>
-              <w:t xml:space="preserve"> Không có</w:t>
-            </w:r>
+              <w:t xml:space="preserve"> </w:t>
+            </w:r>
+            <w:proofErr w:type="spellStart"/>
+            <w:r>
+              <w:rPr>
+                <w:rFonts w:ascii="Times New Roman" w:eastAsia="Times New Roman" w:hAnsi="Times New Roman" w:cs="Times New Roman"/>
+                <w:sz w:val="28"/>
+                <w:szCs w:val="28"/>
+              </w:rPr>
+              <w:t>Không</w:t>
+            </w:r>
+            <w:proofErr w:type="spellEnd"/>
+            <w:r>
+              <w:rPr>
+                <w:rFonts w:ascii="Times New Roman" w:eastAsia="Times New Roman" w:hAnsi="Times New Roman" w:cs="Times New Roman"/>
+                <w:sz w:val="28"/>
+                <w:szCs w:val="28"/>
+              </w:rPr>
+              <w:t xml:space="preserve"> </w:t>
+            </w:r>
+            <w:proofErr w:type="spellStart"/>
+            <w:r>
+              <w:rPr>
+                <w:rFonts w:ascii="Times New Roman" w:eastAsia="Times New Roman" w:hAnsi="Times New Roman" w:cs="Times New Roman"/>
+                <w:sz w:val="28"/>
+                <w:szCs w:val="28"/>
+              </w:rPr>
+              <w:t>có</w:t>
+            </w:r>
+            <w:proofErr w:type="spellEnd"/>
           </w:p>
         </w:tc>
       </w:tr>
@@ -888,6 +2302,7 @@
                 <w:lang w:val="vi-VN"/>
               </w:rPr>
             </w:pPr>
+            <w:proofErr w:type="spellStart"/>
             <w:r>
               <w:rPr>
                 <w:rFonts w:ascii="Times New Roman" w:eastAsia="Times New Roman" w:hAnsi="Times New Roman" w:cs="Times New Roman"/>
@@ -896,6 +2311,7 @@
               </w:rPr>
               <w:t>Trương</w:t>
             </w:r>
+            <w:proofErr w:type="spellEnd"/>
             <w:r>
               <w:rPr>
                 <w:rFonts w:ascii="Times New Roman" w:eastAsia="Times New Roman" w:hAnsi="Times New Roman" w:cs="Times New Roman"/>
@@ -941,6 +2357,7 @@
               </w:rPr>
               <w:t xml:space="preserve">- </w:t>
             </w:r>
+            <w:proofErr w:type="spellStart"/>
             <w:r>
               <w:rPr>
                 <w:rFonts w:ascii="Times New Roman" w:eastAsia="Times New Roman" w:hAnsi="Times New Roman" w:cs="Times New Roman"/>
@@ -949,6 +2366,7 @@
               </w:rPr>
               <w:t>Tìm</w:t>
             </w:r>
+            <w:proofErr w:type="spellEnd"/>
             <w:r>
               <w:rPr>
                 <w:rFonts w:ascii="Times New Roman" w:eastAsia="Times New Roman" w:hAnsi="Times New Roman" w:cs="Times New Roman"/>
@@ -974,7 +2392,17 @@
                 <w:szCs w:val="28"/>
                 <w:lang w:val="vi-VN"/>
               </w:rPr>
-              <w:t xml:space="preserve"> của một hệ mật tốt</w:t>
+              <w:t xml:space="preserve"> của một hệ mật </w:t>
+            </w:r>
+            <w:proofErr w:type="gramStart"/>
+            <w:r>
+              <w:rPr>
+                <w:rFonts w:ascii="Times New Roman" w:eastAsia="Times New Roman" w:hAnsi="Times New Roman" w:cs="Times New Roman"/>
+                <w:sz w:val="28"/>
+                <w:szCs w:val="28"/>
+                <w:lang w:val="vi-VN"/>
+              </w:rPr>
+              <w:t>tốt</w:t>
             </w:r>
             <w:r>
               <w:rPr>
@@ -992,7 +2420,17 @@
                 <w:szCs w:val="28"/>
                 <w:lang w:val="vi-VN"/>
               </w:rPr>
-              <w:t xml:space="preserve"> tìm hiểu </w:t>
+              <w:t xml:space="preserve"> tìm</w:t>
+            </w:r>
+            <w:proofErr w:type="gramEnd"/>
+            <w:r>
+              <w:rPr>
+                <w:rFonts w:ascii="Times New Roman" w:eastAsia="Times New Roman" w:hAnsi="Times New Roman" w:cs="Times New Roman"/>
+                <w:sz w:val="28"/>
+                <w:szCs w:val="28"/>
+                <w:lang w:val="vi-VN"/>
+              </w:rPr>
+              <w:t xml:space="preserve"> hiểu </w:t>
             </w:r>
             <w:r>
               <w:rPr>
@@ -1042,6 +2480,7 @@
                 <w:lang w:val="vi-VN"/>
               </w:rPr>
             </w:pPr>
+            <w:proofErr w:type="spellStart"/>
             <w:r>
               <w:rPr>
                 <w:rFonts w:ascii="Times New Roman" w:eastAsia="Times New Roman" w:hAnsi="Times New Roman" w:cs="Times New Roman"/>
@@ -1049,8 +2488,54 @@
                 <w:szCs w:val="28"/>
               </w:rPr>
               <w:lastRenderedPageBreak/>
-              <w:t xml:space="preserve">Hoàn thành việc </w:t>
-            </w:r>
+              <w:t>Hoàn</w:t>
+            </w:r>
+            <w:proofErr w:type="spellEnd"/>
+            <w:r>
+              <w:rPr>
+                <w:rFonts w:ascii="Times New Roman" w:eastAsia="Times New Roman" w:hAnsi="Times New Roman" w:cs="Times New Roman"/>
+                <w:sz w:val="28"/>
+                <w:szCs w:val="28"/>
+              </w:rPr>
+              <w:t xml:space="preserve"> </w:t>
+            </w:r>
+            <w:proofErr w:type="spellStart"/>
+            <w:r>
+              <w:rPr>
+                <w:rFonts w:ascii="Times New Roman" w:eastAsia="Times New Roman" w:hAnsi="Times New Roman" w:cs="Times New Roman"/>
+                <w:sz w:val="28"/>
+                <w:szCs w:val="28"/>
+              </w:rPr>
+              <w:t>thành</w:t>
+            </w:r>
+            <w:proofErr w:type="spellEnd"/>
+            <w:r>
+              <w:rPr>
+                <w:rFonts w:ascii="Times New Roman" w:eastAsia="Times New Roman" w:hAnsi="Times New Roman" w:cs="Times New Roman"/>
+                <w:sz w:val="28"/>
+                <w:szCs w:val="28"/>
+              </w:rPr>
+              <w:t xml:space="preserve"> </w:t>
+            </w:r>
+            <w:proofErr w:type="spellStart"/>
+            <w:r>
+              <w:rPr>
+                <w:rFonts w:ascii="Times New Roman" w:eastAsia="Times New Roman" w:hAnsi="Times New Roman" w:cs="Times New Roman"/>
+                <w:sz w:val="28"/>
+                <w:szCs w:val="28"/>
+              </w:rPr>
+              <w:t>việc</w:t>
+            </w:r>
+            <w:proofErr w:type="spellEnd"/>
+            <w:r>
+              <w:rPr>
+                <w:rFonts w:ascii="Times New Roman" w:eastAsia="Times New Roman" w:hAnsi="Times New Roman" w:cs="Times New Roman"/>
+                <w:sz w:val="28"/>
+                <w:szCs w:val="28"/>
+              </w:rPr>
+              <w:t xml:space="preserve"> </w:t>
+            </w:r>
+            <w:proofErr w:type="spellStart"/>
             <w:r>
               <w:rPr>
                 <w:rFonts w:ascii="Times New Roman" w:eastAsia="Times New Roman" w:hAnsi="Times New Roman" w:cs="Times New Roman"/>
@@ -1059,6 +2544,7 @@
               </w:rPr>
               <w:t>tìm</w:t>
             </w:r>
+            <w:proofErr w:type="spellEnd"/>
             <w:r>
               <w:rPr>
                 <w:rFonts w:ascii="Times New Roman" w:eastAsia="Times New Roman" w:hAnsi="Times New Roman" w:cs="Times New Roman"/>
@@ -1158,6 +2644,7 @@
                 <w:lang w:val="vi-VN"/>
               </w:rPr>
             </w:pPr>
+            <w:proofErr w:type="spellStart"/>
             <w:r>
               <w:rPr>
                 <w:rFonts w:ascii="Times New Roman" w:eastAsia="Times New Roman" w:hAnsi="Times New Roman" w:cs="Times New Roman"/>
@@ -1166,6 +2653,7 @@
               </w:rPr>
               <w:t>Trần</w:t>
             </w:r>
+            <w:proofErr w:type="spellEnd"/>
             <w:r>
               <w:rPr>
                 <w:rFonts w:ascii="Times New Roman" w:eastAsia="Times New Roman" w:hAnsi="Times New Roman" w:cs="Times New Roman"/>
@@ -1208,8 +2696,54 @@
                 <w:sz w:val="28"/>
                 <w:szCs w:val="28"/>
               </w:rPr>
-              <w:t>- Tìm hiểu về</w:t>
-            </w:r>
+              <w:t xml:space="preserve">- </w:t>
+            </w:r>
+            <w:proofErr w:type="spellStart"/>
+            <w:r>
+              <w:rPr>
+                <w:rFonts w:ascii="Times New Roman" w:eastAsia="Times New Roman" w:hAnsi="Times New Roman" w:cs="Times New Roman"/>
+                <w:sz w:val="28"/>
+                <w:szCs w:val="28"/>
+              </w:rPr>
+              <w:t>Tìm</w:t>
+            </w:r>
+            <w:proofErr w:type="spellEnd"/>
+            <w:r>
+              <w:rPr>
+                <w:rFonts w:ascii="Times New Roman" w:eastAsia="Times New Roman" w:hAnsi="Times New Roman" w:cs="Times New Roman"/>
+                <w:sz w:val="28"/>
+                <w:szCs w:val="28"/>
+              </w:rPr>
+              <w:t xml:space="preserve"> </w:t>
+            </w:r>
+            <w:proofErr w:type="spellStart"/>
+            <w:r>
+              <w:rPr>
+                <w:rFonts w:ascii="Times New Roman" w:eastAsia="Times New Roman" w:hAnsi="Times New Roman" w:cs="Times New Roman"/>
+                <w:sz w:val="28"/>
+                <w:szCs w:val="28"/>
+              </w:rPr>
+              <w:t>hiểu</w:t>
+            </w:r>
+            <w:proofErr w:type="spellEnd"/>
+            <w:r>
+              <w:rPr>
+                <w:rFonts w:ascii="Times New Roman" w:eastAsia="Times New Roman" w:hAnsi="Times New Roman" w:cs="Times New Roman"/>
+                <w:sz w:val="28"/>
+                <w:szCs w:val="28"/>
+              </w:rPr>
+              <w:t xml:space="preserve"> </w:t>
+            </w:r>
+            <w:proofErr w:type="spellStart"/>
+            <w:r>
+              <w:rPr>
+                <w:rFonts w:ascii="Times New Roman" w:eastAsia="Times New Roman" w:hAnsi="Times New Roman" w:cs="Times New Roman"/>
+                <w:sz w:val="28"/>
+                <w:szCs w:val="28"/>
+              </w:rPr>
+              <w:t>về</w:t>
+            </w:r>
+            <w:proofErr w:type="spellEnd"/>
             <w:r>
               <w:rPr>
                 <w:rFonts w:ascii="Times New Roman" w:eastAsia="Times New Roman" w:hAnsi="Times New Roman" w:cs="Times New Roman"/>
@@ -1225,7 +2759,151 @@
                 <w:sz w:val="28"/>
                 <w:szCs w:val="28"/>
               </w:rPr>
-              <w:t xml:space="preserve"> hệ mật mã và an toàn bảo mật thông tin</w:t>
+              <w:t xml:space="preserve"> </w:t>
+            </w:r>
+            <w:proofErr w:type="spellStart"/>
+            <w:r>
+              <w:rPr>
+                <w:rFonts w:ascii="Times New Roman" w:eastAsia="Times New Roman" w:hAnsi="Times New Roman" w:cs="Times New Roman"/>
+                <w:sz w:val="28"/>
+                <w:szCs w:val="28"/>
+              </w:rPr>
+              <w:t>hệ</w:t>
+            </w:r>
+            <w:proofErr w:type="spellEnd"/>
+            <w:r>
+              <w:rPr>
+                <w:rFonts w:ascii="Times New Roman" w:eastAsia="Times New Roman" w:hAnsi="Times New Roman" w:cs="Times New Roman"/>
+                <w:sz w:val="28"/>
+                <w:szCs w:val="28"/>
+              </w:rPr>
+              <w:t xml:space="preserve"> </w:t>
+            </w:r>
+            <w:proofErr w:type="spellStart"/>
+            <w:r>
+              <w:rPr>
+                <w:rFonts w:ascii="Times New Roman" w:eastAsia="Times New Roman" w:hAnsi="Times New Roman" w:cs="Times New Roman"/>
+                <w:sz w:val="28"/>
+                <w:szCs w:val="28"/>
+              </w:rPr>
+              <w:t>mật</w:t>
+            </w:r>
+            <w:proofErr w:type="spellEnd"/>
+            <w:r>
+              <w:rPr>
+                <w:rFonts w:ascii="Times New Roman" w:eastAsia="Times New Roman" w:hAnsi="Times New Roman" w:cs="Times New Roman"/>
+                <w:sz w:val="28"/>
+                <w:szCs w:val="28"/>
+              </w:rPr>
+              <w:t xml:space="preserve"> </w:t>
+            </w:r>
+            <w:proofErr w:type="spellStart"/>
+            <w:r>
+              <w:rPr>
+                <w:rFonts w:ascii="Times New Roman" w:eastAsia="Times New Roman" w:hAnsi="Times New Roman" w:cs="Times New Roman"/>
+                <w:sz w:val="28"/>
+                <w:szCs w:val="28"/>
+              </w:rPr>
+              <w:t>mã</w:t>
+            </w:r>
+            <w:proofErr w:type="spellEnd"/>
+            <w:r>
+              <w:rPr>
+                <w:rFonts w:ascii="Times New Roman" w:eastAsia="Times New Roman" w:hAnsi="Times New Roman" w:cs="Times New Roman"/>
+                <w:sz w:val="28"/>
+                <w:szCs w:val="28"/>
+              </w:rPr>
+              <w:t xml:space="preserve"> </w:t>
+            </w:r>
+            <w:proofErr w:type="spellStart"/>
+            <w:r>
+              <w:rPr>
+                <w:rFonts w:ascii="Times New Roman" w:eastAsia="Times New Roman" w:hAnsi="Times New Roman" w:cs="Times New Roman"/>
+                <w:sz w:val="28"/>
+                <w:szCs w:val="28"/>
+              </w:rPr>
+              <w:t>và</w:t>
+            </w:r>
+            <w:proofErr w:type="spellEnd"/>
+            <w:r>
+              <w:rPr>
+                <w:rFonts w:ascii="Times New Roman" w:eastAsia="Times New Roman" w:hAnsi="Times New Roman" w:cs="Times New Roman"/>
+                <w:sz w:val="28"/>
+                <w:szCs w:val="28"/>
+              </w:rPr>
+              <w:t xml:space="preserve"> an </w:t>
+            </w:r>
+            <w:proofErr w:type="spellStart"/>
+            <w:r>
+              <w:rPr>
+                <w:rFonts w:ascii="Times New Roman" w:eastAsia="Times New Roman" w:hAnsi="Times New Roman" w:cs="Times New Roman"/>
+                <w:sz w:val="28"/>
+                <w:szCs w:val="28"/>
+              </w:rPr>
+              <w:t>toàn</w:t>
+            </w:r>
+            <w:proofErr w:type="spellEnd"/>
+            <w:r>
+              <w:rPr>
+                <w:rFonts w:ascii="Times New Roman" w:eastAsia="Times New Roman" w:hAnsi="Times New Roman" w:cs="Times New Roman"/>
+                <w:sz w:val="28"/>
+                <w:szCs w:val="28"/>
+              </w:rPr>
+              <w:t xml:space="preserve"> </w:t>
+            </w:r>
+            <w:proofErr w:type="spellStart"/>
+            <w:r>
+              <w:rPr>
+                <w:rFonts w:ascii="Times New Roman" w:eastAsia="Times New Roman" w:hAnsi="Times New Roman" w:cs="Times New Roman"/>
+                <w:sz w:val="28"/>
+                <w:szCs w:val="28"/>
+              </w:rPr>
+              <w:t>bảo</w:t>
+            </w:r>
+            <w:proofErr w:type="spellEnd"/>
+            <w:r>
+              <w:rPr>
+                <w:rFonts w:ascii="Times New Roman" w:eastAsia="Times New Roman" w:hAnsi="Times New Roman" w:cs="Times New Roman"/>
+                <w:sz w:val="28"/>
+                <w:szCs w:val="28"/>
+              </w:rPr>
+              <w:t xml:space="preserve"> </w:t>
+            </w:r>
+            <w:proofErr w:type="spellStart"/>
+            <w:r>
+              <w:rPr>
+                <w:rFonts w:ascii="Times New Roman" w:eastAsia="Times New Roman" w:hAnsi="Times New Roman" w:cs="Times New Roman"/>
+                <w:sz w:val="28"/>
+                <w:szCs w:val="28"/>
+              </w:rPr>
+              <w:t>mật</w:t>
+            </w:r>
+            <w:proofErr w:type="spellEnd"/>
+            <w:r>
+              <w:rPr>
+                <w:rFonts w:ascii="Times New Roman" w:eastAsia="Times New Roman" w:hAnsi="Times New Roman" w:cs="Times New Roman"/>
+                <w:sz w:val="28"/>
+                <w:szCs w:val="28"/>
+              </w:rPr>
+              <w:t xml:space="preserve"> </w:t>
+            </w:r>
+            <w:proofErr w:type="spellStart"/>
+            <w:r>
+              <w:rPr>
+                <w:rFonts w:ascii="Times New Roman" w:eastAsia="Times New Roman" w:hAnsi="Times New Roman" w:cs="Times New Roman"/>
+                <w:sz w:val="28"/>
+                <w:szCs w:val="28"/>
+              </w:rPr>
+              <w:t>thông</w:t>
+            </w:r>
+            <w:proofErr w:type="spellEnd"/>
+            <w:r>
+              <w:rPr>
+                <w:rFonts w:ascii="Times New Roman" w:eastAsia="Times New Roman" w:hAnsi="Times New Roman" w:cs="Times New Roman"/>
+                <w:sz w:val="28"/>
+                <w:szCs w:val="28"/>
+              </w:rPr>
+              <w:t xml:space="preserve"> tin</w:t>
             </w:r>
           </w:p>
           <w:p>
@@ -1255,6 +2933,7 @@
               </w:rPr>
               <w:t xml:space="preserve">- </w:t>
             </w:r>
+            <w:proofErr w:type="spellStart"/>
             <w:r>
               <w:rPr>
                 <w:rFonts w:ascii="Times New Roman" w:eastAsia="Times New Roman" w:hAnsi="Times New Roman" w:cs="Times New Roman"/>
@@ -1263,6 +2942,7 @@
               </w:rPr>
               <w:t>Tìm</w:t>
             </w:r>
+            <w:proofErr w:type="spellEnd"/>
             <w:r>
               <w:rPr>
                 <w:rFonts w:ascii="Times New Roman" w:eastAsia="Times New Roman" w:hAnsi="Times New Roman" w:cs="Times New Roman"/>
@@ -1272,14 +2952,214 @@
               </w:rPr>
               <w:t xml:space="preserve"> hiểu </w:t>
             </w:r>
-            <w:r>
-              <w:rPr>
-                <w:rFonts w:ascii="Times New Roman" w:eastAsia="Times New Roman" w:hAnsi="Times New Roman" w:cs="Times New Roman"/>
-                <w:sz w:val="28"/>
-                <w:szCs w:val="28"/>
-              </w:rPr>
-              <w:t>các thành phần của hệ mật mã, phân loại hệ mật mã</w:t>
-            </w:r>
+            <w:proofErr w:type="spellStart"/>
+            <w:r>
+              <w:rPr>
+                <w:rFonts w:ascii="Times New Roman" w:eastAsia="Times New Roman" w:hAnsi="Times New Roman" w:cs="Times New Roman"/>
+                <w:sz w:val="28"/>
+                <w:szCs w:val="28"/>
+              </w:rPr>
+              <w:t>các</w:t>
+            </w:r>
+            <w:proofErr w:type="spellEnd"/>
+            <w:r>
+              <w:rPr>
+                <w:rFonts w:ascii="Times New Roman" w:eastAsia="Times New Roman" w:hAnsi="Times New Roman" w:cs="Times New Roman"/>
+                <w:sz w:val="28"/>
+                <w:szCs w:val="28"/>
+              </w:rPr>
+              <w:t xml:space="preserve"> </w:t>
+            </w:r>
+            <w:proofErr w:type="spellStart"/>
+            <w:r>
+              <w:rPr>
+                <w:rFonts w:ascii="Times New Roman" w:eastAsia="Times New Roman" w:hAnsi="Times New Roman" w:cs="Times New Roman"/>
+                <w:sz w:val="28"/>
+                <w:szCs w:val="28"/>
+              </w:rPr>
+              <w:t>thành</w:t>
+            </w:r>
+            <w:proofErr w:type="spellEnd"/>
+            <w:r>
+              <w:rPr>
+                <w:rFonts w:ascii="Times New Roman" w:eastAsia="Times New Roman" w:hAnsi="Times New Roman" w:cs="Times New Roman"/>
+                <w:sz w:val="28"/>
+                <w:szCs w:val="28"/>
+              </w:rPr>
+              <w:t xml:space="preserve"> </w:t>
+            </w:r>
+            <w:proofErr w:type="spellStart"/>
+            <w:r>
+              <w:rPr>
+                <w:rFonts w:ascii="Times New Roman" w:eastAsia="Times New Roman" w:hAnsi="Times New Roman" w:cs="Times New Roman"/>
+                <w:sz w:val="28"/>
+                <w:szCs w:val="28"/>
+              </w:rPr>
+              <w:t>phần</w:t>
+            </w:r>
+            <w:proofErr w:type="spellEnd"/>
+            <w:r>
+              <w:rPr>
+                <w:rFonts w:ascii="Times New Roman" w:eastAsia="Times New Roman" w:hAnsi="Times New Roman" w:cs="Times New Roman"/>
+                <w:sz w:val="28"/>
+                <w:szCs w:val="28"/>
+              </w:rPr>
+              <w:t xml:space="preserve"> </w:t>
+            </w:r>
+            <w:proofErr w:type="spellStart"/>
+            <w:r>
+              <w:rPr>
+                <w:rFonts w:ascii="Times New Roman" w:eastAsia="Times New Roman" w:hAnsi="Times New Roman" w:cs="Times New Roman"/>
+                <w:sz w:val="28"/>
+                <w:szCs w:val="28"/>
+              </w:rPr>
+              <w:t>của</w:t>
+            </w:r>
+            <w:proofErr w:type="spellEnd"/>
+            <w:r>
+              <w:rPr>
+                <w:rFonts w:ascii="Times New Roman" w:eastAsia="Times New Roman" w:hAnsi="Times New Roman" w:cs="Times New Roman"/>
+                <w:sz w:val="28"/>
+                <w:szCs w:val="28"/>
+              </w:rPr>
+              <w:t xml:space="preserve"> </w:t>
+            </w:r>
+            <w:proofErr w:type="spellStart"/>
+            <w:r>
+              <w:rPr>
+                <w:rFonts w:ascii="Times New Roman" w:eastAsia="Times New Roman" w:hAnsi="Times New Roman" w:cs="Times New Roman"/>
+                <w:sz w:val="28"/>
+                <w:szCs w:val="28"/>
+              </w:rPr>
+              <w:t>hệ</w:t>
+            </w:r>
+            <w:proofErr w:type="spellEnd"/>
+            <w:r>
+              <w:rPr>
+                <w:rFonts w:ascii="Times New Roman" w:eastAsia="Times New Roman" w:hAnsi="Times New Roman" w:cs="Times New Roman"/>
+                <w:sz w:val="28"/>
+                <w:szCs w:val="28"/>
+              </w:rPr>
+              <w:t xml:space="preserve"> </w:t>
+            </w:r>
+            <w:proofErr w:type="spellStart"/>
+            <w:r>
+              <w:rPr>
+                <w:rFonts w:ascii="Times New Roman" w:eastAsia="Times New Roman" w:hAnsi="Times New Roman" w:cs="Times New Roman"/>
+                <w:sz w:val="28"/>
+                <w:szCs w:val="28"/>
+              </w:rPr>
+              <w:t>mật</w:t>
+            </w:r>
+            <w:proofErr w:type="spellEnd"/>
+            <w:r>
+              <w:rPr>
+                <w:rFonts w:ascii="Times New Roman" w:eastAsia="Times New Roman" w:hAnsi="Times New Roman" w:cs="Times New Roman"/>
+                <w:sz w:val="28"/>
+                <w:szCs w:val="28"/>
+              </w:rPr>
+              <w:t xml:space="preserve"> </w:t>
+            </w:r>
+            <w:proofErr w:type="spellStart"/>
+            <w:r>
+              <w:rPr>
+                <w:rFonts w:ascii="Times New Roman" w:eastAsia="Times New Roman" w:hAnsi="Times New Roman" w:cs="Times New Roman"/>
+                <w:sz w:val="28"/>
+                <w:szCs w:val="28"/>
+              </w:rPr>
+              <w:t>mã</w:t>
+            </w:r>
+            <w:proofErr w:type="spellEnd"/>
+            <w:r>
+              <w:rPr>
+                <w:rFonts w:ascii="Times New Roman" w:eastAsia="Times New Roman" w:hAnsi="Times New Roman" w:cs="Times New Roman"/>
+                <w:sz w:val="28"/>
+                <w:szCs w:val="28"/>
+              </w:rPr>
+              <w:t xml:space="preserve">, </w:t>
+            </w:r>
+            <w:proofErr w:type="spellStart"/>
+            <w:r>
+              <w:rPr>
+                <w:rFonts w:ascii="Times New Roman" w:eastAsia="Times New Roman" w:hAnsi="Times New Roman" w:cs="Times New Roman"/>
+                <w:sz w:val="28"/>
+                <w:szCs w:val="28"/>
+              </w:rPr>
+              <w:t>phân</w:t>
+            </w:r>
+            <w:proofErr w:type="spellEnd"/>
+            <w:r>
+              <w:rPr>
+                <w:rFonts w:ascii="Times New Roman" w:eastAsia="Times New Roman" w:hAnsi="Times New Roman" w:cs="Times New Roman"/>
+                <w:sz w:val="28"/>
+                <w:szCs w:val="28"/>
+              </w:rPr>
+              <w:t xml:space="preserve"> </w:t>
+            </w:r>
+            <w:proofErr w:type="spellStart"/>
+            <w:r>
+              <w:rPr>
+                <w:rFonts w:ascii="Times New Roman" w:eastAsia="Times New Roman" w:hAnsi="Times New Roman" w:cs="Times New Roman"/>
+                <w:sz w:val="28"/>
+                <w:szCs w:val="28"/>
+              </w:rPr>
+              <w:t>loại</w:t>
+            </w:r>
+            <w:proofErr w:type="spellEnd"/>
+            <w:r>
+              <w:rPr>
+                <w:rFonts w:ascii="Times New Roman" w:eastAsia="Times New Roman" w:hAnsi="Times New Roman" w:cs="Times New Roman"/>
+                <w:sz w:val="28"/>
+                <w:szCs w:val="28"/>
+              </w:rPr>
+              <w:t xml:space="preserve"> </w:t>
+            </w:r>
+            <w:proofErr w:type="spellStart"/>
+            <w:r>
+              <w:rPr>
+                <w:rFonts w:ascii="Times New Roman" w:eastAsia="Times New Roman" w:hAnsi="Times New Roman" w:cs="Times New Roman"/>
+                <w:sz w:val="28"/>
+                <w:szCs w:val="28"/>
+              </w:rPr>
+              <w:t>hệ</w:t>
+            </w:r>
+            <w:proofErr w:type="spellEnd"/>
+            <w:r>
+              <w:rPr>
+                <w:rFonts w:ascii="Times New Roman" w:eastAsia="Times New Roman" w:hAnsi="Times New Roman" w:cs="Times New Roman"/>
+                <w:sz w:val="28"/>
+                <w:szCs w:val="28"/>
+              </w:rPr>
+              <w:t xml:space="preserve"> </w:t>
+            </w:r>
+            <w:proofErr w:type="spellStart"/>
+            <w:r>
+              <w:rPr>
+                <w:rFonts w:ascii="Times New Roman" w:eastAsia="Times New Roman" w:hAnsi="Times New Roman" w:cs="Times New Roman"/>
+                <w:sz w:val="28"/>
+                <w:szCs w:val="28"/>
+              </w:rPr>
+              <w:t>mật</w:t>
+            </w:r>
+            <w:proofErr w:type="spellEnd"/>
+            <w:r>
+              <w:rPr>
+                <w:rFonts w:ascii="Times New Roman" w:eastAsia="Times New Roman" w:hAnsi="Times New Roman" w:cs="Times New Roman"/>
+                <w:sz w:val="28"/>
+                <w:szCs w:val="28"/>
+              </w:rPr>
+              <w:t xml:space="preserve"> </w:t>
+            </w:r>
+            <w:proofErr w:type="spellStart"/>
+            <w:r>
+              <w:rPr>
+                <w:rFonts w:ascii="Times New Roman" w:eastAsia="Times New Roman" w:hAnsi="Times New Roman" w:cs="Times New Roman"/>
+                <w:sz w:val="28"/>
+                <w:szCs w:val="28"/>
+              </w:rPr>
+              <w:t>mã</w:t>
+            </w:r>
+            <w:proofErr w:type="spellEnd"/>
           </w:p>
         </w:tc>
         <w:tc>
@@ -1307,14 +3187,160 @@
                 <w:szCs w:val="28"/>
               </w:rPr>
             </w:pPr>
-            <w:r>
-              <w:rPr>
-                <w:rFonts w:ascii="Times New Roman" w:eastAsia="Times New Roman" w:hAnsi="Times New Roman" w:cs="Times New Roman"/>
-                <w:sz w:val="28"/>
-                <w:szCs w:val="28"/>
-              </w:rPr>
-              <w:t>Hoàn thành việc tìm hiểu về hệ mật mã</w:t>
-            </w:r>
+            <w:proofErr w:type="spellStart"/>
+            <w:r>
+              <w:rPr>
+                <w:rFonts w:ascii="Times New Roman" w:eastAsia="Times New Roman" w:hAnsi="Times New Roman" w:cs="Times New Roman"/>
+                <w:sz w:val="28"/>
+                <w:szCs w:val="28"/>
+              </w:rPr>
+              <w:t>Hoàn</w:t>
+            </w:r>
+            <w:proofErr w:type="spellEnd"/>
+            <w:r>
+              <w:rPr>
+                <w:rFonts w:ascii="Times New Roman" w:eastAsia="Times New Roman" w:hAnsi="Times New Roman" w:cs="Times New Roman"/>
+                <w:sz w:val="28"/>
+                <w:szCs w:val="28"/>
+              </w:rPr>
+              <w:t xml:space="preserve"> </w:t>
+            </w:r>
+            <w:proofErr w:type="spellStart"/>
+            <w:r>
+              <w:rPr>
+                <w:rFonts w:ascii="Times New Roman" w:eastAsia="Times New Roman" w:hAnsi="Times New Roman" w:cs="Times New Roman"/>
+                <w:sz w:val="28"/>
+                <w:szCs w:val="28"/>
+              </w:rPr>
+              <w:t>thành</w:t>
+            </w:r>
+            <w:proofErr w:type="spellEnd"/>
+            <w:r>
+              <w:rPr>
+                <w:rFonts w:ascii="Times New Roman" w:eastAsia="Times New Roman" w:hAnsi="Times New Roman" w:cs="Times New Roman"/>
+                <w:sz w:val="28"/>
+                <w:szCs w:val="28"/>
+              </w:rPr>
+              <w:t xml:space="preserve"> </w:t>
+            </w:r>
+            <w:proofErr w:type="spellStart"/>
+            <w:r>
+              <w:rPr>
+                <w:rFonts w:ascii="Times New Roman" w:eastAsia="Times New Roman" w:hAnsi="Times New Roman" w:cs="Times New Roman"/>
+                <w:sz w:val="28"/>
+                <w:szCs w:val="28"/>
+              </w:rPr>
+              <w:t>việc</w:t>
+            </w:r>
+            <w:proofErr w:type="spellEnd"/>
+            <w:r>
+              <w:rPr>
+                <w:rFonts w:ascii="Times New Roman" w:eastAsia="Times New Roman" w:hAnsi="Times New Roman" w:cs="Times New Roman"/>
+                <w:sz w:val="28"/>
+                <w:szCs w:val="28"/>
+              </w:rPr>
+              <w:t xml:space="preserve"> </w:t>
+            </w:r>
+            <w:proofErr w:type="spellStart"/>
+            <w:r>
+              <w:rPr>
+                <w:rFonts w:ascii="Times New Roman" w:eastAsia="Times New Roman" w:hAnsi="Times New Roman" w:cs="Times New Roman"/>
+                <w:sz w:val="28"/>
+                <w:szCs w:val="28"/>
+              </w:rPr>
+              <w:t>tìm</w:t>
+            </w:r>
+            <w:proofErr w:type="spellEnd"/>
+            <w:r>
+              <w:rPr>
+                <w:rFonts w:ascii="Times New Roman" w:eastAsia="Times New Roman" w:hAnsi="Times New Roman" w:cs="Times New Roman"/>
+                <w:sz w:val="28"/>
+                <w:szCs w:val="28"/>
+              </w:rPr>
+              <w:t xml:space="preserve"> </w:t>
+            </w:r>
+            <w:proofErr w:type="spellStart"/>
+            <w:r>
+              <w:rPr>
+                <w:rFonts w:ascii="Times New Roman" w:eastAsia="Times New Roman" w:hAnsi="Times New Roman" w:cs="Times New Roman"/>
+                <w:sz w:val="28"/>
+                <w:szCs w:val="28"/>
+              </w:rPr>
+              <w:t>hiểu</w:t>
+            </w:r>
+            <w:proofErr w:type="spellEnd"/>
+            <w:r>
+              <w:rPr>
+                <w:rFonts w:ascii="Times New Roman" w:eastAsia="Times New Roman" w:hAnsi="Times New Roman" w:cs="Times New Roman"/>
+                <w:sz w:val="28"/>
+                <w:szCs w:val="28"/>
+              </w:rPr>
+              <w:t xml:space="preserve"> </w:t>
+            </w:r>
+            <w:proofErr w:type="spellStart"/>
+            <w:r>
+              <w:rPr>
+                <w:rFonts w:ascii="Times New Roman" w:eastAsia="Times New Roman" w:hAnsi="Times New Roman" w:cs="Times New Roman"/>
+                <w:sz w:val="28"/>
+                <w:szCs w:val="28"/>
+              </w:rPr>
+              <w:t>về</w:t>
+            </w:r>
+            <w:proofErr w:type="spellEnd"/>
+            <w:r>
+              <w:rPr>
+                <w:rFonts w:ascii="Times New Roman" w:eastAsia="Times New Roman" w:hAnsi="Times New Roman" w:cs="Times New Roman"/>
+                <w:sz w:val="28"/>
+                <w:szCs w:val="28"/>
+              </w:rPr>
+              <w:t xml:space="preserve"> </w:t>
+            </w:r>
+            <w:proofErr w:type="spellStart"/>
+            <w:r>
+              <w:rPr>
+                <w:rFonts w:ascii="Times New Roman" w:eastAsia="Times New Roman" w:hAnsi="Times New Roman" w:cs="Times New Roman"/>
+                <w:sz w:val="28"/>
+                <w:szCs w:val="28"/>
+              </w:rPr>
+              <w:t>hệ</w:t>
+            </w:r>
+            <w:proofErr w:type="spellEnd"/>
+            <w:r>
+              <w:rPr>
+                <w:rFonts w:ascii="Times New Roman" w:eastAsia="Times New Roman" w:hAnsi="Times New Roman" w:cs="Times New Roman"/>
+                <w:sz w:val="28"/>
+                <w:szCs w:val="28"/>
+              </w:rPr>
+              <w:t xml:space="preserve"> </w:t>
+            </w:r>
+            <w:proofErr w:type="spellStart"/>
+            <w:r>
+              <w:rPr>
+                <w:rFonts w:ascii="Times New Roman" w:eastAsia="Times New Roman" w:hAnsi="Times New Roman" w:cs="Times New Roman"/>
+                <w:sz w:val="28"/>
+                <w:szCs w:val="28"/>
+              </w:rPr>
+              <w:t>mật</w:t>
+            </w:r>
+            <w:proofErr w:type="spellEnd"/>
+            <w:r>
+              <w:rPr>
+                <w:rFonts w:ascii="Times New Roman" w:eastAsia="Times New Roman" w:hAnsi="Times New Roman" w:cs="Times New Roman"/>
+                <w:sz w:val="28"/>
+                <w:szCs w:val="28"/>
+              </w:rPr>
+              <w:t xml:space="preserve"> </w:t>
+            </w:r>
+            <w:proofErr w:type="spellStart"/>
+            <w:r>
+              <w:rPr>
+                <w:rFonts w:ascii="Times New Roman" w:eastAsia="Times New Roman" w:hAnsi="Times New Roman" w:cs="Times New Roman"/>
+                <w:sz w:val="28"/>
+                <w:szCs w:val="28"/>
+              </w:rPr>
+              <w:t>mã</w:t>
+            </w:r>
+            <w:proofErr w:type="spellEnd"/>
           </w:p>
         </w:tc>
         <w:tc>
@@ -1404,6 +3430,7 @@
                 <w:lang w:val="vi-VN"/>
               </w:rPr>
             </w:pPr>
+            <w:proofErr w:type="spellStart"/>
             <w:r>
               <w:rPr>
                 <w:rFonts w:ascii="Times New Roman" w:eastAsia="Times New Roman" w:hAnsi="Times New Roman" w:cs="Times New Roman"/>
@@ -1412,6 +3439,7 @@
               </w:rPr>
               <w:t>Trần</w:t>
             </w:r>
+            <w:proofErr w:type="spellEnd"/>
             <w:r>
               <w:rPr>
                 <w:rFonts w:ascii="Times New Roman" w:eastAsia="Times New Roman" w:hAnsi="Times New Roman" w:cs="Times New Roman"/>
@@ -1457,6 +3485,7 @@
               </w:rPr>
               <w:t xml:space="preserve">- </w:t>
             </w:r>
+            <w:proofErr w:type="spellStart"/>
             <w:r>
               <w:rPr>
                 <w:rFonts w:ascii="Times New Roman" w:eastAsia="Times New Roman" w:hAnsi="Times New Roman" w:cs="Times New Roman"/>
@@ -1465,6 +3494,7 @@
               </w:rPr>
               <w:t>Tìm</w:t>
             </w:r>
+            <w:proofErr w:type="spellEnd"/>
             <w:r>
               <w:rPr>
                 <w:rFonts w:ascii="Times New Roman" w:eastAsia="Times New Roman" w:hAnsi="Times New Roman" w:cs="Times New Roman"/>
@@ -1502,14 +3532,79 @@
                 <w:lang w:val="vi-VN"/>
               </w:rPr>
             </w:pPr>
-            <w:r>
-              <w:rPr>
-                <w:rFonts w:ascii="Times New Roman" w:eastAsia="Times New Roman" w:hAnsi="Times New Roman" w:cs="Times New Roman"/>
-                <w:sz w:val="28"/>
-                <w:szCs w:val="28"/>
-              </w:rPr>
-              <w:t xml:space="preserve">Hoàn thành việc tìm </w:t>
-            </w:r>
+            <w:proofErr w:type="spellStart"/>
+            <w:r>
+              <w:rPr>
+                <w:rFonts w:ascii="Times New Roman" w:eastAsia="Times New Roman" w:hAnsi="Times New Roman" w:cs="Times New Roman"/>
+                <w:sz w:val="28"/>
+                <w:szCs w:val="28"/>
+              </w:rPr>
+              <w:t>Hoàn</w:t>
+            </w:r>
+            <w:proofErr w:type="spellEnd"/>
+            <w:r>
+              <w:rPr>
+                <w:rFonts w:ascii="Times New Roman" w:eastAsia="Times New Roman" w:hAnsi="Times New Roman" w:cs="Times New Roman"/>
+                <w:sz w:val="28"/>
+                <w:szCs w:val="28"/>
+              </w:rPr>
+              <w:t xml:space="preserve"> </w:t>
+            </w:r>
+            <w:proofErr w:type="spellStart"/>
+            <w:r>
+              <w:rPr>
+                <w:rFonts w:ascii="Times New Roman" w:eastAsia="Times New Roman" w:hAnsi="Times New Roman" w:cs="Times New Roman"/>
+                <w:sz w:val="28"/>
+                <w:szCs w:val="28"/>
+              </w:rPr>
+              <w:t>thành</w:t>
+            </w:r>
+            <w:proofErr w:type="spellEnd"/>
+            <w:r>
+              <w:rPr>
+                <w:rFonts w:ascii="Times New Roman" w:eastAsia="Times New Roman" w:hAnsi="Times New Roman" w:cs="Times New Roman"/>
+                <w:sz w:val="28"/>
+                <w:szCs w:val="28"/>
+              </w:rPr>
+              <w:t xml:space="preserve"> </w:t>
+            </w:r>
+            <w:proofErr w:type="spellStart"/>
+            <w:r>
+              <w:rPr>
+                <w:rFonts w:ascii="Times New Roman" w:eastAsia="Times New Roman" w:hAnsi="Times New Roman" w:cs="Times New Roman"/>
+                <w:sz w:val="28"/>
+                <w:szCs w:val="28"/>
+              </w:rPr>
+              <w:t>việc</w:t>
+            </w:r>
+            <w:proofErr w:type="spellEnd"/>
+            <w:r>
+              <w:rPr>
+                <w:rFonts w:ascii="Times New Roman" w:eastAsia="Times New Roman" w:hAnsi="Times New Roman" w:cs="Times New Roman"/>
+                <w:sz w:val="28"/>
+                <w:szCs w:val="28"/>
+              </w:rPr>
+              <w:t xml:space="preserve"> </w:t>
+            </w:r>
+            <w:proofErr w:type="spellStart"/>
+            <w:r>
+              <w:rPr>
+                <w:rFonts w:ascii="Times New Roman" w:eastAsia="Times New Roman" w:hAnsi="Times New Roman" w:cs="Times New Roman"/>
+                <w:sz w:val="28"/>
+                <w:szCs w:val="28"/>
+              </w:rPr>
+              <w:t>tìm</w:t>
+            </w:r>
+            <w:proofErr w:type="spellEnd"/>
+            <w:r>
+              <w:rPr>
+                <w:rFonts w:ascii="Times New Roman" w:eastAsia="Times New Roman" w:hAnsi="Times New Roman" w:cs="Times New Roman"/>
+                <w:sz w:val="28"/>
+                <w:szCs w:val="28"/>
+              </w:rPr>
+              <w:t xml:space="preserve"> </w:t>
+            </w:r>
+            <w:proofErr w:type="spellStart"/>
             <w:r>
               <w:rPr>
                 <w:rFonts w:ascii="Times New Roman" w:eastAsia="Times New Roman" w:hAnsi="Times New Roman" w:cs="Times New Roman"/>
@@ -1518,6 +3613,7 @@
               </w:rPr>
               <w:t>hiểu</w:t>
             </w:r>
+            <w:proofErr w:type="spellEnd"/>
             <w:r>
               <w:rPr>
                 <w:rFonts w:ascii="Times New Roman" w:eastAsia="Times New Roman" w:hAnsi="Times New Roman" w:cs="Times New Roman"/>
@@ -1674,8 +3770,54 @@
                 <w:sz w:val="28"/>
                 <w:szCs w:val="28"/>
               </w:rPr>
-              <w:t>- Viết báo cáo</w:t>
-            </w:r>
+              <w:t xml:space="preserve">- </w:t>
+            </w:r>
+            <w:proofErr w:type="spellStart"/>
+            <w:r>
+              <w:rPr>
+                <w:rFonts w:ascii="Times New Roman" w:eastAsia="Times New Roman" w:hAnsi="Times New Roman" w:cs="Times New Roman"/>
+                <w:sz w:val="28"/>
+                <w:szCs w:val="28"/>
+              </w:rPr>
+              <w:t>Viết</w:t>
+            </w:r>
+            <w:proofErr w:type="spellEnd"/>
+            <w:r>
+              <w:rPr>
+                <w:rFonts w:ascii="Times New Roman" w:eastAsia="Times New Roman" w:hAnsi="Times New Roman" w:cs="Times New Roman"/>
+                <w:sz w:val="28"/>
+                <w:szCs w:val="28"/>
+              </w:rPr>
+              <w:t xml:space="preserve"> </w:t>
+            </w:r>
+            <w:proofErr w:type="spellStart"/>
+            <w:r>
+              <w:rPr>
+                <w:rFonts w:ascii="Times New Roman" w:eastAsia="Times New Roman" w:hAnsi="Times New Roman" w:cs="Times New Roman"/>
+                <w:sz w:val="28"/>
+                <w:szCs w:val="28"/>
+              </w:rPr>
+              <w:t>báo</w:t>
+            </w:r>
+            <w:proofErr w:type="spellEnd"/>
+            <w:r>
+              <w:rPr>
+                <w:rFonts w:ascii="Times New Roman" w:eastAsia="Times New Roman" w:hAnsi="Times New Roman" w:cs="Times New Roman"/>
+                <w:sz w:val="28"/>
+                <w:szCs w:val="28"/>
+              </w:rPr>
+              <w:t xml:space="preserve"> </w:t>
+            </w:r>
+            <w:proofErr w:type="spellStart"/>
+            <w:r>
+              <w:rPr>
+                <w:rFonts w:ascii="Times New Roman" w:eastAsia="Times New Roman" w:hAnsi="Times New Roman" w:cs="Times New Roman"/>
+                <w:sz w:val="28"/>
+                <w:szCs w:val="28"/>
+              </w:rPr>
+              <w:t>cáo</w:t>
+            </w:r>
+            <w:proofErr w:type="spellEnd"/>
           </w:p>
         </w:tc>
         <w:tc>
@@ -1703,14 +3845,34 @@
                 <w:szCs w:val="28"/>
               </w:rPr>
             </w:pPr>
-            <w:r>
-              <w:rPr>
-                <w:rFonts w:ascii="Times New Roman" w:eastAsia="Times New Roman" w:hAnsi="Times New Roman" w:cs="Times New Roman"/>
-                <w:sz w:val="28"/>
-                <w:szCs w:val="28"/>
-              </w:rPr>
-              <w:t>Hoàn thành</w:t>
-            </w:r>
+            <w:proofErr w:type="spellStart"/>
+            <w:r>
+              <w:rPr>
+                <w:rFonts w:ascii="Times New Roman" w:eastAsia="Times New Roman" w:hAnsi="Times New Roman" w:cs="Times New Roman"/>
+                <w:sz w:val="28"/>
+                <w:szCs w:val="28"/>
+              </w:rPr>
+              <w:t>Hoàn</w:t>
+            </w:r>
+            <w:proofErr w:type="spellEnd"/>
+            <w:r>
+              <w:rPr>
+                <w:rFonts w:ascii="Times New Roman" w:eastAsia="Times New Roman" w:hAnsi="Times New Roman" w:cs="Times New Roman"/>
+                <w:sz w:val="28"/>
+                <w:szCs w:val="28"/>
+              </w:rPr>
+              <w:t xml:space="preserve"> </w:t>
+            </w:r>
+            <w:proofErr w:type="spellStart"/>
+            <w:r>
+              <w:rPr>
+                <w:rFonts w:ascii="Times New Roman" w:eastAsia="Times New Roman" w:hAnsi="Times New Roman" w:cs="Times New Roman"/>
+                <w:sz w:val="28"/>
+                <w:szCs w:val="28"/>
+              </w:rPr>
+              <w:t>thành</w:t>
+            </w:r>
+            <w:proofErr w:type="spellEnd"/>
           </w:p>
         </w:tc>
         <w:tc>
@@ -1745,8 +3907,36 @@
                 <w:sz w:val="28"/>
                 <w:szCs w:val="28"/>
               </w:rPr>
-              <w:t xml:space="preserve"> Không có</w:t>
-            </w:r>
+              <w:t xml:space="preserve"> </w:t>
+            </w:r>
+            <w:proofErr w:type="spellStart"/>
+            <w:r>
+              <w:rPr>
+                <w:rFonts w:ascii="Times New Roman" w:eastAsia="Times New Roman" w:hAnsi="Times New Roman" w:cs="Times New Roman"/>
+                <w:sz w:val="28"/>
+                <w:szCs w:val="28"/>
+              </w:rPr>
+              <w:t>Không</w:t>
+            </w:r>
+            <w:proofErr w:type="spellEnd"/>
+            <w:r>
+              <w:rPr>
+                <w:rFonts w:ascii="Times New Roman" w:eastAsia="Times New Roman" w:hAnsi="Times New Roman" w:cs="Times New Roman"/>
+                <w:sz w:val="28"/>
+                <w:szCs w:val="28"/>
+              </w:rPr>
+              <w:t xml:space="preserve"> </w:t>
+            </w:r>
+            <w:proofErr w:type="spellStart"/>
+            <w:r>
+              <w:rPr>
+                <w:rFonts w:ascii="Times New Roman" w:eastAsia="Times New Roman" w:hAnsi="Times New Roman" w:cs="Times New Roman"/>
+                <w:sz w:val="28"/>
+                <w:szCs w:val="28"/>
+              </w:rPr>
+              <w:t>có</w:t>
+            </w:r>
+            <w:proofErr w:type="spellEnd"/>
           </w:p>
         </w:tc>
       </w:tr>
@@ -1809,6 +3999,7 @@
                 <w:lang w:val="vi-VN"/>
               </w:rPr>
             </w:pPr>
+            <w:proofErr w:type="spellStart"/>
             <w:r>
               <w:rPr>
                 <w:rFonts w:ascii="Times New Roman" w:eastAsia="Times New Roman" w:hAnsi="Times New Roman" w:cs="Times New Roman"/>
@@ -1817,6 +4008,7 @@
               </w:rPr>
               <w:t>Trương</w:t>
             </w:r>
+            <w:proofErr w:type="spellEnd"/>
             <w:r>
               <w:rPr>
                 <w:rFonts w:ascii="Times New Roman" w:eastAsia="Times New Roman" w:hAnsi="Times New Roman" w:cs="Times New Roman"/>
@@ -1859,8 +4051,54 @@
                 <w:sz w:val="28"/>
                 <w:szCs w:val="28"/>
               </w:rPr>
-              <w:t>- Viết báo cáo</w:t>
-            </w:r>
+              <w:t xml:space="preserve">- </w:t>
+            </w:r>
+            <w:proofErr w:type="spellStart"/>
+            <w:r>
+              <w:rPr>
+                <w:rFonts w:ascii="Times New Roman" w:eastAsia="Times New Roman" w:hAnsi="Times New Roman" w:cs="Times New Roman"/>
+                <w:sz w:val="28"/>
+                <w:szCs w:val="28"/>
+              </w:rPr>
+              <w:t>Viết</w:t>
+            </w:r>
+            <w:proofErr w:type="spellEnd"/>
+            <w:r>
+              <w:rPr>
+                <w:rFonts w:ascii="Times New Roman" w:eastAsia="Times New Roman" w:hAnsi="Times New Roman" w:cs="Times New Roman"/>
+                <w:sz w:val="28"/>
+                <w:szCs w:val="28"/>
+              </w:rPr>
+              <w:t xml:space="preserve"> </w:t>
+            </w:r>
+            <w:proofErr w:type="spellStart"/>
+            <w:r>
+              <w:rPr>
+                <w:rFonts w:ascii="Times New Roman" w:eastAsia="Times New Roman" w:hAnsi="Times New Roman" w:cs="Times New Roman"/>
+                <w:sz w:val="28"/>
+                <w:szCs w:val="28"/>
+              </w:rPr>
+              <w:t>báo</w:t>
+            </w:r>
+            <w:proofErr w:type="spellEnd"/>
+            <w:r>
+              <w:rPr>
+                <w:rFonts w:ascii="Times New Roman" w:eastAsia="Times New Roman" w:hAnsi="Times New Roman" w:cs="Times New Roman"/>
+                <w:sz w:val="28"/>
+                <w:szCs w:val="28"/>
+              </w:rPr>
+              <w:t xml:space="preserve"> </w:t>
+            </w:r>
+            <w:proofErr w:type="spellStart"/>
+            <w:r>
+              <w:rPr>
+                <w:rFonts w:ascii="Times New Roman" w:eastAsia="Times New Roman" w:hAnsi="Times New Roman" w:cs="Times New Roman"/>
+                <w:sz w:val="28"/>
+                <w:szCs w:val="28"/>
+              </w:rPr>
+              <w:t>cáo</w:t>
+            </w:r>
+            <w:proofErr w:type="spellEnd"/>
           </w:p>
         </w:tc>
         <w:tc>
@@ -1888,14 +4126,34 @@
                 <w:szCs w:val="28"/>
               </w:rPr>
             </w:pPr>
-            <w:r>
-              <w:rPr>
-                <w:rFonts w:ascii="Times New Roman" w:eastAsia="Times New Roman" w:hAnsi="Times New Roman" w:cs="Times New Roman"/>
-                <w:sz w:val="28"/>
-                <w:szCs w:val="28"/>
-              </w:rPr>
-              <w:t>Hoàn thành</w:t>
-            </w:r>
+            <w:proofErr w:type="spellStart"/>
+            <w:r>
+              <w:rPr>
+                <w:rFonts w:ascii="Times New Roman" w:eastAsia="Times New Roman" w:hAnsi="Times New Roman" w:cs="Times New Roman"/>
+                <w:sz w:val="28"/>
+                <w:szCs w:val="28"/>
+              </w:rPr>
+              <w:t>Hoàn</w:t>
+            </w:r>
+            <w:proofErr w:type="spellEnd"/>
+            <w:r>
+              <w:rPr>
+                <w:rFonts w:ascii="Times New Roman" w:eastAsia="Times New Roman" w:hAnsi="Times New Roman" w:cs="Times New Roman"/>
+                <w:sz w:val="28"/>
+                <w:szCs w:val="28"/>
+              </w:rPr>
+              <w:t xml:space="preserve"> </w:t>
+            </w:r>
+            <w:proofErr w:type="spellStart"/>
+            <w:r>
+              <w:rPr>
+                <w:rFonts w:ascii="Times New Roman" w:eastAsia="Times New Roman" w:hAnsi="Times New Roman" w:cs="Times New Roman"/>
+                <w:sz w:val="28"/>
+                <w:szCs w:val="28"/>
+              </w:rPr>
+              <w:t>thành</w:t>
+            </w:r>
+            <w:proofErr w:type="spellEnd"/>
           </w:p>
         </w:tc>
         <w:tc>
@@ -1986,6 +4244,7 @@
                 <w:lang w:val="vi-VN"/>
               </w:rPr>
             </w:pPr>
+            <w:proofErr w:type="spellStart"/>
             <w:r>
               <w:rPr>
                 <w:rFonts w:ascii="Times New Roman" w:eastAsia="Times New Roman" w:hAnsi="Times New Roman" w:cs="Times New Roman"/>
@@ -1994,6 +4253,7 @@
               </w:rPr>
               <w:t>Trần</w:t>
             </w:r>
+            <w:proofErr w:type="spellEnd"/>
             <w:r>
               <w:rPr>
                 <w:rFonts w:ascii="Times New Roman" w:eastAsia="Times New Roman" w:hAnsi="Times New Roman" w:cs="Times New Roman"/>
@@ -2036,8 +4296,54 @@
                 <w:sz w:val="28"/>
                 <w:szCs w:val="28"/>
               </w:rPr>
-              <w:t>- Viết báo cáo</w:t>
-            </w:r>
+              <w:t xml:space="preserve">- </w:t>
+            </w:r>
+            <w:proofErr w:type="spellStart"/>
+            <w:r>
+              <w:rPr>
+                <w:rFonts w:ascii="Times New Roman" w:eastAsia="Times New Roman" w:hAnsi="Times New Roman" w:cs="Times New Roman"/>
+                <w:sz w:val="28"/>
+                <w:szCs w:val="28"/>
+              </w:rPr>
+              <w:t>Viết</w:t>
+            </w:r>
+            <w:proofErr w:type="spellEnd"/>
+            <w:r>
+              <w:rPr>
+                <w:rFonts w:ascii="Times New Roman" w:eastAsia="Times New Roman" w:hAnsi="Times New Roman" w:cs="Times New Roman"/>
+                <w:sz w:val="28"/>
+                <w:szCs w:val="28"/>
+              </w:rPr>
+              <w:t xml:space="preserve"> </w:t>
+            </w:r>
+            <w:proofErr w:type="spellStart"/>
+            <w:r>
+              <w:rPr>
+                <w:rFonts w:ascii="Times New Roman" w:eastAsia="Times New Roman" w:hAnsi="Times New Roman" w:cs="Times New Roman"/>
+                <w:sz w:val="28"/>
+                <w:szCs w:val="28"/>
+              </w:rPr>
+              <w:t>báo</w:t>
+            </w:r>
+            <w:proofErr w:type="spellEnd"/>
+            <w:r>
+              <w:rPr>
+                <w:rFonts w:ascii="Times New Roman" w:eastAsia="Times New Roman" w:hAnsi="Times New Roman" w:cs="Times New Roman"/>
+                <w:sz w:val="28"/>
+                <w:szCs w:val="28"/>
+              </w:rPr>
+              <w:t xml:space="preserve"> </w:t>
+            </w:r>
+            <w:proofErr w:type="spellStart"/>
+            <w:r>
+              <w:rPr>
+                <w:rFonts w:ascii="Times New Roman" w:eastAsia="Times New Roman" w:hAnsi="Times New Roman" w:cs="Times New Roman"/>
+                <w:sz w:val="28"/>
+                <w:szCs w:val="28"/>
+              </w:rPr>
+              <w:t>cáo</w:t>
+            </w:r>
+            <w:proofErr w:type="spellEnd"/>
           </w:p>
         </w:tc>
         <w:tc>
@@ -2065,14 +4371,34 @@
                 <w:szCs w:val="28"/>
               </w:rPr>
             </w:pPr>
-            <w:r>
-              <w:rPr>
-                <w:rFonts w:ascii="Times New Roman" w:eastAsia="Times New Roman" w:hAnsi="Times New Roman" w:cs="Times New Roman"/>
-                <w:sz w:val="28"/>
-                <w:szCs w:val="28"/>
-              </w:rPr>
-              <w:t>Hoàn thành</w:t>
-            </w:r>
+            <w:proofErr w:type="spellStart"/>
+            <w:r>
+              <w:rPr>
+                <w:rFonts w:ascii="Times New Roman" w:eastAsia="Times New Roman" w:hAnsi="Times New Roman" w:cs="Times New Roman"/>
+                <w:sz w:val="28"/>
+                <w:szCs w:val="28"/>
+              </w:rPr>
+              <w:t>Hoàn</w:t>
+            </w:r>
+            <w:proofErr w:type="spellEnd"/>
+            <w:r>
+              <w:rPr>
+                <w:rFonts w:ascii="Times New Roman" w:eastAsia="Times New Roman" w:hAnsi="Times New Roman" w:cs="Times New Roman"/>
+                <w:sz w:val="28"/>
+                <w:szCs w:val="28"/>
+              </w:rPr>
+              <w:t xml:space="preserve"> </w:t>
+            </w:r>
+            <w:proofErr w:type="spellStart"/>
+            <w:r>
+              <w:rPr>
+                <w:rFonts w:ascii="Times New Roman" w:eastAsia="Times New Roman" w:hAnsi="Times New Roman" w:cs="Times New Roman"/>
+                <w:sz w:val="28"/>
+                <w:szCs w:val="28"/>
+              </w:rPr>
+              <w:t>thành</w:t>
+            </w:r>
+            <w:proofErr w:type="spellEnd"/>
           </w:p>
         </w:tc>
         <w:tc>
@@ -2163,6 +4489,7 @@
                 <w:lang w:val="vi-VN"/>
               </w:rPr>
             </w:pPr>
+            <w:proofErr w:type="spellStart"/>
             <w:r>
               <w:rPr>
                 <w:rFonts w:ascii="Times New Roman" w:eastAsia="Times New Roman" w:hAnsi="Times New Roman" w:cs="Times New Roman"/>
@@ -2171,6 +4498,7 @@
               </w:rPr>
               <w:t>Trần</w:t>
             </w:r>
+            <w:proofErr w:type="spellEnd"/>
             <w:r>
               <w:rPr>
                 <w:rFonts w:ascii="Times New Roman" w:eastAsia="Times New Roman" w:hAnsi="Times New Roman" w:cs="Times New Roman"/>
@@ -2207,14 +4535,52 @@
                 <w:szCs w:val="28"/>
               </w:rPr>
             </w:pPr>
-            <w:r>
-              <w:rPr>
-                <w:rFonts w:ascii="Times New Roman" w:eastAsia="Times New Roman" w:hAnsi="Times New Roman" w:cs="Times New Roman"/>
-                <w:sz w:val="28"/>
-                <w:szCs w:val="28"/>
-              </w:rPr>
-              <w:t>Viết báo cáo</w:t>
-            </w:r>
+            <w:proofErr w:type="spellStart"/>
+            <w:r>
+              <w:rPr>
+                <w:rFonts w:ascii="Times New Roman" w:eastAsia="Times New Roman" w:hAnsi="Times New Roman" w:cs="Times New Roman"/>
+                <w:sz w:val="28"/>
+                <w:szCs w:val="28"/>
+              </w:rPr>
+              <w:t>Viết</w:t>
+            </w:r>
+            <w:proofErr w:type="spellEnd"/>
+            <w:r>
+              <w:rPr>
+                <w:rFonts w:ascii="Times New Roman" w:eastAsia="Times New Roman" w:hAnsi="Times New Roman" w:cs="Times New Roman"/>
+                <w:sz w:val="28"/>
+                <w:szCs w:val="28"/>
+              </w:rPr>
+              <w:t xml:space="preserve"> </w:t>
+            </w:r>
+            <w:proofErr w:type="spellStart"/>
+            <w:r>
+              <w:rPr>
+                <w:rFonts w:ascii="Times New Roman" w:eastAsia="Times New Roman" w:hAnsi="Times New Roman" w:cs="Times New Roman"/>
+                <w:sz w:val="28"/>
+                <w:szCs w:val="28"/>
+              </w:rPr>
+              <w:t>báo</w:t>
+            </w:r>
+            <w:proofErr w:type="spellEnd"/>
+            <w:r>
+              <w:rPr>
+                <w:rFonts w:ascii="Times New Roman" w:eastAsia="Times New Roman" w:hAnsi="Times New Roman" w:cs="Times New Roman"/>
+                <w:sz w:val="28"/>
+                <w:szCs w:val="28"/>
+              </w:rPr>
+              <w:t xml:space="preserve"> </w:t>
+            </w:r>
+            <w:proofErr w:type="spellStart"/>
+            <w:r>
+              <w:rPr>
+                <w:rFonts w:ascii="Times New Roman" w:eastAsia="Times New Roman" w:hAnsi="Times New Roman" w:cs="Times New Roman"/>
+                <w:sz w:val="28"/>
+                <w:szCs w:val="28"/>
+              </w:rPr>
+              <w:t>cáo</w:t>
+            </w:r>
+            <w:proofErr w:type="spellEnd"/>
           </w:p>
         </w:tc>
         <w:tc>
@@ -2242,14 +4608,34 @@
                 <w:szCs w:val="28"/>
               </w:rPr>
             </w:pPr>
-            <w:r>
-              <w:rPr>
-                <w:rFonts w:ascii="Times New Roman" w:eastAsia="Times New Roman" w:hAnsi="Times New Roman" w:cs="Times New Roman"/>
-                <w:sz w:val="28"/>
-                <w:szCs w:val="28"/>
-              </w:rPr>
-              <w:t>Hoàn thành</w:t>
-            </w:r>
+            <w:proofErr w:type="spellStart"/>
+            <w:r>
+              <w:rPr>
+                <w:rFonts w:ascii="Times New Roman" w:eastAsia="Times New Roman" w:hAnsi="Times New Roman" w:cs="Times New Roman"/>
+                <w:sz w:val="28"/>
+                <w:szCs w:val="28"/>
+              </w:rPr>
+              <w:t>Hoàn</w:t>
+            </w:r>
+            <w:proofErr w:type="spellEnd"/>
+            <w:r>
+              <w:rPr>
+                <w:rFonts w:ascii="Times New Roman" w:eastAsia="Times New Roman" w:hAnsi="Times New Roman" w:cs="Times New Roman"/>
+                <w:sz w:val="28"/>
+                <w:szCs w:val="28"/>
+              </w:rPr>
+              <w:t xml:space="preserve"> </w:t>
+            </w:r>
+            <w:proofErr w:type="spellStart"/>
+            <w:r>
+              <w:rPr>
+                <w:rFonts w:ascii="Times New Roman" w:eastAsia="Times New Roman" w:hAnsi="Times New Roman" w:cs="Times New Roman"/>
+                <w:sz w:val="28"/>
+                <w:szCs w:val="28"/>
+              </w:rPr>
+              <w:t>thành</w:t>
+            </w:r>
+            <w:proofErr w:type="spellEnd"/>
           </w:p>
         </w:tc>
         <w:tc>
@@ -2392,6 +4778,7 @@
                 <w:lang w:val="vi-VN"/>
               </w:rPr>
             </w:pPr>
+            <w:proofErr w:type="spellStart"/>
             <w:r>
               <w:rPr>
                 <w:rFonts w:ascii="Times New Roman" w:eastAsia="Times New Roman" w:hAnsi="Times New Roman" w:cs="Times New Roman"/>
@@ -2400,6 +4787,7 @@
               </w:rPr>
               <w:t>Triển</w:t>
             </w:r>
+            <w:proofErr w:type="spellEnd"/>
             <w:r>
               <w:rPr>
                 <w:rFonts w:ascii="Times New Roman" w:eastAsia="Times New Roman" w:hAnsi="Times New Roman" w:cs="Times New Roman"/>
@@ -2437,6 +4825,7 @@
                 <w:lang w:val="vi-VN"/>
               </w:rPr>
             </w:pPr>
+            <w:proofErr w:type="spellStart"/>
             <w:r>
               <w:rPr>
                 <w:rFonts w:ascii="Times New Roman" w:eastAsia="Times New Roman" w:hAnsi="Times New Roman" w:cs="Times New Roman"/>
@@ -2445,6 +4834,7 @@
               </w:rPr>
               <w:t>Hoàn</w:t>
             </w:r>
+            <w:proofErr w:type="spellEnd"/>
             <w:r>
               <w:rPr>
                 <w:rFonts w:ascii="Times New Roman" w:eastAsia="Times New Roman" w:hAnsi="Times New Roman" w:cs="Times New Roman"/>
@@ -2542,6 +4932,7 @@
                 <w:lang w:val="vi-VN"/>
               </w:rPr>
             </w:pPr>
+            <w:proofErr w:type="spellStart"/>
             <w:r>
               <w:rPr>
                 <w:rFonts w:ascii="Times New Roman" w:eastAsia="Times New Roman" w:hAnsi="Times New Roman" w:cs="Times New Roman"/>
@@ -2550,6 +4941,7 @@
               </w:rPr>
               <w:t>Trương</w:t>
             </w:r>
+            <w:proofErr w:type="spellEnd"/>
             <w:r>
               <w:rPr>
                 <w:rFonts w:ascii="Times New Roman" w:eastAsia="Times New Roman" w:hAnsi="Times New Roman" w:cs="Times New Roman"/>
@@ -2586,6 +4978,7 @@
                 <w:szCs w:val="28"/>
               </w:rPr>
             </w:pPr>
+            <w:proofErr w:type="spellStart"/>
             <w:r>
               <w:rPr>
                 <w:rFonts w:ascii="Times New Roman" w:eastAsia="Times New Roman" w:hAnsi="Times New Roman" w:cs="Times New Roman"/>
@@ -2594,6 +4987,7 @@
               </w:rPr>
               <w:t>Triển</w:t>
             </w:r>
+            <w:proofErr w:type="spellEnd"/>
             <w:r>
               <w:rPr>
                 <w:rFonts w:ascii="Times New Roman" w:eastAsia="Times New Roman" w:hAnsi="Times New Roman" w:cs="Times New Roman"/>
@@ -2631,6 +5025,7 @@
                 <w:lang w:val="vi-VN"/>
               </w:rPr>
             </w:pPr>
+            <w:proofErr w:type="spellStart"/>
             <w:r>
               <w:rPr>
                 <w:rFonts w:ascii="Times New Roman" w:eastAsia="Times New Roman" w:hAnsi="Times New Roman" w:cs="Times New Roman"/>
@@ -2639,6 +5034,7 @@
               </w:rPr>
               <w:t>Hoàn</w:t>
             </w:r>
+            <w:proofErr w:type="spellEnd"/>
             <w:r>
               <w:rPr>
                 <w:rFonts w:ascii="Times New Roman" w:eastAsia="Times New Roman" w:hAnsi="Times New Roman" w:cs="Times New Roman"/>
@@ -2736,6 +5132,7 @@
                 <w:lang w:val="vi-VN"/>
               </w:rPr>
             </w:pPr>
+            <w:proofErr w:type="spellStart"/>
             <w:r>
               <w:rPr>
                 <w:rFonts w:ascii="Times New Roman" w:eastAsia="Times New Roman" w:hAnsi="Times New Roman" w:cs="Times New Roman"/>
@@ -2744,6 +5141,7 @@
               </w:rPr>
               <w:t>Trần</w:t>
             </w:r>
+            <w:proofErr w:type="spellEnd"/>
             <w:r>
               <w:rPr>
                 <w:rFonts w:ascii="Times New Roman" w:eastAsia="Times New Roman" w:hAnsi="Times New Roman" w:cs="Times New Roman"/>
@@ -2780,6 +5178,7 @@
                 <w:szCs w:val="28"/>
               </w:rPr>
             </w:pPr>
+            <w:proofErr w:type="spellStart"/>
             <w:r>
               <w:rPr>
                 <w:rFonts w:ascii="Times New Roman" w:eastAsia="Times New Roman" w:hAnsi="Times New Roman" w:cs="Times New Roman"/>
@@ -2788,6 +5187,7 @@
               </w:rPr>
               <w:t>Triển</w:t>
             </w:r>
+            <w:proofErr w:type="spellEnd"/>
             <w:r>
               <w:rPr>
                 <w:rFonts w:ascii="Times New Roman" w:eastAsia="Times New Roman" w:hAnsi="Times New Roman" w:cs="Times New Roman"/>
@@ -2825,6 +5225,7 @@
                 <w:lang w:val="vi-VN"/>
               </w:rPr>
             </w:pPr>
+            <w:proofErr w:type="spellStart"/>
             <w:r>
               <w:rPr>
                 <w:rFonts w:ascii="Times New Roman" w:eastAsia="Times New Roman" w:hAnsi="Times New Roman" w:cs="Times New Roman"/>
@@ -2833,6 +5234,7 @@
               </w:rPr>
               <w:t>Hoàn</w:t>
             </w:r>
+            <w:proofErr w:type="spellEnd"/>
             <w:r>
               <w:rPr>
                 <w:rFonts w:ascii="Times New Roman" w:eastAsia="Times New Roman" w:hAnsi="Times New Roman" w:cs="Times New Roman"/>
@@ -2874,7 +5276,7 @@
       </w:tr>
       <w:tr>
         <w:trPr>
-          <w:trHeight w:val="2919"/>
+          <w:trHeight w:val="1833"/>
         </w:trPr>
         <w:tc>
           <w:tcPr>
@@ -2930,6 +5332,7 @@
                 <w:lang w:val="vi-VN"/>
               </w:rPr>
             </w:pPr>
+            <w:proofErr w:type="spellStart"/>
             <w:r>
               <w:rPr>
                 <w:rFonts w:ascii="Times New Roman" w:eastAsia="Times New Roman" w:hAnsi="Times New Roman" w:cs="Times New Roman"/>
@@ -2938,6 +5341,7 @@
               </w:rPr>
               <w:t>Trần</w:t>
             </w:r>
+            <w:proofErr w:type="spellEnd"/>
             <w:r>
               <w:rPr>
                 <w:rFonts w:ascii="Times New Roman" w:eastAsia="Times New Roman" w:hAnsi="Times New Roman" w:cs="Times New Roman"/>
@@ -2974,6 +5378,7 @@
                 <w:szCs w:val="28"/>
               </w:rPr>
             </w:pPr>
+            <w:proofErr w:type="spellStart"/>
             <w:r>
               <w:rPr>
                 <w:rFonts w:ascii="Times New Roman" w:eastAsia="Times New Roman" w:hAnsi="Times New Roman" w:cs="Times New Roman"/>
@@ -2982,6 +5387,7 @@
               </w:rPr>
               <w:t>Triển</w:t>
             </w:r>
+            <w:proofErr w:type="spellEnd"/>
             <w:r>
               <w:rPr>
                 <w:rFonts w:ascii="Times New Roman" w:eastAsia="Times New Roman" w:hAnsi="Times New Roman" w:cs="Times New Roman"/>
@@ -3019,6 +5425,7 @@
                 <w:lang w:val="vi-VN"/>
               </w:rPr>
             </w:pPr>
+            <w:proofErr w:type="spellStart"/>
             <w:r>
               <w:rPr>
                 <w:rFonts w:ascii="Times New Roman" w:eastAsia="Times New Roman" w:hAnsi="Times New Roman" w:cs="Times New Roman"/>
@@ -3027,6 +5434,7 @@
               </w:rPr>
               <w:t>Hoàn</w:t>
             </w:r>
+            <w:proofErr w:type="spellEnd"/>
             <w:r>
               <w:rPr>
                 <w:rFonts w:ascii="Times New Roman" w:eastAsia="Times New Roman" w:hAnsi="Times New Roman" w:cs="Times New Roman"/>
@@ -3052,6 +5460,778 @@
             <w:tcW w:w="1515" w:type="dxa"/>
             <w:tcBorders>
               <w:top w:val="single" w:sz="4" w:space="0" w:color="auto"/>
+              <w:left w:val="single" w:sz="4" w:space="0" w:color="auto"/>
+              <w:bottom w:val="single" w:sz="4" w:space="0" w:color="auto"/>
+              <w:right w:val="single" w:sz="4" w:space="0" w:color="auto"/>
+            </w:tcBorders>
+            <w:tcMar>
+              <w:top w:w="0" w:type="dxa"/>
+              <w:left w:w="100" w:type="dxa"/>
+              <w:bottom w:w="0" w:type="dxa"/>
+              <w:right w:w="100" w:type="dxa"/>
+            </w:tcMar>
+          </w:tcPr>
+          <w:p>
+            <w:pPr>
+              <w:spacing w:line="240" w:lineRule="auto"/>
+              <w:rPr>
+                <w:rFonts w:ascii="Times New Roman" w:eastAsia="Times New Roman" w:hAnsi="Times New Roman" w:cs="Times New Roman"/>
+                <w:sz w:val="28"/>
+                <w:szCs w:val="28"/>
+              </w:rPr>
+            </w:pPr>
+          </w:p>
+        </w:tc>
+      </w:tr>
+      <w:tr>
+        <w:trPr>
+          <w:trHeight w:val="1408"/>
+        </w:trPr>
+        <w:tc>
+          <w:tcPr>
+            <w:tcW w:w="840" w:type="dxa"/>
+            <w:vMerge w:val="restart"/>
+            <w:tcBorders>
+              <w:top w:val="single" w:sz="4" w:space="0" w:color="auto"/>
+              <w:left w:val="single" w:sz="4" w:space="0" w:color="auto"/>
+              <w:right w:val="single" w:sz="4" w:space="0" w:color="auto"/>
+            </w:tcBorders>
+            <w:tcMar>
+              <w:top w:w="0" w:type="dxa"/>
+              <w:left w:w="100" w:type="dxa"/>
+              <w:bottom w:w="0" w:type="dxa"/>
+              <w:right w:w="100" w:type="dxa"/>
+            </w:tcMar>
+          </w:tcPr>
+          <w:p>
+            <w:pPr>
+              <w:spacing w:line="240" w:lineRule="auto"/>
+              <w:jc w:val="center"/>
+              <w:rPr>
+                <w:rFonts w:ascii="Times New Roman" w:eastAsia="Times New Roman" w:hAnsi="Times New Roman" w:cs="Times New Roman"/>
+                <w:sz w:val="28"/>
+                <w:szCs w:val="28"/>
+              </w:rPr>
+            </w:pPr>
+          </w:p>
+        </w:tc>
+        <w:tc>
+          <w:tcPr>
+            <w:tcW w:w="1455" w:type="dxa"/>
+            <w:tcBorders>
+              <w:top w:val="single" w:sz="4" w:space="0" w:color="auto"/>
+              <w:left w:val="single" w:sz="4" w:space="0" w:color="auto"/>
+              <w:bottom w:val="single" w:sz="4" w:space="0" w:color="auto"/>
+              <w:right w:val="single" w:sz="4" w:space="0" w:color="auto"/>
+            </w:tcBorders>
+            <w:tcMar>
+              <w:top w:w="0" w:type="dxa"/>
+              <w:left w:w="100" w:type="dxa"/>
+              <w:bottom w:w="0" w:type="dxa"/>
+              <w:right w:w="100" w:type="dxa"/>
+            </w:tcMar>
+          </w:tcPr>
+          <w:p>
+            <w:pPr>
+              <w:spacing w:before="240"/>
+              <w:rPr>
+                <w:rFonts w:ascii="Times New Roman" w:eastAsia="Times New Roman" w:hAnsi="Times New Roman" w:cs="Times New Roman"/>
+                <w:sz w:val="28"/>
+                <w:szCs w:val="28"/>
+                <w:lang w:val="vi-VN"/>
+              </w:rPr>
+            </w:pPr>
+            <w:r>
+              <w:rPr>
+                <w:rFonts w:ascii="Times New Roman" w:eastAsia="Times New Roman" w:hAnsi="Times New Roman" w:cs="Times New Roman"/>
+                <w:sz w:val="28"/>
+                <w:szCs w:val="28"/>
+                <w:lang w:val="vi-VN"/>
+              </w:rPr>
+              <w:t>Phạm Văn Thành</w:t>
+            </w:r>
+          </w:p>
+        </w:tc>
+        <w:tc>
+          <w:tcPr>
+            <w:tcW w:w="3270" w:type="dxa"/>
+            <w:tcBorders>
+              <w:top w:val="single" w:sz="4" w:space="0" w:color="auto"/>
+              <w:left w:val="single" w:sz="4" w:space="0" w:color="auto"/>
+              <w:bottom w:val="single" w:sz="4" w:space="0" w:color="auto"/>
+              <w:right w:val="single" w:sz="4" w:space="0" w:color="auto"/>
+            </w:tcBorders>
+            <w:tcMar>
+              <w:top w:w="0" w:type="dxa"/>
+              <w:left w:w="100" w:type="dxa"/>
+              <w:bottom w:w="0" w:type="dxa"/>
+              <w:right w:w="100" w:type="dxa"/>
+            </w:tcMar>
+          </w:tcPr>
+          <w:p>
+            <w:pPr>
+              <w:spacing w:line="240" w:lineRule="auto"/>
+              <w:rPr>
+                <w:rFonts w:ascii="Times New Roman" w:eastAsia="Times New Roman" w:hAnsi="Times New Roman" w:cs="Times New Roman"/>
+                <w:sz w:val="28"/>
+                <w:szCs w:val="28"/>
+                <w:lang w:val="vi-VN"/>
+              </w:rPr>
+            </w:pPr>
+            <w:proofErr w:type="spellStart"/>
+            <w:r>
+              <w:rPr>
+                <w:rFonts w:ascii="Times New Roman" w:eastAsia="Times New Roman" w:hAnsi="Times New Roman" w:cs="Times New Roman"/>
+                <w:sz w:val="28"/>
+                <w:szCs w:val="28"/>
+              </w:rPr>
+              <w:t>Xây</w:t>
+            </w:r>
+            <w:proofErr w:type="spellEnd"/>
+            <w:r>
+              <w:rPr>
+                <w:rFonts w:ascii="Times New Roman" w:eastAsia="Times New Roman" w:hAnsi="Times New Roman" w:cs="Times New Roman"/>
+                <w:sz w:val="28"/>
+                <w:szCs w:val="28"/>
+                <w:lang w:val="vi-VN"/>
+              </w:rPr>
+              <w:t xml:space="preserve"> dựng giao diện, sửa lỗi</w:t>
+            </w:r>
+          </w:p>
+        </w:tc>
+        <w:tc>
+          <w:tcPr>
+            <w:tcW w:w="1950" w:type="dxa"/>
+            <w:tcBorders>
+              <w:top w:val="single" w:sz="4" w:space="0" w:color="auto"/>
+              <w:left w:val="single" w:sz="4" w:space="0" w:color="auto"/>
+              <w:bottom w:val="single" w:sz="4" w:space="0" w:color="auto"/>
+              <w:right w:val="single" w:sz="4" w:space="0" w:color="auto"/>
+            </w:tcBorders>
+            <w:tcMar>
+              <w:top w:w="0" w:type="dxa"/>
+              <w:left w:w="100" w:type="dxa"/>
+              <w:bottom w:w="0" w:type="dxa"/>
+              <w:right w:w="100" w:type="dxa"/>
+            </w:tcMar>
+          </w:tcPr>
+          <w:p>
+            <w:pPr>
+              <w:spacing w:line="240" w:lineRule="auto"/>
+              <w:rPr>
+                <w:rFonts w:ascii="Times New Roman" w:eastAsia="Times New Roman" w:hAnsi="Times New Roman" w:cs="Times New Roman"/>
+                <w:sz w:val="28"/>
+                <w:szCs w:val="28"/>
+                <w:lang w:val="vi-VN"/>
+              </w:rPr>
+            </w:pPr>
+            <w:proofErr w:type="spellStart"/>
+            <w:r>
+              <w:rPr>
+                <w:rFonts w:ascii="Times New Roman" w:eastAsia="Times New Roman" w:hAnsi="Times New Roman" w:cs="Times New Roman"/>
+                <w:sz w:val="28"/>
+                <w:szCs w:val="28"/>
+              </w:rPr>
+              <w:t>Hoàn</w:t>
+            </w:r>
+            <w:proofErr w:type="spellEnd"/>
+            <w:r>
+              <w:rPr>
+                <w:rFonts w:ascii="Times New Roman" w:eastAsia="Times New Roman" w:hAnsi="Times New Roman" w:cs="Times New Roman"/>
+                <w:sz w:val="28"/>
+                <w:szCs w:val="28"/>
+                <w:lang w:val="vi-VN"/>
+              </w:rPr>
+              <w:t xml:space="preserve"> thiện</w:t>
+            </w:r>
+          </w:p>
+        </w:tc>
+        <w:tc>
+          <w:tcPr>
+            <w:tcW w:w="1515" w:type="dxa"/>
+            <w:vMerge w:val="restart"/>
+            <w:tcBorders>
+              <w:top w:val="single" w:sz="4" w:space="0" w:color="auto"/>
+              <w:left w:val="single" w:sz="4" w:space="0" w:color="auto"/>
+              <w:right w:val="single" w:sz="4" w:space="0" w:color="auto"/>
+            </w:tcBorders>
+            <w:tcMar>
+              <w:top w:w="0" w:type="dxa"/>
+              <w:left w:w="100" w:type="dxa"/>
+              <w:bottom w:w="0" w:type="dxa"/>
+              <w:right w:w="100" w:type="dxa"/>
+            </w:tcMar>
+          </w:tcPr>
+          <w:p>
+            <w:pPr>
+              <w:spacing w:line="240" w:lineRule="auto"/>
+              <w:rPr>
+                <w:rFonts w:ascii="Times New Roman" w:eastAsia="Times New Roman" w:hAnsi="Times New Roman" w:cs="Times New Roman"/>
+                <w:sz w:val="28"/>
+                <w:szCs w:val="28"/>
+              </w:rPr>
+            </w:pPr>
+          </w:p>
+        </w:tc>
+      </w:tr>
+      <w:tr>
+        <w:trPr>
+          <w:trHeight w:val="1272"/>
+        </w:trPr>
+        <w:tc>
+          <w:tcPr>
+            <w:tcW w:w="840" w:type="dxa"/>
+            <w:vMerge/>
+            <w:tcBorders>
+              <w:left w:val="single" w:sz="4" w:space="0" w:color="auto"/>
+              <w:right w:val="single" w:sz="4" w:space="0" w:color="auto"/>
+            </w:tcBorders>
+            <w:tcMar>
+              <w:top w:w="0" w:type="dxa"/>
+              <w:left w:w="100" w:type="dxa"/>
+              <w:bottom w:w="0" w:type="dxa"/>
+              <w:right w:w="100" w:type="dxa"/>
+            </w:tcMar>
+          </w:tcPr>
+          <w:p>
+            <w:pPr>
+              <w:spacing w:line="240" w:lineRule="auto"/>
+              <w:jc w:val="center"/>
+              <w:rPr>
+                <w:rFonts w:ascii="Times New Roman" w:eastAsia="Times New Roman" w:hAnsi="Times New Roman" w:cs="Times New Roman"/>
+                <w:sz w:val="28"/>
+                <w:szCs w:val="28"/>
+              </w:rPr>
+            </w:pPr>
+          </w:p>
+        </w:tc>
+        <w:tc>
+          <w:tcPr>
+            <w:tcW w:w="1455" w:type="dxa"/>
+            <w:tcBorders>
+              <w:top w:val="single" w:sz="4" w:space="0" w:color="auto"/>
+              <w:left w:val="single" w:sz="4" w:space="0" w:color="auto"/>
+              <w:bottom w:val="single" w:sz="4" w:space="0" w:color="auto"/>
+              <w:right w:val="single" w:sz="4" w:space="0" w:color="auto"/>
+            </w:tcBorders>
+            <w:tcMar>
+              <w:top w:w="0" w:type="dxa"/>
+              <w:left w:w="100" w:type="dxa"/>
+              <w:bottom w:w="0" w:type="dxa"/>
+              <w:right w:w="100" w:type="dxa"/>
+            </w:tcMar>
+          </w:tcPr>
+          <w:p>
+            <w:pPr>
+              <w:spacing w:before="240"/>
+              <w:rPr>
+                <w:rFonts w:ascii="Times New Roman" w:eastAsia="Times New Roman" w:hAnsi="Times New Roman" w:cs="Times New Roman"/>
+                <w:sz w:val="28"/>
+                <w:szCs w:val="28"/>
+                <w:lang w:val="vi-VN"/>
+              </w:rPr>
+            </w:pPr>
+            <w:proofErr w:type="spellStart"/>
+            <w:r>
+              <w:rPr>
+                <w:rFonts w:ascii="Times New Roman" w:eastAsia="Times New Roman" w:hAnsi="Times New Roman" w:cs="Times New Roman"/>
+                <w:sz w:val="28"/>
+                <w:szCs w:val="28"/>
+              </w:rPr>
+              <w:t>Trương</w:t>
+            </w:r>
+            <w:proofErr w:type="spellEnd"/>
+            <w:r>
+              <w:rPr>
+                <w:rFonts w:ascii="Times New Roman" w:eastAsia="Times New Roman" w:hAnsi="Times New Roman" w:cs="Times New Roman"/>
+                <w:sz w:val="28"/>
+                <w:szCs w:val="28"/>
+                <w:lang w:val="vi-VN"/>
+              </w:rPr>
+              <w:t xml:space="preserve"> Thị Thủy</w:t>
+            </w:r>
+          </w:p>
+        </w:tc>
+        <w:tc>
+          <w:tcPr>
+            <w:tcW w:w="3270" w:type="dxa"/>
+            <w:tcBorders>
+              <w:top w:val="single" w:sz="4" w:space="0" w:color="auto"/>
+              <w:left w:val="single" w:sz="4" w:space="0" w:color="auto"/>
+              <w:bottom w:val="single" w:sz="4" w:space="0" w:color="auto"/>
+              <w:right w:val="single" w:sz="4" w:space="0" w:color="auto"/>
+            </w:tcBorders>
+            <w:tcMar>
+              <w:top w:w="0" w:type="dxa"/>
+              <w:left w:w="100" w:type="dxa"/>
+              <w:bottom w:w="0" w:type="dxa"/>
+              <w:right w:w="100" w:type="dxa"/>
+            </w:tcMar>
+          </w:tcPr>
+          <w:p>
+            <w:pPr>
+              <w:spacing w:line="240" w:lineRule="auto"/>
+              <w:rPr>
+                <w:rFonts w:ascii="Times New Roman" w:eastAsia="Times New Roman" w:hAnsi="Times New Roman" w:cs="Times New Roman"/>
+                <w:sz w:val="28"/>
+                <w:szCs w:val="28"/>
+                <w:lang w:val="vi-VN"/>
+              </w:rPr>
+            </w:pPr>
+            <w:proofErr w:type="spellStart"/>
+            <w:r>
+              <w:rPr>
+                <w:rFonts w:ascii="Times New Roman" w:eastAsia="Times New Roman" w:hAnsi="Times New Roman" w:cs="Times New Roman"/>
+                <w:sz w:val="28"/>
+                <w:szCs w:val="28"/>
+              </w:rPr>
+              <w:t>Xây</w:t>
+            </w:r>
+            <w:proofErr w:type="spellEnd"/>
+            <w:r>
+              <w:rPr>
+                <w:rFonts w:ascii="Times New Roman" w:eastAsia="Times New Roman" w:hAnsi="Times New Roman" w:cs="Times New Roman"/>
+                <w:sz w:val="28"/>
+                <w:szCs w:val="28"/>
+                <w:lang w:val="vi-VN"/>
+              </w:rPr>
+              <w:t xml:space="preserve"> dựng giao diện, sửa lỗi</w:t>
+            </w:r>
+          </w:p>
+        </w:tc>
+        <w:tc>
+          <w:tcPr>
+            <w:tcW w:w="1950" w:type="dxa"/>
+            <w:tcBorders>
+              <w:top w:val="single" w:sz="4" w:space="0" w:color="auto"/>
+              <w:left w:val="single" w:sz="4" w:space="0" w:color="auto"/>
+              <w:bottom w:val="single" w:sz="4" w:space="0" w:color="auto"/>
+              <w:right w:val="single" w:sz="4" w:space="0" w:color="auto"/>
+            </w:tcBorders>
+            <w:tcMar>
+              <w:top w:w="0" w:type="dxa"/>
+              <w:left w:w="100" w:type="dxa"/>
+              <w:bottom w:w="0" w:type="dxa"/>
+              <w:right w:w="100" w:type="dxa"/>
+            </w:tcMar>
+          </w:tcPr>
+          <w:p>
+            <w:pPr>
+              <w:spacing w:line="240" w:lineRule="auto"/>
+              <w:rPr>
+                <w:rFonts w:ascii="Times New Roman" w:eastAsia="Times New Roman" w:hAnsi="Times New Roman" w:cs="Times New Roman"/>
+                <w:sz w:val="28"/>
+                <w:szCs w:val="28"/>
+                <w:lang w:val="vi-VN"/>
+              </w:rPr>
+            </w:pPr>
+            <w:proofErr w:type="spellStart"/>
+            <w:r>
+              <w:rPr>
+                <w:rFonts w:ascii="Times New Roman" w:eastAsia="Times New Roman" w:hAnsi="Times New Roman" w:cs="Times New Roman"/>
+                <w:sz w:val="28"/>
+                <w:szCs w:val="28"/>
+              </w:rPr>
+              <w:t>Hoàn</w:t>
+            </w:r>
+            <w:proofErr w:type="spellEnd"/>
+            <w:r>
+              <w:rPr>
+                <w:rFonts w:ascii="Times New Roman" w:eastAsia="Times New Roman" w:hAnsi="Times New Roman" w:cs="Times New Roman"/>
+                <w:sz w:val="28"/>
+                <w:szCs w:val="28"/>
+                <w:lang w:val="vi-VN"/>
+              </w:rPr>
+              <w:t xml:space="preserve"> thiện</w:t>
+            </w:r>
+          </w:p>
+        </w:tc>
+        <w:tc>
+          <w:tcPr>
+            <w:tcW w:w="1515" w:type="dxa"/>
+            <w:vMerge/>
+            <w:tcBorders>
+              <w:left w:val="single" w:sz="4" w:space="0" w:color="auto"/>
+              <w:right w:val="single" w:sz="4" w:space="0" w:color="auto"/>
+            </w:tcBorders>
+            <w:tcMar>
+              <w:top w:w="0" w:type="dxa"/>
+              <w:left w:w="100" w:type="dxa"/>
+              <w:bottom w:w="0" w:type="dxa"/>
+              <w:right w:w="100" w:type="dxa"/>
+            </w:tcMar>
+          </w:tcPr>
+          <w:p>
+            <w:pPr>
+              <w:spacing w:line="240" w:lineRule="auto"/>
+              <w:rPr>
+                <w:rFonts w:ascii="Times New Roman" w:eastAsia="Times New Roman" w:hAnsi="Times New Roman" w:cs="Times New Roman"/>
+                <w:sz w:val="28"/>
+                <w:szCs w:val="28"/>
+              </w:rPr>
+            </w:pPr>
+          </w:p>
+        </w:tc>
+      </w:tr>
+      <w:tr>
+        <w:trPr>
+          <w:trHeight w:val="1261"/>
+        </w:trPr>
+        <w:tc>
+          <w:tcPr>
+            <w:tcW w:w="840" w:type="dxa"/>
+            <w:vMerge/>
+            <w:tcBorders>
+              <w:left w:val="single" w:sz="4" w:space="0" w:color="auto"/>
+              <w:right w:val="single" w:sz="4" w:space="0" w:color="auto"/>
+            </w:tcBorders>
+            <w:tcMar>
+              <w:top w:w="0" w:type="dxa"/>
+              <w:left w:w="100" w:type="dxa"/>
+              <w:bottom w:w="0" w:type="dxa"/>
+              <w:right w:w="100" w:type="dxa"/>
+            </w:tcMar>
+          </w:tcPr>
+          <w:p>
+            <w:pPr>
+              <w:spacing w:line="240" w:lineRule="auto"/>
+              <w:jc w:val="center"/>
+              <w:rPr>
+                <w:rFonts w:ascii="Times New Roman" w:eastAsia="Times New Roman" w:hAnsi="Times New Roman" w:cs="Times New Roman"/>
+                <w:sz w:val="28"/>
+                <w:szCs w:val="28"/>
+              </w:rPr>
+            </w:pPr>
+          </w:p>
+        </w:tc>
+        <w:tc>
+          <w:tcPr>
+            <w:tcW w:w="1455" w:type="dxa"/>
+            <w:tcBorders>
+              <w:top w:val="single" w:sz="4" w:space="0" w:color="auto"/>
+              <w:left w:val="single" w:sz="4" w:space="0" w:color="auto"/>
+              <w:bottom w:val="single" w:sz="4" w:space="0" w:color="auto"/>
+              <w:right w:val="single" w:sz="4" w:space="0" w:color="auto"/>
+            </w:tcBorders>
+            <w:tcMar>
+              <w:top w:w="0" w:type="dxa"/>
+              <w:left w:w="100" w:type="dxa"/>
+              <w:bottom w:w="0" w:type="dxa"/>
+              <w:right w:w="100" w:type="dxa"/>
+            </w:tcMar>
+          </w:tcPr>
+          <w:p>
+            <w:pPr>
+              <w:spacing w:before="240"/>
+              <w:rPr>
+                <w:rFonts w:ascii="Times New Roman" w:eastAsia="Times New Roman" w:hAnsi="Times New Roman" w:cs="Times New Roman"/>
+                <w:sz w:val="28"/>
+                <w:szCs w:val="28"/>
+                <w:lang w:val="vi-VN"/>
+              </w:rPr>
+            </w:pPr>
+            <w:proofErr w:type="spellStart"/>
+            <w:r>
+              <w:rPr>
+                <w:rFonts w:ascii="Times New Roman" w:eastAsia="Times New Roman" w:hAnsi="Times New Roman" w:cs="Times New Roman"/>
+                <w:sz w:val="28"/>
+                <w:szCs w:val="28"/>
+              </w:rPr>
+              <w:t>Trần</w:t>
+            </w:r>
+            <w:proofErr w:type="spellEnd"/>
+            <w:r>
+              <w:rPr>
+                <w:rFonts w:ascii="Times New Roman" w:eastAsia="Times New Roman" w:hAnsi="Times New Roman" w:cs="Times New Roman"/>
+                <w:sz w:val="28"/>
+                <w:szCs w:val="28"/>
+                <w:lang w:val="vi-VN"/>
+              </w:rPr>
+              <w:t xml:space="preserve"> Anh Đức</w:t>
+            </w:r>
+          </w:p>
+        </w:tc>
+        <w:tc>
+          <w:tcPr>
+            <w:tcW w:w="3270" w:type="dxa"/>
+            <w:tcBorders>
+              <w:top w:val="single" w:sz="4" w:space="0" w:color="auto"/>
+              <w:left w:val="single" w:sz="4" w:space="0" w:color="auto"/>
+              <w:bottom w:val="single" w:sz="4" w:space="0" w:color="auto"/>
+              <w:right w:val="single" w:sz="4" w:space="0" w:color="auto"/>
+            </w:tcBorders>
+            <w:tcMar>
+              <w:top w:w="0" w:type="dxa"/>
+              <w:left w:w="100" w:type="dxa"/>
+              <w:bottom w:w="0" w:type="dxa"/>
+              <w:right w:w="100" w:type="dxa"/>
+            </w:tcMar>
+          </w:tcPr>
+          <w:p>
+            <w:pPr>
+              <w:spacing w:line="240" w:lineRule="auto"/>
+              <w:rPr>
+                <w:rFonts w:ascii="Times New Roman" w:eastAsia="Times New Roman" w:hAnsi="Times New Roman" w:cs="Times New Roman"/>
+                <w:sz w:val="28"/>
+                <w:szCs w:val="28"/>
+                <w:lang w:val="vi-VN"/>
+              </w:rPr>
+            </w:pPr>
+            <w:proofErr w:type="spellStart"/>
+            <w:r>
+              <w:rPr>
+                <w:rFonts w:ascii="Times New Roman" w:eastAsia="Times New Roman" w:hAnsi="Times New Roman" w:cs="Times New Roman"/>
+                <w:sz w:val="28"/>
+                <w:szCs w:val="28"/>
+              </w:rPr>
+              <w:t>Xây</w:t>
+            </w:r>
+            <w:proofErr w:type="spellEnd"/>
+            <w:r>
+              <w:rPr>
+                <w:rFonts w:ascii="Times New Roman" w:eastAsia="Times New Roman" w:hAnsi="Times New Roman" w:cs="Times New Roman"/>
+                <w:sz w:val="28"/>
+                <w:szCs w:val="28"/>
+                <w:lang w:val="vi-VN"/>
+              </w:rPr>
+              <w:t xml:space="preserve"> dựng giao diện, sửa lỗi</w:t>
+            </w:r>
+            <w:bookmarkStart w:id="0" w:name="_GoBack"/>
+            <w:bookmarkEnd w:id="0"/>
+          </w:p>
+        </w:tc>
+        <w:tc>
+          <w:tcPr>
+            <w:tcW w:w="1950" w:type="dxa"/>
+            <w:tcBorders>
+              <w:top w:val="single" w:sz="4" w:space="0" w:color="auto"/>
+              <w:left w:val="single" w:sz="4" w:space="0" w:color="auto"/>
+              <w:bottom w:val="single" w:sz="4" w:space="0" w:color="auto"/>
+              <w:right w:val="single" w:sz="4" w:space="0" w:color="auto"/>
+            </w:tcBorders>
+            <w:tcMar>
+              <w:top w:w="0" w:type="dxa"/>
+              <w:left w:w="100" w:type="dxa"/>
+              <w:bottom w:w="0" w:type="dxa"/>
+              <w:right w:w="100" w:type="dxa"/>
+            </w:tcMar>
+          </w:tcPr>
+          <w:p>
+            <w:pPr>
+              <w:spacing w:line="240" w:lineRule="auto"/>
+              <w:rPr>
+                <w:rFonts w:ascii="Times New Roman" w:eastAsia="Times New Roman" w:hAnsi="Times New Roman" w:cs="Times New Roman"/>
+                <w:sz w:val="28"/>
+                <w:szCs w:val="28"/>
+                <w:lang w:val="vi-VN"/>
+              </w:rPr>
+            </w:pPr>
+            <w:proofErr w:type="spellStart"/>
+            <w:r>
+              <w:rPr>
+                <w:rFonts w:ascii="Times New Roman" w:eastAsia="Times New Roman" w:hAnsi="Times New Roman" w:cs="Times New Roman"/>
+                <w:sz w:val="28"/>
+                <w:szCs w:val="28"/>
+              </w:rPr>
+              <w:t>Hoàn</w:t>
+            </w:r>
+            <w:proofErr w:type="spellEnd"/>
+            <w:r>
+              <w:rPr>
+                <w:rFonts w:ascii="Times New Roman" w:eastAsia="Times New Roman" w:hAnsi="Times New Roman" w:cs="Times New Roman"/>
+                <w:sz w:val="28"/>
+                <w:szCs w:val="28"/>
+                <w:lang w:val="vi-VN"/>
+              </w:rPr>
+              <w:t xml:space="preserve"> thiện</w:t>
+            </w:r>
+          </w:p>
+        </w:tc>
+        <w:tc>
+          <w:tcPr>
+            <w:tcW w:w="1515" w:type="dxa"/>
+            <w:vMerge/>
+            <w:tcBorders>
+              <w:left w:val="single" w:sz="4" w:space="0" w:color="auto"/>
+              <w:right w:val="single" w:sz="4" w:space="0" w:color="auto"/>
+            </w:tcBorders>
+            <w:tcMar>
+              <w:top w:w="0" w:type="dxa"/>
+              <w:left w:w="100" w:type="dxa"/>
+              <w:bottom w:w="0" w:type="dxa"/>
+              <w:right w:w="100" w:type="dxa"/>
+            </w:tcMar>
+          </w:tcPr>
+          <w:p>
+            <w:pPr>
+              <w:spacing w:line="240" w:lineRule="auto"/>
+              <w:rPr>
+                <w:rFonts w:ascii="Times New Roman" w:eastAsia="Times New Roman" w:hAnsi="Times New Roman" w:cs="Times New Roman"/>
+                <w:sz w:val="28"/>
+                <w:szCs w:val="28"/>
+              </w:rPr>
+            </w:pPr>
+          </w:p>
+        </w:tc>
+      </w:tr>
+      <w:tr>
+        <w:trPr>
+          <w:trHeight w:val="1549"/>
+        </w:trPr>
+        <w:tc>
+          <w:tcPr>
+            <w:tcW w:w="840" w:type="dxa"/>
+            <w:vMerge/>
+            <w:tcBorders>
+              <w:left w:val="single" w:sz="4" w:space="0" w:color="auto"/>
+              <w:bottom w:val="single" w:sz="4" w:space="0" w:color="auto"/>
+              <w:right w:val="single" w:sz="4" w:space="0" w:color="auto"/>
+            </w:tcBorders>
+            <w:tcMar>
+              <w:top w:w="0" w:type="dxa"/>
+              <w:left w:w="100" w:type="dxa"/>
+              <w:bottom w:w="0" w:type="dxa"/>
+              <w:right w:w="100" w:type="dxa"/>
+            </w:tcMar>
+          </w:tcPr>
+          <w:p>
+            <w:pPr>
+              <w:spacing w:line="240" w:lineRule="auto"/>
+              <w:jc w:val="center"/>
+              <w:rPr>
+                <w:rFonts w:ascii="Times New Roman" w:eastAsia="Times New Roman" w:hAnsi="Times New Roman" w:cs="Times New Roman"/>
+                <w:sz w:val="28"/>
+                <w:szCs w:val="28"/>
+              </w:rPr>
+            </w:pPr>
+          </w:p>
+        </w:tc>
+        <w:tc>
+          <w:tcPr>
+            <w:tcW w:w="1455" w:type="dxa"/>
+            <w:tcBorders>
+              <w:top w:val="single" w:sz="4" w:space="0" w:color="auto"/>
+              <w:left w:val="single" w:sz="4" w:space="0" w:color="auto"/>
+              <w:bottom w:val="single" w:sz="4" w:space="0" w:color="auto"/>
+              <w:right w:val="single" w:sz="4" w:space="0" w:color="auto"/>
+            </w:tcBorders>
+            <w:tcMar>
+              <w:top w:w="0" w:type="dxa"/>
+              <w:left w:w="100" w:type="dxa"/>
+              <w:bottom w:w="0" w:type="dxa"/>
+              <w:right w:w="100" w:type="dxa"/>
+            </w:tcMar>
+          </w:tcPr>
+          <w:p>
+            <w:pPr>
+              <w:spacing w:before="240"/>
+              <w:rPr>
+                <w:rFonts w:ascii="Times New Roman" w:eastAsia="Times New Roman" w:hAnsi="Times New Roman" w:cs="Times New Roman"/>
+                <w:sz w:val="28"/>
+                <w:szCs w:val="28"/>
+                <w:lang w:val="vi-VN"/>
+              </w:rPr>
+            </w:pPr>
+            <w:r>
+              <w:rPr>
+                <w:rFonts w:ascii="Times New Roman" w:eastAsia="Times New Roman" w:hAnsi="Times New Roman" w:cs="Times New Roman"/>
+                <w:sz w:val="28"/>
+                <w:szCs w:val="28"/>
+                <w:lang w:val="vi-VN"/>
+              </w:rPr>
+              <w:t>Trần Thái Quyền</w:t>
+            </w:r>
+          </w:p>
+        </w:tc>
+        <w:tc>
+          <w:tcPr>
+            <w:tcW w:w="3270" w:type="dxa"/>
+            <w:tcBorders>
+              <w:top w:val="single" w:sz="4" w:space="0" w:color="auto"/>
+              <w:left w:val="single" w:sz="4" w:space="0" w:color="auto"/>
+              <w:bottom w:val="single" w:sz="4" w:space="0" w:color="auto"/>
+              <w:right w:val="single" w:sz="4" w:space="0" w:color="auto"/>
+            </w:tcBorders>
+            <w:tcMar>
+              <w:top w:w="0" w:type="dxa"/>
+              <w:left w:w="100" w:type="dxa"/>
+              <w:bottom w:w="0" w:type="dxa"/>
+              <w:right w:w="100" w:type="dxa"/>
+            </w:tcMar>
+          </w:tcPr>
+          <w:p>
+            <w:pPr>
+              <w:spacing w:line="240" w:lineRule="auto"/>
+              <w:rPr>
+                <w:rFonts w:ascii="Times New Roman" w:eastAsia="Times New Roman" w:hAnsi="Times New Roman" w:cs="Times New Roman"/>
+                <w:sz w:val="28"/>
+                <w:szCs w:val="28"/>
+                <w:lang w:val="vi-VN"/>
+              </w:rPr>
+            </w:pPr>
+            <w:proofErr w:type="spellStart"/>
+            <w:r>
+              <w:rPr>
+                <w:rFonts w:ascii="Times New Roman" w:eastAsia="Times New Roman" w:hAnsi="Times New Roman" w:cs="Times New Roman"/>
+                <w:sz w:val="28"/>
+                <w:szCs w:val="28"/>
+              </w:rPr>
+              <w:t>Xây</w:t>
+            </w:r>
+            <w:proofErr w:type="spellEnd"/>
+            <w:r>
+              <w:rPr>
+                <w:rFonts w:ascii="Times New Roman" w:eastAsia="Times New Roman" w:hAnsi="Times New Roman" w:cs="Times New Roman"/>
+                <w:sz w:val="28"/>
+                <w:szCs w:val="28"/>
+                <w:lang w:val="vi-VN"/>
+              </w:rPr>
+              <w:t xml:space="preserve"> dựng giao diện, sửa lỗi</w:t>
+            </w:r>
+          </w:p>
+        </w:tc>
+        <w:tc>
+          <w:tcPr>
+            <w:tcW w:w="1950" w:type="dxa"/>
+            <w:tcBorders>
+              <w:top w:val="single" w:sz="4" w:space="0" w:color="auto"/>
+              <w:left w:val="single" w:sz="4" w:space="0" w:color="auto"/>
+              <w:bottom w:val="single" w:sz="4" w:space="0" w:color="auto"/>
+              <w:right w:val="single" w:sz="4" w:space="0" w:color="auto"/>
+            </w:tcBorders>
+            <w:tcMar>
+              <w:top w:w="0" w:type="dxa"/>
+              <w:left w:w="100" w:type="dxa"/>
+              <w:bottom w:w="0" w:type="dxa"/>
+              <w:right w:w="100" w:type="dxa"/>
+            </w:tcMar>
+          </w:tcPr>
+          <w:p>
+            <w:pPr>
+              <w:spacing w:line="240" w:lineRule="auto"/>
+              <w:rPr>
+                <w:rFonts w:ascii="Times New Roman" w:eastAsia="Times New Roman" w:hAnsi="Times New Roman" w:cs="Times New Roman"/>
+                <w:sz w:val="28"/>
+                <w:szCs w:val="28"/>
+                <w:lang w:val="vi-VN"/>
+              </w:rPr>
+            </w:pPr>
+            <w:r>
+              <w:rPr>
+                <w:rFonts w:ascii="Times New Roman" w:eastAsia="Times New Roman" w:hAnsi="Times New Roman" w:cs="Times New Roman"/>
+                <w:sz w:val="28"/>
+                <w:szCs w:val="28"/>
+                <w:lang w:val="vi-VN"/>
+              </w:rPr>
+              <w:t>Hoàn thiện</w:t>
+            </w:r>
+          </w:p>
+        </w:tc>
+        <w:tc>
+          <w:tcPr>
+            <w:tcW w:w="1515" w:type="dxa"/>
+            <w:vMerge/>
+            <w:tcBorders>
               <w:left w:val="single" w:sz="4" w:space="0" w:color="auto"/>
               <w:bottom w:val="single" w:sz="4" w:space="0" w:color="auto"/>
               <w:right w:val="single" w:sz="4" w:space="0" w:color="auto"/>
@@ -3207,7 +6387,60 @@
           <w:szCs w:val="28"/>
         </w:rPr>
         <w:tab/>
-        <w:t>Ngày …. tháng …. năm 2024</w:t>
+      </w:r>
+      <w:proofErr w:type="spellStart"/>
+      <w:r>
+        <w:rPr>
+          <w:rFonts w:ascii="Times New Roman" w:eastAsia="Times New Roman" w:hAnsi="Times New Roman" w:cs="Times New Roman"/>
+          <w:sz w:val="28"/>
+          <w:szCs w:val="28"/>
+        </w:rPr>
+        <w:t>Ngày</w:t>
+      </w:r>
+      <w:proofErr w:type="spellEnd"/>
+      <w:r>
+        <w:rPr>
+          <w:rFonts w:ascii="Times New Roman" w:eastAsia="Times New Roman" w:hAnsi="Times New Roman" w:cs="Times New Roman"/>
+          <w:sz w:val="28"/>
+          <w:szCs w:val="28"/>
+        </w:rPr>
+        <w:t xml:space="preserve"> …. </w:t>
+      </w:r>
+      <w:proofErr w:type="spellStart"/>
+      <w:r>
+        <w:rPr>
+          <w:rFonts w:ascii="Times New Roman" w:eastAsia="Times New Roman" w:hAnsi="Times New Roman" w:cs="Times New Roman"/>
+          <w:sz w:val="28"/>
+          <w:szCs w:val="28"/>
+        </w:rPr>
+        <w:t>tháng</w:t>
+      </w:r>
+      <w:proofErr w:type="spellEnd"/>
+      <w:r>
+        <w:rPr>
+          <w:rFonts w:ascii="Times New Roman" w:eastAsia="Times New Roman" w:hAnsi="Times New Roman" w:cs="Times New Roman"/>
+          <w:sz w:val="28"/>
+          <w:szCs w:val="28"/>
+        </w:rPr>
+        <w:t xml:space="preserve"> …. </w:t>
+      </w:r>
+      <w:proofErr w:type="spellStart"/>
+      <w:r>
+        <w:rPr>
+          <w:rFonts w:ascii="Times New Roman" w:eastAsia="Times New Roman" w:hAnsi="Times New Roman" w:cs="Times New Roman"/>
+          <w:sz w:val="28"/>
+          <w:szCs w:val="28"/>
+        </w:rPr>
+        <w:t>năm</w:t>
+      </w:r>
+      <w:proofErr w:type="spellEnd"/>
+      <w:r>
+        <w:rPr>
+          <w:rFonts w:ascii="Times New Roman" w:eastAsia="Times New Roman" w:hAnsi="Times New Roman" w:cs="Times New Roman"/>
+          <w:sz w:val="28"/>
+          <w:szCs w:val="28"/>
+        </w:rPr>
+        <w:t xml:space="preserve"> 2024</w:t>
       </w:r>
     </w:p>
     <w:p>
@@ -3270,7 +6503,97 @@
           <w:sz w:val="28"/>
           <w:szCs w:val="28"/>
         </w:rPr>
-        <w:t xml:space="preserve">                                                  (Ký, ghi rõ họ tên)</w:t>
+        <w:t xml:space="preserve">                                                  (</w:t>
+      </w:r>
+      <w:proofErr w:type="spellStart"/>
+      <w:r>
+        <w:rPr>
+          <w:rFonts w:ascii="Times New Roman" w:eastAsia="Times New Roman" w:hAnsi="Times New Roman" w:cs="Times New Roman"/>
+          <w:sz w:val="28"/>
+          <w:szCs w:val="28"/>
+        </w:rPr>
+        <w:t>Ký</w:t>
+      </w:r>
+      <w:proofErr w:type="spellEnd"/>
+      <w:r>
+        <w:rPr>
+          <w:rFonts w:ascii="Times New Roman" w:eastAsia="Times New Roman" w:hAnsi="Times New Roman" w:cs="Times New Roman"/>
+          <w:sz w:val="28"/>
+          <w:szCs w:val="28"/>
+        </w:rPr>
+        <w:t xml:space="preserve">, </w:t>
+      </w:r>
+      <w:proofErr w:type="spellStart"/>
+      <w:r>
+        <w:rPr>
+          <w:rFonts w:ascii="Times New Roman" w:eastAsia="Times New Roman" w:hAnsi="Times New Roman" w:cs="Times New Roman"/>
+          <w:sz w:val="28"/>
+          <w:szCs w:val="28"/>
+        </w:rPr>
+        <w:t>ghi</w:t>
+      </w:r>
+      <w:proofErr w:type="spellEnd"/>
+      <w:r>
+        <w:rPr>
+          <w:rFonts w:ascii="Times New Roman" w:eastAsia="Times New Roman" w:hAnsi="Times New Roman" w:cs="Times New Roman"/>
+          <w:sz w:val="28"/>
+          <w:szCs w:val="28"/>
+        </w:rPr>
+        <w:t xml:space="preserve"> </w:t>
+      </w:r>
+      <w:proofErr w:type="spellStart"/>
+      <w:r>
+        <w:rPr>
+          <w:rFonts w:ascii="Times New Roman" w:eastAsia="Times New Roman" w:hAnsi="Times New Roman" w:cs="Times New Roman"/>
+          <w:sz w:val="28"/>
+          <w:szCs w:val="28"/>
+        </w:rPr>
+        <w:t>rõ</w:t>
+      </w:r>
+      <w:proofErr w:type="spellEnd"/>
+      <w:r>
+        <w:rPr>
+          <w:rFonts w:ascii="Times New Roman" w:eastAsia="Times New Roman" w:hAnsi="Times New Roman" w:cs="Times New Roman"/>
+          <w:sz w:val="28"/>
+          <w:szCs w:val="28"/>
+        </w:rPr>
+        <w:t xml:space="preserve"> </w:t>
+      </w:r>
+      <w:proofErr w:type="spellStart"/>
+      <w:r>
+        <w:rPr>
+          <w:rFonts w:ascii="Times New Roman" w:eastAsia="Times New Roman" w:hAnsi="Times New Roman" w:cs="Times New Roman"/>
+          <w:sz w:val="28"/>
+          <w:szCs w:val="28"/>
+        </w:rPr>
+        <w:t>họ</w:t>
+      </w:r>
+      <w:proofErr w:type="spellEnd"/>
+      <w:r>
+        <w:rPr>
+          <w:rFonts w:ascii="Times New Roman" w:eastAsia="Times New Roman" w:hAnsi="Times New Roman" w:cs="Times New Roman"/>
+          <w:sz w:val="28"/>
+          <w:szCs w:val="28"/>
+        </w:rPr>
+        <w:t xml:space="preserve"> </w:t>
+      </w:r>
+      <w:proofErr w:type="spellStart"/>
+      <w:r>
+        <w:rPr>
+          <w:rFonts w:ascii="Times New Roman" w:eastAsia="Times New Roman" w:hAnsi="Times New Roman" w:cs="Times New Roman"/>
+          <w:sz w:val="28"/>
+          <w:szCs w:val="28"/>
+        </w:rPr>
+        <w:t>tên</w:t>
+      </w:r>
+      <w:proofErr w:type="spellEnd"/>
+      <w:r>
+        <w:rPr>
+          <w:rFonts w:ascii="Times New Roman" w:eastAsia="Times New Roman" w:hAnsi="Times New Roman" w:cs="Times New Roman"/>
+          <w:sz w:val="28"/>
+          <w:szCs w:val="28"/>
+        </w:rPr>
+        <w:t>)</w:t>
       </w:r>
     </w:p>
     <w:p>
@@ -3289,8 +6612,36 @@
           <w:sz w:val="28"/>
           <w:szCs w:val="28"/>
         </w:rPr>
-        <w:t xml:space="preserve">                                                      Phạm Văn Hiệp</w:t>
-      </w:r>
+        <w:t xml:space="preserve">                                                      Phạm </w:t>
+      </w:r>
+      <w:proofErr w:type="spellStart"/>
+      <w:r>
+        <w:rPr>
+          <w:rFonts w:ascii="Times New Roman" w:eastAsia="Times New Roman" w:hAnsi="Times New Roman" w:cs="Times New Roman"/>
+          <w:sz w:val="28"/>
+          <w:szCs w:val="28"/>
+        </w:rPr>
+        <w:t>Văn</w:t>
+      </w:r>
+      <w:proofErr w:type="spellEnd"/>
+      <w:r>
+        <w:rPr>
+          <w:rFonts w:ascii="Times New Roman" w:eastAsia="Times New Roman" w:hAnsi="Times New Roman" w:cs="Times New Roman"/>
+          <w:sz w:val="28"/>
+          <w:szCs w:val="28"/>
+        </w:rPr>
+        <w:t xml:space="preserve"> </w:t>
+      </w:r>
+      <w:proofErr w:type="spellStart"/>
+      <w:r>
+        <w:rPr>
+          <w:rFonts w:ascii="Times New Roman" w:eastAsia="Times New Roman" w:hAnsi="Times New Roman" w:cs="Times New Roman"/>
+          <w:sz w:val="28"/>
+          <w:szCs w:val="28"/>
+        </w:rPr>
+        <w:t>Hiệp</w:t>
+      </w:r>
+      <w:proofErr w:type="spellEnd"/>
     </w:p>
     <w:p>
       <w:pPr>
@@ -3313,7 +6664,7 @@
 </file>
 
 <file path=word/numbering.xml><?xml version="1.0" encoding="utf-8"?>
-<w:numbering xmlns:wpc="http://schemas.microsoft.com/office/word/2010/wordprocessingCanvas" xmlns:cx="http://schemas.microsoft.com/office/drawing/2014/chartex" xmlns:cx1="http://schemas.microsoft.com/office/drawing/2015/9/8/chartex" xmlns:cx2="http://schemas.microsoft.com/office/drawing/2015/10/21/chartex" xmlns:cx3="http://schemas.microsoft.com/office/drawing/2016/5/9/chartex" xmlns:cx4="http://schemas.microsoft.com/office/drawing/2016/5/10/chartex" xmlns:cx5="http://schemas.microsoft.com/office/drawing/2016/5/11/chartex" xmlns:cx6="http://schemas.microsoft.com/office/drawing/2016/5/12/chartex" xmlns:cx7="http://schemas.microsoft.com/office/drawing/2016/5/13/chartex" xmlns:cx8="http://schemas.microsoft.com/office/drawing/2016/5/14/chartex" xmlns:mc="http://schemas.openxmlformats.org/markup-compatibility/2006" xmlns:aink="http://schemas.microsoft.com/office/drawing/2016/ink" xmlns:am3d="http://schemas.microsoft.com/office/drawing/2017/model3d" xmlns:o="urn:schemas-microsoft-com:office:office" xmlns:oel="http://schemas.microsoft.com/office/2019/extlst" xmlns:r="http://schemas.openxmlformats.org/officeDocument/2006/relationships" xmlns:m="http://schemas.openxmlformats.org/officeDocument/2006/math" xmlns:v="urn:schemas-microsoft-com:vml" xmlns:wp14="http://schemas.microsoft.com/office/word/2010/wordprocessingDrawing" xmlns:wp="http://schemas.openxmlformats.org/drawingml/2006/wordprocessingDrawing" xmlns:w10="urn:schemas-microsoft-com:office:word" xmlns:w="http://schemas.openxmlformats.org/wordprocessingml/2006/main" xmlns:w14="http://schemas.microsoft.com/office/word/2010/wordml" xmlns:w15="http://schemas.microsoft.com/office/word/2012/wordml" xmlns:w16cex="http://schemas.microsoft.com/office/word/2018/wordml/cex" xmlns:w16cid="http://schemas.microsoft.com/office/word/2016/wordml/cid" xmlns:w16="http://schemas.microsoft.com/office/word/2018/wordml" xmlns:w16du="http://schemas.microsoft.com/office/word/2023/wordml/word16du" xmlns:w16sdtdh="http://schemas.microsoft.com/office/word/2020/wordml/sdtdatahash" xmlns:w16se="http://schemas.microsoft.com/office/word/2015/wordml/symex" xmlns:wpg="http://schemas.microsoft.com/office/word/2010/wordprocessingGroup" xmlns:wpi="http://schemas.microsoft.com/office/word/2010/wordprocessingInk" xmlns:wne="http://schemas.microsoft.com/office/word/2006/wordml" xmlns:wps="http://schemas.microsoft.com/office/word/2010/wordprocessingShape" mc:Ignorable="w14 w15 w16se w16cid w16 w16cex w16sdtdh w16du wp14">
+<w:numbering xmlns:wpc="http://schemas.microsoft.com/office/word/2010/wordprocessingCanvas" xmlns:cx="http://schemas.microsoft.com/office/drawing/2014/chartex" xmlns:cx1="http://schemas.microsoft.com/office/drawing/2015/9/8/chartex" xmlns:cx2="http://schemas.microsoft.com/office/drawing/2015/10/21/chartex" xmlns:cx3="http://schemas.microsoft.com/office/drawing/2016/5/9/chartex" xmlns:cx4="http://schemas.microsoft.com/office/drawing/2016/5/10/chartex" xmlns:cx5="http://schemas.microsoft.com/office/drawing/2016/5/11/chartex" xmlns:cx6="http://schemas.microsoft.com/office/drawing/2016/5/12/chartex" xmlns:cx7="http://schemas.microsoft.com/office/drawing/2016/5/13/chartex" xmlns:cx8="http://schemas.microsoft.com/office/drawing/2016/5/14/chartex" xmlns:mc="http://schemas.openxmlformats.org/markup-compatibility/2006" xmlns:aink="http://schemas.microsoft.com/office/drawing/2016/ink" xmlns:am3d="http://schemas.microsoft.com/office/drawing/2017/model3d" xmlns:o="urn:schemas-microsoft-com:office:office" xmlns:r="http://schemas.openxmlformats.org/officeDocument/2006/relationships" xmlns:m="http://schemas.openxmlformats.org/officeDocument/2006/math" xmlns:v="urn:schemas-microsoft-com:vml" xmlns:wp14="http://schemas.microsoft.com/office/word/2010/wordprocessingDrawing" xmlns:wp="http://schemas.openxmlformats.org/drawingml/2006/wordprocessingDrawing" xmlns:w10="urn:schemas-microsoft-com:office:word" xmlns:w="http://schemas.openxmlformats.org/wordprocessingml/2006/main" xmlns:w14="http://schemas.microsoft.com/office/word/2010/wordml" xmlns:w15="http://schemas.microsoft.com/office/word/2012/wordml" xmlns:w16cid="http://schemas.microsoft.com/office/word/2016/wordml/cid" xmlns:w16se="http://schemas.microsoft.com/office/word/2015/wordml/symex" xmlns:wpg="http://schemas.microsoft.com/office/word/2010/wordprocessingGroup" xmlns:wpi="http://schemas.microsoft.com/office/word/2010/wordprocessingInk" xmlns:wne="http://schemas.microsoft.com/office/word/2006/wordml" xmlns:wps="http://schemas.microsoft.com/office/word/2010/wordprocessingShape" mc:Ignorable="w14 w15 w16se w16cid wp14">
   <w:abstractNum w:abstractNumId="0" w15:restartNumberingAfterBreak="0">
     <w:nsid w:val="180656FE"/>
     <w:multiLevelType w:val="multilevel"/>
@@ -3427,14 +6778,14 @@
       </w:rPr>
     </w:lvl>
   </w:abstractNum>
-  <w:num w:numId="1" w16cid:durableId="1848595923">
+  <w:num w:numId="1">
     <w:abstractNumId w:val="0"/>
   </w:num>
 </w:numbering>
 </file>
 
 <file path=word/styles.xml><?xml version="1.0" encoding="utf-8"?>
-<w:styles xmlns:mc="http://schemas.openxmlformats.org/markup-compatibility/2006" xmlns:r="http://schemas.openxmlformats.org/officeDocument/2006/relationships" xmlns:w="http://schemas.openxmlformats.org/wordprocessingml/2006/main" xmlns:w14="http://schemas.microsoft.com/office/word/2010/wordml" xmlns:w15="http://schemas.microsoft.com/office/word/2012/wordml" xmlns:w16cex="http://schemas.microsoft.com/office/word/2018/wordml/cex" xmlns:w16cid="http://schemas.microsoft.com/office/word/2016/wordml/cid" xmlns:w16="http://schemas.microsoft.com/office/word/2018/wordml" xmlns:w16du="http://schemas.microsoft.com/office/word/2023/wordml/word16du" xmlns:w16sdtdh="http://schemas.microsoft.com/office/word/2020/wordml/sdtdatahash" xmlns:w16se="http://schemas.microsoft.com/office/word/2015/wordml/symex" mc:Ignorable="w14 w15 w16se w16cid w16 w16cex w16sdtdh w16du">
+<w:styles xmlns:mc="http://schemas.openxmlformats.org/markup-compatibility/2006" xmlns:r="http://schemas.openxmlformats.org/officeDocument/2006/relationships" xmlns:w="http://schemas.openxmlformats.org/wordprocessingml/2006/main" xmlns:w14="http://schemas.microsoft.com/office/word/2010/wordml" xmlns:w15="http://schemas.microsoft.com/office/word/2012/wordml" xmlns:w16cid="http://schemas.microsoft.com/office/word/2016/wordml/cid" xmlns:w16se="http://schemas.microsoft.com/office/word/2015/wordml/symex" mc:Ignorable="w14 w15 w16se w16cid">
   <w:docDefaults>
     <w:rPrDefault>
       <w:rPr>
@@ -3450,7 +6801,7 @@
       </w:pPr>
     </w:pPrDefault>
   </w:docDefaults>
-  <w:latentStyles w:defLockedState="0" w:defUIPriority="99" w:defSemiHidden="0" w:defUnhideWhenUsed="0" w:defQFormat="0" w:count="376">
+  <w:latentStyles w:defLockedState="0" w:defUIPriority="99" w:defSemiHidden="0" w:defUnhideWhenUsed="0" w:defQFormat="0" w:count="375">
     <w:lsdException w:name="Normal" w:uiPriority="0" w:qFormat="1"/>
     <w:lsdException w:name="heading 1" w:uiPriority="9" w:qFormat="1"/>
     <w:lsdException w:name="heading 2" w:semiHidden="1" w:uiPriority="9" w:unhideWhenUsed="1" w:qFormat="1"/>
@@ -3826,7 +7177,6 @@
     <w:lsdException w:name="Smart Hyperlink" w:semiHidden="1" w:unhideWhenUsed="1"/>
     <w:lsdException w:name="Hashtag" w:semiHidden="1" w:unhideWhenUsed="1"/>
     <w:lsdException w:name="Unresolved Mention" w:semiHidden="1" w:unhideWhenUsed="1"/>
-    <w:lsdException w:name="Smart Link" w:semiHidden="1" w:unhideWhenUsed="1"/>
   </w:latentStyles>
   <w:style w:type="paragraph" w:default="1" w:styleId="Normal">
     <w:name w:val="Normal"/>

</xml_diff>